<commit_message>
Added reset request message so clients starting up when arduino already running can request pins and services are restored to the state when the arduino starts up.
Updated IMU class and test sketch for the recent changes to the begin method
</commit_message>
<xml_diff>
--- a/documents/Arduino Services Interface Protocol.docx
+++ b/documents/Arduino Services Interface Protocol.docx
@@ -161,8 +161,6 @@
         </w:rPr>
         <w:t>3</w:t>
       </w:r>
-      <w:bookmarkStart w:id="0" w:name="_GoBack"/>
-      <w:bookmarkEnd w:id="0"/>
       <w:r>
         <w:rPr>
           <w:sz w:val="20"/>
@@ -3458,7 +3456,7 @@
           <w:szCs w:val="20"/>
           <w:lang w:eastAsia="en-GB"/>
         </w:rPr>
-        <w:t>p</w:t>
+        <w:t>d</w:t>
       </w:r>
       <w:r>
         <w:rPr>
@@ -3498,7 +3496,7 @@
           <w:szCs w:val="20"/>
           <w:lang w:eastAsia="en-GB"/>
         </w:rPr>
-        <w:t xml:space="preserve"> i/o event from Arduino is digital port</w:t>
+        <w:t xml:space="preserve"> </w:t>
       </w:r>
       <w:r>
         <w:rPr>
@@ -3508,7 +3506,7 @@
           <w:szCs w:val="20"/>
           <w:lang w:eastAsia="en-GB"/>
         </w:rPr>
-        <w:t xml:space="preserve"> data</w:t>
+        <w:t>digital Data on a given port (was ‘p’)</w:t>
       </w:r>
     </w:p>
     <w:p>
@@ -3540,6 +3538,8 @@
           <w:lang w:eastAsia="en-GB"/>
         </w:rPr>
       </w:pPr>
+      <w:bookmarkStart w:id="0" w:name="_GoBack"/>
+      <w:bookmarkEnd w:id="0"/>
       <w:r>
         <w:rPr>
           <w:rFonts w:ascii="Consolas" w:eastAsia="Times New Roman" w:hAnsi="Consolas" w:cs="Consolas"/>
@@ -3672,7 +3672,7 @@
           <w:szCs w:val="20"/>
           <w:lang w:eastAsia="en-GB"/>
         </w:rPr>
-        <w:t xml:space="preserve"> i/o event from Arduino is value of </w:t>
+        <w:t xml:space="preserve"> event from Arduino is value of </w:t>
       </w:r>
       <w:proofErr w:type="spellStart"/>
       <w:r>
@@ -3695,6 +3695,16 @@
           <w:lang w:eastAsia="en-GB"/>
         </w:rPr>
         <w:t xml:space="preserve"> pin</w:t>
+      </w:r>
+      <w:r>
+        <w:rPr>
+          <w:rFonts w:ascii="Consolas" w:eastAsia="Times New Roman" w:hAnsi="Consolas" w:cs="Consolas"/>
+          <w:color w:val="333333"/>
+          <w:sz w:val="20"/>
+          <w:szCs w:val="20"/>
+          <w:lang w:eastAsia="en-GB"/>
+        </w:rPr>
+        <w:t>s</w:t>
       </w:r>
     </w:p>
     <w:p>

</xml_diff>

<commit_message>
changed analog and digital write tags from upper to lower case changed autoevent request tag to 'A' for all services including IO
</commit_message>
<xml_diff>
--- a/documents/Arduino Services Interface Protocol.docx
+++ b/documents/Arduino Services Interface Protocol.docx
@@ -8165,7 +8165,2093 @@
           <w:sz w:val="20"/>
           <w:szCs w:val="20"/>
         </w:rPr>
-        <w:t>separate two or more data sub-fields with a colon. For example, this is an</w:t>
+        <w:t xml:space="preserve">separate two or more data sub-fields with a colon. For example, this is an encoder message where </w:t>
+      </w:r>
+      <w:proofErr w:type="gramStart"/>
+      <w:r>
+        <w:rPr>
+          <w:sz w:val="20"/>
+          <w:szCs w:val="20"/>
+        </w:rPr>
+        <w:t xml:space="preserve">the </w:t>
+      </w:r>
+      <w:r>
+        <w:rPr>
+          <w:sz w:val="20"/>
+          <w:szCs w:val="20"/>
+        </w:rPr>
+        <w:t xml:space="preserve"> counts</w:t>
+      </w:r>
+      <w:proofErr w:type="gramEnd"/>
+      <w:r>
+        <w:rPr>
+          <w:sz w:val="20"/>
+          <w:szCs w:val="20"/>
+        </w:rPr>
+        <w:t xml:space="preserve"> are 110 &amp; 120, pulses are 3000 &amp; 3100)</w:t>
+      </w:r>
+      <w:r>
+        <w:rPr>
+          <w:sz w:val="20"/>
+          <w:szCs w:val="20"/>
+        </w:rPr>
+        <w:t>:</w:t>
+      </w:r>
+    </w:p>
+    <w:p>
+      <w:pPr>
+        <w:spacing w:after="0"/>
+        <w:rPr>
+          <w:sz w:val="20"/>
+          <w:szCs w:val="20"/>
+        </w:rPr>
+      </w:pPr>
+      <w:r>
+        <w:rPr>
+          <w:sz w:val="20"/>
+          <w:szCs w:val="20"/>
+        </w:rPr>
+        <w:t xml:space="preserve"> </w:t>
+      </w:r>
+      <w:r>
+        <w:rPr>
+          <w:sz w:val="20"/>
+          <w:szCs w:val="20"/>
+        </w:rPr>
+        <w:t xml:space="preserve"> “</w:t>
+      </w:r>
+      <w:r>
+        <w:rPr>
+          <w:rFonts w:ascii="Consolas" w:eastAsia="Times New Roman" w:hAnsi="Consolas" w:cs="Consolas"/>
+          <w:color w:val="222222"/>
+          <w:sz w:val="20"/>
+          <w:szCs w:val="20"/>
+          <w:lang w:eastAsia="en-GB"/>
+        </w:rPr>
+        <w:t>@</w:t>
+      </w:r>
+      <w:r>
+        <w:rPr>
+          <w:sz w:val="20"/>
+          <w:szCs w:val="20"/>
+        </w:rPr>
+        <w:t>E.</w:t>
+      </w:r>
+      <w:r>
+        <w:rPr>
+          <w:sz w:val="20"/>
+          <w:szCs w:val="20"/>
+        </w:rPr>
+        <w:t>e</w:t>
+      </w:r>
+      <w:proofErr w:type="gramStart"/>
+      <w:r>
+        <w:rPr>
+          <w:sz w:val="20"/>
+          <w:szCs w:val="20"/>
+        </w:rPr>
+        <w:t>,2</w:t>
+      </w:r>
+      <w:proofErr w:type="gramEnd"/>
+      <w:r>
+        <w:rPr>
+          <w:sz w:val="20"/>
+          <w:szCs w:val="20"/>
+        </w:rPr>
+        <w:t>{</w:t>
+      </w:r>
+      <w:r>
+        <w:rPr>
+          <w:sz w:val="20"/>
+          <w:szCs w:val="20"/>
+        </w:rPr>
+        <w:t>,3000</w:t>
+      </w:r>
+      <w:r>
+        <w:rPr>
+          <w:sz w:val="20"/>
+          <w:szCs w:val="20"/>
+        </w:rPr>
+        <w:t>:</w:t>
+      </w:r>
+      <w:r>
+        <w:rPr>
+          <w:sz w:val="20"/>
+          <w:szCs w:val="20"/>
+        </w:rPr>
+        <w:t>110,3100</w:t>
+      </w:r>
+      <w:r>
+        <w:rPr>
+          <w:sz w:val="20"/>
+          <w:szCs w:val="20"/>
+        </w:rPr>
+        <w:t>:</w:t>
+      </w:r>
+      <w:r>
+        <w:rPr>
+          <w:sz w:val="20"/>
+          <w:szCs w:val="20"/>
+        </w:rPr>
+        <w:t>120</w:t>
+      </w:r>
+      <w:r>
+        <w:rPr>
+          <w:sz w:val="20"/>
+          <w:szCs w:val="20"/>
+        </w:rPr>
+        <w:t>}</w:t>
+      </w:r>
+      <w:r>
+        <w:rPr>
+          <w:sz w:val="20"/>
+          <w:szCs w:val="20"/>
+        </w:rPr>
+        <w:t>\n”</w:t>
+      </w:r>
+    </w:p>
+    <w:p>
+      <w:pPr>
+        <w:spacing w:after="0"/>
+        <w:rPr>
+          <w:sz w:val="20"/>
+          <w:szCs w:val="20"/>
+        </w:rPr>
+      </w:pPr>
+    </w:p>
+    <w:p>
+      <w:pPr>
+        <w:spacing w:after="0"/>
+        <w:rPr>
+          <w:b/>
+          <w:sz w:val="20"/>
+          <w:szCs w:val="20"/>
+        </w:rPr>
+      </w:pPr>
+    </w:p>
+    <w:p>
+      <w:pPr>
+        <w:spacing w:after="0"/>
+        <w:rPr>
+          <w:b/>
+          <w:sz w:val="20"/>
+          <w:szCs w:val="20"/>
+        </w:rPr>
+      </w:pPr>
+      <w:r>
+        <w:rPr>
+          <w:b/>
+          <w:sz w:val="20"/>
+          <w:szCs w:val="20"/>
+        </w:rPr>
+        <w:t>Motor Service</w:t>
+      </w:r>
+    </w:p>
+    <w:p>
+      <w:pPr>
+        <w:spacing w:after="0"/>
+        <w:rPr>
+          <w:sz w:val="20"/>
+          <w:szCs w:val="20"/>
+        </w:rPr>
+      </w:pPr>
+    </w:p>
+    <w:p>
+      <w:pPr>
+        <w:spacing w:after="0"/>
+        <w:rPr>
+          <w:sz w:val="20"/>
+          <w:szCs w:val="20"/>
+        </w:rPr>
+      </w:pPr>
+      <w:proofErr w:type="spellStart"/>
+      <w:proofErr w:type="gramStart"/>
+      <w:r>
+        <w:rPr>
+          <w:sz w:val="20"/>
+          <w:szCs w:val="20"/>
+        </w:rPr>
+        <w:t>Set</w:t>
+      </w:r>
+      <w:r>
+        <w:rPr>
+          <w:sz w:val="20"/>
+          <w:szCs w:val="20"/>
+        </w:rPr>
+        <w:t>Motor</w:t>
+      </w:r>
+      <w:proofErr w:type="spellEnd"/>
+      <w:r>
+        <w:rPr>
+          <w:sz w:val="20"/>
+          <w:szCs w:val="20"/>
+        </w:rPr>
+        <w:t>()</w:t>
+      </w:r>
+      <w:proofErr w:type="gramEnd"/>
+    </w:p>
+    <w:p>
+      <w:pPr>
+        <w:spacing w:after="0"/>
+        <w:rPr>
+          <w:sz w:val="20"/>
+          <w:szCs w:val="20"/>
+        </w:rPr>
+      </w:pPr>
+      <w:r>
+        <w:rPr>
+          <w:sz w:val="20"/>
+          <w:szCs w:val="20"/>
+        </w:rPr>
+        <w:t>Description: Control Motor speed and direction</w:t>
+      </w:r>
+    </w:p>
+    <w:p>
+      <w:pPr>
+        <w:spacing w:after="0"/>
+        <w:rPr>
+          <w:sz w:val="20"/>
+          <w:szCs w:val="20"/>
+        </w:rPr>
+      </w:pPr>
+      <w:r>
+        <w:rPr>
+          <w:sz w:val="20"/>
+          <w:szCs w:val="20"/>
+        </w:rPr>
+        <w:t xml:space="preserve">API Syntax: </w:t>
+      </w:r>
+      <w:proofErr w:type="spellStart"/>
+      <w:proofErr w:type="gramStart"/>
+      <w:r>
+        <w:rPr>
+          <w:sz w:val="20"/>
+          <w:szCs w:val="20"/>
+        </w:rPr>
+        <w:t>setMotor</w:t>
+      </w:r>
+      <w:proofErr w:type="spellEnd"/>
+      <w:r>
+        <w:rPr>
+          <w:sz w:val="20"/>
+          <w:szCs w:val="20"/>
+        </w:rPr>
+        <w:t>(</w:t>
+      </w:r>
+      <w:proofErr w:type="gramEnd"/>
+      <w:r>
+        <w:rPr>
+          <w:sz w:val="20"/>
+          <w:szCs w:val="20"/>
+        </w:rPr>
+        <w:t>motor, speed</w:t>
+      </w:r>
+      <w:r>
+        <w:rPr>
+          <w:sz w:val="20"/>
+          <w:szCs w:val="20"/>
+        </w:rPr>
+        <w:t>);</w:t>
+      </w:r>
+    </w:p>
+    <w:p>
+      <w:pPr>
+        <w:spacing w:after="0"/>
+        <w:rPr>
+          <w:sz w:val="20"/>
+          <w:szCs w:val="20"/>
+        </w:rPr>
+      </w:pPr>
+      <w:r>
+        <w:rPr>
+          <w:sz w:val="20"/>
+          <w:szCs w:val="20"/>
+        </w:rPr>
+        <w:t>Parameter</w:t>
+      </w:r>
+      <w:r>
+        <w:rPr>
+          <w:sz w:val="20"/>
+          <w:szCs w:val="20"/>
+        </w:rPr>
+        <w:t>s:</w:t>
+      </w:r>
+    </w:p>
+    <w:p>
+      <w:pPr>
+        <w:spacing w:after="0"/>
+        <w:rPr>
+          <w:sz w:val="20"/>
+          <w:szCs w:val="20"/>
+        </w:rPr>
+      </w:pPr>
+      <w:r>
+        <w:rPr>
+          <w:sz w:val="20"/>
+          <w:szCs w:val="20"/>
+        </w:rPr>
+        <w:t xml:space="preserve">    </w:t>
+      </w:r>
+      <w:proofErr w:type="gramStart"/>
+      <w:r>
+        <w:rPr>
+          <w:sz w:val="20"/>
+          <w:szCs w:val="20"/>
+        </w:rPr>
+        <w:t>motor</w:t>
+      </w:r>
+      <w:proofErr w:type="gramEnd"/>
+      <w:r>
+        <w:rPr>
+          <w:sz w:val="20"/>
+          <w:szCs w:val="20"/>
+        </w:rPr>
+        <w:t xml:space="preserve"> </w:t>
+      </w:r>
+      <w:r>
+        <w:rPr>
+          <w:sz w:val="20"/>
+          <w:szCs w:val="20"/>
+        </w:rPr>
+        <w:t>is w</w:t>
+      </w:r>
+      <w:r>
+        <w:rPr>
+          <w:sz w:val="20"/>
+          <w:szCs w:val="20"/>
+        </w:rPr>
+        <w:t>heel  id (0 or 1)</w:t>
+      </w:r>
+    </w:p>
+    <w:p>
+      <w:pPr>
+        <w:spacing w:after="0"/>
+        <w:rPr>
+          <w:sz w:val="20"/>
+          <w:szCs w:val="20"/>
+        </w:rPr>
+      </w:pPr>
+      <w:r>
+        <w:rPr>
+          <w:sz w:val="20"/>
+          <w:szCs w:val="20"/>
+        </w:rPr>
+        <w:t xml:space="preserve">    </w:t>
+      </w:r>
+      <w:proofErr w:type="gramStart"/>
+      <w:r>
+        <w:rPr>
+          <w:sz w:val="20"/>
+          <w:szCs w:val="20"/>
+        </w:rPr>
+        <w:t>s</w:t>
+      </w:r>
+      <w:r>
+        <w:rPr>
+          <w:sz w:val="20"/>
+          <w:szCs w:val="20"/>
+        </w:rPr>
+        <w:t>peed</w:t>
+      </w:r>
+      <w:proofErr w:type="gramEnd"/>
+      <w:r>
+        <w:rPr>
+          <w:sz w:val="20"/>
+          <w:szCs w:val="20"/>
+        </w:rPr>
+        <w:t xml:space="preserve"> </w:t>
+      </w:r>
+      <w:r>
+        <w:rPr>
+          <w:sz w:val="20"/>
+          <w:szCs w:val="20"/>
+        </w:rPr>
+        <w:t>(</w:t>
+      </w:r>
+      <w:r>
+        <w:rPr>
+          <w:sz w:val="20"/>
+          <w:szCs w:val="20"/>
+        </w:rPr>
+        <w:t xml:space="preserve"> -100 to 100</w:t>
+      </w:r>
+      <w:r>
+        <w:rPr>
+          <w:sz w:val="20"/>
+          <w:szCs w:val="20"/>
+        </w:rPr>
+        <w:t>)</w:t>
+      </w:r>
+    </w:p>
+    <w:p>
+      <w:pPr>
+        <w:spacing w:after="0"/>
+        <w:rPr>
+          <w:sz w:val="20"/>
+          <w:szCs w:val="20"/>
+        </w:rPr>
+      </w:pPr>
+      <w:r>
+        <w:rPr>
+          <w:sz w:val="20"/>
+          <w:szCs w:val="20"/>
+        </w:rPr>
+        <w:t xml:space="preserve">Example set motor 1 speed to 50): </w:t>
+      </w:r>
+      <w:proofErr w:type="spellStart"/>
+      <w:proofErr w:type="gramStart"/>
+      <w:r>
+        <w:rPr>
+          <w:sz w:val="20"/>
+          <w:szCs w:val="20"/>
+        </w:rPr>
+        <w:t>setMotor</w:t>
+      </w:r>
+      <w:proofErr w:type="spellEnd"/>
+      <w:r>
+        <w:rPr>
+          <w:sz w:val="20"/>
+          <w:szCs w:val="20"/>
+        </w:rPr>
+        <w:t>(</w:t>
+      </w:r>
+      <w:proofErr w:type="gramEnd"/>
+      <w:r>
+        <w:rPr>
+          <w:sz w:val="20"/>
+          <w:szCs w:val="20"/>
+        </w:rPr>
+        <w:t>1,50);</w:t>
+      </w:r>
+    </w:p>
+    <w:p>
+      <w:pPr>
+        <w:spacing w:after="0"/>
+        <w:rPr>
+          <w:sz w:val="20"/>
+          <w:szCs w:val="20"/>
+        </w:rPr>
+      </w:pPr>
+      <w:r>
+        <w:rPr>
+          <w:sz w:val="20"/>
+          <w:szCs w:val="20"/>
+        </w:rPr>
+        <w:t>Stream protocol</w:t>
+      </w:r>
+      <w:r>
+        <w:rPr>
+          <w:sz w:val="20"/>
+          <w:szCs w:val="20"/>
+        </w:rPr>
+        <w:t xml:space="preserve"> for this example</w:t>
+      </w:r>
+      <w:r>
+        <w:rPr>
+          <w:sz w:val="20"/>
+          <w:szCs w:val="20"/>
+        </w:rPr>
+        <w:t>:</w:t>
+      </w:r>
+      <w:r>
+        <w:rPr>
+          <w:sz w:val="20"/>
+          <w:szCs w:val="20"/>
+        </w:rPr>
+        <w:t xml:space="preserve"> “M</w:t>
+      </w:r>
+      <w:proofErr w:type="gramStart"/>
+      <w:r>
+        <w:rPr>
+          <w:sz w:val="20"/>
+          <w:szCs w:val="20"/>
+        </w:rPr>
+        <w:t>,m,1,50</w:t>
+      </w:r>
+      <w:proofErr w:type="gramEnd"/>
+      <w:r>
+        <w:rPr>
+          <w:sz w:val="20"/>
+          <w:szCs w:val="20"/>
+        </w:rPr>
+        <w:t>\n”</w:t>
+      </w:r>
+    </w:p>
+    <w:p>
+      <w:pPr>
+        <w:spacing w:after="0"/>
+        <w:rPr>
+          <w:sz w:val="20"/>
+          <w:szCs w:val="20"/>
+        </w:rPr>
+      </w:pPr>
+    </w:p>
+    <w:p>
+      <w:pPr>
+        <w:spacing w:after="0"/>
+        <w:rPr>
+          <w:sz w:val="20"/>
+          <w:szCs w:val="20"/>
+        </w:rPr>
+      </w:pPr>
+    </w:p>
+    <w:p>
+      <w:pPr>
+        <w:spacing w:after="0"/>
+        <w:rPr>
+          <w:sz w:val="20"/>
+          <w:szCs w:val="20"/>
+        </w:rPr>
+      </w:pPr>
+      <w:proofErr w:type="spellStart"/>
+      <w:proofErr w:type="gramStart"/>
+      <w:r>
+        <w:rPr>
+          <w:sz w:val="20"/>
+          <w:szCs w:val="20"/>
+        </w:rPr>
+        <w:t>SetMotors</w:t>
+      </w:r>
+      <w:proofErr w:type="spellEnd"/>
+      <w:r>
+        <w:rPr>
+          <w:sz w:val="20"/>
+          <w:szCs w:val="20"/>
+        </w:rPr>
+        <w:t>()</w:t>
+      </w:r>
+      <w:proofErr w:type="gramEnd"/>
+    </w:p>
+    <w:p>
+      <w:pPr>
+        <w:spacing w:after="0"/>
+        <w:rPr>
+          <w:sz w:val="20"/>
+          <w:szCs w:val="20"/>
+        </w:rPr>
+      </w:pPr>
+      <w:r>
+        <w:rPr>
+          <w:sz w:val="20"/>
+          <w:szCs w:val="20"/>
+        </w:rPr>
+        <w:t xml:space="preserve">Description: </w:t>
+      </w:r>
+      <w:proofErr w:type="gramStart"/>
+      <w:r>
+        <w:rPr>
+          <w:sz w:val="20"/>
+          <w:szCs w:val="20"/>
+        </w:rPr>
+        <w:t>Controls  both</w:t>
+      </w:r>
+      <w:proofErr w:type="gramEnd"/>
+      <w:r>
+        <w:rPr>
+          <w:sz w:val="20"/>
+          <w:szCs w:val="20"/>
+        </w:rPr>
+        <w:t xml:space="preserve"> motor’s  speeds and direction</w:t>
+      </w:r>
+    </w:p>
+    <w:p>
+      <w:pPr>
+        <w:spacing w:after="0"/>
+        <w:rPr>
+          <w:sz w:val="20"/>
+          <w:szCs w:val="20"/>
+        </w:rPr>
+      </w:pPr>
+      <w:r>
+        <w:rPr>
+          <w:sz w:val="20"/>
+          <w:szCs w:val="20"/>
+        </w:rPr>
+        <w:t xml:space="preserve">API Syntax: </w:t>
+      </w:r>
+      <w:proofErr w:type="spellStart"/>
+      <w:proofErr w:type="gramStart"/>
+      <w:r>
+        <w:rPr>
+          <w:sz w:val="20"/>
+          <w:szCs w:val="20"/>
+        </w:rPr>
+        <w:t>setMotors</w:t>
+      </w:r>
+      <w:proofErr w:type="spellEnd"/>
+      <w:r>
+        <w:rPr>
+          <w:sz w:val="20"/>
+          <w:szCs w:val="20"/>
+        </w:rPr>
+        <w:t>(</w:t>
+      </w:r>
+      <w:proofErr w:type="gramEnd"/>
+      <w:r>
+        <w:rPr>
+          <w:sz w:val="20"/>
+          <w:szCs w:val="20"/>
+        </w:rPr>
+        <w:t>speed0, speed1);</w:t>
+      </w:r>
+    </w:p>
+    <w:p>
+      <w:pPr>
+        <w:spacing w:after="0"/>
+        <w:rPr>
+          <w:sz w:val="20"/>
+          <w:szCs w:val="20"/>
+        </w:rPr>
+      </w:pPr>
+      <w:r>
+        <w:rPr>
+          <w:sz w:val="20"/>
+          <w:szCs w:val="20"/>
+        </w:rPr>
+        <w:t>Parameters:</w:t>
+      </w:r>
+    </w:p>
+    <w:p>
+      <w:pPr>
+        <w:spacing w:after="0"/>
+        <w:rPr>
+          <w:sz w:val="20"/>
+          <w:szCs w:val="20"/>
+        </w:rPr>
+      </w:pPr>
+      <w:r>
+        <w:rPr>
+          <w:sz w:val="20"/>
+          <w:szCs w:val="20"/>
+        </w:rPr>
+        <w:t xml:space="preserve">   </w:t>
+      </w:r>
+      <w:r>
+        <w:rPr>
+          <w:sz w:val="20"/>
+          <w:szCs w:val="20"/>
+        </w:rPr>
+        <w:t>s</w:t>
+      </w:r>
+      <w:r>
+        <w:rPr>
+          <w:sz w:val="20"/>
+          <w:szCs w:val="20"/>
+        </w:rPr>
+        <w:t>peed</w:t>
+      </w:r>
+      <w:r>
+        <w:rPr>
+          <w:sz w:val="20"/>
+          <w:szCs w:val="20"/>
+        </w:rPr>
+        <w:t>0</w:t>
+      </w:r>
+      <w:r>
+        <w:rPr>
+          <w:sz w:val="20"/>
+          <w:szCs w:val="20"/>
+        </w:rPr>
+        <w:t xml:space="preserve"> </w:t>
+      </w:r>
+      <w:proofErr w:type="gramStart"/>
+      <w:r>
+        <w:rPr>
+          <w:sz w:val="20"/>
+          <w:szCs w:val="20"/>
+        </w:rPr>
+        <w:t>( -</w:t>
+      </w:r>
+      <w:proofErr w:type="gramEnd"/>
+      <w:r>
+        <w:rPr>
+          <w:sz w:val="20"/>
+          <w:szCs w:val="20"/>
+        </w:rPr>
+        <w:t>100 to 100)</w:t>
+      </w:r>
+    </w:p>
+    <w:p>
+      <w:pPr>
+        <w:spacing w:after="0"/>
+        <w:rPr>
+          <w:sz w:val="20"/>
+          <w:szCs w:val="20"/>
+        </w:rPr>
+      </w:pPr>
+      <w:r>
+        <w:rPr>
+          <w:sz w:val="20"/>
+          <w:szCs w:val="20"/>
+        </w:rPr>
+        <w:t xml:space="preserve">   speed1 </w:t>
+      </w:r>
+      <w:proofErr w:type="gramStart"/>
+      <w:r>
+        <w:rPr>
+          <w:sz w:val="20"/>
+          <w:szCs w:val="20"/>
+        </w:rPr>
+        <w:t>( -</w:t>
+      </w:r>
+      <w:proofErr w:type="gramEnd"/>
+      <w:r>
+        <w:rPr>
+          <w:sz w:val="20"/>
+          <w:szCs w:val="20"/>
+        </w:rPr>
+        <w:t>100 to 100)</w:t>
+      </w:r>
+    </w:p>
+    <w:p>
+      <w:pPr>
+        <w:spacing w:after="0"/>
+        <w:rPr>
+          <w:sz w:val="20"/>
+          <w:szCs w:val="20"/>
+        </w:rPr>
+      </w:pPr>
+      <w:r>
+        <w:rPr>
+          <w:sz w:val="20"/>
+          <w:szCs w:val="20"/>
+        </w:rPr>
+        <w:t xml:space="preserve">Example set motor speeds to 45 and 50): </w:t>
+      </w:r>
+      <w:proofErr w:type="spellStart"/>
+      <w:proofErr w:type="gramStart"/>
+      <w:r>
+        <w:rPr>
+          <w:sz w:val="20"/>
+          <w:szCs w:val="20"/>
+        </w:rPr>
+        <w:t>setMotors</w:t>
+      </w:r>
+      <w:proofErr w:type="spellEnd"/>
+      <w:r>
+        <w:rPr>
+          <w:sz w:val="20"/>
+          <w:szCs w:val="20"/>
+        </w:rPr>
+        <w:t>(</w:t>
+      </w:r>
+      <w:proofErr w:type="gramEnd"/>
+      <w:r>
+        <w:rPr>
+          <w:sz w:val="20"/>
+          <w:szCs w:val="20"/>
+        </w:rPr>
+        <w:t>45,50);</w:t>
+      </w:r>
+    </w:p>
+    <w:p>
+      <w:pPr>
+        <w:spacing w:after="0"/>
+        <w:rPr>
+          <w:sz w:val="20"/>
+          <w:szCs w:val="20"/>
+        </w:rPr>
+      </w:pPr>
+      <w:r>
+        <w:rPr>
+          <w:sz w:val="20"/>
+          <w:szCs w:val="20"/>
+        </w:rPr>
+        <w:t>Stream protocol</w:t>
+      </w:r>
+      <w:r>
+        <w:rPr>
+          <w:sz w:val="20"/>
+          <w:szCs w:val="20"/>
+        </w:rPr>
+        <w:t xml:space="preserve"> for this example</w:t>
+      </w:r>
+      <w:r>
+        <w:rPr>
+          <w:sz w:val="20"/>
+          <w:szCs w:val="20"/>
+        </w:rPr>
+        <w:t>:</w:t>
+      </w:r>
+      <w:r>
+        <w:rPr>
+          <w:sz w:val="20"/>
+          <w:szCs w:val="20"/>
+        </w:rPr>
+        <w:t xml:space="preserve"> “M</w:t>
+      </w:r>
+      <w:proofErr w:type="gramStart"/>
+      <w:r>
+        <w:rPr>
+          <w:sz w:val="20"/>
+          <w:szCs w:val="20"/>
+        </w:rPr>
+        <w:t>,M,45,50</w:t>
+      </w:r>
+      <w:proofErr w:type="gramEnd"/>
+      <w:r>
+        <w:rPr>
+          <w:sz w:val="20"/>
+          <w:szCs w:val="20"/>
+        </w:rPr>
+        <w:t>\n”</w:t>
+      </w:r>
+    </w:p>
+    <w:p>
+      <w:pPr>
+        <w:spacing w:after="0"/>
+        <w:rPr>
+          <w:sz w:val="20"/>
+          <w:szCs w:val="20"/>
+        </w:rPr>
+      </w:pPr>
+    </w:p>
+    <w:p>
+      <w:pPr>
+        <w:spacing w:after="0"/>
+        <w:rPr>
+          <w:sz w:val="20"/>
+          <w:szCs w:val="20"/>
+        </w:rPr>
+      </w:pPr>
+    </w:p>
+    <w:p>
+      <w:pPr>
+        <w:spacing w:after="0"/>
+        <w:rPr>
+          <w:sz w:val="20"/>
+          <w:szCs w:val="20"/>
+        </w:rPr>
+      </w:pPr>
+      <w:proofErr w:type="spellStart"/>
+      <w:proofErr w:type="gramStart"/>
+      <w:r>
+        <w:rPr>
+          <w:sz w:val="20"/>
+          <w:szCs w:val="20"/>
+        </w:rPr>
+        <w:t>StopMotor</w:t>
+      </w:r>
+      <w:proofErr w:type="spellEnd"/>
+      <w:r>
+        <w:rPr>
+          <w:sz w:val="20"/>
+          <w:szCs w:val="20"/>
+        </w:rPr>
+        <w:t>()</w:t>
+      </w:r>
+      <w:proofErr w:type="gramEnd"/>
+    </w:p>
+    <w:p>
+      <w:pPr>
+        <w:spacing w:after="0"/>
+        <w:rPr>
+          <w:sz w:val="20"/>
+          <w:szCs w:val="20"/>
+        </w:rPr>
+      </w:pPr>
+      <w:r>
+        <w:rPr>
+          <w:sz w:val="20"/>
+          <w:szCs w:val="20"/>
+        </w:rPr>
+        <w:t>Description: stops the given motor</w:t>
+      </w:r>
+    </w:p>
+    <w:p>
+      <w:pPr>
+        <w:spacing w:after="0"/>
+        <w:rPr>
+          <w:sz w:val="20"/>
+          <w:szCs w:val="20"/>
+        </w:rPr>
+      </w:pPr>
+      <w:r>
+        <w:rPr>
+          <w:sz w:val="20"/>
+          <w:szCs w:val="20"/>
+        </w:rPr>
+        <w:t xml:space="preserve">API Syntax: </w:t>
+      </w:r>
+      <w:proofErr w:type="spellStart"/>
+      <w:proofErr w:type="gramStart"/>
+      <w:r>
+        <w:rPr>
+          <w:sz w:val="20"/>
+          <w:szCs w:val="20"/>
+        </w:rPr>
+        <w:t>stopMotor</w:t>
+      </w:r>
+      <w:proofErr w:type="spellEnd"/>
+      <w:r>
+        <w:rPr>
+          <w:sz w:val="20"/>
+          <w:szCs w:val="20"/>
+        </w:rPr>
+        <w:t>(</w:t>
+      </w:r>
+      <w:proofErr w:type="gramEnd"/>
+      <w:r>
+        <w:rPr>
+          <w:sz w:val="20"/>
+          <w:szCs w:val="20"/>
+        </w:rPr>
+        <w:t>motor);</w:t>
+      </w:r>
+    </w:p>
+    <w:p>
+      <w:pPr>
+        <w:spacing w:after="0"/>
+        <w:rPr>
+          <w:sz w:val="20"/>
+          <w:szCs w:val="20"/>
+        </w:rPr>
+      </w:pPr>
+      <w:r>
+        <w:rPr>
+          <w:sz w:val="20"/>
+          <w:szCs w:val="20"/>
+        </w:rPr>
+        <w:t>Parameters</w:t>
+      </w:r>
+      <w:r>
+        <w:rPr>
+          <w:sz w:val="20"/>
+          <w:szCs w:val="20"/>
+        </w:rPr>
+        <w:t xml:space="preserve">: </w:t>
+      </w:r>
+    </w:p>
+    <w:p>
+      <w:pPr>
+        <w:spacing w:after="0"/>
+        <w:rPr>
+          <w:sz w:val="20"/>
+          <w:szCs w:val="20"/>
+        </w:rPr>
+      </w:pPr>
+      <w:r>
+        <w:rPr>
+          <w:sz w:val="20"/>
+          <w:szCs w:val="20"/>
+        </w:rPr>
+        <w:t xml:space="preserve">    </w:t>
+      </w:r>
+      <w:proofErr w:type="gramStart"/>
+      <w:r>
+        <w:rPr>
+          <w:sz w:val="20"/>
+          <w:szCs w:val="20"/>
+        </w:rPr>
+        <w:t>motor</w:t>
+      </w:r>
+      <w:proofErr w:type="gramEnd"/>
+      <w:r>
+        <w:rPr>
+          <w:sz w:val="20"/>
+          <w:szCs w:val="20"/>
+        </w:rPr>
+        <w:t xml:space="preserve"> </w:t>
+      </w:r>
+      <w:r>
+        <w:rPr>
+          <w:sz w:val="20"/>
+          <w:szCs w:val="20"/>
+        </w:rPr>
+        <w:t xml:space="preserve">is </w:t>
+      </w:r>
+      <w:r>
+        <w:rPr>
+          <w:sz w:val="20"/>
+          <w:szCs w:val="20"/>
+        </w:rPr>
+        <w:t>Wheel  id</w:t>
+      </w:r>
+      <w:r>
+        <w:rPr>
+          <w:sz w:val="20"/>
+          <w:szCs w:val="20"/>
+        </w:rPr>
+        <w:t xml:space="preserve"> (0,1)</w:t>
+      </w:r>
+    </w:p>
+    <w:p>
+      <w:pPr>
+        <w:spacing w:after="0"/>
+        <w:rPr>
+          <w:sz w:val="20"/>
+          <w:szCs w:val="20"/>
+        </w:rPr>
+      </w:pPr>
+      <w:r>
+        <w:rPr>
+          <w:sz w:val="20"/>
+          <w:szCs w:val="20"/>
+        </w:rPr>
+        <w:t xml:space="preserve">Example stop motor 0: </w:t>
+      </w:r>
+      <w:proofErr w:type="spellStart"/>
+      <w:proofErr w:type="gramStart"/>
+      <w:r>
+        <w:rPr>
+          <w:sz w:val="20"/>
+          <w:szCs w:val="20"/>
+        </w:rPr>
+        <w:t>stopMotor</w:t>
+      </w:r>
+      <w:proofErr w:type="spellEnd"/>
+      <w:r>
+        <w:rPr>
+          <w:sz w:val="20"/>
+          <w:szCs w:val="20"/>
+        </w:rPr>
+        <w:t>(</w:t>
+      </w:r>
+      <w:proofErr w:type="gramEnd"/>
+      <w:r>
+        <w:rPr>
+          <w:sz w:val="20"/>
+          <w:szCs w:val="20"/>
+        </w:rPr>
+        <w:t>0);</w:t>
+      </w:r>
+    </w:p>
+    <w:p>
+      <w:pPr>
+        <w:spacing w:after="0"/>
+        <w:rPr>
+          <w:sz w:val="20"/>
+          <w:szCs w:val="20"/>
+        </w:rPr>
+      </w:pPr>
+      <w:r>
+        <w:rPr>
+          <w:sz w:val="20"/>
+          <w:szCs w:val="20"/>
+        </w:rPr>
+        <w:t>Stream protocol</w:t>
+      </w:r>
+      <w:r>
+        <w:rPr>
+          <w:sz w:val="20"/>
+          <w:szCs w:val="20"/>
+        </w:rPr>
+        <w:t xml:space="preserve"> for this example</w:t>
+      </w:r>
+      <w:r>
+        <w:rPr>
+          <w:sz w:val="20"/>
+          <w:szCs w:val="20"/>
+        </w:rPr>
+        <w:t>:</w:t>
+      </w:r>
+      <w:r>
+        <w:rPr>
+          <w:sz w:val="20"/>
+          <w:szCs w:val="20"/>
+        </w:rPr>
+        <w:t xml:space="preserve"> “M</w:t>
+      </w:r>
+      <w:proofErr w:type="gramStart"/>
+      <w:r>
+        <w:rPr>
+          <w:sz w:val="20"/>
+          <w:szCs w:val="20"/>
+        </w:rPr>
+        <w:t>,s,0</w:t>
+      </w:r>
+      <w:proofErr w:type="gramEnd"/>
+      <w:r>
+        <w:rPr>
+          <w:sz w:val="20"/>
+          <w:szCs w:val="20"/>
+        </w:rPr>
+        <w:t>\n”</w:t>
+      </w:r>
+    </w:p>
+    <w:p>
+      <w:pPr>
+        <w:spacing w:after="0"/>
+        <w:rPr>
+          <w:sz w:val="20"/>
+          <w:szCs w:val="20"/>
+        </w:rPr>
+      </w:pPr>
+    </w:p>
+    <w:p>
+      <w:pPr>
+        <w:spacing w:after="0"/>
+        <w:rPr>
+          <w:sz w:val="20"/>
+          <w:szCs w:val="20"/>
+        </w:rPr>
+      </w:pPr>
+      <w:proofErr w:type="spellStart"/>
+      <w:proofErr w:type="gramStart"/>
+      <w:r>
+        <w:rPr>
+          <w:sz w:val="20"/>
+          <w:szCs w:val="20"/>
+        </w:rPr>
+        <w:t>StopMotors</w:t>
+      </w:r>
+      <w:proofErr w:type="spellEnd"/>
+      <w:r>
+        <w:rPr>
+          <w:sz w:val="20"/>
+          <w:szCs w:val="20"/>
+        </w:rPr>
+        <w:t>()</w:t>
+      </w:r>
+      <w:proofErr w:type="gramEnd"/>
+    </w:p>
+    <w:p>
+      <w:pPr>
+        <w:spacing w:after="0"/>
+        <w:rPr>
+          <w:sz w:val="20"/>
+          <w:szCs w:val="20"/>
+        </w:rPr>
+      </w:pPr>
+      <w:r>
+        <w:rPr>
+          <w:sz w:val="20"/>
+          <w:szCs w:val="20"/>
+        </w:rPr>
+        <w:t>Description: stops both motors</w:t>
+      </w:r>
+    </w:p>
+    <w:p>
+      <w:pPr>
+        <w:spacing w:after="0"/>
+        <w:rPr>
+          <w:sz w:val="20"/>
+          <w:szCs w:val="20"/>
+        </w:rPr>
+      </w:pPr>
+      <w:r>
+        <w:rPr>
+          <w:sz w:val="20"/>
+          <w:szCs w:val="20"/>
+        </w:rPr>
+        <w:t xml:space="preserve">API Syntax: </w:t>
+      </w:r>
+      <w:proofErr w:type="spellStart"/>
+      <w:proofErr w:type="gramStart"/>
+      <w:r>
+        <w:rPr>
+          <w:sz w:val="20"/>
+          <w:szCs w:val="20"/>
+        </w:rPr>
+        <w:t>stopMotors</w:t>
+      </w:r>
+      <w:proofErr w:type="spellEnd"/>
+      <w:r>
+        <w:rPr>
+          <w:sz w:val="20"/>
+          <w:szCs w:val="20"/>
+        </w:rPr>
+        <w:t>(</w:t>
+      </w:r>
+      <w:proofErr w:type="gramEnd"/>
+      <w:r>
+        <w:rPr>
+          <w:sz w:val="20"/>
+          <w:szCs w:val="20"/>
+        </w:rPr>
+        <w:t>);</w:t>
+      </w:r>
+    </w:p>
+    <w:p>
+      <w:pPr>
+        <w:spacing w:after="0"/>
+        <w:rPr>
+          <w:sz w:val="20"/>
+          <w:szCs w:val="20"/>
+        </w:rPr>
+      </w:pPr>
+      <w:r>
+        <w:rPr>
+          <w:sz w:val="20"/>
+          <w:szCs w:val="20"/>
+        </w:rPr>
+        <w:t>Parameters:    none</w:t>
+      </w:r>
+    </w:p>
+    <w:p>
+      <w:pPr>
+        <w:spacing w:after="0"/>
+        <w:rPr>
+          <w:sz w:val="20"/>
+          <w:szCs w:val="20"/>
+        </w:rPr>
+      </w:pPr>
+      <w:r>
+        <w:rPr>
+          <w:sz w:val="20"/>
+          <w:szCs w:val="20"/>
+        </w:rPr>
+        <w:t xml:space="preserve">Example stop motors: </w:t>
+      </w:r>
+      <w:proofErr w:type="spellStart"/>
+      <w:proofErr w:type="gramStart"/>
+      <w:r>
+        <w:rPr>
+          <w:sz w:val="20"/>
+          <w:szCs w:val="20"/>
+        </w:rPr>
+        <w:t>stopMotors</w:t>
+      </w:r>
+      <w:proofErr w:type="spellEnd"/>
+      <w:r>
+        <w:rPr>
+          <w:sz w:val="20"/>
+          <w:szCs w:val="20"/>
+        </w:rPr>
+        <w:t>(</w:t>
+      </w:r>
+      <w:proofErr w:type="gramEnd"/>
+      <w:r>
+        <w:rPr>
+          <w:sz w:val="20"/>
+          <w:szCs w:val="20"/>
+        </w:rPr>
+        <w:t>);</w:t>
+      </w:r>
+    </w:p>
+    <w:p>
+      <w:pPr>
+        <w:spacing w:after="0"/>
+        <w:rPr>
+          <w:sz w:val="20"/>
+          <w:szCs w:val="20"/>
+        </w:rPr>
+      </w:pPr>
+      <w:r>
+        <w:rPr>
+          <w:sz w:val="20"/>
+          <w:szCs w:val="20"/>
+        </w:rPr>
+        <w:t>Stream protocol</w:t>
+      </w:r>
+      <w:r>
+        <w:rPr>
+          <w:sz w:val="20"/>
+          <w:szCs w:val="20"/>
+        </w:rPr>
+        <w:t xml:space="preserve"> for this example</w:t>
+      </w:r>
+      <w:r>
+        <w:rPr>
+          <w:sz w:val="20"/>
+          <w:szCs w:val="20"/>
+        </w:rPr>
+        <w:t>:</w:t>
+      </w:r>
+      <w:r>
+        <w:rPr>
+          <w:sz w:val="20"/>
+          <w:szCs w:val="20"/>
+        </w:rPr>
+        <w:t xml:space="preserve"> “M</w:t>
+      </w:r>
+      <w:proofErr w:type="gramStart"/>
+      <w:r>
+        <w:rPr>
+          <w:sz w:val="20"/>
+          <w:szCs w:val="20"/>
+        </w:rPr>
+        <w:t>,S</w:t>
+      </w:r>
+      <w:proofErr w:type="gramEnd"/>
+      <w:r>
+        <w:rPr>
+          <w:sz w:val="20"/>
+          <w:szCs w:val="20"/>
+        </w:rPr>
+        <w:t>\n”</w:t>
+      </w:r>
+    </w:p>
+    <w:p>
+      <w:pPr>
+        <w:spacing w:after="0"/>
+        <w:rPr>
+          <w:sz w:val="20"/>
+          <w:szCs w:val="20"/>
+        </w:rPr>
+      </w:pPr>
+    </w:p>
+    <w:p>
+      <w:pPr>
+        <w:spacing w:after="0"/>
+        <w:rPr>
+          <w:b/>
+          <w:sz w:val="20"/>
+          <w:szCs w:val="20"/>
+        </w:rPr>
+      </w:pPr>
+      <w:r>
+        <w:rPr>
+          <w:b/>
+          <w:sz w:val="20"/>
+          <w:szCs w:val="20"/>
+        </w:rPr>
+        <w:t>Encoder Service</w:t>
+      </w:r>
+    </w:p>
+    <w:p>
+      <w:pPr>
+        <w:spacing w:after="0"/>
+        <w:rPr>
+          <w:sz w:val="20"/>
+          <w:szCs w:val="20"/>
+        </w:rPr>
+      </w:pPr>
+    </w:p>
+    <w:p>
+      <w:pPr>
+        <w:spacing w:after="0"/>
+        <w:rPr>
+          <w:sz w:val="20"/>
+          <w:szCs w:val="20"/>
+        </w:rPr>
+      </w:pPr>
+      <w:proofErr w:type="spellStart"/>
+      <w:proofErr w:type="gramStart"/>
+      <w:r>
+        <w:rPr>
+          <w:sz w:val="20"/>
+          <w:szCs w:val="20"/>
+        </w:rPr>
+        <w:t>RequestEncoders</w:t>
+      </w:r>
+      <w:proofErr w:type="spellEnd"/>
+      <w:r>
+        <w:rPr>
+          <w:sz w:val="20"/>
+          <w:szCs w:val="20"/>
+        </w:rPr>
+        <w:t>()</w:t>
+      </w:r>
+      <w:proofErr w:type="gramEnd"/>
+    </w:p>
+    <w:p>
+      <w:pPr>
+        <w:spacing w:after="0"/>
+        <w:rPr>
+          <w:sz w:val="20"/>
+          <w:szCs w:val="20"/>
+        </w:rPr>
+      </w:pPr>
+      <w:r>
+        <w:rPr>
+          <w:sz w:val="20"/>
+          <w:szCs w:val="20"/>
+        </w:rPr>
+        <w:t xml:space="preserve">Description:  </w:t>
+      </w:r>
+      <w:r>
+        <w:rPr>
+          <w:sz w:val="20"/>
+          <w:szCs w:val="20"/>
+        </w:rPr>
+        <w:t>Schedule the repeated reading and sending of</w:t>
+      </w:r>
+      <w:r>
+        <w:rPr>
+          <w:sz w:val="20"/>
+          <w:szCs w:val="20"/>
+        </w:rPr>
+        <w:t xml:space="preserve"> </w:t>
+      </w:r>
+      <w:r>
+        <w:rPr>
+          <w:sz w:val="20"/>
+          <w:szCs w:val="20"/>
+        </w:rPr>
+        <w:t xml:space="preserve">pulse width and </w:t>
+      </w:r>
+      <w:r>
+        <w:rPr>
+          <w:sz w:val="20"/>
+          <w:szCs w:val="20"/>
+        </w:rPr>
+        <w:t>count</w:t>
+      </w:r>
+      <w:r>
+        <w:rPr>
+          <w:sz w:val="20"/>
+          <w:szCs w:val="20"/>
+        </w:rPr>
+        <w:t xml:space="preserve"> for </w:t>
+      </w:r>
+      <w:r>
+        <w:rPr>
+          <w:sz w:val="20"/>
+          <w:szCs w:val="20"/>
+        </w:rPr>
+        <w:t>all</w:t>
+      </w:r>
+      <w:r>
+        <w:rPr>
+          <w:sz w:val="20"/>
+          <w:szCs w:val="20"/>
+        </w:rPr>
+        <w:t xml:space="preserve"> encoders</w:t>
+      </w:r>
+    </w:p>
+    <w:p>
+      <w:pPr>
+        <w:spacing w:after="0"/>
+        <w:rPr>
+          <w:sz w:val="20"/>
+          <w:szCs w:val="20"/>
+        </w:rPr>
+      </w:pPr>
+      <w:r>
+        <w:rPr>
+          <w:sz w:val="20"/>
+          <w:szCs w:val="20"/>
+        </w:rPr>
+        <w:t>API Syntax:</w:t>
+      </w:r>
+      <w:r>
+        <w:rPr>
+          <w:sz w:val="20"/>
+          <w:szCs w:val="20"/>
+        </w:rPr>
+        <w:t xml:space="preserve"> </w:t>
+      </w:r>
+      <w:proofErr w:type="spellStart"/>
+      <w:proofErr w:type="gramStart"/>
+      <w:r>
+        <w:rPr>
+          <w:sz w:val="20"/>
+          <w:szCs w:val="20"/>
+        </w:rPr>
+        <w:t>RequestEncoders</w:t>
+      </w:r>
+      <w:proofErr w:type="spellEnd"/>
+      <w:r>
+        <w:rPr>
+          <w:sz w:val="20"/>
+          <w:szCs w:val="20"/>
+        </w:rPr>
+        <w:t>(</w:t>
+      </w:r>
+      <w:proofErr w:type="gramEnd"/>
+      <w:r>
+        <w:rPr>
+          <w:sz w:val="20"/>
+          <w:szCs w:val="20"/>
+        </w:rPr>
+        <w:t>interval</w:t>
+      </w:r>
+      <w:r>
+        <w:rPr>
+          <w:sz w:val="20"/>
+          <w:szCs w:val="20"/>
+        </w:rPr>
+        <w:t>)</w:t>
+      </w:r>
+    </w:p>
+    <w:p>
+      <w:pPr>
+        <w:spacing w:after="0"/>
+        <w:rPr>
+          <w:sz w:val="20"/>
+          <w:szCs w:val="20"/>
+        </w:rPr>
+      </w:pPr>
+      <w:r>
+        <w:rPr>
+          <w:sz w:val="20"/>
+          <w:szCs w:val="20"/>
+        </w:rPr>
+        <w:t xml:space="preserve">Parameters: </w:t>
+      </w:r>
+      <w:r>
+        <w:rPr>
+          <w:sz w:val="20"/>
+          <w:szCs w:val="20"/>
+        </w:rPr>
+        <w:t>interval in milliseconds</w:t>
+      </w:r>
+    </w:p>
+    <w:p>
+      <w:pPr>
+        <w:spacing w:after="0"/>
+        <w:rPr>
+          <w:sz w:val="20"/>
+          <w:szCs w:val="20"/>
+        </w:rPr>
+      </w:pPr>
+      <w:r>
+        <w:rPr>
+          <w:sz w:val="20"/>
+          <w:szCs w:val="20"/>
+        </w:rPr>
+        <w:t xml:space="preserve">Example request </w:t>
+      </w:r>
+      <w:r>
+        <w:rPr>
+          <w:sz w:val="20"/>
+          <w:szCs w:val="20"/>
+        </w:rPr>
+        <w:t xml:space="preserve">encoder </w:t>
+      </w:r>
+      <w:r>
+        <w:rPr>
+          <w:sz w:val="20"/>
+          <w:szCs w:val="20"/>
+        </w:rPr>
+        <w:t>data every 20 milliseconds</w:t>
+      </w:r>
+    </w:p>
+    <w:p>
+      <w:pPr>
+        <w:spacing w:after="0"/>
+        <w:rPr>
+          <w:sz w:val="20"/>
+          <w:szCs w:val="20"/>
+        </w:rPr>
+      </w:pPr>
+      <w:r>
+        <w:rPr>
+          <w:sz w:val="20"/>
+          <w:szCs w:val="20"/>
+        </w:rPr>
+        <w:t xml:space="preserve">Stream protocol: </w:t>
+      </w:r>
+      <w:r>
+        <w:rPr>
+          <w:sz w:val="20"/>
+          <w:szCs w:val="20"/>
+        </w:rPr>
+        <w:t xml:space="preserve">  “E</w:t>
+      </w:r>
+      <w:proofErr w:type="gramStart"/>
+      <w:r>
+        <w:rPr>
+          <w:sz w:val="20"/>
+          <w:szCs w:val="20"/>
+        </w:rPr>
+        <w:t>,R</w:t>
+      </w:r>
+      <w:r>
+        <w:rPr>
+          <w:sz w:val="20"/>
+          <w:szCs w:val="20"/>
+        </w:rPr>
+        <w:t>,20</w:t>
+      </w:r>
+      <w:proofErr w:type="gramEnd"/>
+      <w:r>
+        <w:rPr>
+          <w:sz w:val="20"/>
+          <w:szCs w:val="20"/>
+        </w:rPr>
+        <w:t>\n”</w:t>
+      </w:r>
+    </w:p>
+    <w:p>
+      <w:pPr>
+        <w:spacing w:after="0"/>
+        <w:rPr>
+          <w:sz w:val="20"/>
+          <w:szCs w:val="20"/>
+        </w:rPr>
+      </w:pPr>
+      <w:r>
+        <w:rPr>
+          <w:sz w:val="20"/>
+          <w:szCs w:val="20"/>
+        </w:rPr>
+        <w:t xml:space="preserve">Example turn off </w:t>
+      </w:r>
+      <w:r>
+        <w:rPr>
+          <w:sz w:val="20"/>
+          <w:szCs w:val="20"/>
+        </w:rPr>
+        <w:t>scheduled messages:</w:t>
+      </w:r>
+    </w:p>
+    <w:p>
+      <w:pPr>
+        <w:spacing w:after="0"/>
+        <w:rPr>
+          <w:sz w:val="20"/>
+          <w:szCs w:val="20"/>
+        </w:rPr>
+      </w:pPr>
+      <w:r>
+        <w:rPr>
+          <w:sz w:val="20"/>
+          <w:szCs w:val="20"/>
+        </w:rPr>
+        <w:t xml:space="preserve">Stream protocol: </w:t>
+      </w:r>
+      <w:r>
+        <w:rPr>
+          <w:sz w:val="20"/>
+          <w:szCs w:val="20"/>
+        </w:rPr>
+        <w:t xml:space="preserve">  “E</w:t>
+      </w:r>
+      <w:proofErr w:type="gramStart"/>
+      <w:r>
+        <w:rPr>
+          <w:sz w:val="20"/>
+          <w:szCs w:val="20"/>
+        </w:rPr>
+        <w:t>,R,0</w:t>
+      </w:r>
+      <w:proofErr w:type="gramEnd"/>
+      <w:r>
+        <w:rPr>
+          <w:sz w:val="20"/>
+          <w:szCs w:val="20"/>
+        </w:rPr>
+        <w:t>\n”</w:t>
+      </w:r>
+    </w:p>
+    <w:p>
+      <w:pPr>
+        <w:spacing w:after="0"/>
+        <w:rPr>
+          <w:sz w:val="20"/>
+          <w:szCs w:val="20"/>
+        </w:rPr>
+      </w:pPr>
+    </w:p>
+    <w:p>
+      <w:pPr>
+        <w:spacing w:after="0"/>
+        <w:rPr>
+          <w:sz w:val="20"/>
+          <w:szCs w:val="20"/>
+        </w:rPr>
+      </w:pPr>
+    </w:p>
+    <w:p>
+      <w:pPr>
+        <w:spacing w:after="0"/>
+        <w:rPr>
+          <w:sz w:val="20"/>
+          <w:szCs w:val="20"/>
+        </w:rPr>
+      </w:pPr>
+      <w:proofErr w:type="spellStart"/>
+      <w:proofErr w:type="gramStart"/>
+      <w:r>
+        <w:rPr>
+          <w:sz w:val="20"/>
+          <w:szCs w:val="20"/>
+        </w:rPr>
+        <w:t>encoderReply</w:t>
+      </w:r>
+      <w:proofErr w:type="spellEnd"/>
+      <w:proofErr w:type="gramEnd"/>
+      <w:r>
+        <w:rPr>
+          <w:sz w:val="20"/>
+          <w:szCs w:val="20"/>
+        </w:rPr>
+        <w:t xml:space="preserve"> </w:t>
+      </w:r>
+      <w:proofErr w:type="spellStart"/>
+      <w:r>
+        <w:rPr>
+          <w:sz w:val="20"/>
+          <w:szCs w:val="20"/>
+        </w:rPr>
+        <w:t>msg</w:t>
+      </w:r>
+      <w:r>
+        <w:rPr>
+          <w:sz w:val="20"/>
+          <w:szCs w:val="20"/>
+        </w:rPr>
+        <w:t>s</w:t>
+      </w:r>
+      <w:proofErr w:type="spellEnd"/>
+    </w:p>
+    <w:p>
+      <w:pPr>
+        <w:spacing w:after="0"/>
+        <w:rPr>
+          <w:sz w:val="20"/>
+          <w:szCs w:val="20"/>
+        </w:rPr>
+      </w:pPr>
+      <w:r>
+        <w:rPr>
+          <w:sz w:val="20"/>
+          <w:szCs w:val="20"/>
+        </w:rPr>
+        <w:t>Description:   informs count and duration for all encoders</w:t>
+      </w:r>
+    </w:p>
+    <w:p>
+      <w:pPr>
+        <w:spacing w:after="0"/>
+        <w:rPr>
+          <w:sz w:val="20"/>
+          <w:szCs w:val="20"/>
+        </w:rPr>
+      </w:pPr>
+      <w:r>
+        <w:rPr>
+          <w:sz w:val="20"/>
+          <w:szCs w:val="20"/>
+        </w:rPr>
+        <w:t>Syntax:</w:t>
+      </w:r>
+      <w:r>
+        <w:rPr>
+          <w:sz w:val="20"/>
+          <w:szCs w:val="20"/>
+        </w:rPr>
+        <w:t xml:space="preserve"> </w:t>
+      </w:r>
+      <w:proofErr w:type="gramStart"/>
+      <w:r>
+        <w:rPr>
+          <w:sz w:val="20"/>
+          <w:szCs w:val="20"/>
+        </w:rPr>
+        <w:t>reply(</w:t>
+      </w:r>
+      <w:proofErr w:type="gramEnd"/>
+      <w:r>
+        <w:rPr>
+          <w:sz w:val="20"/>
+          <w:szCs w:val="20"/>
+        </w:rPr>
+        <w:t>,nbr,pulse0,count0, pulse1, count1</w:t>
+      </w:r>
+      <w:r>
+        <w:rPr>
+          <w:sz w:val="20"/>
+          <w:szCs w:val="20"/>
+        </w:rPr>
+        <w:t>)</w:t>
+      </w:r>
+      <w:r>
+        <w:rPr>
+          <w:sz w:val="20"/>
+          <w:szCs w:val="20"/>
+        </w:rPr>
+        <w:t>”</w:t>
+      </w:r>
+    </w:p>
+    <w:p>
+      <w:pPr>
+        <w:spacing w:after="0"/>
+        <w:rPr>
+          <w:sz w:val="20"/>
+          <w:szCs w:val="20"/>
+        </w:rPr>
+      </w:pPr>
+      <w:r>
+        <w:rPr>
+          <w:sz w:val="20"/>
+          <w:szCs w:val="20"/>
+        </w:rPr>
+        <w:t xml:space="preserve">Parameters: </w:t>
+      </w:r>
+    </w:p>
+    <w:p>
+      <w:pPr>
+        <w:spacing w:after="0"/>
+        <w:rPr>
+          <w:sz w:val="20"/>
+          <w:szCs w:val="20"/>
+        </w:rPr>
+      </w:pPr>
+      <w:r>
+        <w:rPr>
+          <w:sz w:val="20"/>
+          <w:szCs w:val="20"/>
+        </w:rPr>
+        <w:t xml:space="preserve">   </w:t>
+      </w:r>
+      <w:proofErr w:type="spellStart"/>
+      <w:proofErr w:type="gramStart"/>
+      <w:r>
+        <w:rPr>
+          <w:sz w:val="20"/>
+          <w:szCs w:val="20"/>
+        </w:rPr>
+        <w:t>n</w:t>
+      </w:r>
+      <w:r>
+        <w:rPr>
+          <w:sz w:val="20"/>
+          <w:szCs w:val="20"/>
+        </w:rPr>
+        <w:t>br</w:t>
+      </w:r>
+      <w:proofErr w:type="spellEnd"/>
+      <w:proofErr w:type="gramEnd"/>
+      <w:r>
+        <w:rPr>
+          <w:sz w:val="20"/>
+          <w:szCs w:val="20"/>
+        </w:rPr>
+        <w:t xml:space="preserve"> is the number of encoders (currently 2)</w:t>
+      </w:r>
+    </w:p>
+    <w:p>
+      <w:pPr>
+        <w:spacing w:after="0"/>
+        <w:rPr>
+          <w:sz w:val="20"/>
+          <w:szCs w:val="20"/>
+        </w:rPr>
+      </w:pPr>
+      <w:r>
+        <w:rPr>
+          <w:sz w:val="20"/>
+          <w:szCs w:val="20"/>
+        </w:rPr>
+        <w:t xml:space="preserve">   </w:t>
+      </w:r>
+      <w:proofErr w:type="gramStart"/>
+      <w:r>
+        <w:rPr>
+          <w:sz w:val="20"/>
+          <w:szCs w:val="20"/>
+        </w:rPr>
+        <w:t>pulse0</w:t>
+      </w:r>
+      <w:proofErr w:type="gramEnd"/>
+      <w:r>
+        <w:rPr>
+          <w:sz w:val="20"/>
+          <w:szCs w:val="20"/>
+        </w:rPr>
+        <w:t xml:space="preserve"> is the duration in microseconds for the first encoder</w:t>
+      </w:r>
+    </w:p>
+    <w:p>
+      <w:pPr>
+        <w:spacing w:after="0"/>
+        <w:rPr>
+          <w:sz w:val="20"/>
+          <w:szCs w:val="20"/>
+        </w:rPr>
+      </w:pPr>
+      <w:r>
+        <w:rPr>
+          <w:sz w:val="20"/>
+          <w:szCs w:val="20"/>
+        </w:rPr>
+        <w:t xml:space="preserve">   </w:t>
+      </w:r>
+      <w:proofErr w:type="gramStart"/>
+      <w:r>
+        <w:rPr>
+          <w:sz w:val="20"/>
+          <w:szCs w:val="20"/>
+        </w:rPr>
+        <w:t>count0</w:t>
+      </w:r>
+      <w:proofErr w:type="gramEnd"/>
+      <w:r>
+        <w:rPr>
+          <w:sz w:val="20"/>
+          <w:szCs w:val="20"/>
+        </w:rPr>
+        <w:t xml:space="preserve"> is the count value for the first encoder</w:t>
+      </w:r>
+    </w:p>
+    <w:p>
+      <w:pPr>
+        <w:spacing w:after="0"/>
+        <w:rPr>
+          <w:sz w:val="20"/>
+          <w:szCs w:val="20"/>
+        </w:rPr>
+      </w:pPr>
+      <w:r>
+        <w:rPr>
+          <w:sz w:val="20"/>
+          <w:szCs w:val="20"/>
+        </w:rPr>
+        <w:t xml:space="preserve">   </w:t>
+      </w:r>
+      <w:proofErr w:type="gramStart"/>
+      <w:r>
+        <w:rPr>
+          <w:sz w:val="20"/>
+          <w:szCs w:val="20"/>
+        </w:rPr>
+        <w:t>pulse1</w:t>
+      </w:r>
+      <w:proofErr w:type="gramEnd"/>
+      <w:r>
+        <w:rPr>
+          <w:sz w:val="20"/>
+          <w:szCs w:val="20"/>
+        </w:rPr>
+        <w:t xml:space="preserve"> is the duration in microseconds for the second encoder</w:t>
+      </w:r>
+    </w:p>
+    <w:p>
+      <w:pPr>
+        <w:spacing w:after="0"/>
+        <w:rPr>
+          <w:sz w:val="20"/>
+          <w:szCs w:val="20"/>
+        </w:rPr>
+      </w:pPr>
+      <w:r>
+        <w:rPr>
+          <w:sz w:val="20"/>
+          <w:szCs w:val="20"/>
+        </w:rPr>
+        <w:t xml:space="preserve">   </w:t>
+      </w:r>
+      <w:proofErr w:type="gramStart"/>
+      <w:r>
+        <w:rPr>
+          <w:sz w:val="20"/>
+          <w:szCs w:val="20"/>
+        </w:rPr>
+        <w:t>count1</w:t>
+      </w:r>
+      <w:proofErr w:type="gramEnd"/>
+      <w:r>
+        <w:rPr>
+          <w:sz w:val="20"/>
+          <w:szCs w:val="20"/>
+        </w:rPr>
+        <w:t xml:space="preserve"> is the count value for the second encoder</w:t>
+      </w:r>
+    </w:p>
+    <w:p>
+      <w:pPr>
+        <w:spacing w:after="0"/>
+        <w:rPr>
+          <w:sz w:val="20"/>
+          <w:szCs w:val="20"/>
+        </w:rPr>
+      </w:pPr>
+    </w:p>
+    <w:p>
+      <w:pPr>
+        <w:spacing w:after="0"/>
+        <w:rPr>
+          <w:sz w:val="20"/>
+          <w:szCs w:val="20"/>
+        </w:rPr>
+      </w:pPr>
+      <w:r>
+        <w:rPr>
+          <w:sz w:val="20"/>
+          <w:szCs w:val="20"/>
+        </w:rPr>
+        <w:t xml:space="preserve">Example </w:t>
+      </w:r>
+      <w:proofErr w:type="gramStart"/>
+      <w:r>
+        <w:rPr>
+          <w:sz w:val="20"/>
+          <w:szCs w:val="20"/>
+        </w:rPr>
+        <w:t>event(</w:t>
+      </w:r>
+      <w:proofErr w:type="gramEnd"/>
+      <w:r>
+        <w:rPr>
+          <w:sz w:val="20"/>
+          <w:szCs w:val="20"/>
+        </w:rPr>
+        <w:t xml:space="preserve"> encoder counts are 110 &amp; 120, pulses are 3000 &amp; 3100)</w:t>
+      </w:r>
+    </w:p>
+    <w:p>
+      <w:pPr>
+        <w:spacing w:after="0"/>
+        <w:rPr>
+          <w:sz w:val="20"/>
+          <w:szCs w:val="20"/>
+        </w:rPr>
+      </w:pPr>
+      <w:r>
+        <w:rPr>
+          <w:sz w:val="20"/>
+          <w:szCs w:val="20"/>
+        </w:rPr>
+        <w:t>Stream protocol</w:t>
+      </w:r>
+      <w:r>
+        <w:rPr>
+          <w:sz w:val="20"/>
+          <w:szCs w:val="20"/>
+        </w:rPr>
+        <w:t xml:space="preserve"> for this example</w:t>
+      </w:r>
+      <w:r>
+        <w:rPr>
+          <w:sz w:val="20"/>
+          <w:szCs w:val="20"/>
+        </w:rPr>
+        <w:t>:</w:t>
+      </w:r>
+      <w:r>
+        <w:rPr>
+          <w:sz w:val="20"/>
+          <w:szCs w:val="20"/>
+        </w:rPr>
+        <w:t xml:space="preserve"> “</w:t>
+      </w:r>
+      <w:r>
+        <w:rPr>
+          <w:rFonts w:ascii="Consolas" w:eastAsia="Times New Roman" w:hAnsi="Consolas" w:cs="Consolas"/>
+          <w:color w:val="222222"/>
+          <w:sz w:val="20"/>
+          <w:szCs w:val="20"/>
+          <w:lang w:eastAsia="en-GB"/>
+        </w:rPr>
+        <w:t>@</w:t>
+      </w:r>
+      <w:r>
+        <w:rPr>
+          <w:sz w:val="20"/>
+          <w:szCs w:val="20"/>
+        </w:rPr>
+        <w:t>E.</w:t>
+      </w:r>
+      <w:r>
+        <w:rPr>
+          <w:sz w:val="20"/>
+          <w:szCs w:val="20"/>
+        </w:rPr>
+        <w:t>e</w:t>
+      </w:r>
+      <w:r>
+        <w:rPr>
+          <w:sz w:val="20"/>
+          <w:szCs w:val="20"/>
+        </w:rPr>
+        <w:t>,2</w:t>
+      </w:r>
+      <w:r>
+        <w:rPr>
+          <w:sz w:val="20"/>
+          <w:szCs w:val="20"/>
+        </w:rPr>
+        <w:t>,</w:t>
+      </w:r>
+      <w:r>
+        <w:rPr>
+          <w:sz w:val="20"/>
+          <w:szCs w:val="20"/>
+        </w:rPr>
+        <w:t>{</w:t>
       </w:r>
       <w:bookmarkStart w:id="0" w:name="_GoBack"/>
       <w:bookmarkEnd w:id="0"/>
@@ -8174,2079 +10260,7 @@
           <w:sz w:val="20"/>
           <w:szCs w:val="20"/>
         </w:rPr>
-        <w:t xml:space="preserve"> encoder message where the </w:t>
-      </w:r>
-      <w:r>
-        <w:rPr>
-          <w:sz w:val="20"/>
-          <w:szCs w:val="20"/>
-        </w:rPr>
-        <w:t xml:space="preserve"> counts are 110 &amp; 120, pulses are 3000 &amp; 3100)</w:t>
-      </w:r>
-      <w:r>
-        <w:rPr>
-          <w:sz w:val="20"/>
-          <w:szCs w:val="20"/>
-        </w:rPr>
-        <w:t>:</w:t>
-      </w:r>
-    </w:p>
-    <w:p>
-      <w:pPr>
-        <w:spacing w:after="0"/>
-        <w:rPr>
-          <w:sz w:val="20"/>
-          <w:szCs w:val="20"/>
-        </w:rPr>
-      </w:pPr>
-      <w:r>
-        <w:rPr>
-          <w:sz w:val="20"/>
-          <w:szCs w:val="20"/>
-        </w:rPr>
-        <w:t xml:space="preserve"> </w:t>
-      </w:r>
-      <w:r>
-        <w:rPr>
-          <w:sz w:val="20"/>
-          <w:szCs w:val="20"/>
-        </w:rPr>
-        <w:t xml:space="preserve"> “</w:t>
-      </w:r>
-      <w:r>
-        <w:rPr>
-          <w:rFonts w:ascii="Consolas" w:eastAsia="Times New Roman" w:hAnsi="Consolas" w:cs="Consolas"/>
-          <w:color w:val="222222"/>
-          <w:sz w:val="20"/>
-          <w:szCs w:val="20"/>
-          <w:lang w:eastAsia="en-GB"/>
-        </w:rPr>
-        <w:t>@</w:t>
-      </w:r>
-      <w:r>
-        <w:rPr>
-          <w:sz w:val="20"/>
-          <w:szCs w:val="20"/>
-        </w:rPr>
-        <w:t>E.</w:t>
-      </w:r>
-      <w:r>
-        <w:rPr>
-          <w:sz w:val="20"/>
-          <w:szCs w:val="20"/>
-        </w:rPr>
-        <w:t>e</w:t>
-      </w:r>
-      <w:proofErr w:type="gramStart"/>
-      <w:r>
-        <w:rPr>
-          <w:sz w:val="20"/>
-          <w:szCs w:val="20"/>
-        </w:rPr>
-        <w:t>,2</w:t>
-      </w:r>
-      <w:proofErr w:type="gramEnd"/>
-      <w:r>
-        <w:rPr>
-          <w:sz w:val="20"/>
-          <w:szCs w:val="20"/>
-        </w:rPr>
-        <w:t>{</w:t>
-      </w:r>
-      <w:r>
-        <w:rPr>
-          <w:sz w:val="20"/>
-          <w:szCs w:val="20"/>
-        </w:rPr>
-        <w:t>,3000</w:t>
-      </w:r>
-      <w:r>
-        <w:rPr>
-          <w:sz w:val="20"/>
-          <w:szCs w:val="20"/>
-        </w:rPr>
-        <w:t>:</w:t>
-      </w:r>
-      <w:r>
-        <w:rPr>
-          <w:sz w:val="20"/>
-          <w:szCs w:val="20"/>
-        </w:rPr>
-        <w:t>110,3100</w:t>
-      </w:r>
-      <w:r>
-        <w:rPr>
-          <w:sz w:val="20"/>
-          <w:szCs w:val="20"/>
-        </w:rPr>
-        <w:t>:</w:t>
-      </w:r>
-      <w:r>
-        <w:rPr>
-          <w:sz w:val="20"/>
-          <w:szCs w:val="20"/>
-        </w:rPr>
-        <w:t>120</w:t>
-      </w:r>
-      <w:r>
-        <w:rPr>
-          <w:sz w:val="20"/>
-          <w:szCs w:val="20"/>
-        </w:rPr>
-        <w:t>}</w:t>
-      </w:r>
-      <w:r>
-        <w:rPr>
-          <w:sz w:val="20"/>
-          <w:szCs w:val="20"/>
-        </w:rPr>
-        <w:t>\n”</w:t>
-      </w:r>
-    </w:p>
-    <w:p>
-      <w:pPr>
-        <w:spacing w:after="0"/>
-        <w:rPr>
-          <w:sz w:val="20"/>
-          <w:szCs w:val="20"/>
-        </w:rPr>
-      </w:pPr>
-    </w:p>
-    <w:p>
-      <w:pPr>
-        <w:spacing w:after="0"/>
-        <w:rPr>
-          <w:b/>
-          <w:sz w:val="20"/>
-          <w:szCs w:val="20"/>
-        </w:rPr>
-      </w:pPr>
-    </w:p>
-    <w:p>
-      <w:pPr>
-        <w:spacing w:after="0"/>
-        <w:rPr>
-          <w:b/>
-          <w:sz w:val="20"/>
-          <w:szCs w:val="20"/>
-        </w:rPr>
-      </w:pPr>
-      <w:r>
-        <w:rPr>
-          <w:b/>
-          <w:sz w:val="20"/>
-          <w:szCs w:val="20"/>
-        </w:rPr>
-        <w:t>Motor Service</w:t>
-      </w:r>
-    </w:p>
-    <w:p>
-      <w:pPr>
-        <w:spacing w:after="0"/>
-        <w:rPr>
-          <w:sz w:val="20"/>
-          <w:szCs w:val="20"/>
-        </w:rPr>
-      </w:pPr>
-    </w:p>
-    <w:p>
-      <w:pPr>
-        <w:spacing w:after="0"/>
-        <w:rPr>
-          <w:sz w:val="20"/>
-          <w:szCs w:val="20"/>
-        </w:rPr>
-      </w:pPr>
-      <w:proofErr w:type="spellStart"/>
-      <w:proofErr w:type="gramStart"/>
-      <w:r>
-        <w:rPr>
-          <w:sz w:val="20"/>
-          <w:szCs w:val="20"/>
-        </w:rPr>
-        <w:t>Set</w:t>
-      </w:r>
-      <w:r>
-        <w:rPr>
-          <w:sz w:val="20"/>
-          <w:szCs w:val="20"/>
-        </w:rPr>
-        <w:t>Motor</w:t>
-      </w:r>
-      <w:proofErr w:type="spellEnd"/>
-      <w:r>
-        <w:rPr>
-          <w:sz w:val="20"/>
-          <w:szCs w:val="20"/>
-        </w:rPr>
-        <w:t>()</w:t>
-      </w:r>
-      <w:proofErr w:type="gramEnd"/>
-    </w:p>
-    <w:p>
-      <w:pPr>
-        <w:spacing w:after="0"/>
-        <w:rPr>
-          <w:sz w:val="20"/>
-          <w:szCs w:val="20"/>
-        </w:rPr>
-      </w:pPr>
-      <w:r>
-        <w:rPr>
-          <w:sz w:val="20"/>
-          <w:szCs w:val="20"/>
-        </w:rPr>
-        <w:t>Description: Control Motor speed and direction</w:t>
-      </w:r>
-    </w:p>
-    <w:p>
-      <w:pPr>
-        <w:spacing w:after="0"/>
-        <w:rPr>
-          <w:sz w:val="20"/>
-          <w:szCs w:val="20"/>
-        </w:rPr>
-      </w:pPr>
-      <w:r>
-        <w:rPr>
-          <w:sz w:val="20"/>
-          <w:szCs w:val="20"/>
-        </w:rPr>
-        <w:t xml:space="preserve">API Syntax: </w:t>
-      </w:r>
-      <w:proofErr w:type="spellStart"/>
-      <w:proofErr w:type="gramStart"/>
-      <w:r>
-        <w:rPr>
-          <w:sz w:val="20"/>
-          <w:szCs w:val="20"/>
-        </w:rPr>
-        <w:t>setMotor</w:t>
-      </w:r>
-      <w:proofErr w:type="spellEnd"/>
-      <w:r>
-        <w:rPr>
-          <w:sz w:val="20"/>
-          <w:szCs w:val="20"/>
-        </w:rPr>
-        <w:t>(</w:t>
-      </w:r>
-      <w:proofErr w:type="gramEnd"/>
-      <w:r>
-        <w:rPr>
-          <w:sz w:val="20"/>
-          <w:szCs w:val="20"/>
-        </w:rPr>
-        <w:t>motor, speed</w:t>
-      </w:r>
-      <w:r>
-        <w:rPr>
-          <w:sz w:val="20"/>
-          <w:szCs w:val="20"/>
-        </w:rPr>
-        <w:t>);</w:t>
-      </w:r>
-    </w:p>
-    <w:p>
-      <w:pPr>
-        <w:spacing w:after="0"/>
-        <w:rPr>
-          <w:sz w:val="20"/>
-          <w:szCs w:val="20"/>
-        </w:rPr>
-      </w:pPr>
-      <w:r>
-        <w:rPr>
-          <w:sz w:val="20"/>
-          <w:szCs w:val="20"/>
-        </w:rPr>
-        <w:t>Parameter</w:t>
-      </w:r>
-      <w:r>
-        <w:rPr>
-          <w:sz w:val="20"/>
-          <w:szCs w:val="20"/>
-        </w:rPr>
-        <w:t>s:</w:t>
-      </w:r>
-    </w:p>
-    <w:p>
-      <w:pPr>
-        <w:spacing w:after="0"/>
-        <w:rPr>
-          <w:sz w:val="20"/>
-          <w:szCs w:val="20"/>
-        </w:rPr>
-      </w:pPr>
-      <w:r>
-        <w:rPr>
-          <w:sz w:val="20"/>
-          <w:szCs w:val="20"/>
-        </w:rPr>
-        <w:t xml:space="preserve">    </w:t>
-      </w:r>
-      <w:proofErr w:type="gramStart"/>
-      <w:r>
-        <w:rPr>
-          <w:sz w:val="20"/>
-          <w:szCs w:val="20"/>
-        </w:rPr>
-        <w:t>motor</w:t>
-      </w:r>
-      <w:proofErr w:type="gramEnd"/>
-      <w:r>
-        <w:rPr>
-          <w:sz w:val="20"/>
-          <w:szCs w:val="20"/>
-        </w:rPr>
-        <w:t xml:space="preserve"> </w:t>
-      </w:r>
-      <w:r>
-        <w:rPr>
-          <w:sz w:val="20"/>
-          <w:szCs w:val="20"/>
-        </w:rPr>
-        <w:t>is w</w:t>
-      </w:r>
-      <w:r>
-        <w:rPr>
-          <w:sz w:val="20"/>
-          <w:szCs w:val="20"/>
-        </w:rPr>
-        <w:t>heel  id (0 or 1)</w:t>
-      </w:r>
-    </w:p>
-    <w:p>
-      <w:pPr>
-        <w:spacing w:after="0"/>
-        <w:rPr>
-          <w:sz w:val="20"/>
-          <w:szCs w:val="20"/>
-        </w:rPr>
-      </w:pPr>
-      <w:r>
-        <w:rPr>
-          <w:sz w:val="20"/>
-          <w:szCs w:val="20"/>
-        </w:rPr>
-        <w:t xml:space="preserve">    </w:t>
-      </w:r>
-      <w:proofErr w:type="gramStart"/>
-      <w:r>
-        <w:rPr>
-          <w:sz w:val="20"/>
-          <w:szCs w:val="20"/>
-        </w:rPr>
-        <w:t>s</w:t>
-      </w:r>
-      <w:r>
-        <w:rPr>
-          <w:sz w:val="20"/>
-          <w:szCs w:val="20"/>
-        </w:rPr>
-        <w:t>peed</w:t>
-      </w:r>
-      <w:proofErr w:type="gramEnd"/>
-      <w:r>
-        <w:rPr>
-          <w:sz w:val="20"/>
-          <w:szCs w:val="20"/>
-        </w:rPr>
-        <w:t xml:space="preserve"> </w:t>
-      </w:r>
-      <w:r>
-        <w:rPr>
-          <w:sz w:val="20"/>
-          <w:szCs w:val="20"/>
-        </w:rPr>
-        <w:t>(</w:t>
-      </w:r>
-      <w:r>
-        <w:rPr>
-          <w:sz w:val="20"/>
-          <w:szCs w:val="20"/>
-        </w:rPr>
-        <w:t xml:space="preserve"> -100 to 100</w:t>
-      </w:r>
-      <w:r>
-        <w:rPr>
-          <w:sz w:val="20"/>
-          <w:szCs w:val="20"/>
-        </w:rPr>
-        <w:t>)</w:t>
-      </w:r>
-    </w:p>
-    <w:p>
-      <w:pPr>
-        <w:spacing w:after="0"/>
-        <w:rPr>
-          <w:sz w:val="20"/>
-          <w:szCs w:val="20"/>
-        </w:rPr>
-      </w:pPr>
-      <w:r>
-        <w:rPr>
-          <w:sz w:val="20"/>
-          <w:szCs w:val="20"/>
-        </w:rPr>
-        <w:t xml:space="preserve">Example set motor 1 speed to 50): </w:t>
-      </w:r>
-      <w:proofErr w:type="spellStart"/>
-      <w:proofErr w:type="gramStart"/>
-      <w:r>
-        <w:rPr>
-          <w:sz w:val="20"/>
-          <w:szCs w:val="20"/>
-        </w:rPr>
-        <w:t>setMotor</w:t>
-      </w:r>
-      <w:proofErr w:type="spellEnd"/>
-      <w:r>
-        <w:rPr>
-          <w:sz w:val="20"/>
-          <w:szCs w:val="20"/>
-        </w:rPr>
-        <w:t>(</w:t>
-      </w:r>
-      <w:proofErr w:type="gramEnd"/>
-      <w:r>
-        <w:rPr>
-          <w:sz w:val="20"/>
-          <w:szCs w:val="20"/>
-        </w:rPr>
-        <w:t>1,50);</w:t>
-      </w:r>
-    </w:p>
-    <w:p>
-      <w:pPr>
-        <w:spacing w:after="0"/>
-        <w:rPr>
-          <w:sz w:val="20"/>
-          <w:szCs w:val="20"/>
-        </w:rPr>
-      </w:pPr>
-      <w:r>
-        <w:rPr>
-          <w:sz w:val="20"/>
-          <w:szCs w:val="20"/>
-        </w:rPr>
-        <w:t>Stream protocol</w:t>
-      </w:r>
-      <w:r>
-        <w:rPr>
-          <w:sz w:val="20"/>
-          <w:szCs w:val="20"/>
-        </w:rPr>
-        <w:t xml:space="preserve"> for this example</w:t>
-      </w:r>
-      <w:r>
-        <w:rPr>
-          <w:sz w:val="20"/>
-          <w:szCs w:val="20"/>
-        </w:rPr>
-        <w:t>:</w:t>
-      </w:r>
-      <w:r>
-        <w:rPr>
-          <w:sz w:val="20"/>
-          <w:szCs w:val="20"/>
-        </w:rPr>
-        <w:t xml:space="preserve"> “M</w:t>
-      </w:r>
-      <w:proofErr w:type="gramStart"/>
-      <w:r>
-        <w:rPr>
-          <w:sz w:val="20"/>
-          <w:szCs w:val="20"/>
-        </w:rPr>
-        <w:t>,m,1,50</w:t>
-      </w:r>
-      <w:proofErr w:type="gramEnd"/>
-      <w:r>
-        <w:rPr>
-          <w:sz w:val="20"/>
-          <w:szCs w:val="20"/>
-        </w:rPr>
-        <w:t>\n”</w:t>
-      </w:r>
-    </w:p>
-    <w:p>
-      <w:pPr>
-        <w:spacing w:after="0"/>
-        <w:rPr>
-          <w:sz w:val="20"/>
-          <w:szCs w:val="20"/>
-        </w:rPr>
-      </w:pPr>
-    </w:p>
-    <w:p>
-      <w:pPr>
-        <w:spacing w:after="0"/>
-        <w:rPr>
-          <w:sz w:val="20"/>
-          <w:szCs w:val="20"/>
-        </w:rPr>
-      </w:pPr>
-    </w:p>
-    <w:p>
-      <w:pPr>
-        <w:spacing w:after="0"/>
-        <w:rPr>
-          <w:sz w:val="20"/>
-          <w:szCs w:val="20"/>
-        </w:rPr>
-      </w:pPr>
-      <w:proofErr w:type="spellStart"/>
-      <w:proofErr w:type="gramStart"/>
-      <w:r>
-        <w:rPr>
-          <w:sz w:val="20"/>
-          <w:szCs w:val="20"/>
-        </w:rPr>
-        <w:t>SetMotors</w:t>
-      </w:r>
-      <w:proofErr w:type="spellEnd"/>
-      <w:r>
-        <w:rPr>
-          <w:sz w:val="20"/>
-          <w:szCs w:val="20"/>
-        </w:rPr>
-        <w:t>()</w:t>
-      </w:r>
-      <w:proofErr w:type="gramEnd"/>
-    </w:p>
-    <w:p>
-      <w:pPr>
-        <w:spacing w:after="0"/>
-        <w:rPr>
-          <w:sz w:val="20"/>
-          <w:szCs w:val="20"/>
-        </w:rPr>
-      </w:pPr>
-      <w:r>
-        <w:rPr>
-          <w:sz w:val="20"/>
-          <w:szCs w:val="20"/>
-        </w:rPr>
-        <w:t xml:space="preserve">Description: </w:t>
-      </w:r>
-      <w:proofErr w:type="gramStart"/>
-      <w:r>
-        <w:rPr>
-          <w:sz w:val="20"/>
-          <w:szCs w:val="20"/>
-        </w:rPr>
-        <w:t>Controls  both</w:t>
-      </w:r>
-      <w:proofErr w:type="gramEnd"/>
-      <w:r>
-        <w:rPr>
-          <w:sz w:val="20"/>
-          <w:szCs w:val="20"/>
-        </w:rPr>
-        <w:t xml:space="preserve"> motor’s  speeds and direction</w:t>
-      </w:r>
-    </w:p>
-    <w:p>
-      <w:pPr>
-        <w:spacing w:after="0"/>
-        <w:rPr>
-          <w:sz w:val="20"/>
-          <w:szCs w:val="20"/>
-        </w:rPr>
-      </w:pPr>
-      <w:r>
-        <w:rPr>
-          <w:sz w:val="20"/>
-          <w:szCs w:val="20"/>
-        </w:rPr>
-        <w:t xml:space="preserve">API Syntax: </w:t>
-      </w:r>
-      <w:proofErr w:type="spellStart"/>
-      <w:proofErr w:type="gramStart"/>
-      <w:r>
-        <w:rPr>
-          <w:sz w:val="20"/>
-          <w:szCs w:val="20"/>
-        </w:rPr>
-        <w:t>setMotors</w:t>
-      </w:r>
-      <w:proofErr w:type="spellEnd"/>
-      <w:r>
-        <w:rPr>
-          <w:sz w:val="20"/>
-          <w:szCs w:val="20"/>
-        </w:rPr>
-        <w:t>(</w:t>
-      </w:r>
-      <w:proofErr w:type="gramEnd"/>
-      <w:r>
-        <w:rPr>
-          <w:sz w:val="20"/>
-          <w:szCs w:val="20"/>
-        </w:rPr>
-        <w:t>speed0, speed1);</w:t>
-      </w:r>
-    </w:p>
-    <w:p>
-      <w:pPr>
-        <w:spacing w:after="0"/>
-        <w:rPr>
-          <w:sz w:val="20"/>
-          <w:szCs w:val="20"/>
-        </w:rPr>
-      </w:pPr>
-      <w:r>
-        <w:rPr>
-          <w:sz w:val="20"/>
-          <w:szCs w:val="20"/>
-        </w:rPr>
-        <w:t>Parameters:</w:t>
-      </w:r>
-    </w:p>
-    <w:p>
-      <w:pPr>
-        <w:spacing w:after="0"/>
-        <w:rPr>
-          <w:sz w:val="20"/>
-          <w:szCs w:val="20"/>
-        </w:rPr>
-      </w:pPr>
-      <w:r>
-        <w:rPr>
-          <w:sz w:val="20"/>
-          <w:szCs w:val="20"/>
-        </w:rPr>
-        <w:t xml:space="preserve">   </w:t>
-      </w:r>
-      <w:r>
-        <w:rPr>
-          <w:sz w:val="20"/>
-          <w:szCs w:val="20"/>
-        </w:rPr>
-        <w:t>s</w:t>
-      </w:r>
-      <w:r>
-        <w:rPr>
-          <w:sz w:val="20"/>
-          <w:szCs w:val="20"/>
-        </w:rPr>
-        <w:t>peed</w:t>
-      </w:r>
-      <w:r>
-        <w:rPr>
-          <w:sz w:val="20"/>
-          <w:szCs w:val="20"/>
-        </w:rPr>
-        <w:t>0</w:t>
-      </w:r>
-      <w:r>
-        <w:rPr>
-          <w:sz w:val="20"/>
-          <w:szCs w:val="20"/>
-        </w:rPr>
-        <w:t xml:space="preserve"> </w:t>
-      </w:r>
-      <w:proofErr w:type="gramStart"/>
-      <w:r>
-        <w:rPr>
-          <w:sz w:val="20"/>
-          <w:szCs w:val="20"/>
-        </w:rPr>
-        <w:t>( -</w:t>
-      </w:r>
-      <w:proofErr w:type="gramEnd"/>
-      <w:r>
-        <w:rPr>
-          <w:sz w:val="20"/>
-          <w:szCs w:val="20"/>
-        </w:rPr>
-        <w:t>100 to 100)</w:t>
-      </w:r>
-    </w:p>
-    <w:p>
-      <w:pPr>
-        <w:spacing w:after="0"/>
-        <w:rPr>
-          <w:sz w:val="20"/>
-          <w:szCs w:val="20"/>
-        </w:rPr>
-      </w:pPr>
-      <w:r>
-        <w:rPr>
-          <w:sz w:val="20"/>
-          <w:szCs w:val="20"/>
-        </w:rPr>
-        <w:t xml:space="preserve">   speed1 </w:t>
-      </w:r>
-      <w:proofErr w:type="gramStart"/>
-      <w:r>
-        <w:rPr>
-          <w:sz w:val="20"/>
-          <w:szCs w:val="20"/>
-        </w:rPr>
-        <w:t>( -</w:t>
-      </w:r>
-      <w:proofErr w:type="gramEnd"/>
-      <w:r>
-        <w:rPr>
-          <w:sz w:val="20"/>
-          <w:szCs w:val="20"/>
-        </w:rPr>
-        <w:t>100 to 100)</w:t>
-      </w:r>
-    </w:p>
-    <w:p>
-      <w:pPr>
-        <w:spacing w:after="0"/>
-        <w:rPr>
-          <w:sz w:val="20"/>
-          <w:szCs w:val="20"/>
-        </w:rPr>
-      </w:pPr>
-      <w:r>
-        <w:rPr>
-          <w:sz w:val="20"/>
-          <w:szCs w:val="20"/>
-        </w:rPr>
-        <w:t xml:space="preserve">Example set motor speeds to 45 and 50): </w:t>
-      </w:r>
-      <w:proofErr w:type="spellStart"/>
-      <w:proofErr w:type="gramStart"/>
-      <w:r>
-        <w:rPr>
-          <w:sz w:val="20"/>
-          <w:szCs w:val="20"/>
-        </w:rPr>
-        <w:t>setMotors</w:t>
-      </w:r>
-      <w:proofErr w:type="spellEnd"/>
-      <w:r>
-        <w:rPr>
-          <w:sz w:val="20"/>
-          <w:szCs w:val="20"/>
-        </w:rPr>
-        <w:t>(</w:t>
-      </w:r>
-      <w:proofErr w:type="gramEnd"/>
-      <w:r>
-        <w:rPr>
-          <w:sz w:val="20"/>
-          <w:szCs w:val="20"/>
-        </w:rPr>
-        <w:t>45,50);</w:t>
-      </w:r>
-    </w:p>
-    <w:p>
-      <w:pPr>
-        <w:spacing w:after="0"/>
-        <w:rPr>
-          <w:sz w:val="20"/>
-          <w:szCs w:val="20"/>
-        </w:rPr>
-      </w:pPr>
-      <w:r>
-        <w:rPr>
-          <w:sz w:val="20"/>
-          <w:szCs w:val="20"/>
-        </w:rPr>
-        <w:t>Stream protocol</w:t>
-      </w:r>
-      <w:r>
-        <w:rPr>
-          <w:sz w:val="20"/>
-          <w:szCs w:val="20"/>
-        </w:rPr>
-        <w:t xml:space="preserve"> for this example</w:t>
-      </w:r>
-      <w:r>
-        <w:rPr>
-          <w:sz w:val="20"/>
-          <w:szCs w:val="20"/>
-        </w:rPr>
-        <w:t>:</w:t>
-      </w:r>
-      <w:r>
-        <w:rPr>
-          <w:sz w:val="20"/>
-          <w:szCs w:val="20"/>
-        </w:rPr>
-        <w:t xml:space="preserve"> “M</w:t>
-      </w:r>
-      <w:proofErr w:type="gramStart"/>
-      <w:r>
-        <w:rPr>
-          <w:sz w:val="20"/>
-          <w:szCs w:val="20"/>
-        </w:rPr>
-        <w:t>,M,45,50</w:t>
-      </w:r>
-      <w:proofErr w:type="gramEnd"/>
-      <w:r>
-        <w:rPr>
-          <w:sz w:val="20"/>
-          <w:szCs w:val="20"/>
-        </w:rPr>
-        <w:t>\n”</w:t>
-      </w:r>
-    </w:p>
-    <w:p>
-      <w:pPr>
-        <w:spacing w:after="0"/>
-        <w:rPr>
-          <w:sz w:val="20"/>
-          <w:szCs w:val="20"/>
-        </w:rPr>
-      </w:pPr>
-    </w:p>
-    <w:p>
-      <w:pPr>
-        <w:spacing w:after="0"/>
-        <w:rPr>
-          <w:sz w:val="20"/>
-          <w:szCs w:val="20"/>
-        </w:rPr>
-      </w:pPr>
-    </w:p>
-    <w:p>
-      <w:pPr>
-        <w:spacing w:after="0"/>
-        <w:rPr>
-          <w:sz w:val="20"/>
-          <w:szCs w:val="20"/>
-        </w:rPr>
-      </w:pPr>
-      <w:proofErr w:type="spellStart"/>
-      <w:proofErr w:type="gramStart"/>
-      <w:r>
-        <w:rPr>
-          <w:sz w:val="20"/>
-          <w:szCs w:val="20"/>
-        </w:rPr>
-        <w:t>StopMotor</w:t>
-      </w:r>
-      <w:proofErr w:type="spellEnd"/>
-      <w:r>
-        <w:rPr>
-          <w:sz w:val="20"/>
-          <w:szCs w:val="20"/>
-        </w:rPr>
-        <w:t>()</w:t>
-      </w:r>
-      <w:proofErr w:type="gramEnd"/>
-    </w:p>
-    <w:p>
-      <w:pPr>
-        <w:spacing w:after="0"/>
-        <w:rPr>
-          <w:sz w:val="20"/>
-          <w:szCs w:val="20"/>
-        </w:rPr>
-      </w:pPr>
-      <w:r>
-        <w:rPr>
-          <w:sz w:val="20"/>
-          <w:szCs w:val="20"/>
-        </w:rPr>
-        <w:t>Description: stops the given motor</w:t>
-      </w:r>
-    </w:p>
-    <w:p>
-      <w:pPr>
-        <w:spacing w:after="0"/>
-        <w:rPr>
-          <w:sz w:val="20"/>
-          <w:szCs w:val="20"/>
-        </w:rPr>
-      </w:pPr>
-      <w:r>
-        <w:rPr>
-          <w:sz w:val="20"/>
-          <w:szCs w:val="20"/>
-        </w:rPr>
-        <w:t xml:space="preserve">API Syntax: </w:t>
-      </w:r>
-      <w:proofErr w:type="spellStart"/>
-      <w:proofErr w:type="gramStart"/>
-      <w:r>
-        <w:rPr>
-          <w:sz w:val="20"/>
-          <w:szCs w:val="20"/>
-        </w:rPr>
-        <w:t>stopMotor</w:t>
-      </w:r>
-      <w:proofErr w:type="spellEnd"/>
-      <w:r>
-        <w:rPr>
-          <w:sz w:val="20"/>
-          <w:szCs w:val="20"/>
-        </w:rPr>
-        <w:t>(</w:t>
-      </w:r>
-      <w:proofErr w:type="gramEnd"/>
-      <w:r>
-        <w:rPr>
-          <w:sz w:val="20"/>
-          <w:szCs w:val="20"/>
-        </w:rPr>
-        <w:t>motor);</w:t>
-      </w:r>
-    </w:p>
-    <w:p>
-      <w:pPr>
-        <w:spacing w:after="0"/>
-        <w:rPr>
-          <w:sz w:val="20"/>
-          <w:szCs w:val="20"/>
-        </w:rPr>
-      </w:pPr>
-      <w:r>
-        <w:rPr>
-          <w:sz w:val="20"/>
-          <w:szCs w:val="20"/>
-        </w:rPr>
-        <w:t>Parameters</w:t>
-      </w:r>
-      <w:r>
-        <w:rPr>
-          <w:sz w:val="20"/>
-          <w:szCs w:val="20"/>
-        </w:rPr>
-        <w:t xml:space="preserve">: </w:t>
-      </w:r>
-    </w:p>
-    <w:p>
-      <w:pPr>
-        <w:spacing w:after="0"/>
-        <w:rPr>
-          <w:sz w:val="20"/>
-          <w:szCs w:val="20"/>
-        </w:rPr>
-      </w:pPr>
-      <w:r>
-        <w:rPr>
-          <w:sz w:val="20"/>
-          <w:szCs w:val="20"/>
-        </w:rPr>
-        <w:t xml:space="preserve">    </w:t>
-      </w:r>
-      <w:proofErr w:type="gramStart"/>
-      <w:r>
-        <w:rPr>
-          <w:sz w:val="20"/>
-          <w:szCs w:val="20"/>
-        </w:rPr>
-        <w:t>motor</w:t>
-      </w:r>
-      <w:proofErr w:type="gramEnd"/>
-      <w:r>
-        <w:rPr>
-          <w:sz w:val="20"/>
-          <w:szCs w:val="20"/>
-        </w:rPr>
-        <w:t xml:space="preserve"> </w:t>
-      </w:r>
-      <w:r>
-        <w:rPr>
-          <w:sz w:val="20"/>
-          <w:szCs w:val="20"/>
-        </w:rPr>
-        <w:t xml:space="preserve">is </w:t>
-      </w:r>
-      <w:r>
-        <w:rPr>
-          <w:sz w:val="20"/>
-          <w:szCs w:val="20"/>
-        </w:rPr>
-        <w:t>Wheel  id</w:t>
-      </w:r>
-      <w:r>
-        <w:rPr>
-          <w:sz w:val="20"/>
-          <w:szCs w:val="20"/>
-        </w:rPr>
-        <w:t xml:space="preserve"> (0,1)</w:t>
-      </w:r>
-    </w:p>
-    <w:p>
-      <w:pPr>
-        <w:spacing w:after="0"/>
-        <w:rPr>
-          <w:sz w:val="20"/>
-          <w:szCs w:val="20"/>
-        </w:rPr>
-      </w:pPr>
-      <w:r>
-        <w:rPr>
-          <w:sz w:val="20"/>
-          <w:szCs w:val="20"/>
-        </w:rPr>
-        <w:t xml:space="preserve">Example stop motor 0: </w:t>
-      </w:r>
-      <w:proofErr w:type="spellStart"/>
-      <w:proofErr w:type="gramStart"/>
-      <w:r>
-        <w:rPr>
-          <w:sz w:val="20"/>
-          <w:szCs w:val="20"/>
-        </w:rPr>
-        <w:t>stopMotor</w:t>
-      </w:r>
-      <w:proofErr w:type="spellEnd"/>
-      <w:r>
-        <w:rPr>
-          <w:sz w:val="20"/>
-          <w:szCs w:val="20"/>
-        </w:rPr>
-        <w:t>(</w:t>
-      </w:r>
-      <w:proofErr w:type="gramEnd"/>
-      <w:r>
-        <w:rPr>
-          <w:sz w:val="20"/>
-          <w:szCs w:val="20"/>
-        </w:rPr>
-        <w:t>0);</w:t>
-      </w:r>
-    </w:p>
-    <w:p>
-      <w:pPr>
-        <w:spacing w:after="0"/>
-        <w:rPr>
-          <w:sz w:val="20"/>
-          <w:szCs w:val="20"/>
-        </w:rPr>
-      </w:pPr>
-      <w:r>
-        <w:rPr>
-          <w:sz w:val="20"/>
-          <w:szCs w:val="20"/>
-        </w:rPr>
-        <w:t>Stream protocol</w:t>
-      </w:r>
-      <w:r>
-        <w:rPr>
-          <w:sz w:val="20"/>
-          <w:szCs w:val="20"/>
-        </w:rPr>
-        <w:t xml:space="preserve"> for this example</w:t>
-      </w:r>
-      <w:r>
-        <w:rPr>
-          <w:sz w:val="20"/>
-          <w:szCs w:val="20"/>
-        </w:rPr>
-        <w:t>:</w:t>
-      </w:r>
-      <w:r>
-        <w:rPr>
-          <w:sz w:val="20"/>
-          <w:szCs w:val="20"/>
-        </w:rPr>
-        <w:t xml:space="preserve"> “M</w:t>
-      </w:r>
-      <w:proofErr w:type="gramStart"/>
-      <w:r>
-        <w:rPr>
-          <w:sz w:val="20"/>
-          <w:szCs w:val="20"/>
-        </w:rPr>
-        <w:t>,s,0</w:t>
-      </w:r>
-      <w:proofErr w:type="gramEnd"/>
-      <w:r>
-        <w:rPr>
-          <w:sz w:val="20"/>
-          <w:szCs w:val="20"/>
-        </w:rPr>
-        <w:t>\n”</w:t>
-      </w:r>
-    </w:p>
-    <w:p>
-      <w:pPr>
-        <w:spacing w:after="0"/>
-        <w:rPr>
-          <w:sz w:val="20"/>
-          <w:szCs w:val="20"/>
-        </w:rPr>
-      </w:pPr>
-    </w:p>
-    <w:p>
-      <w:pPr>
-        <w:spacing w:after="0"/>
-        <w:rPr>
-          <w:sz w:val="20"/>
-          <w:szCs w:val="20"/>
-        </w:rPr>
-      </w:pPr>
-      <w:proofErr w:type="spellStart"/>
-      <w:proofErr w:type="gramStart"/>
-      <w:r>
-        <w:rPr>
-          <w:sz w:val="20"/>
-          <w:szCs w:val="20"/>
-        </w:rPr>
-        <w:t>StopMotors</w:t>
-      </w:r>
-      <w:proofErr w:type="spellEnd"/>
-      <w:r>
-        <w:rPr>
-          <w:sz w:val="20"/>
-          <w:szCs w:val="20"/>
-        </w:rPr>
-        <w:t>()</w:t>
-      </w:r>
-      <w:proofErr w:type="gramEnd"/>
-    </w:p>
-    <w:p>
-      <w:pPr>
-        <w:spacing w:after="0"/>
-        <w:rPr>
-          <w:sz w:val="20"/>
-          <w:szCs w:val="20"/>
-        </w:rPr>
-      </w:pPr>
-      <w:r>
-        <w:rPr>
-          <w:sz w:val="20"/>
-          <w:szCs w:val="20"/>
-        </w:rPr>
-        <w:t>Description: stops both motors</w:t>
-      </w:r>
-    </w:p>
-    <w:p>
-      <w:pPr>
-        <w:spacing w:after="0"/>
-        <w:rPr>
-          <w:sz w:val="20"/>
-          <w:szCs w:val="20"/>
-        </w:rPr>
-      </w:pPr>
-      <w:r>
-        <w:rPr>
-          <w:sz w:val="20"/>
-          <w:szCs w:val="20"/>
-        </w:rPr>
-        <w:t xml:space="preserve">API Syntax: </w:t>
-      </w:r>
-      <w:proofErr w:type="spellStart"/>
-      <w:proofErr w:type="gramStart"/>
-      <w:r>
-        <w:rPr>
-          <w:sz w:val="20"/>
-          <w:szCs w:val="20"/>
-        </w:rPr>
-        <w:t>stopMotors</w:t>
-      </w:r>
-      <w:proofErr w:type="spellEnd"/>
-      <w:r>
-        <w:rPr>
-          <w:sz w:val="20"/>
-          <w:szCs w:val="20"/>
-        </w:rPr>
-        <w:t>(</w:t>
-      </w:r>
-      <w:proofErr w:type="gramEnd"/>
-      <w:r>
-        <w:rPr>
-          <w:sz w:val="20"/>
-          <w:szCs w:val="20"/>
-        </w:rPr>
-        <w:t>);</w:t>
-      </w:r>
-    </w:p>
-    <w:p>
-      <w:pPr>
-        <w:spacing w:after="0"/>
-        <w:rPr>
-          <w:sz w:val="20"/>
-          <w:szCs w:val="20"/>
-        </w:rPr>
-      </w:pPr>
-      <w:r>
-        <w:rPr>
-          <w:sz w:val="20"/>
-          <w:szCs w:val="20"/>
-        </w:rPr>
-        <w:t>Parameters:    none</w:t>
-      </w:r>
-    </w:p>
-    <w:p>
-      <w:pPr>
-        <w:spacing w:after="0"/>
-        <w:rPr>
-          <w:sz w:val="20"/>
-          <w:szCs w:val="20"/>
-        </w:rPr>
-      </w:pPr>
-      <w:r>
-        <w:rPr>
-          <w:sz w:val="20"/>
-          <w:szCs w:val="20"/>
-        </w:rPr>
-        <w:t xml:space="preserve">Example stop motors: </w:t>
-      </w:r>
-      <w:proofErr w:type="spellStart"/>
-      <w:proofErr w:type="gramStart"/>
-      <w:r>
-        <w:rPr>
-          <w:sz w:val="20"/>
-          <w:szCs w:val="20"/>
-        </w:rPr>
-        <w:t>stopMotors</w:t>
-      </w:r>
-      <w:proofErr w:type="spellEnd"/>
-      <w:r>
-        <w:rPr>
-          <w:sz w:val="20"/>
-          <w:szCs w:val="20"/>
-        </w:rPr>
-        <w:t>(</w:t>
-      </w:r>
-      <w:proofErr w:type="gramEnd"/>
-      <w:r>
-        <w:rPr>
-          <w:sz w:val="20"/>
-          <w:szCs w:val="20"/>
-        </w:rPr>
-        <w:t>);</w:t>
-      </w:r>
-    </w:p>
-    <w:p>
-      <w:pPr>
-        <w:spacing w:after="0"/>
-        <w:rPr>
-          <w:sz w:val="20"/>
-          <w:szCs w:val="20"/>
-        </w:rPr>
-      </w:pPr>
-      <w:r>
-        <w:rPr>
-          <w:sz w:val="20"/>
-          <w:szCs w:val="20"/>
-        </w:rPr>
-        <w:t>Stream protocol</w:t>
-      </w:r>
-      <w:r>
-        <w:rPr>
-          <w:sz w:val="20"/>
-          <w:szCs w:val="20"/>
-        </w:rPr>
-        <w:t xml:space="preserve"> for this example</w:t>
-      </w:r>
-      <w:r>
-        <w:rPr>
-          <w:sz w:val="20"/>
-          <w:szCs w:val="20"/>
-        </w:rPr>
-        <w:t>:</w:t>
-      </w:r>
-      <w:r>
-        <w:rPr>
-          <w:sz w:val="20"/>
-          <w:szCs w:val="20"/>
-        </w:rPr>
-        <w:t xml:space="preserve"> “M</w:t>
-      </w:r>
-      <w:proofErr w:type="gramStart"/>
-      <w:r>
-        <w:rPr>
-          <w:sz w:val="20"/>
-          <w:szCs w:val="20"/>
-        </w:rPr>
-        <w:t>,S</w:t>
-      </w:r>
-      <w:proofErr w:type="gramEnd"/>
-      <w:r>
-        <w:rPr>
-          <w:sz w:val="20"/>
-          <w:szCs w:val="20"/>
-        </w:rPr>
-        <w:t>\n”</w:t>
-      </w:r>
-    </w:p>
-    <w:p>
-      <w:pPr>
-        <w:spacing w:after="0"/>
-        <w:rPr>
-          <w:sz w:val="20"/>
-          <w:szCs w:val="20"/>
-        </w:rPr>
-      </w:pPr>
-    </w:p>
-    <w:p>
-      <w:pPr>
-        <w:spacing w:after="0"/>
-        <w:rPr>
-          <w:b/>
-          <w:sz w:val="20"/>
-          <w:szCs w:val="20"/>
-        </w:rPr>
-      </w:pPr>
-      <w:r>
-        <w:rPr>
-          <w:b/>
-          <w:sz w:val="20"/>
-          <w:szCs w:val="20"/>
-        </w:rPr>
-        <w:t>Encoder Service</w:t>
-      </w:r>
-    </w:p>
-    <w:p>
-      <w:pPr>
-        <w:spacing w:after="0"/>
-        <w:rPr>
-          <w:sz w:val="20"/>
-          <w:szCs w:val="20"/>
-        </w:rPr>
-      </w:pPr>
-    </w:p>
-    <w:p>
-      <w:pPr>
-        <w:spacing w:after="0"/>
-        <w:rPr>
-          <w:sz w:val="20"/>
-          <w:szCs w:val="20"/>
-        </w:rPr>
-      </w:pPr>
-      <w:proofErr w:type="spellStart"/>
-      <w:proofErr w:type="gramStart"/>
-      <w:r>
-        <w:rPr>
-          <w:sz w:val="20"/>
-          <w:szCs w:val="20"/>
-        </w:rPr>
-        <w:t>RequestEncoders</w:t>
-      </w:r>
-      <w:proofErr w:type="spellEnd"/>
-      <w:r>
-        <w:rPr>
-          <w:sz w:val="20"/>
-          <w:szCs w:val="20"/>
-        </w:rPr>
-        <w:t>()</w:t>
-      </w:r>
-      <w:proofErr w:type="gramEnd"/>
-    </w:p>
-    <w:p>
-      <w:pPr>
-        <w:spacing w:after="0"/>
-        <w:rPr>
-          <w:sz w:val="20"/>
-          <w:szCs w:val="20"/>
-        </w:rPr>
-      </w:pPr>
-      <w:r>
-        <w:rPr>
-          <w:sz w:val="20"/>
-          <w:szCs w:val="20"/>
-        </w:rPr>
-        <w:t xml:space="preserve">Description:  </w:t>
-      </w:r>
-      <w:r>
-        <w:rPr>
-          <w:sz w:val="20"/>
-          <w:szCs w:val="20"/>
-        </w:rPr>
-        <w:t>Schedule the repeated reading and sending of</w:t>
-      </w:r>
-      <w:r>
-        <w:rPr>
-          <w:sz w:val="20"/>
-          <w:szCs w:val="20"/>
-        </w:rPr>
-        <w:t xml:space="preserve"> </w:t>
-      </w:r>
-      <w:r>
-        <w:rPr>
-          <w:sz w:val="20"/>
-          <w:szCs w:val="20"/>
-        </w:rPr>
-        <w:t xml:space="preserve">pulse width and </w:t>
-      </w:r>
-      <w:r>
-        <w:rPr>
-          <w:sz w:val="20"/>
-          <w:szCs w:val="20"/>
-        </w:rPr>
-        <w:t>count</w:t>
-      </w:r>
-      <w:r>
-        <w:rPr>
-          <w:sz w:val="20"/>
-          <w:szCs w:val="20"/>
-        </w:rPr>
-        <w:t xml:space="preserve"> for </w:t>
-      </w:r>
-      <w:r>
-        <w:rPr>
-          <w:sz w:val="20"/>
-          <w:szCs w:val="20"/>
-        </w:rPr>
-        <w:t>all</w:t>
-      </w:r>
-      <w:r>
-        <w:rPr>
-          <w:sz w:val="20"/>
-          <w:szCs w:val="20"/>
-        </w:rPr>
-        <w:t xml:space="preserve"> encoders</w:t>
-      </w:r>
-    </w:p>
-    <w:p>
-      <w:pPr>
-        <w:spacing w:after="0"/>
-        <w:rPr>
-          <w:sz w:val="20"/>
-          <w:szCs w:val="20"/>
-        </w:rPr>
-      </w:pPr>
-      <w:r>
-        <w:rPr>
-          <w:sz w:val="20"/>
-          <w:szCs w:val="20"/>
-        </w:rPr>
-        <w:t>API Syntax:</w:t>
-      </w:r>
-      <w:r>
-        <w:rPr>
-          <w:sz w:val="20"/>
-          <w:szCs w:val="20"/>
-        </w:rPr>
-        <w:t xml:space="preserve"> </w:t>
-      </w:r>
-      <w:proofErr w:type="spellStart"/>
-      <w:proofErr w:type="gramStart"/>
-      <w:r>
-        <w:rPr>
-          <w:sz w:val="20"/>
-          <w:szCs w:val="20"/>
-        </w:rPr>
-        <w:t>RequestEncoders</w:t>
-      </w:r>
-      <w:proofErr w:type="spellEnd"/>
-      <w:r>
-        <w:rPr>
-          <w:sz w:val="20"/>
-          <w:szCs w:val="20"/>
-        </w:rPr>
-        <w:t>(</w:t>
-      </w:r>
-      <w:proofErr w:type="gramEnd"/>
-      <w:r>
-        <w:rPr>
-          <w:sz w:val="20"/>
-          <w:szCs w:val="20"/>
-        </w:rPr>
-        <w:t>interval</w:t>
-      </w:r>
-      <w:r>
-        <w:rPr>
-          <w:sz w:val="20"/>
-          <w:szCs w:val="20"/>
-        </w:rPr>
-        <w:t>)</w:t>
-      </w:r>
-    </w:p>
-    <w:p>
-      <w:pPr>
-        <w:spacing w:after="0"/>
-        <w:rPr>
-          <w:sz w:val="20"/>
-          <w:szCs w:val="20"/>
-        </w:rPr>
-      </w:pPr>
-      <w:r>
-        <w:rPr>
-          <w:sz w:val="20"/>
-          <w:szCs w:val="20"/>
-        </w:rPr>
-        <w:t xml:space="preserve">Parameters: </w:t>
-      </w:r>
-      <w:r>
-        <w:rPr>
-          <w:sz w:val="20"/>
-          <w:szCs w:val="20"/>
-        </w:rPr>
-        <w:t>interval in milliseconds</w:t>
-      </w:r>
-    </w:p>
-    <w:p>
-      <w:pPr>
-        <w:spacing w:after="0"/>
-        <w:rPr>
-          <w:sz w:val="20"/>
-          <w:szCs w:val="20"/>
-        </w:rPr>
-      </w:pPr>
-      <w:r>
-        <w:rPr>
-          <w:sz w:val="20"/>
-          <w:szCs w:val="20"/>
-        </w:rPr>
-        <w:t xml:space="preserve">Example request </w:t>
-      </w:r>
-      <w:r>
-        <w:rPr>
-          <w:sz w:val="20"/>
-          <w:szCs w:val="20"/>
-        </w:rPr>
-        <w:t xml:space="preserve">encoder </w:t>
-      </w:r>
-      <w:r>
-        <w:rPr>
-          <w:sz w:val="20"/>
-          <w:szCs w:val="20"/>
-        </w:rPr>
-        <w:t>data every 20 milliseconds</w:t>
-      </w:r>
-    </w:p>
-    <w:p>
-      <w:pPr>
-        <w:spacing w:after="0"/>
-        <w:rPr>
-          <w:sz w:val="20"/>
-          <w:szCs w:val="20"/>
-        </w:rPr>
-      </w:pPr>
-      <w:r>
-        <w:rPr>
-          <w:sz w:val="20"/>
-          <w:szCs w:val="20"/>
-        </w:rPr>
-        <w:t xml:space="preserve">Stream protocol: </w:t>
-      </w:r>
-      <w:r>
-        <w:rPr>
-          <w:sz w:val="20"/>
-          <w:szCs w:val="20"/>
-        </w:rPr>
-        <w:t xml:space="preserve">  “E</w:t>
-      </w:r>
-      <w:proofErr w:type="gramStart"/>
-      <w:r>
-        <w:rPr>
-          <w:sz w:val="20"/>
-          <w:szCs w:val="20"/>
-        </w:rPr>
-        <w:t>,R</w:t>
-      </w:r>
-      <w:r>
-        <w:rPr>
-          <w:sz w:val="20"/>
-          <w:szCs w:val="20"/>
-        </w:rPr>
-        <w:t>,20</w:t>
-      </w:r>
-      <w:proofErr w:type="gramEnd"/>
-      <w:r>
-        <w:rPr>
-          <w:sz w:val="20"/>
-          <w:szCs w:val="20"/>
-        </w:rPr>
-        <w:t>\n”</w:t>
-      </w:r>
-    </w:p>
-    <w:p>
-      <w:pPr>
-        <w:spacing w:after="0"/>
-        <w:rPr>
-          <w:sz w:val="20"/>
-          <w:szCs w:val="20"/>
-        </w:rPr>
-      </w:pPr>
-      <w:r>
-        <w:rPr>
-          <w:sz w:val="20"/>
-          <w:szCs w:val="20"/>
-        </w:rPr>
-        <w:t xml:space="preserve">Example turn off </w:t>
-      </w:r>
-      <w:r>
-        <w:rPr>
-          <w:sz w:val="20"/>
-          <w:szCs w:val="20"/>
-        </w:rPr>
-        <w:t>scheduled messages:</w:t>
-      </w:r>
-    </w:p>
-    <w:p>
-      <w:pPr>
-        <w:spacing w:after="0"/>
-        <w:rPr>
-          <w:sz w:val="20"/>
-          <w:szCs w:val="20"/>
-        </w:rPr>
-      </w:pPr>
-      <w:r>
-        <w:rPr>
-          <w:sz w:val="20"/>
-          <w:szCs w:val="20"/>
-        </w:rPr>
-        <w:t xml:space="preserve">Stream protocol: </w:t>
-      </w:r>
-      <w:r>
-        <w:rPr>
-          <w:sz w:val="20"/>
-          <w:szCs w:val="20"/>
-        </w:rPr>
-        <w:t xml:space="preserve">  “E</w:t>
-      </w:r>
-      <w:proofErr w:type="gramStart"/>
-      <w:r>
-        <w:rPr>
-          <w:sz w:val="20"/>
-          <w:szCs w:val="20"/>
-        </w:rPr>
-        <w:t>,R,0</w:t>
-      </w:r>
-      <w:proofErr w:type="gramEnd"/>
-      <w:r>
-        <w:rPr>
-          <w:sz w:val="20"/>
-          <w:szCs w:val="20"/>
-        </w:rPr>
-        <w:t>\n”</w:t>
-      </w:r>
-    </w:p>
-    <w:p>
-      <w:pPr>
-        <w:spacing w:after="0"/>
-        <w:rPr>
-          <w:sz w:val="20"/>
-          <w:szCs w:val="20"/>
-        </w:rPr>
-      </w:pPr>
-    </w:p>
-    <w:p>
-      <w:pPr>
-        <w:spacing w:after="0"/>
-        <w:rPr>
-          <w:sz w:val="20"/>
-          <w:szCs w:val="20"/>
-        </w:rPr>
-      </w:pPr>
-    </w:p>
-    <w:p>
-      <w:pPr>
-        <w:spacing w:after="0"/>
-        <w:rPr>
-          <w:sz w:val="20"/>
-          <w:szCs w:val="20"/>
-        </w:rPr>
-      </w:pPr>
-      <w:proofErr w:type="spellStart"/>
-      <w:proofErr w:type="gramStart"/>
-      <w:r>
-        <w:rPr>
-          <w:sz w:val="20"/>
-          <w:szCs w:val="20"/>
-        </w:rPr>
-        <w:t>encoderReply</w:t>
-      </w:r>
-      <w:proofErr w:type="spellEnd"/>
-      <w:proofErr w:type="gramEnd"/>
-      <w:r>
-        <w:rPr>
-          <w:sz w:val="20"/>
-          <w:szCs w:val="20"/>
-        </w:rPr>
-        <w:t xml:space="preserve"> </w:t>
-      </w:r>
-      <w:proofErr w:type="spellStart"/>
-      <w:r>
-        <w:rPr>
-          <w:sz w:val="20"/>
-          <w:szCs w:val="20"/>
-        </w:rPr>
-        <w:t>msg</w:t>
-      </w:r>
-      <w:r>
-        <w:rPr>
-          <w:sz w:val="20"/>
-          <w:szCs w:val="20"/>
-        </w:rPr>
-        <w:t>s</w:t>
-      </w:r>
-      <w:proofErr w:type="spellEnd"/>
-    </w:p>
-    <w:p>
-      <w:pPr>
-        <w:spacing w:after="0"/>
-        <w:rPr>
-          <w:sz w:val="20"/>
-          <w:szCs w:val="20"/>
-        </w:rPr>
-      </w:pPr>
-      <w:r>
-        <w:rPr>
-          <w:sz w:val="20"/>
-          <w:szCs w:val="20"/>
-        </w:rPr>
-        <w:t>Description:   informs count and duration for all encoders</w:t>
-      </w:r>
-    </w:p>
-    <w:p>
-      <w:pPr>
-        <w:spacing w:after="0"/>
-        <w:rPr>
-          <w:sz w:val="20"/>
-          <w:szCs w:val="20"/>
-        </w:rPr>
-      </w:pPr>
-      <w:r>
-        <w:rPr>
-          <w:sz w:val="20"/>
-          <w:szCs w:val="20"/>
-        </w:rPr>
-        <w:t>Syntax:</w:t>
-      </w:r>
-      <w:r>
-        <w:rPr>
-          <w:sz w:val="20"/>
-          <w:szCs w:val="20"/>
-        </w:rPr>
-        <w:t xml:space="preserve"> </w:t>
-      </w:r>
-      <w:proofErr w:type="gramStart"/>
-      <w:r>
-        <w:rPr>
-          <w:sz w:val="20"/>
-          <w:szCs w:val="20"/>
-        </w:rPr>
-        <w:t>reply(</w:t>
-      </w:r>
-      <w:proofErr w:type="gramEnd"/>
-      <w:r>
-        <w:rPr>
-          <w:sz w:val="20"/>
-          <w:szCs w:val="20"/>
-        </w:rPr>
-        <w:t>,nbr,pulse0,count0, pulse1, count1</w:t>
-      </w:r>
-      <w:r>
-        <w:rPr>
-          <w:sz w:val="20"/>
-          <w:szCs w:val="20"/>
-        </w:rPr>
-        <w:t>)</w:t>
-      </w:r>
-      <w:r>
-        <w:rPr>
-          <w:sz w:val="20"/>
-          <w:szCs w:val="20"/>
-        </w:rPr>
-        <w:t>”</w:t>
-      </w:r>
-    </w:p>
-    <w:p>
-      <w:pPr>
-        <w:spacing w:after="0"/>
-        <w:rPr>
-          <w:sz w:val="20"/>
-          <w:szCs w:val="20"/>
-        </w:rPr>
-      </w:pPr>
-      <w:r>
-        <w:rPr>
-          <w:sz w:val="20"/>
-          <w:szCs w:val="20"/>
-        </w:rPr>
-        <w:t xml:space="preserve">Parameters: </w:t>
-      </w:r>
-    </w:p>
-    <w:p>
-      <w:pPr>
-        <w:spacing w:after="0"/>
-        <w:rPr>
-          <w:sz w:val="20"/>
-          <w:szCs w:val="20"/>
-        </w:rPr>
-      </w:pPr>
-      <w:r>
-        <w:rPr>
-          <w:sz w:val="20"/>
-          <w:szCs w:val="20"/>
-        </w:rPr>
-        <w:t xml:space="preserve">   </w:t>
-      </w:r>
-      <w:proofErr w:type="spellStart"/>
-      <w:proofErr w:type="gramStart"/>
-      <w:r>
-        <w:rPr>
-          <w:sz w:val="20"/>
-          <w:szCs w:val="20"/>
-        </w:rPr>
-        <w:t>n</w:t>
-      </w:r>
-      <w:r>
-        <w:rPr>
-          <w:sz w:val="20"/>
-          <w:szCs w:val="20"/>
-        </w:rPr>
-        <w:t>br</w:t>
-      </w:r>
-      <w:proofErr w:type="spellEnd"/>
-      <w:proofErr w:type="gramEnd"/>
-      <w:r>
-        <w:rPr>
-          <w:sz w:val="20"/>
-          <w:szCs w:val="20"/>
-        </w:rPr>
-        <w:t xml:space="preserve"> is the number of encoders (currently 2)</w:t>
-      </w:r>
-    </w:p>
-    <w:p>
-      <w:pPr>
-        <w:spacing w:after="0"/>
-        <w:rPr>
-          <w:sz w:val="20"/>
-          <w:szCs w:val="20"/>
-        </w:rPr>
-      </w:pPr>
-      <w:r>
-        <w:rPr>
-          <w:sz w:val="20"/>
-          <w:szCs w:val="20"/>
-        </w:rPr>
-        <w:t xml:space="preserve">   </w:t>
-      </w:r>
-      <w:proofErr w:type="gramStart"/>
-      <w:r>
-        <w:rPr>
-          <w:sz w:val="20"/>
-          <w:szCs w:val="20"/>
-        </w:rPr>
-        <w:t>pulse0</w:t>
-      </w:r>
-      <w:proofErr w:type="gramEnd"/>
-      <w:r>
-        <w:rPr>
-          <w:sz w:val="20"/>
-          <w:szCs w:val="20"/>
-        </w:rPr>
-        <w:t xml:space="preserve"> is the duration in microseconds for the first encoder</w:t>
-      </w:r>
-    </w:p>
-    <w:p>
-      <w:pPr>
-        <w:spacing w:after="0"/>
-        <w:rPr>
-          <w:sz w:val="20"/>
-          <w:szCs w:val="20"/>
-        </w:rPr>
-      </w:pPr>
-      <w:r>
-        <w:rPr>
-          <w:sz w:val="20"/>
-          <w:szCs w:val="20"/>
-        </w:rPr>
-        <w:t xml:space="preserve">   </w:t>
-      </w:r>
-      <w:proofErr w:type="gramStart"/>
-      <w:r>
-        <w:rPr>
-          <w:sz w:val="20"/>
-          <w:szCs w:val="20"/>
-        </w:rPr>
-        <w:t>count0</w:t>
-      </w:r>
-      <w:proofErr w:type="gramEnd"/>
-      <w:r>
-        <w:rPr>
-          <w:sz w:val="20"/>
-          <w:szCs w:val="20"/>
-        </w:rPr>
-        <w:t xml:space="preserve"> is the count value for the first encoder</w:t>
-      </w:r>
-    </w:p>
-    <w:p>
-      <w:pPr>
-        <w:spacing w:after="0"/>
-        <w:rPr>
-          <w:sz w:val="20"/>
-          <w:szCs w:val="20"/>
-        </w:rPr>
-      </w:pPr>
-      <w:r>
-        <w:rPr>
-          <w:sz w:val="20"/>
-          <w:szCs w:val="20"/>
-        </w:rPr>
-        <w:t xml:space="preserve">   </w:t>
-      </w:r>
-      <w:proofErr w:type="gramStart"/>
-      <w:r>
-        <w:rPr>
-          <w:sz w:val="20"/>
-          <w:szCs w:val="20"/>
-        </w:rPr>
-        <w:t>pulse1</w:t>
-      </w:r>
-      <w:proofErr w:type="gramEnd"/>
-      <w:r>
-        <w:rPr>
-          <w:sz w:val="20"/>
-          <w:szCs w:val="20"/>
-        </w:rPr>
-        <w:t xml:space="preserve"> is the duration in microseconds for the second encoder</w:t>
-      </w:r>
-    </w:p>
-    <w:p>
-      <w:pPr>
-        <w:spacing w:after="0"/>
-        <w:rPr>
-          <w:sz w:val="20"/>
-          <w:szCs w:val="20"/>
-        </w:rPr>
-      </w:pPr>
-      <w:r>
-        <w:rPr>
-          <w:sz w:val="20"/>
-          <w:szCs w:val="20"/>
-        </w:rPr>
-        <w:t xml:space="preserve">   </w:t>
-      </w:r>
-      <w:proofErr w:type="gramStart"/>
-      <w:r>
-        <w:rPr>
-          <w:sz w:val="20"/>
-          <w:szCs w:val="20"/>
-        </w:rPr>
-        <w:t>count1</w:t>
-      </w:r>
-      <w:proofErr w:type="gramEnd"/>
-      <w:r>
-        <w:rPr>
-          <w:sz w:val="20"/>
-          <w:szCs w:val="20"/>
-        </w:rPr>
-        <w:t xml:space="preserve"> is the count value for the second encoder</w:t>
-      </w:r>
-    </w:p>
-    <w:p>
-      <w:pPr>
-        <w:spacing w:after="0"/>
-        <w:rPr>
-          <w:sz w:val="20"/>
-          <w:szCs w:val="20"/>
-        </w:rPr>
-      </w:pPr>
-    </w:p>
-    <w:p>
-      <w:pPr>
-        <w:spacing w:after="0"/>
-        <w:rPr>
-          <w:sz w:val="20"/>
-          <w:szCs w:val="20"/>
-        </w:rPr>
-      </w:pPr>
-      <w:r>
-        <w:rPr>
-          <w:sz w:val="20"/>
-          <w:szCs w:val="20"/>
-        </w:rPr>
-        <w:t xml:space="preserve">Example </w:t>
-      </w:r>
-      <w:proofErr w:type="gramStart"/>
-      <w:r>
-        <w:rPr>
-          <w:sz w:val="20"/>
-          <w:szCs w:val="20"/>
-        </w:rPr>
-        <w:t>event(</w:t>
-      </w:r>
-      <w:proofErr w:type="gramEnd"/>
-      <w:r>
-        <w:rPr>
-          <w:sz w:val="20"/>
-          <w:szCs w:val="20"/>
-        </w:rPr>
-        <w:t xml:space="preserve"> encoder counts are 110 &amp; 120, pulses are 3000 &amp; 3100)</w:t>
-      </w:r>
-    </w:p>
-    <w:p>
-      <w:pPr>
-        <w:spacing w:after="0"/>
-        <w:rPr>
-          <w:sz w:val="20"/>
-          <w:szCs w:val="20"/>
-        </w:rPr>
-      </w:pPr>
-      <w:r>
-        <w:rPr>
-          <w:sz w:val="20"/>
-          <w:szCs w:val="20"/>
-        </w:rPr>
-        <w:t>Stream protocol</w:t>
-      </w:r>
-      <w:r>
-        <w:rPr>
-          <w:sz w:val="20"/>
-          <w:szCs w:val="20"/>
-        </w:rPr>
-        <w:t xml:space="preserve"> for this example</w:t>
-      </w:r>
-      <w:r>
-        <w:rPr>
-          <w:sz w:val="20"/>
-          <w:szCs w:val="20"/>
-        </w:rPr>
-        <w:t>:</w:t>
-      </w:r>
-      <w:r>
-        <w:rPr>
-          <w:sz w:val="20"/>
-          <w:szCs w:val="20"/>
-        </w:rPr>
-        <w:t xml:space="preserve"> “</w:t>
-      </w:r>
-      <w:r>
-        <w:rPr>
-          <w:rFonts w:ascii="Consolas" w:eastAsia="Times New Roman" w:hAnsi="Consolas" w:cs="Consolas"/>
-          <w:color w:val="222222"/>
-          <w:sz w:val="20"/>
-          <w:szCs w:val="20"/>
-          <w:lang w:eastAsia="en-GB"/>
-        </w:rPr>
-        <w:t>@</w:t>
-      </w:r>
-      <w:r>
-        <w:rPr>
-          <w:sz w:val="20"/>
-          <w:szCs w:val="20"/>
-        </w:rPr>
-        <w:t>E.</w:t>
-      </w:r>
-      <w:r>
-        <w:rPr>
-          <w:sz w:val="20"/>
-          <w:szCs w:val="20"/>
-        </w:rPr>
-        <w:t>e</w:t>
-      </w:r>
-      <w:proofErr w:type="gramStart"/>
-      <w:r>
-        <w:rPr>
-          <w:sz w:val="20"/>
-          <w:szCs w:val="20"/>
-        </w:rPr>
-        <w:t>,2</w:t>
-      </w:r>
-      <w:proofErr w:type="gramEnd"/>
-      <w:r>
-        <w:rPr>
-          <w:sz w:val="20"/>
-          <w:szCs w:val="20"/>
-        </w:rPr>
-        <w:t>{</w:t>
-      </w:r>
-      <w:r>
-        <w:rPr>
-          <w:sz w:val="20"/>
-          <w:szCs w:val="20"/>
-        </w:rPr>
-        <w:t>,3000</w:t>
+        <w:t>3000</w:t>
       </w:r>
       <w:r>
         <w:rPr>

</xml_diff>

<commit_message>
This version needs technical review to ensure documentation matches the implemented protocol.
</commit_message>
<xml_diff>
--- a/documents/Arduino Services Interface Protocol.docx
+++ b/documents/Arduino Services Interface Protocol.docx
@@ -1,6 +1,6 @@
 
 <file path=word/document.xml><?xml version="1.0" encoding="utf-8"?>
-<w:document xmlns:wpc="http://schemas.microsoft.com/office/word/2010/wordprocessingCanvas" xmlns:mc="http://schemas.openxmlformats.org/markup-compatibility/2006" xmlns:o="urn:schemas-microsoft-com:office:office" xmlns:r="http://schemas.openxmlformats.org/officeDocument/2006/relationships" xmlns:m="http://schemas.openxmlformats.org/officeDocument/2006/math" xmlns:v="urn:schemas-microsoft-com:vml" xmlns:wp14="http://schemas.microsoft.com/office/word/2010/wordprocessingDrawing" xmlns:wp="http://schemas.openxmlformats.org/drawingml/2006/wordprocessingDrawing" xmlns:w10="urn:schemas-microsoft-com:office:word" xmlns:w="http://schemas.openxmlformats.org/wordprocessingml/2006/main" xmlns:w14="http://schemas.microsoft.com/office/word/2010/wordml" xmlns:wpg="http://schemas.microsoft.com/office/word/2010/wordprocessingGroup" xmlns:wpi="http://schemas.microsoft.com/office/word/2010/wordprocessingInk" xmlns:wne="http://schemas.microsoft.com/office/word/2006/wordml" xmlns:wps="http://schemas.microsoft.com/office/word/2010/wordprocessingShape" mc:Ignorable="w14 wp14">
+<w:document xmlns:wpc="http://schemas.microsoft.com/office/word/2010/wordprocessingCanvas" xmlns:mc="http://schemas.openxmlformats.org/markup-compatibility/2006" xmlns:o="urn:schemas-microsoft-com:office:office" xmlns:r="http://schemas.openxmlformats.org/officeDocument/2006/relationships" xmlns:m="http://schemas.openxmlformats.org/officeDocument/2006/math" xmlns:v="urn:schemas-microsoft-com:vml" xmlns:wp14="http://schemas.microsoft.com/office/word/2010/wordprocessingDrawing" xmlns:wp="http://schemas.openxmlformats.org/drawingml/2006/wordprocessingDrawing" xmlns:w10="urn:schemas-microsoft-com:office:word" xmlns:w="http://schemas.openxmlformats.org/wordprocessingml/2006/main" xmlns:w14="http://schemas.microsoft.com/office/word/2010/wordml" xmlns:w15="http://schemas.microsoft.com/office/word/2012/wordml" xmlns:wpg="http://schemas.microsoft.com/office/word/2010/wordprocessingGroup" xmlns:wpi="http://schemas.microsoft.com/office/word/2010/wordprocessingInk" xmlns:wne="http://schemas.microsoft.com/office/word/2006/wordml" xmlns:wps="http://schemas.microsoft.com/office/word/2010/wordprocessingShape" mc:Ignorable="w14 w15 wp14">
   <w:body>
     <w:p>
       <w:pPr>
@@ -152,7 +152,201 @@
           <w:sz w:val="20"/>
           <w:szCs w:val="20"/>
         </w:rPr>
-        <w:t xml:space="preserve">8 </w:t>
+        <w:t>8 July</w:t>
+      </w:r>
+      <w:r>
+        <w:rPr>
+          <w:sz w:val="20"/>
+          <w:szCs w:val="20"/>
+        </w:rPr>
+        <w:t xml:space="preserve"> 2014</w:t>
+      </w:r>
+    </w:p>
+    <w:p>
+      <w:pPr>
+        <w:rPr>
+          <w:sz w:val="20"/>
+          <w:szCs w:val="20"/>
+        </w:rPr>
+      </w:pPr>
+    </w:p>
+    <w:p>
+      <w:pPr>
+        <w:rPr>
+          <w:sz w:val="20"/>
+          <w:szCs w:val="20"/>
+        </w:rPr>
+      </w:pPr>
+      <w:r>
+        <w:rPr>
+          <w:sz w:val="20"/>
+          <w:szCs w:val="20"/>
+        </w:rPr>
+        <w:t>Th</w:t>
+      </w:r>
+      <w:r>
+        <w:rPr>
+          <w:sz w:val="20"/>
+          <w:szCs w:val="20"/>
+        </w:rPr>
+        <w:t xml:space="preserve">is document </w:t>
+      </w:r>
+      <w:r>
+        <w:rPr>
+          <w:sz w:val="20"/>
+          <w:szCs w:val="20"/>
+        </w:rPr>
+        <w:t xml:space="preserve">defines </w:t>
+      </w:r>
+      <w:r>
+        <w:rPr>
+          <w:sz w:val="20"/>
+          <w:szCs w:val="20"/>
+        </w:rPr>
+        <w:t xml:space="preserve">a simple protocol for </w:t>
+      </w:r>
+      <w:r>
+        <w:rPr>
+          <w:sz w:val="20"/>
+          <w:szCs w:val="20"/>
+        </w:rPr>
+        <w:t xml:space="preserve">controlling an </w:t>
+      </w:r>
+      <w:r>
+        <w:rPr>
+          <w:sz w:val="20"/>
+          <w:szCs w:val="20"/>
+        </w:rPr>
+        <w:t>Arduino</w:t>
+      </w:r>
+      <w:r>
+        <w:rPr>
+          <w:sz w:val="20"/>
+          <w:szCs w:val="20"/>
+        </w:rPr>
+        <w:t xml:space="preserve"> from a computer</w:t>
+      </w:r>
+      <w:r>
+        <w:rPr>
+          <w:sz w:val="20"/>
+          <w:szCs w:val="20"/>
+        </w:rPr>
+        <w:t xml:space="preserve">. The protocol is intended to be </w:t>
+      </w:r>
+      <w:r>
+        <w:rPr>
+          <w:sz w:val="20"/>
+          <w:szCs w:val="20"/>
+        </w:rPr>
+        <w:t>a</w:t>
+      </w:r>
+      <w:r>
+        <w:rPr>
+          <w:sz w:val="20"/>
+          <w:szCs w:val="20"/>
+        </w:rPr>
+        <w:t xml:space="preserve"> more e</w:t>
+      </w:r>
+      <w:r>
+        <w:rPr>
+          <w:sz w:val="20"/>
+          <w:szCs w:val="20"/>
+        </w:rPr>
+        <w:t>xtensible</w:t>
+      </w:r>
+      <w:r>
+        <w:rPr>
+          <w:sz w:val="20"/>
+          <w:szCs w:val="20"/>
+        </w:rPr>
+        <w:t xml:space="preserve"> </w:t>
+      </w:r>
+      <w:r>
+        <w:rPr>
+          <w:sz w:val="20"/>
+          <w:szCs w:val="20"/>
+        </w:rPr>
+        <w:t xml:space="preserve">replacement for </w:t>
+      </w:r>
+      <w:r>
+        <w:rPr>
+          <w:sz w:val="20"/>
+          <w:szCs w:val="20"/>
+        </w:rPr>
+        <w:t xml:space="preserve">firmata. </w:t>
+      </w:r>
+      <w:r>
+        <w:rPr>
+          <w:sz w:val="20"/>
+          <w:szCs w:val="20"/>
+        </w:rPr>
+        <w:t>A prototype of this interface is currently implemented and feedback on this proposal is desired befor</w:t>
+      </w:r>
+      <w:r>
+        <w:rPr>
+          <w:sz w:val="20"/>
+          <w:szCs w:val="20"/>
+        </w:rPr>
+        <w:t>e</w:t>
+      </w:r>
+      <w:r>
+        <w:rPr>
+          <w:sz w:val="20"/>
+          <w:szCs w:val="20"/>
+        </w:rPr>
+        <w:t xml:space="preserve"> finalising </w:t>
+      </w:r>
+      <w:r>
+        <w:rPr>
+          <w:sz w:val="20"/>
+          <w:szCs w:val="20"/>
+        </w:rPr>
+        <w:t>this interface</w:t>
+      </w:r>
+      <w:r>
+        <w:rPr>
+          <w:sz w:val="20"/>
+          <w:szCs w:val="20"/>
+        </w:rPr>
+        <w:t>.</w:t>
+      </w:r>
+    </w:p>
+    <w:p>
+      <w:pPr>
+        <w:rPr>
+          <w:sz w:val="20"/>
+          <w:szCs w:val="20"/>
+        </w:rPr>
+      </w:pPr>
+      <w:r>
+        <w:rPr>
+          <w:b/>
+          <w:sz w:val="20"/>
+          <w:szCs w:val="20"/>
+        </w:rPr>
+        <w:t xml:space="preserve">Summary: </w:t>
+      </w:r>
+      <w:r>
+        <w:rPr>
+          <w:sz w:val="20"/>
+          <w:szCs w:val="20"/>
+        </w:rPr>
+        <w:t xml:space="preserve">The interface </w:t>
+      </w:r>
+      <w:r>
+        <w:rPr>
+          <w:sz w:val="20"/>
+          <w:szCs w:val="20"/>
+        </w:rPr>
+        <w:t xml:space="preserve">is intended to provide similar functionality to the </w:t>
+      </w:r>
+      <w:proofErr w:type="gramStart"/>
+      <w:r>
+        <w:rPr>
+          <w:sz w:val="20"/>
+          <w:szCs w:val="20"/>
+        </w:rPr>
+        <w:t xml:space="preserve">current  </w:t>
       </w:r>
       <w:proofErr w:type="spellStart"/>
       <w:r>
@@ -160,226 +354,9 @@
           <w:sz w:val="20"/>
           <w:szCs w:val="20"/>
         </w:rPr>
-        <w:t>July</w:t>
-      </w:r>
-      <w:r>
-        <w:rPr>
-          <w:sz w:val="20"/>
-          <w:szCs w:val="20"/>
-        </w:rPr>
-        <w:t>June</w:t>
+        <w:t>firmata</w:t>
       </w:r>
       <w:proofErr w:type="spellEnd"/>
-      <w:r>
-        <w:rPr>
-          <w:sz w:val="20"/>
-          <w:szCs w:val="20"/>
-        </w:rPr>
-        <w:t xml:space="preserve"> 2014</w:t>
-      </w:r>
-    </w:p>
-    <w:p>
-      <w:pPr>
-        <w:rPr>
-          <w:sz w:val="20"/>
-          <w:szCs w:val="20"/>
-        </w:rPr>
-      </w:pPr>
-    </w:p>
-    <w:p>
-      <w:pPr>
-        <w:rPr>
-          <w:sz w:val="20"/>
-          <w:szCs w:val="20"/>
-        </w:rPr>
-      </w:pPr>
-      <w:r>
-        <w:rPr>
-          <w:sz w:val="20"/>
-          <w:szCs w:val="20"/>
-        </w:rPr>
-        <w:t>Th</w:t>
-      </w:r>
-      <w:r>
-        <w:rPr>
-          <w:sz w:val="20"/>
-          <w:szCs w:val="20"/>
-        </w:rPr>
-        <w:t xml:space="preserve">is document </w:t>
-      </w:r>
-      <w:r>
-        <w:rPr>
-          <w:sz w:val="20"/>
-          <w:szCs w:val="20"/>
-        </w:rPr>
-        <w:t xml:space="preserve">defines </w:t>
-      </w:r>
-      <w:r>
-        <w:rPr>
-          <w:sz w:val="20"/>
-          <w:szCs w:val="20"/>
-        </w:rPr>
-        <w:t xml:space="preserve">a simple protocol for </w:t>
-      </w:r>
-      <w:r>
-        <w:rPr>
-          <w:sz w:val="20"/>
-          <w:szCs w:val="20"/>
-        </w:rPr>
-        <w:t xml:space="preserve">controlling an </w:t>
-      </w:r>
-      <w:r>
-        <w:rPr>
-          <w:sz w:val="20"/>
-          <w:szCs w:val="20"/>
-        </w:rPr>
-        <w:t>Arduino</w:t>
-      </w:r>
-      <w:r>
-        <w:rPr>
-          <w:sz w:val="20"/>
-          <w:szCs w:val="20"/>
-        </w:rPr>
-        <w:t xml:space="preserve"> from a computer</w:t>
-      </w:r>
-      <w:r>
-        <w:rPr>
-          <w:sz w:val="20"/>
-          <w:szCs w:val="20"/>
-        </w:rPr>
-        <w:t xml:space="preserve">. The protocol is intended to be </w:t>
-      </w:r>
-      <w:r>
-        <w:rPr>
-          <w:sz w:val="20"/>
-          <w:szCs w:val="20"/>
-        </w:rPr>
-        <w:t>a</w:t>
-      </w:r>
-      <w:r>
-        <w:rPr>
-          <w:sz w:val="20"/>
-          <w:szCs w:val="20"/>
-        </w:rPr>
-        <w:t xml:space="preserve"> more e</w:t>
-      </w:r>
-      <w:r>
-        <w:rPr>
-          <w:sz w:val="20"/>
-          <w:szCs w:val="20"/>
-        </w:rPr>
-        <w:t>xtensible</w:t>
-      </w:r>
-      <w:r>
-        <w:rPr>
-          <w:sz w:val="20"/>
-          <w:szCs w:val="20"/>
-        </w:rPr>
-        <w:t xml:space="preserve"> </w:t>
-      </w:r>
-      <w:r>
-        <w:rPr>
-          <w:sz w:val="20"/>
-          <w:szCs w:val="20"/>
-        </w:rPr>
-        <w:t xml:space="preserve">replacement for </w:t>
-      </w:r>
-      <w:r>
-        <w:rPr>
-          <w:sz w:val="20"/>
-          <w:szCs w:val="20"/>
-        </w:rPr>
-        <w:t xml:space="preserve">firmata. </w:t>
-      </w:r>
-      <w:r>
-        <w:rPr>
-          <w:sz w:val="20"/>
-          <w:szCs w:val="20"/>
-        </w:rPr>
-        <w:t xml:space="preserve">A prototype of this interface is currently implemented and </w:t>
-      </w:r>
-      <w:proofErr w:type="gramStart"/>
-      <w:r>
-        <w:rPr>
-          <w:sz w:val="20"/>
-          <w:szCs w:val="20"/>
-        </w:rPr>
-        <w:t>feedback  on</w:t>
-      </w:r>
-      <w:proofErr w:type="gramEnd"/>
-      <w:r>
-        <w:rPr>
-          <w:sz w:val="20"/>
-          <w:szCs w:val="20"/>
-        </w:rPr>
-        <w:t xml:space="preserve"> this proposal is desired befor</w:t>
-      </w:r>
-      <w:r>
-        <w:rPr>
-          <w:sz w:val="20"/>
-          <w:szCs w:val="20"/>
-        </w:rPr>
-        <w:t>e</w:t>
-      </w:r>
-      <w:r>
-        <w:rPr>
-          <w:sz w:val="20"/>
-          <w:szCs w:val="20"/>
-        </w:rPr>
-        <w:t xml:space="preserve"> finalising </w:t>
-      </w:r>
-      <w:r>
-        <w:rPr>
-          <w:sz w:val="20"/>
-          <w:szCs w:val="20"/>
-        </w:rPr>
-        <w:t>this interface</w:t>
-      </w:r>
-      <w:r>
-        <w:rPr>
-          <w:sz w:val="20"/>
-          <w:szCs w:val="20"/>
-        </w:rPr>
-        <w:t>.</w:t>
-      </w:r>
-    </w:p>
-    <w:p>
-      <w:pPr>
-        <w:rPr>
-          <w:sz w:val="20"/>
-          <w:szCs w:val="20"/>
-        </w:rPr>
-      </w:pPr>
-      <w:r>
-        <w:rPr>
-          <w:b/>
-          <w:sz w:val="20"/>
-          <w:szCs w:val="20"/>
-        </w:rPr>
-        <w:t xml:space="preserve">Summary: </w:t>
-      </w:r>
-      <w:r>
-        <w:rPr>
-          <w:sz w:val="20"/>
-          <w:szCs w:val="20"/>
-        </w:rPr>
-        <w:t xml:space="preserve">The interface </w:t>
-      </w:r>
-      <w:r>
-        <w:rPr>
-          <w:sz w:val="20"/>
-          <w:szCs w:val="20"/>
-        </w:rPr>
-        <w:t xml:space="preserve">is intended to provide similar functionality to the </w:t>
-      </w:r>
-      <w:proofErr w:type="gramStart"/>
-      <w:r>
-        <w:rPr>
-          <w:sz w:val="20"/>
-          <w:szCs w:val="20"/>
-        </w:rPr>
-        <w:t>current  firmata</w:t>
-      </w:r>
       <w:proofErr w:type="gramEnd"/>
       <w:r>
         <w:rPr>
@@ -1427,7 +1404,23 @@
           <w:sz w:val="20"/>
           <w:szCs w:val="20"/>
         </w:rPr>
-        <w:t xml:space="preserve">Similar to firmata, </w:t>
+        <w:t xml:space="preserve">Similar to </w:t>
+      </w:r>
+      <w:proofErr w:type="spellStart"/>
+      <w:r>
+        <w:rPr>
+          <w:sz w:val="20"/>
+          <w:szCs w:val="20"/>
+        </w:rPr>
+        <w:t>firmata</w:t>
+      </w:r>
+      <w:proofErr w:type="spellEnd"/>
+      <w:r>
+        <w:rPr>
+          <w:sz w:val="20"/>
+          <w:szCs w:val="20"/>
+        </w:rPr>
+        <w:t xml:space="preserve">, </w:t>
       </w:r>
       <w:proofErr w:type="spellStart"/>
       <w:r>
@@ -7022,7 +7015,6 @@
         </w:rPr>
         <w:t xml:space="preserve">ANALOG_DATA_REQUEST </w:t>
       </w:r>
-      <w:proofErr w:type="gramStart"/>
       <w:r>
         <w:rPr>
           <w:rFonts w:eastAsia="Times New Roman" w:cs="Consolas"/>
@@ -7041,9 +7033,9 @@
           <w:szCs w:val="20"/>
           <w:lang w:eastAsia="en-GB"/>
         </w:rPr>
-        <w:t>,</w:t>
-      </w:r>
-      <w:proofErr w:type="gramEnd"/>
+        <w:t xml:space="preserve">, all selected </w:t>
+      </w:r>
+      <w:proofErr w:type="spellStart"/>
       <w:r>
         <w:rPr>
           <w:rFonts w:eastAsia="Times New Roman" w:cs="Consolas"/>
@@ -7052,9 +7044,9 @@
           <w:szCs w:val="20"/>
           <w:lang w:eastAsia="en-GB"/>
         </w:rPr>
-        <w:t xml:space="preserve"> all selected </w:t>
-      </w:r>
-      <w:proofErr w:type="spellStart"/>
+        <w:t>analog</w:t>
+      </w:r>
+      <w:proofErr w:type="spellEnd"/>
       <w:r>
         <w:rPr>
           <w:rFonts w:eastAsia="Times New Roman" w:cs="Consolas"/>
@@ -7063,9 +7055,8 @@
           <w:szCs w:val="20"/>
           <w:lang w:eastAsia="en-GB"/>
         </w:rPr>
-        <w:t>analog</w:t>
-      </w:r>
-      <w:proofErr w:type="spellEnd"/>
+        <w:t xml:space="preserve"> channels are sent in a single message</w:t>
+      </w:r>
       <w:r>
         <w:rPr>
           <w:rFonts w:eastAsia="Times New Roman" w:cs="Consolas"/>
@@ -7074,7 +7065,7 @@
           <w:szCs w:val="20"/>
           <w:lang w:eastAsia="en-GB"/>
         </w:rPr>
-        <w:t xml:space="preserve"> channels are sent in a single message</w:t>
+        <w:t xml:space="preserve">. Client requests are satisfied by reading </w:t>
       </w:r>
       <w:r>
         <w:rPr>
@@ -7084,7 +7075,7 @@
           <w:szCs w:val="20"/>
           <w:lang w:eastAsia="en-GB"/>
         </w:rPr>
-        <w:t xml:space="preserve">. Client requests are satisfied by reading </w:t>
+        <w:t xml:space="preserve">locally </w:t>
       </w:r>
       <w:r>
         <w:rPr>
@@ -7094,7 +7085,7 @@
           <w:szCs w:val="20"/>
           <w:lang w:eastAsia="en-GB"/>
         </w:rPr>
-        <w:t xml:space="preserve">locally </w:t>
+        <w:t xml:space="preserve">cached values </w:t>
       </w:r>
       <w:r>
         <w:rPr>
@@ -7104,7 +7095,7 @@
           <w:szCs w:val="20"/>
           <w:lang w:eastAsia="en-GB"/>
         </w:rPr>
-        <w:t xml:space="preserve">cached values </w:t>
+        <w:t xml:space="preserve">updated </w:t>
       </w:r>
       <w:r>
         <w:rPr>
@@ -7114,7 +7105,7 @@
           <w:szCs w:val="20"/>
           <w:lang w:eastAsia="en-GB"/>
         </w:rPr>
-        <w:t xml:space="preserve">updated </w:t>
+        <w:t xml:space="preserve">from these unsolicited messages. </w:t>
       </w:r>
       <w:r>
         <w:rPr>
@@ -7124,29 +7115,7 @@
           <w:szCs w:val="20"/>
           <w:lang w:eastAsia="en-GB"/>
         </w:rPr>
-        <w:t xml:space="preserve">from these unsolicited messages. </w:t>
-      </w:r>
-      <w:proofErr w:type="gramStart"/>
-      <w:r>
-        <w:rPr>
-          <w:rFonts w:eastAsia="Times New Roman" w:cs="Consolas"/>
-          <w:color w:val="333333"/>
-          <w:sz w:val="20"/>
-          <w:szCs w:val="20"/>
-          <w:lang w:eastAsia="en-GB"/>
-        </w:rPr>
-        <w:t>For example.</w:t>
-      </w:r>
-      <w:proofErr w:type="gramEnd"/>
-      <w:r>
-        <w:rPr>
-          <w:rFonts w:eastAsia="Times New Roman" w:cs="Consolas"/>
-          <w:color w:val="333333"/>
-          <w:sz w:val="20"/>
-          <w:szCs w:val="20"/>
-          <w:lang w:eastAsia="en-GB"/>
-        </w:rPr>
-        <w:t xml:space="preserve"> To request events every 20 milliseconds, the stream protocol would be: “</w:t>
+        <w:t>For example. To request events every 20 milliseconds, the stream protocol would be: “</w:t>
       </w:r>
       <w:r>
         <w:rPr>
@@ -7227,7 +7196,6 @@
           <w:lang w:eastAsia="en-GB"/>
         </w:rPr>
       </w:pPr>
-      <w:proofErr w:type="gramStart"/>
       <w:r>
         <w:rPr>
           <w:rFonts w:eastAsia="Times New Roman" w:cs="Consolas"/>
@@ -7236,18 +7204,7 @@
           <w:szCs w:val="20"/>
           <w:lang w:eastAsia="en-GB"/>
         </w:rPr>
-        <w:t>A duration</w:t>
-      </w:r>
-      <w:proofErr w:type="gramEnd"/>
-      <w:r>
-        <w:rPr>
-          <w:rFonts w:eastAsia="Times New Roman" w:cs="Consolas"/>
-          <w:color w:val="333333"/>
-          <w:sz w:val="20"/>
-          <w:szCs w:val="20"/>
-          <w:lang w:eastAsia="en-GB"/>
-        </w:rPr>
-        <w:t xml:space="preserve"> of 0 disables sending. The maximum interval is just over one minute (65535 milliseconds).</w:t>
+        <w:t>A duration of 0 disables sending. The maximum interval is just over one minute (65535 milliseconds).</w:t>
       </w:r>
     </w:p>
     <w:p>
@@ -14996,6 +14953,8 @@
           <w:szCs w:val="20"/>
         </w:rPr>
       </w:pPr>
+      <w:bookmarkStart w:id="0" w:name="_GoBack"/>
+      <w:bookmarkEnd w:id="0"/>
     </w:p>
     <w:p>
       <w:pPr>
@@ -15105,23 +15064,7 @@
           <w:sz w:val="20"/>
           <w:szCs w:val="20"/>
         </w:rPr>
-        <w:t xml:space="preserve">A begin method that is given an array of pin numbers used by this service. The pin modes and other service initialization </w:t>
-      </w:r>
-      <w:proofErr w:type="gramStart"/>
-      <w:r>
-        <w:rPr>
-          <w:sz w:val="20"/>
-          <w:szCs w:val="20"/>
-        </w:rPr>
-        <w:t>is</w:t>
-      </w:r>
-      <w:proofErr w:type="gramEnd"/>
-      <w:r>
-        <w:rPr>
-          <w:sz w:val="20"/>
-          <w:szCs w:val="20"/>
-        </w:rPr>
-        <w:t xml:space="preserve"> handled here. </w:t>
+        <w:t xml:space="preserve">A begin method that is given an array of pin numbers used by this service. The pin modes and other service initialization is handled here. </w:t>
       </w:r>
       <w:r>
         <w:rPr>
@@ -15405,17 +15348,7 @@
           <w:sz w:val="20"/>
           <w:szCs w:val="20"/>
         </w:rPr>
-        <w:t xml:space="preserve">Add </w:t>
-      </w:r>
-      <w:bookmarkStart w:id="0" w:name="_GoBack"/>
-      <w:bookmarkEnd w:id="0"/>
-      <w:r>
-        <w:rPr>
-          <w:b/>
-          <w:sz w:val="20"/>
-          <w:szCs w:val="20"/>
-        </w:rPr>
-        <w:t>a service</w:t>
+        <w:t>Add a service</w:t>
       </w:r>
       <w:r>
         <w:rPr>
@@ -15571,7 +15504,6 @@
           <w:szCs w:val="20"/>
         </w:rPr>
       </w:pPr>
-      <w:proofErr w:type="gramStart"/>
       <w:r>
         <w:rPr>
           <w:sz w:val="20"/>
@@ -15584,15 +15516,7 @@
           <w:sz w:val="20"/>
           <w:szCs w:val="20"/>
         </w:rPr>
-        <w:t>.</w:t>
-      </w:r>
-      <w:proofErr w:type="gramEnd"/>
-      <w:r>
-        <w:rPr>
-          <w:sz w:val="20"/>
-          <w:szCs w:val="20"/>
-        </w:rPr>
-        <w:t xml:space="preserve">  </w:t>
+        <w:t xml:space="preserve">.  </w:t>
       </w:r>
       <w:r>
         <w:rPr>
@@ -15895,7 +15819,7 @@
 </file>
 
 <file path=word/numbering.xml><?xml version="1.0" encoding="utf-8"?>
-<w:numbering xmlns:wpc="http://schemas.microsoft.com/office/word/2010/wordprocessingCanvas" xmlns:mc="http://schemas.openxmlformats.org/markup-compatibility/2006" xmlns:o="urn:schemas-microsoft-com:office:office" xmlns:r="http://schemas.openxmlformats.org/officeDocument/2006/relationships" xmlns:m="http://schemas.openxmlformats.org/officeDocument/2006/math" xmlns:v="urn:schemas-microsoft-com:vml" xmlns:wp14="http://schemas.microsoft.com/office/word/2010/wordprocessingDrawing" xmlns:wp="http://schemas.openxmlformats.org/drawingml/2006/wordprocessingDrawing" xmlns:w10="urn:schemas-microsoft-com:office:word" xmlns:w="http://schemas.openxmlformats.org/wordprocessingml/2006/main" xmlns:w14="http://schemas.microsoft.com/office/word/2010/wordml" xmlns:wpg="http://schemas.microsoft.com/office/word/2010/wordprocessingGroup" xmlns:wpi="http://schemas.microsoft.com/office/word/2010/wordprocessingInk" xmlns:wne="http://schemas.microsoft.com/office/word/2006/wordml" xmlns:wps="http://schemas.microsoft.com/office/word/2010/wordprocessingShape" mc:Ignorable="w14 wp14">
+<w:numbering xmlns:wpc="http://schemas.microsoft.com/office/word/2010/wordprocessingCanvas" xmlns:mc="http://schemas.openxmlformats.org/markup-compatibility/2006" xmlns:o="urn:schemas-microsoft-com:office:office" xmlns:r="http://schemas.openxmlformats.org/officeDocument/2006/relationships" xmlns:m="http://schemas.openxmlformats.org/officeDocument/2006/math" xmlns:v="urn:schemas-microsoft-com:vml" xmlns:wp14="http://schemas.microsoft.com/office/word/2010/wordprocessingDrawing" xmlns:wp="http://schemas.openxmlformats.org/drawingml/2006/wordprocessingDrawing" xmlns:w10="urn:schemas-microsoft-com:office:word" xmlns:w="http://schemas.openxmlformats.org/wordprocessingml/2006/main" xmlns:w14="http://schemas.microsoft.com/office/word/2010/wordml" xmlns:w15="http://schemas.microsoft.com/office/word/2012/wordml" xmlns:wpg="http://schemas.microsoft.com/office/word/2010/wordprocessingGroup" xmlns:wpi="http://schemas.microsoft.com/office/word/2010/wordprocessingInk" xmlns:wne="http://schemas.microsoft.com/office/word/2006/wordml" xmlns:wps="http://schemas.microsoft.com/office/word/2010/wordprocessingShape" mc:Ignorable="w14 w15 wp14">
   <w:abstractNum w:abstractNumId="0">
     <w:nsid w:val="791E4FE2"/>
     <w:multiLevelType w:val="hybridMultilevel"/>
@@ -16016,7 +15940,7 @@
 </file>
 
 <file path=word/styles.xml><?xml version="1.0" encoding="utf-8"?>
-<w:styles xmlns:mc="http://schemas.openxmlformats.org/markup-compatibility/2006" xmlns:r="http://schemas.openxmlformats.org/officeDocument/2006/relationships" xmlns:w="http://schemas.openxmlformats.org/wordprocessingml/2006/main" xmlns:w14="http://schemas.microsoft.com/office/word/2010/wordml" mc:Ignorable="w14">
+<w:styles xmlns:mc="http://schemas.openxmlformats.org/markup-compatibility/2006" xmlns:r="http://schemas.openxmlformats.org/officeDocument/2006/relationships" xmlns:w="http://schemas.openxmlformats.org/wordprocessingml/2006/main" xmlns:w14="http://schemas.microsoft.com/office/word/2010/wordml" xmlns:w15="http://schemas.microsoft.com/office/word/2012/wordml" mc:Ignorable="w14 w15">
   <w:docDefaults>
     <w:rPrDefault>
       <w:rPr>
@@ -16032,435 +15956,378 @@
       </w:pPr>
     </w:pPrDefault>
   </w:docDefaults>
-  <w:latentStyles w:defLockedState="0" w:defUIPriority="99" w:defSemiHidden="1" w:defUnhideWhenUsed="1" w:defQFormat="0" w:count="267">
-    <w:lsdException w:name="Normal" w:semiHidden="0" w:uiPriority="0" w:unhideWhenUsed="0" w:qFormat="1"/>
-    <w:lsdException w:name="heading 1" w:semiHidden="0" w:uiPriority="9" w:unhideWhenUsed="0" w:qFormat="1"/>
-    <w:lsdException w:name="heading 2" w:uiPriority="9" w:qFormat="1"/>
-    <w:lsdException w:name="heading 3" w:uiPriority="9" w:qFormat="1"/>
-    <w:lsdException w:name="heading 4" w:uiPriority="9" w:qFormat="1"/>
-    <w:lsdException w:name="heading 5" w:uiPriority="9" w:qFormat="1"/>
-    <w:lsdException w:name="heading 6" w:uiPriority="9" w:qFormat="1"/>
-    <w:lsdException w:name="heading 7" w:uiPriority="9" w:qFormat="1"/>
-    <w:lsdException w:name="heading 8" w:uiPriority="9" w:qFormat="1"/>
-    <w:lsdException w:name="heading 9" w:uiPriority="9" w:qFormat="1"/>
-    <w:lsdException w:name="toc 1" w:uiPriority="39"/>
-    <w:lsdException w:name="toc 2" w:uiPriority="39"/>
-    <w:lsdException w:name="toc 3" w:uiPriority="39"/>
-    <w:lsdException w:name="toc 4" w:uiPriority="39"/>
-    <w:lsdException w:name="toc 5" w:uiPriority="39"/>
-    <w:lsdException w:name="toc 6" w:uiPriority="39"/>
-    <w:lsdException w:name="toc 7" w:uiPriority="39"/>
-    <w:lsdException w:name="toc 8" w:uiPriority="39"/>
-    <w:lsdException w:name="toc 9" w:uiPriority="39"/>
-    <w:lsdException w:name="caption" w:uiPriority="35" w:qFormat="1"/>
-    <w:lsdException w:name="Title" w:semiHidden="0" w:uiPriority="10" w:unhideWhenUsed="0" w:qFormat="1"/>
-    <w:lsdException w:name="Default Paragraph Font" w:uiPriority="1"/>
-    <w:lsdException w:name="Subtitle" w:semiHidden="0" w:uiPriority="11" w:unhideWhenUsed="0" w:qFormat="1"/>
-    <w:lsdException w:name="Strong" w:semiHidden="0" w:uiPriority="22" w:unhideWhenUsed="0" w:qFormat="1"/>
-    <w:lsdException w:name="Emphasis" w:semiHidden="0" w:uiPriority="20" w:unhideWhenUsed="0" w:qFormat="1"/>
-    <w:lsdException w:name="Table Grid" w:semiHidden="0" w:uiPriority="59" w:unhideWhenUsed="0"/>
-    <w:lsdException w:name="Placeholder Text" w:unhideWhenUsed="0"/>
-    <w:lsdException w:name="No Spacing" w:semiHidden="0" w:uiPriority="1" w:unhideWhenUsed="0" w:qFormat="1"/>
-    <w:lsdException w:name="Light Shading" w:semiHidden="0" w:uiPriority="60" w:unhideWhenUsed="0"/>
-    <w:lsdException w:name="Light List" w:semiHidden="0" w:uiPriority="61" w:unhideWhenUsed="0"/>
-    <w:lsdException w:name="Light Grid" w:semiHidden="0" w:uiPriority="62" w:unhideWhenUsed="0"/>
-    <w:lsdException w:name="Medium Shading 1" w:semiHidden="0" w:uiPriority="63" w:unhideWhenUsed="0"/>
-    <w:lsdException w:name="Medium Shading 2" w:semiHidden="0" w:uiPriority="64" w:unhideWhenUsed="0"/>
-    <w:lsdException w:name="Medium List 1" w:semiHidden="0" w:uiPriority="65" w:unhideWhenUsed="0"/>
-    <w:lsdException w:name="Medium List 2" w:semiHidden="0" w:uiPriority="66" w:unhideWhenUsed="0"/>
-    <w:lsdException w:name="Medium Grid 1" w:semiHidden="0" w:uiPriority="67" w:unhideWhenUsed="0"/>
-    <w:lsdException w:name="Medium Grid 2" w:semiHidden="0" w:uiPriority="68" w:unhideWhenUsed="0"/>
-    <w:lsdException w:name="Medium Grid 3" w:semiHidden="0" w:uiPriority="69" w:unhideWhenUsed="0"/>
-    <w:lsdException w:name="Dark List" w:semiHidden="0" w:uiPriority="70" w:unhideWhenUsed="0"/>
-    <w:lsdException w:name="Colorful Shading" w:semiHidden="0" w:uiPriority="71" w:unhideWhenUsed="0"/>
-    <w:lsdException w:name="Colorful List" w:semiHidden="0" w:uiPriority="72" w:unhideWhenUsed="0"/>
-    <w:lsdException w:name="Colorful Grid" w:semiHidden="0" w:uiPriority="73" w:unhideWhenUsed="0"/>
-    <w:lsdException w:name="Light Shading Accent 1" w:semiHidden="0" w:uiPriority="60" w:unhideWhenUsed="0"/>
-    <w:lsdException w:name="Light List Accent 1" w:semiHidden="0" w:uiPriority="61" w:unhideWhenUsed="0"/>
-    <w:lsdException w:name="Light Grid Accent 1" w:semiHidden="0" w:uiPriority="62" w:unhideWhenUsed="0"/>
-    <w:lsdException w:name="Medium Shading 1 Accent 1" w:semiHidden="0" w:uiPriority="63" w:unhideWhenUsed="0"/>
-    <w:lsdException w:name="Medium Shading 2 Accent 1" w:semiHidden="0" w:uiPriority="64" w:unhideWhenUsed="0"/>
-    <w:lsdException w:name="Medium List 1 Accent 1" w:semiHidden="0" w:uiPriority="65" w:unhideWhenUsed="0"/>
-    <w:lsdException w:name="Revision" w:unhideWhenUsed="0"/>
-    <w:lsdException w:name="List Paragraph" w:semiHidden="0" w:uiPriority="34" w:unhideWhenUsed="0" w:qFormat="1"/>
-    <w:lsdException w:name="Quote" w:semiHidden="0" w:uiPriority="29" w:unhideWhenUsed="0" w:qFormat="1"/>
-    <w:lsdException w:name="Intense Quote" w:semiHidden="0" w:uiPriority="30" w:unhideWhenUsed="0" w:qFormat="1"/>
-    <w:lsdException w:name="Medium List 2 Accent 1" w:semiHidden="0" w:uiPriority="66" w:unhideWhenUsed="0"/>
-    <w:lsdException w:name="Medium Grid 1 Accent 1" w:semiHidden="0" w:uiPriority="67" w:unhideWhenUsed="0"/>
-    <w:lsdException w:name="Medium Grid 2 Accent 1" w:semiHidden="0" w:uiPriority="68" w:unhideWhenUsed="0"/>
-    <w:lsdException w:name="Medium Grid 3 Accent 1" w:semiHidden="0" w:uiPriority="69" w:unhideWhenUsed="0"/>
-    <w:lsdException w:name="Dark List Accent 1" w:semiHidden="0" w:uiPriority="70" w:unhideWhenUsed="0"/>
-    <w:lsdException w:name="Colorful Shading Accent 1" w:semiHidden="0" w:uiPriority="71" w:unhideWhenUsed="0"/>
-    <w:lsdException w:name="Colorful List Accent 1" w:semiHidden="0" w:uiPriority="72" w:unhideWhenUsed="0"/>
-    <w:lsdException w:name="Colorful Grid Accent 1" w:semiHidden="0" w:uiPriority="73" w:unhideWhenUsed="0"/>
-    <w:lsdException w:name="Light Shading Accent 2" w:semiHidden="0" w:uiPriority="60" w:unhideWhenUsed="0"/>
-    <w:lsdException w:name="Light List Accent 2" w:semiHidden="0" w:uiPriority="61" w:unhideWhenUsed="0"/>
-    <w:lsdException w:name="Light Grid Accent 2" w:semiHidden="0" w:uiPriority="62" w:unhideWhenUsed="0"/>
-    <w:lsdException w:name="Medium Shading 1 Accent 2" w:semiHidden="0" w:uiPriority="63" w:unhideWhenUsed="0"/>
-    <w:lsdException w:name="Medium Shading 2 Accent 2" w:semiHidden="0" w:uiPriority="64" w:unhideWhenUsed="0"/>
-    <w:lsdException w:name="Medium List 1 Accent 2" w:semiHidden="0" w:uiPriority="65" w:unhideWhenUsed="0"/>
-    <w:lsdException w:name="Medium List 2 Accent 2" w:semiHidden="0" w:uiPriority="66" w:unhideWhenUsed="0"/>
-    <w:lsdException w:name="Medium Grid 1 Accent 2" w:semiHidden="0" w:uiPriority="67" w:unhideWhenUsed="0"/>
-    <w:lsdException w:name="Medium Grid 2 Accent 2" w:semiHidden="0" w:uiPriority="68" w:unhideWhenUsed="0"/>
-    <w:lsdException w:name="Medium Grid 3 Accent 2" w:semiHidden="0" w:uiPriority="69" w:unhideWhenUsed="0"/>
-    <w:lsdException w:name="Dark List Accent 2" w:semiHidden="0" w:uiPriority="70" w:unhideWhenUsed="0"/>
-    <w:lsdException w:name="Colorful Shading Accent 2" w:semiHidden="0" w:uiPriority="71" w:unhideWhenUsed="0"/>
-    <w:lsdException w:name="Colorful List Accent 2" w:semiHidden="0" w:uiPriority="72" w:unhideWhenUsed="0"/>
-    <w:lsdException w:name="Colorful Grid Accent 2" w:semiHidden="0" w:uiPriority="73" w:unhideWhenUsed="0"/>
-    <w:lsdException w:name="Light Shading Accent 3" w:semiHidden="0" w:uiPriority="60" w:unhideWhenUsed="0"/>
-    <w:lsdException w:name="Light List Accent 3" w:semiHidden="0" w:uiPriority="61" w:unhideWhenUsed="0"/>
-    <w:lsdException w:name="Light Grid Accent 3" w:semiHidden="0" w:uiPriority="62" w:unhideWhenUsed="0"/>
-    <w:lsdException w:name="Medium Shading 1 Accent 3" w:semiHidden="0" w:uiPriority="63" w:unhideWhenUsed="0"/>
-    <w:lsdException w:name="Medium Shading 2 Accent 3" w:semiHidden="0" w:uiPriority="64" w:unhideWhenUsed="0"/>
-    <w:lsdException w:name="Medium List 1 Accent 3" w:semiHidden="0" w:uiPriority="65" w:unhideWhenUsed="0"/>
-    <w:lsdException w:name="Medium List 2 Accent 3" w:semiHidden="0" w:uiPriority="66" w:unhideWhenUsed="0"/>
-    <w:lsdException w:name="Medium Grid 1 Accent 3" w:semiHidden="0" w:uiPriority="67" w:unhideWhenUsed="0"/>
-    <w:lsdException w:name="Medium Grid 2 Accent 3" w:semiHidden="0" w:uiPriority="68" w:unhideWhenUsed="0"/>
-    <w:lsdException w:name="Medium Grid 3 Accent 3" w:semiHidden="0" w:uiPriority="69" w:unhideWhenUsed="0"/>
-    <w:lsdException w:name="Dark List Accent 3" w:semiHidden="0" w:uiPriority="70" w:unhideWhenUsed="0"/>
-    <w:lsdException w:name="Colorful Shading Accent 3" w:semiHidden="0" w:uiPriority="71" w:unhideWhenUsed="0"/>
-    <w:lsdException w:name="Colorful List Accent 3" w:semiHidden="0" w:uiPriority="72" w:unhideWhenUsed="0"/>
-    <w:lsdException w:name="Colorful Grid Accent 3" w:semiHidden="0" w:uiPriority="73" w:unhideWhenUsed="0"/>
-    <w:lsdException w:name="Light Shading Accent 4" w:semiHidden="0" w:uiPriority="60" w:unhideWhenUsed="0"/>
-    <w:lsdException w:name="Light List Accent 4" w:semiHidden="0" w:uiPriority="61" w:unhideWhenUsed="0"/>
-    <w:lsdException w:name="Light Grid Accent 4" w:semiHidden="0" w:uiPriority="62" w:unhideWhenUsed="0"/>
-    <w:lsdException w:name="Medium Shading 1 Accent 4" w:semiHidden="0" w:uiPriority="63" w:unhideWhenUsed="0"/>
-    <w:lsdException w:name="Medium Shading 2 Accent 4" w:semiHidden="0" w:uiPriority="64" w:unhideWhenUsed="0"/>
-    <w:lsdException w:name="Medium List 1 Accent 4" w:semiHidden="0" w:uiPriority="65" w:unhideWhenUsed="0"/>
-    <w:lsdException w:name="Medium List 2 Accent 4" w:semiHidden="0" w:uiPriority="66" w:unhideWhenUsed="0"/>
-    <w:lsdException w:name="Medium Grid 1 Accent 4" w:semiHidden="0" w:uiPriority="67" w:unhideWhenUsed="0"/>
-    <w:lsdException w:name="Medium Grid 2 Accent 4" w:semiHidden="0" w:uiPriority="68" w:unhideWhenUsed="0"/>
-    <w:lsdException w:name="Medium Grid 3 Accent 4" w:semiHidden="0" w:uiPriority="69" w:unhideWhenUsed="0"/>
-    <w:lsdException w:name="Dark List Accent 4" w:semiHidden="0" w:uiPriority="70" w:unhideWhenUsed="0"/>
-    <w:lsdException w:name="Colorful Shading Accent 4" w:semiHidden="0" w:uiPriority="71" w:unhideWhenUsed="0"/>
-    <w:lsdException w:name="Colorful List Accent 4" w:semiHidden="0" w:uiPriority="72" w:unhideWhenUsed="0"/>
-    <w:lsdException w:name="Colorful Grid Accent 4" w:semiHidden="0" w:uiPriority="73" w:unhideWhenUsed="0"/>
-    <w:lsdException w:name="Light Shading Accent 5" w:semiHidden="0" w:uiPriority="60" w:unhideWhenUsed="0"/>
-    <w:lsdException w:name="Light List Accent 5" w:semiHidden="0" w:uiPriority="61" w:unhideWhenUsed="0"/>
-    <w:lsdException w:name="Light Grid Accent 5" w:semiHidden="0" w:uiPriority="62" w:unhideWhenUsed="0"/>
-    <w:lsdException w:name="Medium Shading 1 Accent 5" w:semiHidden="0" w:uiPriority="63" w:unhideWhenUsed="0"/>
-    <w:lsdException w:name="Medium Shading 2 Accent 5" w:semiHidden="0" w:uiPriority="64" w:unhideWhenUsed="0"/>
-    <w:lsdException w:name="Medium List 1 Accent 5" w:semiHidden="0" w:uiPriority="65" w:unhideWhenUsed="0"/>
-    <w:lsdException w:name="Medium List 2 Accent 5" w:semiHidden="0" w:uiPriority="66" w:unhideWhenUsed="0"/>
-    <w:lsdException w:name="Medium Grid 1 Accent 5" w:semiHidden="0" w:uiPriority="67" w:unhideWhenUsed="0"/>
-    <w:lsdException w:name="Medium Grid 2 Accent 5" w:semiHidden="0" w:uiPriority="68" w:unhideWhenUsed="0"/>
-    <w:lsdException w:name="Medium Grid 3 Accent 5" w:semiHidden="0" w:uiPriority="69" w:unhideWhenUsed="0"/>
-    <w:lsdException w:name="Dark List Accent 5" w:semiHidden="0" w:uiPriority="70" w:unhideWhenUsed="0"/>
-    <w:lsdException w:name="Colorful Shading Accent 5" w:semiHidden="0" w:uiPriority="71" w:unhideWhenUsed="0"/>
-    <w:lsdException w:name="Colorful List Accent 5" w:semiHidden="0" w:uiPriority="72" w:unhideWhenUsed="0"/>
-    <w:lsdException w:name="Colorful Grid Accent 5" w:semiHidden="0" w:uiPriority="73" w:unhideWhenUsed="0"/>
-    <w:lsdException w:name="Light Shading Accent 6" w:semiHidden="0" w:uiPriority="60" w:unhideWhenUsed="0"/>
-    <w:lsdException w:name="Light List Accent 6" w:semiHidden="0" w:uiPriority="61" w:unhideWhenUsed="0"/>
-    <w:lsdException w:name="Light Grid Accent 6" w:semiHidden="0" w:uiPriority="62" w:unhideWhenUsed="0"/>
-    <w:lsdException w:name="Medium Shading 1 Accent 6" w:semiHidden="0" w:uiPriority="63" w:unhideWhenUsed="0"/>
-    <w:lsdException w:name="Medium Shading 2 Accent 6" w:semiHidden="0" w:uiPriority="64" w:unhideWhenUsed="0"/>
-    <w:lsdException w:name="Medium List 1 Accent 6" w:semiHidden="0" w:uiPriority="65" w:unhideWhenUsed="0"/>
-    <w:lsdException w:name="Medium List 2 Accent 6" w:semiHidden="0" w:uiPriority="66" w:unhideWhenUsed="0"/>
-    <w:lsdException w:name="Medium Grid 1 Accent 6" w:semiHidden="0" w:uiPriority="67" w:unhideWhenUsed="0"/>
-    <w:lsdException w:name="Medium Grid 2 Accent 6" w:semiHidden="0" w:uiPriority="68" w:unhideWhenUsed="0"/>
-    <w:lsdException w:name="Medium Grid 3 Accent 6" w:semiHidden="0" w:uiPriority="69" w:unhideWhenUsed="0"/>
-    <w:lsdException w:name="Dark List Accent 6" w:semiHidden="0" w:uiPriority="70" w:unhideWhenUsed="0"/>
-    <w:lsdException w:name="Colorful Shading Accent 6" w:semiHidden="0" w:uiPriority="71" w:unhideWhenUsed="0"/>
-    <w:lsdException w:name="Colorful List Accent 6" w:semiHidden="0" w:uiPriority="72" w:unhideWhenUsed="0"/>
-    <w:lsdException w:name="Colorful Grid Accent 6" w:semiHidden="0" w:uiPriority="73" w:unhideWhenUsed="0"/>
-    <w:lsdException w:name="Subtle Emphasis" w:semiHidden="0" w:uiPriority="19" w:unhideWhenUsed="0" w:qFormat="1"/>
-    <w:lsdException w:name="Intense Emphasis" w:semiHidden="0" w:uiPriority="21" w:unhideWhenUsed="0" w:qFormat="1"/>
-    <w:lsdException w:name="Subtle Reference" w:semiHidden="0" w:uiPriority="31" w:unhideWhenUsed="0" w:qFormat="1"/>
-    <w:lsdException w:name="Intense Reference" w:semiHidden="0" w:uiPriority="32" w:unhideWhenUsed="0" w:qFormat="1"/>
-    <w:lsdException w:name="Book Title" w:semiHidden="0" w:uiPriority="33" w:unhideWhenUsed="0" w:qFormat="1"/>
-    <w:lsdException w:name="Bibliography" w:uiPriority="37"/>
-    <w:lsdException w:name="TOC Heading" w:uiPriority="39" w:qFormat="1"/>
-  </w:latentStyles>
-  <w:style w:type="paragraph" w:default="1" w:styleId="Normal">
-    <w:name w:val="Normal"/>
-    <w:qFormat/>
-  </w:style>
-  <w:style w:type="character" w:default="1" w:styleId="DefaultParagraphFont">
-    <w:name w:val="Default Paragraph Font"/>
-    <w:uiPriority w:val="1"/>
-    <w:semiHidden/>
-    <w:unhideWhenUsed/>
-  </w:style>
-  <w:style w:type="table" w:default="1" w:styleId="TableNormal">
-    <w:name w:val="Normal Table"/>
-    <w:uiPriority w:val="99"/>
-    <w:semiHidden/>
-    <w:unhideWhenUsed/>
-    <w:tblPr>
-      <w:tblInd w:w="0" w:type="dxa"/>
-      <w:tblCellMar>
-        <w:top w:w="0" w:type="dxa"/>
-        <w:left w:w="108" w:type="dxa"/>
-        <w:bottom w:w="0" w:type="dxa"/>
-        <w:right w:w="108" w:type="dxa"/>
-      </w:tblCellMar>
-    </w:tblPr>
-  </w:style>
-  <w:style w:type="numbering" w:default="1" w:styleId="NoList">
-    <w:name w:val="No List"/>
-    <w:uiPriority w:val="99"/>
-    <w:semiHidden/>
-    <w:unhideWhenUsed/>
-  </w:style>
-  <w:style w:type="paragraph" w:styleId="HTMLPreformatted">
-    <w:name w:val="HTML Preformatted"/>
-    <w:basedOn w:val="Normal"/>
-    <w:link w:val="HTMLPreformattedChar"/>
-    <w:uiPriority w:val="99"/>
-    <w:semiHidden/>
-    <w:unhideWhenUsed/>
-    <w:rsid w:val="00D4184C"/>
-    <w:pPr>
-      <w:tabs>
-        <w:tab w:val="left" w:pos="916"/>
-        <w:tab w:val="left" w:pos="1832"/>
-        <w:tab w:val="left" w:pos="2748"/>
-        <w:tab w:val="left" w:pos="3664"/>
-        <w:tab w:val="left" w:pos="4580"/>
-        <w:tab w:val="left" w:pos="5496"/>
-        <w:tab w:val="left" w:pos="6412"/>
-        <w:tab w:val="left" w:pos="7328"/>
-        <w:tab w:val="left" w:pos="8244"/>
-        <w:tab w:val="left" w:pos="9160"/>
-        <w:tab w:val="left" w:pos="10076"/>
-        <w:tab w:val="left" w:pos="10992"/>
-        <w:tab w:val="left" w:pos="11908"/>
-        <w:tab w:val="left" w:pos="12824"/>
-        <w:tab w:val="left" w:pos="13740"/>
-        <w:tab w:val="left" w:pos="14656"/>
-      </w:tabs>
-      <w:spacing w:after="0" w:line="240" w:lineRule="auto"/>
-    </w:pPr>
-    <w:rPr>
-      <w:rFonts w:ascii="Courier New" w:eastAsia="Times New Roman" w:hAnsi="Courier New" w:cs="Courier New"/>
-      <w:sz w:val="20"/>
-      <w:szCs w:val="20"/>
-      <w:lang w:eastAsia="en-GB"/>
-    </w:rPr>
-  </w:style>
-  <w:style w:type="character" w:customStyle="1" w:styleId="HTMLPreformattedChar">
-    <w:name w:val="HTML Preformatted Char"/>
-    <w:basedOn w:val="DefaultParagraphFont"/>
-    <w:link w:val="HTMLPreformatted"/>
-    <w:uiPriority w:val="99"/>
-    <w:semiHidden/>
-    <w:rsid w:val="00D4184C"/>
-    <w:rPr>
-      <w:rFonts w:ascii="Courier New" w:eastAsia="Times New Roman" w:hAnsi="Courier New" w:cs="Courier New"/>
-      <w:sz w:val="20"/>
-      <w:szCs w:val="20"/>
-      <w:lang w:eastAsia="en-GB"/>
-    </w:rPr>
-  </w:style>
-  <w:style w:type="character" w:customStyle="1" w:styleId="c1">
-    <w:name w:val="c1"/>
-    <w:basedOn w:val="DefaultParagraphFont"/>
-    <w:rsid w:val="00D4184C"/>
-  </w:style>
-  <w:style w:type="character" w:customStyle="1" w:styleId="cp">
-    <w:name w:val="cp"/>
-    <w:basedOn w:val="DefaultParagraphFont"/>
-    <w:rsid w:val="00D4184C"/>
-  </w:style>
-  <w:style w:type="paragraph" w:styleId="BalloonText">
-    <w:name w:val="Balloon Text"/>
-    <w:basedOn w:val="Normal"/>
-    <w:link w:val="BalloonTextChar"/>
-    <w:uiPriority w:val="99"/>
-    <w:semiHidden/>
-    <w:unhideWhenUsed/>
-    <w:rsid w:val="000D6BCF"/>
-    <w:pPr>
-      <w:spacing w:after="0" w:line="240" w:lineRule="auto"/>
-    </w:pPr>
-    <w:rPr>
-      <w:rFonts w:ascii="Calibri" w:hAnsi="Calibri"/>
-      <w:sz w:val="16"/>
-      <w:szCs w:val="16"/>
-    </w:rPr>
-  </w:style>
-  <w:style w:type="character" w:customStyle="1" w:styleId="BalloonTextChar">
-    <w:name w:val="Balloon Text Char"/>
-    <w:basedOn w:val="DefaultParagraphFont"/>
-    <w:link w:val="BalloonText"/>
-    <w:uiPriority w:val="99"/>
-    <w:semiHidden/>
-    <w:rsid w:val="000D6BCF"/>
-    <w:rPr>
-      <w:rFonts w:ascii="Calibri" w:hAnsi="Calibri"/>
-      <w:sz w:val="16"/>
-      <w:szCs w:val="16"/>
-    </w:rPr>
-  </w:style>
-  <w:style w:type="paragraph" w:styleId="ListParagraph">
-    <w:name w:val="List Paragraph"/>
-    <w:basedOn w:val="Normal"/>
-    <w:uiPriority w:val="34"/>
-    <w:qFormat/>
-    <w:rsid w:val="00FC734C"/>
-    <w:pPr>
-      <w:ind w:left="720"/>
-      <w:contextualSpacing/>
-    </w:pPr>
-  </w:style>
-</w:styles>
-</file>
-
-<file path=word/stylesWithEffects.xml><?xml version="1.0" encoding="utf-8"?>
-<w:styles xmlns:wpc="http://schemas.microsoft.com/office/word/2010/wordprocessingCanvas" xmlns:mc="http://schemas.openxmlformats.org/markup-compatibility/2006" xmlns:o="urn:schemas-microsoft-com:office:office" xmlns:r="http://schemas.openxmlformats.org/officeDocument/2006/relationships" xmlns:m="http://schemas.openxmlformats.org/officeDocument/2006/math" xmlns:v="urn:schemas-microsoft-com:vml" xmlns:wp14="http://schemas.microsoft.com/office/word/2010/wordprocessingDrawing" xmlns:wp="http://schemas.openxmlformats.org/drawingml/2006/wordprocessingDrawing" xmlns:w10="urn:schemas-microsoft-com:office:word" xmlns:w="http://schemas.openxmlformats.org/wordprocessingml/2006/main" xmlns:w14="http://schemas.microsoft.com/office/word/2010/wordml" xmlns:wpg="http://schemas.microsoft.com/office/word/2010/wordprocessingGroup" xmlns:wpi="http://schemas.microsoft.com/office/word/2010/wordprocessingInk" xmlns:wne="http://schemas.microsoft.com/office/word/2006/wordml" xmlns:wps="http://schemas.microsoft.com/office/word/2010/wordprocessingShape" mc:Ignorable="w14 wp14">
-  <w:docDefaults>
-    <w:rPrDefault>
-      <w:rPr>
-        <w:rFonts w:asciiTheme="minorHAnsi" w:eastAsiaTheme="minorHAnsi" w:hAnsiTheme="minorHAnsi" w:cstheme="minorBidi"/>
-        <w:sz w:val="22"/>
-        <w:szCs w:val="22"/>
-        <w:lang w:val="en-GB" w:eastAsia="en-US" w:bidi="ar-SA"/>
-      </w:rPr>
-    </w:rPrDefault>
-    <w:pPrDefault>
-      <w:pPr>
-        <w:spacing w:after="200" w:line="276" w:lineRule="auto"/>
-      </w:pPr>
-    </w:pPrDefault>
-  </w:docDefaults>
-  <w:latentStyles w:defLockedState="0" w:defUIPriority="99" w:defSemiHidden="1" w:defUnhideWhenUsed="1" w:defQFormat="0" w:count="267">
-    <w:lsdException w:name="Normal" w:semiHidden="0" w:uiPriority="0" w:unhideWhenUsed="0" w:qFormat="1"/>
-    <w:lsdException w:name="heading 1" w:semiHidden="0" w:uiPriority="9" w:unhideWhenUsed="0" w:qFormat="1"/>
-    <w:lsdException w:name="heading 2" w:uiPriority="9" w:qFormat="1"/>
-    <w:lsdException w:name="heading 3" w:uiPriority="9" w:qFormat="1"/>
-    <w:lsdException w:name="heading 4" w:uiPriority="9" w:qFormat="1"/>
-    <w:lsdException w:name="heading 5" w:uiPriority="9" w:qFormat="1"/>
-    <w:lsdException w:name="heading 6" w:uiPriority="9" w:qFormat="1"/>
-    <w:lsdException w:name="heading 7" w:uiPriority="9" w:qFormat="1"/>
-    <w:lsdException w:name="heading 8" w:uiPriority="9" w:qFormat="1"/>
-    <w:lsdException w:name="heading 9" w:uiPriority="9" w:qFormat="1"/>
-    <w:lsdException w:name="toc 1" w:uiPriority="39"/>
-    <w:lsdException w:name="toc 2" w:uiPriority="39"/>
-    <w:lsdException w:name="toc 3" w:uiPriority="39"/>
-    <w:lsdException w:name="toc 4" w:uiPriority="39"/>
-    <w:lsdException w:name="toc 5" w:uiPriority="39"/>
-    <w:lsdException w:name="toc 6" w:uiPriority="39"/>
-    <w:lsdException w:name="toc 7" w:uiPriority="39"/>
-    <w:lsdException w:name="toc 8" w:uiPriority="39"/>
-    <w:lsdException w:name="toc 9" w:uiPriority="39"/>
-    <w:lsdException w:name="caption" w:uiPriority="35" w:qFormat="1"/>
-    <w:lsdException w:name="Title" w:semiHidden="0" w:uiPriority="10" w:unhideWhenUsed="0" w:qFormat="1"/>
-    <w:lsdException w:name="Default Paragraph Font" w:uiPriority="1"/>
-    <w:lsdException w:name="Subtitle" w:semiHidden="0" w:uiPriority="11" w:unhideWhenUsed="0" w:qFormat="1"/>
-    <w:lsdException w:name="Strong" w:semiHidden="0" w:uiPriority="22" w:unhideWhenUsed="0" w:qFormat="1"/>
-    <w:lsdException w:name="Emphasis" w:semiHidden="0" w:uiPriority="20" w:unhideWhenUsed="0" w:qFormat="1"/>
-    <w:lsdException w:name="Table Grid" w:semiHidden="0" w:uiPriority="59" w:unhideWhenUsed="0"/>
-    <w:lsdException w:name="Placeholder Text" w:unhideWhenUsed="0"/>
-    <w:lsdException w:name="No Spacing" w:semiHidden="0" w:uiPriority="1" w:unhideWhenUsed="0" w:qFormat="1"/>
-    <w:lsdException w:name="Light Shading" w:semiHidden="0" w:uiPriority="60" w:unhideWhenUsed="0"/>
-    <w:lsdException w:name="Light List" w:semiHidden="0" w:uiPriority="61" w:unhideWhenUsed="0"/>
-    <w:lsdException w:name="Light Grid" w:semiHidden="0" w:uiPriority="62" w:unhideWhenUsed="0"/>
-    <w:lsdException w:name="Medium Shading 1" w:semiHidden="0" w:uiPriority="63" w:unhideWhenUsed="0"/>
-    <w:lsdException w:name="Medium Shading 2" w:semiHidden="0" w:uiPriority="64" w:unhideWhenUsed="0"/>
-    <w:lsdException w:name="Medium List 1" w:semiHidden="0" w:uiPriority="65" w:unhideWhenUsed="0"/>
-    <w:lsdException w:name="Medium List 2" w:semiHidden="0" w:uiPriority="66" w:unhideWhenUsed="0"/>
-    <w:lsdException w:name="Medium Grid 1" w:semiHidden="0" w:uiPriority="67" w:unhideWhenUsed="0"/>
-    <w:lsdException w:name="Medium Grid 2" w:semiHidden="0" w:uiPriority="68" w:unhideWhenUsed="0"/>
-    <w:lsdException w:name="Medium Grid 3" w:semiHidden="0" w:uiPriority="69" w:unhideWhenUsed="0"/>
-    <w:lsdException w:name="Dark List" w:semiHidden="0" w:uiPriority="70" w:unhideWhenUsed="0"/>
-    <w:lsdException w:name="Colorful Shading" w:semiHidden="0" w:uiPriority="71" w:unhideWhenUsed="0"/>
-    <w:lsdException w:name="Colorful List" w:semiHidden="0" w:uiPriority="72" w:unhideWhenUsed="0"/>
-    <w:lsdException w:name="Colorful Grid" w:semiHidden="0" w:uiPriority="73" w:unhideWhenUsed="0"/>
-    <w:lsdException w:name="Light Shading Accent 1" w:semiHidden="0" w:uiPriority="60" w:unhideWhenUsed="0"/>
-    <w:lsdException w:name="Light List Accent 1" w:semiHidden="0" w:uiPriority="61" w:unhideWhenUsed="0"/>
-    <w:lsdException w:name="Light Grid Accent 1" w:semiHidden="0" w:uiPriority="62" w:unhideWhenUsed="0"/>
-    <w:lsdException w:name="Medium Shading 1 Accent 1" w:semiHidden="0" w:uiPriority="63" w:unhideWhenUsed="0"/>
-    <w:lsdException w:name="Medium Shading 2 Accent 1" w:semiHidden="0" w:uiPriority="64" w:unhideWhenUsed="0"/>
-    <w:lsdException w:name="Medium List 1 Accent 1" w:semiHidden="0" w:uiPriority="65" w:unhideWhenUsed="0"/>
-    <w:lsdException w:name="Revision" w:unhideWhenUsed="0"/>
-    <w:lsdException w:name="List Paragraph" w:semiHidden="0" w:uiPriority="34" w:unhideWhenUsed="0" w:qFormat="1"/>
-    <w:lsdException w:name="Quote" w:semiHidden="0" w:uiPriority="29" w:unhideWhenUsed="0" w:qFormat="1"/>
-    <w:lsdException w:name="Intense Quote" w:semiHidden="0" w:uiPriority="30" w:unhideWhenUsed="0" w:qFormat="1"/>
-    <w:lsdException w:name="Medium List 2 Accent 1" w:semiHidden="0" w:uiPriority="66" w:unhideWhenUsed="0"/>
-    <w:lsdException w:name="Medium Grid 1 Accent 1" w:semiHidden="0" w:uiPriority="67" w:unhideWhenUsed="0"/>
-    <w:lsdException w:name="Medium Grid 2 Accent 1" w:semiHidden="0" w:uiPriority="68" w:unhideWhenUsed="0"/>
-    <w:lsdException w:name="Medium Grid 3 Accent 1" w:semiHidden="0" w:uiPriority="69" w:unhideWhenUsed="0"/>
-    <w:lsdException w:name="Dark List Accent 1" w:semiHidden="0" w:uiPriority="70" w:unhideWhenUsed="0"/>
-    <w:lsdException w:name="Colorful Shading Accent 1" w:semiHidden="0" w:uiPriority="71" w:unhideWhenUsed="0"/>
-    <w:lsdException w:name="Colorful List Accent 1" w:semiHidden="0" w:uiPriority="72" w:unhideWhenUsed="0"/>
-    <w:lsdException w:name="Colorful Grid Accent 1" w:semiHidden="0" w:uiPriority="73" w:unhideWhenUsed="0"/>
-    <w:lsdException w:name="Light Shading Accent 2" w:semiHidden="0" w:uiPriority="60" w:unhideWhenUsed="0"/>
-    <w:lsdException w:name="Light List Accent 2" w:semiHidden="0" w:uiPriority="61" w:unhideWhenUsed="0"/>
-    <w:lsdException w:name="Light Grid Accent 2" w:semiHidden="0" w:uiPriority="62" w:unhideWhenUsed="0"/>
-    <w:lsdException w:name="Medium Shading 1 Accent 2" w:semiHidden="0" w:uiPriority="63" w:unhideWhenUsed="0"/>
-    <w:lsdException w:name="Medium Shading 2 Accent 2" w:semiHidden="0" w:uiPriority="64" w:unhideWhenUsed="0"/>
-    <w:lsdException w:name="Medium List 1 Accent 2" w:semiHidden="0" w:uiPriority="65" w:unhideWhenUsed="0"/>
-    <w:lsdException w:name="Medium List 2 Accent 2" w:semiHidden="0" w:uiPriority="66" w:unhideWhenUsed="0"/>
-    <w:lsdException w:name="Medium Grid 1 Accent 2" w:semiHidden="0" w:uiPriority="67" w:unhideWhenUsed="0"/>
-    <w:lsdException w:name="Medium Grid 2 Accent 2" w:semiHidden="0" w:uiPriority="68" w:unhideWhenUsed="0"/>
-    <w:lsdException w:name="Medium Grid 3 Accent 2" w:semiHidden="0" w:uiPriority="69" w:unhideWhenUsed="0"/>
-    <w:lsdException w:name="Dark List Accent 2" w:semiHidden="0" w:uiPriority="70" w:unhideWhenUsed="0"/>
-    <w:lsdException w:name="Colorful Shading Accent 2" w:semiHidden="0" w:uiPriority="71" w:unhideWhenUsed="0"/>
-    <w:lsdException w:name="Colorful List Accent 2" w:semiHidden="0" w:uiPriority="72" w:unhideWhenUsed="0"/>
-    <w:lsdException w:name="Colorful Grid Accent 2" w:semiHidden="0" w:uiPriority="73" w:unhideWhenUsed="0"/>
-    <w:lsdException w:name="Light Shading Accent 3" w:semiHidden="0" w:uiPriority="60" w:unhideWhenUsed="0"/>
-    <w:lsdException w:name="Light List Accent 3" w:semiHidden="0" w:uiPriority="61" w:unhideWhenUsed="0"/>
-    <w:lsdException w:name="Light Grid Accent 3" w:semiHidden="0" w:uiPriority="62" w:unhideWhenUsed="0"/>
-    <w:lsdException w:name="Medium Shading 1 Accent 3" w:semiHidden="0" w:uiPriority="63" w:unhideWhenUsed="0"/>
-    <w:lsdException w:name="Medium Shading 2 Accent 3" w:semiHidden="0" w:uiPriority="64" w:unhideWhenUsed="0"/>
-    <w:lsdException w:name="Medium List 1 Accent 3" w:semiHidden="0" w:uiPriority="65" w:unhideWhenUsed="0"/>
-    <w:lsdException w:name="Medium List 2 Accent 3" w:semiHidden="0" w:uiPriority="66" w:unhideWhenUsed="0"/>
-    <w:lsdException w:name="Medium Grid 1 Accent 3" w:semiHidden="0" w:uiPriority="67" w:unhideWhenUsed="0"/>
-    <w:lsdException w:name="Medium Grid 2 Accent 3" w:semiHidden="0" w:uiPriority="68" w:unhideWhenUsed="0"/>
-    <w:lsdException w:name="Medium Grid 3 Accent 3" w:semiHidden="0" w:uiPriority="69" w:unhideWhenUsed="0"/>
-    <w:lsdException w:name="Dark List Accent 3" w:semiHidden="0" w:uiPriority="70" w:unhideWhenUsed="0"/>
-    <w:lsdException w:name="Colorful Shading Accent 3" w:semiHidden="0" w:uiPriority="71" w:unhideWhenUsed="0"/>
-    <w:lsdException w:name="Colorful List Accent 3" w:semiHidden="0" w:uiPriority="72" w:unhideWhenUsed="0"/>
-    <w:lsdException w:name="Colorful Grid Accent 3" w:semiHidden="0" w:uiPriority="73" w:unhideWhenUsed="0"/>
-    <w:lsdException w:name="Light Shading Accent 4" w:semiHidden="0" w:uiPriority="60" w:unhideWhenUsed="0"/>
-    <w:lsdException w:name="Light List Accent 4" w:semiHidden="0" w:uiPriority="61" w:unhideWhenUsed="0"/>
-    <w:lsdException w:name="Light Grid Accent 4" w:semiHidden="0" w:uiPriority="62" w:unhideWhenUsed="0"/>
-    <w:lsdException w:name="Medium Shading 1 Accent 4" w:semiHidden="0" w:uiPriority="63" w:unhideWhenUsed="0"/>
-    <w:lsdException w:name="Medium Shading 2 Accent 4" w:semiHidden="0" w:uiPriority="64" w:unhideWhenUsed="0"/>
-    <w:lsdException w:name="Medium List 1 Accent 4" w:semiHidden="0" w:uiPriority="65" w:unhideWhenUsed="0"/>
-    <w:lsdException w:name="Medium List 2 Accent 4" w:semiHidden="0" w:uiPriority="66" w:unhideWhenUsed="0"/>
-    <w:lsdException w:name="Medium Grid 1 Accent 4" w:semiHidden="0" w:uiPriority="67" w:unhideWhenUsed="0"/>
-    <w:lsdException w:name="Medium Grid 2 Accent 4" w:semiHidden="0" w:uiPriority="68" w:unhideWhenUsed="0"/>
-    <w:lsdException w:name="Medium Grid 3 Accent 4" w:semiHidden="0" w:uiPriority="69" w:unhideWhenUsed="0"/>
-    <w:lsdException w:name="Dark List Accent 4" w:semiHidden="0" w:uiPriority="70" w:unhideWhenUsed="0"/>
-    <w:lsdException w:name="Colorful Shading Accent 4" w:semiHidden="0" w:uiPriority="71" w:unhideWhenUsed="0"/>
-    <w:lsdException w:name="Colorful List Accent 4" w:semiHidden="0" w:uiPriority="72" w:unhideWhenUsed="0"/>
-    <w:lsdException w:name="Colorful Grid Accent 4" w:semiHidden="0" w:uiPriority="73" w:unhideWhenUsed="0"/>
-    <w:lsdException w:name="Light Shading Accent 5" w:semiHidden="0" w:uiPriority="60" w:unhideWhenUsed="0"/>
-    <w:lsdException w:name="Light List Accent 5" w:semiHidden="0" w:uiPriority="61" w:unhideWhenUsed="0"/>
-    <w:lsdException w:name="Light Grid Accent 5" w:semiHidden="0" w:uiPriority="62" w:unhideWhenUsed="0"/>
-    <w:lsdException w:name="Medium Shading 1 Accent 5" w:semiHidden="0" w:uiPriority="63" w:unhideWhenUsed="0"/>
-    <w:lsdException w:name="Medium Shading 2 Accent 5" w:semiHidden="0" w:uiPriority="64" w:unhideWhenUsed="0"/>
-    <w:lsdException w:name="Medium List 1 Accent 5" w:semiHidden="0" w:uiPriority="65" w:unhideWhenUsed="0"/>
-    <w:lsdException w:name="Medium List 2 Accent 5" w:semiHidden="0" w:uiPriority="66" w:unhideWhenUsed="0"/>
-    <w:lsdException w:name="Medium Grid 1 Accent 5" w:semiHidden="0" w:uiPriority="67" w:unhideWhenUsed="0"/>
-    <w:lsdException w:name="Medium Grid 2 Accent 5" w:semiHidden="0" w:uiPriority="68" w:unhideWhenUsed="0"/>
-    <w:lsdException w:name="Medium Grid 3 Accent 5" w:semiHidden="0" w:uiPriority="69" w:unhideWhenUsed="0"/>
-    <w:lsdException w:name="Dark List Accent 5" w:semiHidden="0" w:uiPriority="70" w:unhideWhenUsed="0"/>
-    <w:lsdException w:name="Colorful Shading Accent 5" w:semiHidden="0" w:uiPriority="71" w:unhideWhenUsed="0"/>
-    <w:lsdException w:name="Colorful List Accent 5" w:semiHidden="0" w:uiPriority="72" w:unhideWhenUsed="0"/>
-    <w:lsdException w:name="Colorful Grid Accent 5" w:semiHidden="0" w:uiPriority="73" w:unhideWhenUsed="0"/>
-    <w:lsdException w:name="Light Shading Accent 6" w:semiHidden="0" w:uiPriority="60" w:unhideWhenUsed="0"/>
-    <w:lsdException w:name="Light List Accent 6" w:semiHidden="0" w:uiPriority="61" w:unhideWhenUsed="0"/>
-    <w:lsdException w:name="Light Grid Accent 6" w:semiHidden="0" w:uiPriority="62" w:unhideWhenUsed="0"/>
-    <w:lsdException w:name="Medium Shading 1 Accent 6" w:semiHidden="0" w:uiPriority="63" w:unhideWhenUsed="0"/>
-    <w:lsdException w:name="Medium Shading 2 Accent 6" w:semiHidden="0" w:uiPriority="64" w:unhideWhenUsed="0"/>
-    <w:lsdException w:name="Medium List 1 Accent 6" w:semiHidden="0" w:uiPriority="65" w:unhideWhenUsed="0"/>
-    <w:lsdException w:name="Medium List 2 Accent 6" w:semiHidden="0" w:uiPriority="66" w:unhideWhenUsed="0"/>
-    <w:lsdException w:name="Medium Grid 1 Accent 6" w:semiHidden="0" w:uiPriority="67" w:unhideWhenUsed="0"/>
-    <w:lsdException w:name="Medium Grid 2 Accent 6" w:semiHidden="0" w:uiPriority="68" w:unhideWhenUsed="0"/>
-    <w:lsdException w:name="Medium Grid 3 Accent 6" w:semiHidden="0" w:uiPriority="69" w:unhideWhenUsed="0"/>
-    <w:lsdException w:name="Dark List Accent 6" w:semiHidden="0" w:uiPriority="70" w:unhideWhenUsed="0"/>
-    <w:lsdException w:name="Colorful Shading Accent 6" w:semiHidden="0" w:uiPriority="71" w:unhideWhenUsed="0"/>
-    <w:lsdException w:name="Colorful List Accent 6" w:semiHidden="0" w:uiPriority="72" w:unhideWhenUsed="0"/>
-    <w:lsdException w:name="Colorful Grid Accent 6" w:semiHidden="0" w:uiPriority="73" w:unhideWhenUsed="0"/>
-    <w:lsdException w:name="Subtle Emphasis" w:semiHidden="0" w:uiPriority="19" w:unhideWhenUsed="0" w:qFormat="1"/>
-    <w:lsdException w:name="Intense Emphasis" w:semiHidden="0" w:uiPriority="21" w:unhideWhenUsed="0" w:qFormat="1"/>
-    <w:lsdException w:name="Subtle Reference" w:semiHidden="0" w:uiPriority="31" w:unhideWhenUsed="0" w:qFormat="1"/>
-    <w:lsdException w:name="Intense Reference" w:semiHidden="0" w:uiPriority="32" w:unhideWhenUsed="0" w:qFormat="1"/>
-    <w:lsdException w:name="Book Title" w:semiHidden="0" w:uiPriority="33" w:unhideWhenUsed="0" w:qFormat="1"/>
-    <w:lsdException w:name="Bibliography" w:uiPriority="37"/>
-    <w:lsdException w:name="TOC Heading" w:uiPriority="39" w:qFormat="1"/>
+  <w:latentStyles w:defLockedState="0" w:defUIPriority="99" w:defSemiHidden="0" w:defUnhideWhenUsed="0" w:defQFormat="0" w:count="371">
+    <w:lsdException w:name="Normal" w:uiPriority="0" w:qFormat="1"/>
+    <w:lsdException w:name="heading 1" w:uiPriority="9" w:qFormat="1"/>
+    <w:lsdException w:name="heading 2" w:semiHidden="1" w:uiPriority="9" w:unhideWhenUsed="1" w:qFormat="1"/>
+    <w:lsdException w:name="heading 3" w:semiHidden="1" w:uiPriority="9" w:unhideWhenUsed="1" w:qFormat="1"/>
+    <w:lsdException w:name="heading 4" w:semiHidden="1" w:uiPriority="9" w:unhideWhenUsed="1" w:qFormat="1"/>
+    <w:lsdException w:name="heading 5" w:semiHidden="1" w:uiPriority="9" w:unhideWhenUsed="1" w:qFormat="1"/>
+    <w:lsdException w:name="heading 6" w:semiHidden="1" w:uiPriority="9" w:unhideWhenUsed="1" w:qFormat="1"/>
+    <w:lsdException w:name="heading 7" w:semiHidden="1" w:uiPriority="9" w:unhideWhenUsed="1" w:qFormat="1"/>
+    <w:lsdException w:name="heading 8" w:semiHidden="1" w:uiPriority="9" w:unhideWhenUsed="1" w:qFormat="1"/>
+    <w:lsdException w:name="heading 9" w:semiHidden="1" w:uiPriority="9" w:unhideWhenUsed="1" w:qFormat="1"/>
+    <w:lsdException w:name="index 1" w:semiHidden="1" w:unhideWhenUsed="1"/>
+    <w:lsdException w:name="index 2" w:semiHidden="1" w:unhideWhenUsed="1"/>
+    <w:lsdException w:name="index 3" w:semiHidden="1" w:unhideWhenUsed="1"/>
+    <w:lsdException w:name="index 4" w:semiHidden="1" w:unhideWhenUsed="1"/>
+    <w:lsdException w:name="index 5" w:semiHidden="1" w:unhideWhenUsed="1"/>
+    <w:lsdException w:name="index 6" w:semiHidden="1" w:unhideWhenUsed="1"/>
+    <w:lsdException w:name="index 7" w:semiHidden="1" w:unhideWhenUsed="1"/>
+    <w:lsdException w:name="index 8" w:semiHidden="1" w:unhideWhenUsed="1"/>
+    <w:lsdException w:name="index 9" w:semiHidden="1" w:unhideWhenUsed="1"/>
+    <w:lsdException w:name="toc 1" w:semiHidden="1" w:uiPriority="39" w:unhideWhenUsed="1"/>
+    <w:lsdException w:name="toc 2" w:semiHidden="1" w:uiPriority="39" w:unhideWhenUsed="1"/>
+    <w:lsdException w:name="toc 3" w:semiHidden="1" w:uiPriority="39" w:unhideWhenUsed="1"/>
+    <w:lsdException w:name="toc 4" w:semiHidden="1" w:uiPriority="39" w:unhideWhenUsed="1"/>
+    <w:lsdException w:name="toc 5" w:semiHidden="1" w:uiPriority="39" w:unhideWhenUsed="1"/>
+    <w:lsdException w:name="toc 6" w:semiHidden="1" w:uiPriority="39" w:unhideWhenUsed="1"/>
+    <w:lsdException w:name="toc 7" w:semiHidden="1" w:uiPriority="39" w:unhideWhenUsed="1"/>
+    <w:lsdException w:name="toc 8" w:semiHidden="1" w:uiPriority="39" w:unhideWhenUsed="1"/>
+    <w:lsdException w:name="toc 9" w:semiHidden="1" w:uiPriority="39" w:unhideWhenUsed="1"/>
+    <w:lsdException w:name="Normal Indent" w:semiHidden="1" w:unhideWhenUsed="1"/>
+    <w:lsdException w:name="footnote text" w:semiHidden="1" w:unhideWhenUsed="1"/>
+    <w:lsdException w:name="annotation text" w:semiHidden="1" w:unhideWhenUsed="1"/>
+    <w:lsdException w:name="header" w:semiHidden="1" w:unhideWhenUsed="1"/>
+    <w:lsdException w:name="footer" w:semiHidden="1" w:unhideWhenUsed="1"/>
+    <w:lsdException w:name="index heading" w:semiHidden="1" w:unhideWhenUsed="1"/>
+    <w:lsdException w:name="caption" w:semiHidden="1" w:uiPriority="35" w:unhideWhenUsed="1" w:qFormat="1"/>
+    <w:lsdException w:name="table of figures" w:semiHidden="1" w:unhideWhenUsed="1"/>
+    <w:lsdException w:name="envelope address" w:semiHidden="1" w:unhideWhenUsed="1"/>
+    <w:lsdException w:name="envelope return" w:semiHidden="1" w:unhideWhenUsed="1"/>
+    <w:lsdException w:name="footnote reference" w:semiHidden="1" w:unhideWhenUsed="1"/>
+    <w:lsdException w:name="annotation reference" w:semiHidden="1" w:unhideWhenUsed="1"/>
+    <w:lsdException w:name="line number" w:semiHidden="1" w:unhideWhenUsed="1"/>
+    <w:lsdException w:name="page number" w:semiHidden="1" w:unhideWhenUsed="1"/>
+    <w:lsdException w:name="endnote reference" w:semiHidden="1" w:unhideWhenUsed="1"/>
+    <w:lsdException w:name="endnote text" w:semiHidden="1" w:unhideWhenUsed="1"/>
+    <w:lsdException w:name="table of authorities" w:semiHidden="1" w:unhideWhenUsed="1"/>
+    <w:lsdException w:name="macro" w:semiHidden="1" w:unhideWhenUsed="1"/>
+    <w:lsdException w:name="toa heading" w:semiHidden="1" w:unhideWhenUsed="1"/>
+    <w:lsdException w:name="List" w:semiHidden="1" w:unhideWhenUsed="1"/>
+    <w:lsdException w:name="List Bullet" w:semiHidden="1" w:unhideWhenUsed="1"/>
+    <w:lsdException w:name="List Number" w:semiHidden="1" w:unhideWhenUsed="1"/>
+    <w:lsdException w:name="List 2" w:semiHidden="1" w:unhideWhenUsed="1"/>
+    <w:lsdException w:name="List 3" w:semiHidden="1" w:unhideWhenUsed="1"/>
+    <w:lsdException w:name="List 4" w:semiHidden="1" w:unhideWhenUsed="1"/>
+    <w:lsdException w:name="List 5" w:semiHidden="1" w:unhideWhenUsed="1"/>
+    <w:lsdException w:name="List Bullet 2" w:semiHidden="1" w:unhideWhenUsed="1"/>
+    <w:lsdException w:name="List Bullet 3" w:semiHidden="1" w:unhideWhenUsed="1"/>
+    <w:lsdException w:name="List Bullet 4" w:semiHidden="1" w:unhideWhenUsed="1"/>
+    <w:lsdException w:name="List Bullet 5" w:semiHidden="1" w:unhideWhenUsed="1"/>
+    <w:lsdException w:name="List Number 2" w:semiHidden="1" w:unhideWhenUsed="1"/>
+    <w:lsdException w:name="List Number 3" w:semiHidden="1" w:unhideWhenUsed="1"/>
+    <w:lsdException w:name="List Number 4" w:semiHidden="1" w:unhideWhenUsed="1"/>
+    <w:lsdException w:name="List Number 5" w:semiHidden="1" w:unhideWhenUsed="1"/>
+    <w:lsdException w:name="Title" w:uiPriority="10" w:qFormat="1"/>
+    <w:lsdException w:name="Closing" w:semiHidden="1" w:unhideWhenUsed="1"/>
+    <w:lsdException w:name="Signature" w:semiHidden="1" w:unhideWhenUsed="1"/>
+    <w:lsdException w:name="Default Paragraph Font" w:semiHidden="1" w:uiPriority="1" w:unhideWhenUsed="1"/>
+    <w:lsdException w:name="Body Text" w:semiHidden="1" w:unhideWhenUsed="1"/>
+    <w:lsdException w:name="Body Text Indent" w:semiHidden="1" w:unhideWhenUsed="1"/>
+    <w:lsdException w:name="List Continue" w:semiHidden="1" w:unhideWhenUsed="1"/>
+    <w:lsdException w:name="List Continue 2" w:semiHidden="1" w:unhideWhenUsed="1"/>
+    <w:lsdException w:name="List Continue 3" w:semiHidden="1" w:unhideWhenUsed="1"/>
+    <w:lsdException w:name="List Continue 4" w:semiHidden="1" w:unhideWhenUsed="1"/>
+    <w:lsdException w:name="List Continue 5" w:semiHidden="1" w:unhideWhenUsed="1"/>
+    <w:lsdException w:name="Message Header" w:semiHidden="1" w:unhideWhenUsed="1"/>
+    <w:lsdException w:name="Subtitle" w:uiPriority="11" w:qFormat="1"/>
+    <w:lsdException w:name="Salutation" w:semiHidden="1" w:unhideWhenUsed="1"/>
+    <w:lsdException w:name="Date" w:semiHidden="1" w:unhideWhenUsed="1"/>
+    <w:lsdException w:name="Body Text First Indent" w:semiHidden="1" w:unhideWhenUsed="1"/>
+    <w:lsdException w:name="Body Text First Indent 2" w:semiHidden="1" w:unhideWhenUsed="1"/>
+    <w:lsdException w:name="Note Heading" w:semiHidden="1" w:unhideWhenUsed="1"/>
+    <w:lsdException w:name="Body Text 2" w:semiHidden="1" w:unhideWhenUsed="1"/>
+    <w:lsdException w:name="Body Text 3" w:semiHidden="1" w:unhideWhenUsed="1"/>
+    <w:lsdException w:name="Body Text Indent 2" w:semiHidden="1" w:unhideWhenUsed="1"/>
+    <w:lsdException w:name="Body Text Indent 3" w:semiHidden="1" w:unhideWhenUsed="1"/>
+    <w:lsdException w:name="Block Text" w:semiHidden="1" w:unhideWhenUsed="1"/>
+    <w:lsdException w:name="Hyperlink" w:semiHidden="1" w:unhideWhenUsed="1"/>
+    <w:lsdException w:name="FollowedHyperlink" w:semiHidden="1" w:unhideWhenUsed="1"/>
+    <w:lsdException w:name="Strong" w:uiPriority="22" w:qFormat="1"/>
+    <w:lsdException w:name="Emphasis" w:uiPriority="20" w:qFormat="1"/>
+    <w:lsdException w:name="Document Map" w:semiHidden="1" w:unhideWhenUsed="1"/>
+    <w:lsdException w:name="Plain Text" w:semiHidden="1" w:unhideWhenUsed="1"/>
+    <w:lsdException w:name="E-mail Signature" w:semiHidden="1" w:unhideWhenUsed="1"/>
+    <w:lsdException w:name="HTML Top of Form" w:semiHidden="1" w:unhideWhenUsed="1"/>
+    <w:lsdException w:name="HTML Bottom of Form" w:semiHidden="1" w:unhideWhenUsed="1"/>
+    <w:lsdException w:name="Normal (Web)" w:semiHidden="1" w:unhideWhenUsed="1"/>
+    <w:lsdException w:name="HTML Acronym" w:semiHidden="1" w:unhideWhenUsed="1"/>
+    <w:lsdException w:name="HTML Address" w:semiHidden="1" w:unhideWhenUsed="1"/>
+    <w:lsdException w:name="HTML Cite" w:semiHidden="1" w:unhideWhenUsed="1"/>
+    <w:lsdException w:name="HTML Code" w:semiHidden="1" w:unhideWhenUsed="1"/>
+    <w:lsdException w:name="HTML Definition" w:semiHidden="1" w:unhideWhenUsed="1"/>
+    <w:lsdException w:name="HTML Keyboard" w:semiHidden="1" w:unhideWhenUsed="1"/>
+    <w:lsdException w:name="HTML Preformatted" w:semiHidden="1" w:unhideWhenUsed="1"/>
+    <w:lsdException w:name="HTML Sample" w:semiHidden="1" w:unhideWhenUsed="1"/>
+    <w:lsdException w:name="HTML Typewriter" w:semiHidden="1" w:unhideWhenUsed="1"/>
+    <w:lsdException w:name="HTML Variable" w:semiHidden="1" w:unhideWhenUsed="1"/>
+    <w:lsdException w:name="Normal Table" w:semiHidden="1" w:unhideWhenUsed="1"/>
+    <w:lsdException w:name="annotation subject" w:semiHidden="1" w:unhideWhenUsed="1"/>
+    <w:lsdException w:name="No List" w:semiHidden="1" w:unhideWhenUsed="1"/>
+    <w:lsdException w:name="Outline List 1" w:semiHidden="1" w:unhideWhenUsed="1"/>
+    <w:lsdException w:name="Outline List 2" w:semiHidden="1" w:unhideWhenUsed="1"/>
+    <w:lsdException w:name="Outline List 3" w:semiHidden="1" w:unhideWhenUsed="1"/>
+    <w:lsdException w:name="Table Simple 1" w:semiHidden="1" w:unhideWhenUsed="1"/>
+    <w:lsdException w:name="Table Simple 2" w:semiHidden="1" w:unhideWhenUsed="1"/>
+    <w:lsdException w:name="Table Simple 3" w:semiHidden="1" w:unhideWhenUsed="1"/>
+    <w:lsdException w:name="Table Classic 1" w:semiHidden="1" w:unhideWhenUsed="1"/>
+    <w:lsdException w:name="Table Classic 2" w:semiHidden="1" w:unhideWhenUsed="1"/>
+    <w:lsdException w:name="Table Classic 3" w:semiHidden="1" w:unhideWhenUsed="1"/>
+    <w:lsdException w:name="Table Classic 4" w:semiHidden="1" w:unhideWhenUsed="1"/>
+    <w:lsdException w:name="Table Colorful 1" w:semiHidden="1" w:unhideWhenUsed="1"/>
+    <w:lsdException w:name="Table Colorful 2" w:semiHidden="1" w:unhideWhenUsed="1"/>
+    <w:lsdException w:name="Table Colorful 3" w:semiHidden="1" w:unhideWhenUsed="1"/>
+    <w:lsdException w:name="Table Columns 1" w:semiHidden="1" w:unhideWhenUsed="1"/>
+    <w:lsdException w:name="Table Columns 2" w:semiHidden="1" w:unhideWhenUsed="1"/>
+    <w:lsdException w:name="Table Columns 3" w:semiHidden="1" w:unhideWhenUsed="1"/>
+    <w:lsdException w:name="Table Columns 4" w:semiHidden="1" w:unhideWhenUsed="1"/>
+    <w:lsdException w:name="Table Columns 5" w:semiHidden="1" w:unhideWhenUsed="1"/>
+    <w:lsdException w:name="Table Grid 1" w:semiHidden="1" w:unhideWhenUsed="1"/>
+    <w:lsdException w:name="Table Grid 2" w:semiHidden="1" w:unhideWhenUsed="1"/>
+    <w:lsdException w:name="Table Grid 3" w:semiHidden="1" w:unhideWhenUsed="1"/>
+    <w:lsdException w:name="Table Grid 4" w:semiHidden="1" w:unhideWhenUsed="1"/>
+    <w:lsdException w:name="Table Grid 5" w:semiHidden="1" w:unhideWhenUsed="1"/>
+    <w:lsdException w:name="Table Grid 6" w:semiHidden="1" w:unhideWhenUsed="1"/>
+    <w:lsdException w:name="Table Grid 7" w:semiHidden="1" w:unhideWhenUsed="1"/>
+    <w:lsdException w:name="Table Grid 8" w:semiHidden="1" w:unhideWhenUsed="1"/>
+    <w:lsdException w:name="Table List 1" w:semiHidden="1" w:unhideWhenUsed="1"/>
+    <w:lsdException w:name="Table List 2" w:semiHidden="1" w:unhideWhenUsed="1"/>
+    <w:lsdException w:name="Table List 3" w:semiHidden="1" w:unhideWhenUsed="1"/>
+    <w:lsdException w:name="Table List 4" w:semiHidden="1" w:unhideWhenUsed="1"/>
+    <w:lsdException w:name="Table List 5" w:semiHidden="1" w:unhideWhenUsed="1"/>
+    <w:lsdException w:name="Table List 6" w:semiHidden="1" w:unhideWhenUsed="1"/>
+    <w:lsdException w:name="Table List 7" w:semiHidden="1" w:unhideWhenUsed="1"/>
+    <w:lsdException w:name="Table List 8" w:semiHidden="1" w:unhideWhenUsed="1"/>
+    <w:lsdException w:name="Table 3D effects 1" w:semiHidden="1" w:unhideWhenUsed="1"/>
+    <w:lsdException w:name="Table 3D effects 2" w:semiHidden="1" w:unhideWhenUsed="1"/>
+    <w:lsdException w:name="Table 3D effects 3" w:semiHidden="1" w:unhideWhenUsed="1"/>
+    <w:lsdException w:name="Table Contemporary" w:semiHidden="1" w:unhideWhenUsed="1"/>
+    <w:lsdException w:name="Table Elegant" w:semiHidden="1" w:unhideWhenUsed="1"/>
+    <w:lsdException w:name="Table Professional" w:semiHidden="1" w:unhideWhenUsed="1"/>
+    <w:lsdException w:name="Table Subtle 1" w:semiHidden="1" w:unhideWhenUsed="1"/>
+    <w:lsdException w:name="Table Subtle 2" w:semiHidden="1" w:unhideWhenUsed="1"/>
+    <w:lsdException w:name="Table Web 1" w:semiHidden="1" w:unhideWhenUsed="1"/>
+    <w:lsdException w:name="Table Web 2" w:semiHidden="1" w:unhideWhenUsed="1"/>
+    <w:lsdException w:name="Table Web 3" w:semiHidden="1" w:unhideWhenUsed="1"/>
+    <w:lsdException w:name="Balloon Text" w:semiHidden="1" w:unhideWhenUsed="1"/>
+    <w:lsdException w:name="Table Grid" w:uiPriority="59"/>
+    <w:lsdException w:name="Table Theme" w:semiHidden="1" w:unhideWhenUsed="1"/>
+    <w:lsdException w:name="Placeholder Text" w:semiHidden="1"/>
+    <w:lsdException w:name="No Spacing" w:uiPriority="1" w:qFormat="1"/>
+    <w:lsdException w:name="Light Shading" w:uiPriority="60"/>
+    <w:lsdException w:name="Light List" w:uiPriority="61"/>
+    <w:lsdException w:name="Light Grid" w:uiPriority="62"/>
+    <w:lsdException w:name="Medium Shading 1" w:uiPriority="63"/>
+    <w:lsdException w:name="Medium Shading 2" w:uiPriority="64"/>
+    <w:lsdException w:name="Medium List 1" w:uiPriority="65"/>
+    <w:lsdException w:name="Medium List 2" w:uiPriority="66"/>
+    <w:lsdException w:name="Medium Grid 1" w:uiPriority="67"/>
+    <w:lsdException w:name="Medium Grid 2" w:uiPriority="68"/>
+    <w:lsdException w:name="Medium Grid 3" w:uiPriority="69"/>
+    <w:lsdException w:name="Dark List" w:uiPriority="70"/>
+    <w:lsdException w:name="Colorful Shading" w:uiPriority="71"/>
+    <w:lsdException w:name="Colorful List" w:uiPriority="72"/>
+    <w:lsdException w:name="Colorful Grid" w:uiPriority="73"/>
+    <w:lsdException w:name="Light Shading Accent 1" w:uiPriority="60"/>
+    <w:lsdException w:name="Light List Accent 1" w:uiPriority="61"/>
+    <w:lsdException w:name="Light Grid Accent 1" w:uiPriority="62"/>
+    <w:lsdException w:name="Medium Shading 1 Accent 1" w:uiPriority="63"/>
+    <w:lsdException w:name="Medium Shading 2 Accent 1" w:uiPriority="64"/>
+    <w:lsdException w:name="Medium List 1 Accent 1" w:uiPriority="65"/>
+    <w:lsdException w:name="Revision" w:semiHidden="1"/>
+    <w:lsdException w:name="List Paragraph" w:uiPriority="34" w:qFormat="1"/>
+    <w:lsdException w:name="Quote" w:uiPriority="29" w:qFormat="1"/>
+    <w:lsdException w:name="Intense Quote" w:uiPriority="30" w:qFormat="1"/>
+    <w:lsdException w:name="Medium List 2 Accent 1" w:uiPriority="66"/>
+    <w:lsdException w:name="Medium Grid 1 Accent 1" w:uiPriority="67"/>
+    <w:lsdException w:name="Medium Grid 2 Accent 1" w:uiPriority="68"/>
+    <w:lsdException w:name="Medium Grid 3 Accent 1" w:uiPriority="69"/>
+    <w:lsdException w:name="Dark List Accent 1" w:uiPriority="70"/>
+    <w:lsdException w:name="Colorful Shading Accent 1" w:uiPriority="71"/>
+    <w:lsdException w:name="Colorful List Accent 1" w:uiPriority="72"/>
+    <w:lsdException w:name="Colorful Grid Accent 1" w:uiPriority="73"/>
+    <w:lsdException w:name="Light Shading Accent 2" w:uiPriority="60"/>
+    <w:lsdException w:name="Light List Accent 2" w:uiPriority="61"/>
+    <w:lsdException w:name="Light Grid Accent 2" w:uiPriority="62"/>
+    <w:lsdException w:name="Medium Shading 1 Accent 2" w:uiPriority="63"/>
+    <w:lsdException w:name="Medium Shading 2 Accent 2" w:uiPriority="64"/>
+    <w:lsdException w:name="Medium List 1 Accent 2" w:uiPriority="65"/>
+    <w:lsdException w:name="Medium List 2 Accent 2" w:uiPriority="66"/>
+    <w:lsdException w:name="Medium Grid 1 Accent 2" w:uiPriority="67"/>
+    <w:lsdException w:name="Medium Grid 2 Accent 2" w:uiPriority="68"/>
+    <w:lsdException w:name="Medium Grid 3 Accent 2" w:uiPriority="69"/>
+    <w:lsdException w:name="Dark List Accent 2" w:uiPriority="70"/>
+    <w:lsdException w:name="Colorful Shading Accent 2" w:uiPriority="71"/>
+    <w:lsdException w:name="Colorful List Accent 2" w:uiPriority="72"/>
+    <w:lsdException w:name="Colorful Grid Accent 2" w:uiPriority="73"/>
+    <w:lsdException w:name="Light Shading Accent 3" w:uiPriority="60"/>
+    <w:lsdException w:name="Light List Accent 3" w:uiPriority="61"/>
+    <w:lsdException w:name="Light Grid Accent 3" w:uiPriority="62"/>
+    <w:lsdException w:name="Medium Shading 1 Accent 3" w:uiPriority="63"/>
+    <w:lsdException w:name="Medium Shading 2 Accent 3" w:uiPriority="64"/>
+    <w:lsdException w:name="Medium List 1 Accent 3" w:uiPriority="65"/>
+    <w:lsdException w:name="Medium List 2 Accent 3" w:uiPriority="66"/>
+    <w:lsdException w:name="Medium Grid 1 Accent 3" w:uiPriority="67"/>
+    <w:lsdException w:name="Medium Grid 2 Accent 3" w:uiPriority="68"/>
+    <w:lsdException w:name="Medium Grid 3 Accent 3" w:uiPriority="69"/>
+    <w:lsdException w:name="Dark List Accent 3" w:uiPriority="70"/>
+    <w:lsdException w:name="Colorful Shading Accent 3" w:uiPriority="71"/>
+    <w:lsdException w:name="Colorful List Accent 3" w:uiPriority="72"/>
+    <w:lsdException w:name="Colorful Grid Accent 3" w:uiPriority="73"/>
+    <w:lsdException w:name="Light Shading Accent 4" w:uiPriority="60"/>
+    <w:lsdException w:name="Light List Accent 4" w:uiPriority="61"/>
+    <w:lsdException w:name="Light Grid Accent 4" w:uiPriority="62"/>
+    <w:lsdException w:name="Medium Shading 1 Accent 4" w:uiPriority="63"/>
+    <w:lsdException w:name="Medium Shading 2 Accent 4" w:uiPriority="64"/>
+    <w:lsdException w:name="Medium List 1 Accent 4" w:uiPriority="65"/>
+    <w:lsdException w:name="Medium List 2 Accent 4" w:uiPriority="66"/>
+    <w:lsdException w:name="Medium Grid 1 Accent 4" w:uiPriority="67"/>
+    <w:lsdException w:name="Medium Grid 2 Accent 4" w:uiPriority="68"/>
+    <w:lsdException w:name="Medium Grid 3 Accent 4" w:uiPriority="69"/>
+    <w:lsdException w:name="Dark List Accent 4" w:uiPriority="70"/>
+    <w:lsdException w:name="Colorful Shading Accent 4" w:uiPriority="71"/>
+    <w:lsdException w:name="Colorful List Accent 4" w:uiPriority="72"/>
+    <w:lsdException w:name="Colorful Grid Accent 4" w:uiPriority="73"/>
+    <w:lsdException w:name="Light Shading Accent 5" w:uiPriority="60"/>
+    <w:lsdException w:name="Light List Accent 5" w:uiPriority="61"/>
+    <w:lsdException w:name="Light Grid Accent 5" w:uiPriority="62"/>
+    <w:lsdException w:name="Medium Shading 1 Accent 5" w:uiPriority="63"/>
+    <w:lsdException w:name="Medium Shading 2 Accent 5" w:uiPriority="64"/>
+    <w:lsdException w:name="Medium List 1 Accent 5" w:uiPriority="65"/>
+    <w:lsdException w:name="Medium List 2 Accent 5" w:uiPriority="66"/>
+    <w:lsdException w:name="Medium Grid 1 Accent 5" w:uiPriority="67"/>
+    <w:lsdException w:name="Medium Grid 2 Accent 5" w:uiPriority="68"/>
+    <w:lsdException w:name="Medium Grid 3 Accent 5" w:uiPriority="69"/>
+    <w:lsdException w:name="Dark List Accent 5" w:uiPriority="70"/>
+    <w:lsdException w:name="Colorful Shading Accent 5" w:uiPriority="71"/>
+    <w:lsdException w:name="Colorful List Accent 5" w:uiPriority="72"/>
+    <w:lsdException w:name="Colorful Grid Accent 5" w:uiPriority="73"/>
+    <w:lsdException w:name="Light Shading Accent 6" w:uiPriority="60"/>
+    <w:lsdException w:name="Light List Accent 6" w:uiPriority="61"/>
+    <w:lsdException w:name="Light Grid Accent 6" w:uiPriority="62"/>
+    <w:lsdException w:name="Medium Shading 1 Accent 6" w:uiPriority="63"/>
+    <w:lsdException w:name="Medium Shading 2 Accent 6" w:uiPriority="64"/>
+    <w:lsdException w:name="Medium List 1 Accent 6" w:uiPriority="65"/>
+    <w:lsdException w:name="Medium List 2 Accent 6" w:uiPriority="66"/>
+    <w:lsdException w:name="Medium Grid 1 Accent 6" w:uiPriority="67"/>
+    <w:lsdException w:name="Medium Grid 2 Accent 6" w:uiPriority="68"/>
+    <w:lsdException w:name="Medium Grid 3 Accent 6" w:uiPriority="69"/>
+    <w:lsdException w:name="Dark List Accent 6" w:uiPriority="70"/>
+    <w:lsdException w:name="Colorful Shading Accent 6" w:uiPriority="71"/>
+    <w:lsdException w:name="Colorful List Accent 6" w:uiPriority="72"/>
+    <w:lsdException w:name="Colorful Grid Accent 6" w:uiPriority="73"/>
+    <w:lsdException w:name="Subtle Emphasis" w:uiPriority="19" w:qFormat="1"/>
+    <w:lsdException w:name="Intense Emphasis" w:uiPriority="21" w:qFormat="1"/>
+    <w:lsdException w:name="Subtle Reference" w:uiPriority="31" w:qFormat="1"/>
+    <w:lsdException w:name="Intense Reference" w:uiPriority="32" w:qFormat="1"/>
+    <w:lsdException w:name="Book Title" w:uiPriority="33" w:qFormat="1"/>
+    <w:lsdException w:name="Bibliography" w:semiHidden="1" w:uiPriority="37" w:unhideWhenUsed="1"/>
+    <w:lsdException w:name="TOC Heading" w:semiHidden="1" w:uiPriority="39" w:unhideWhenUsed="1" w:qFormat="1"/>
+    <w:lsdException w:name="Plain Table 1" w:uiPriority="41"/>
+    <w:lsdException w:name="Plain Table 2" w:uiPriority="42"/>
+    <w:lsdException w:name="Plain Table 3" w:uiPriority="43"/>
+    <w:lsdException w:name="Plain Table 4" w:uiPriority="44"/>
+    <w:lsdException w:name="Plain Table 5" w:uiPriority="45"/>
+    <w:lsdException w:name="Grid Table Light" w:uiPriority="40"/>
+    <w:lsdException w:name="Grid Table 1 Light" w:uiPriority="46"/>
+    <w:lsdException w:name="Grid Table 2" w:uiPriority="47"/>
+    <w:lsdException w:name="Grid Table 3" w:uiPriority="48"/>
+    <w:lsdException w:name="Grid Table 4" w:uiPriority="49"/>
+    <w:lsdException w:name="Grid Table 5 Dark" w:uiPriority="50"/>
+    <w:lsdException w:name="Grid Table 6 Colorful" w:uiPriority="51"/>
+    <w:lsdException w:name="Grid Table 7 Colorful" w:uiPriority="52"/>
+    <w:lsdException w:name="Grid Table 1 Light Accent 1" w:uiPriority="46"/>
+    <w:lsdException w:name="Grid Table 2 Accent 1" w:uiPriority="47"/>
+    <w:lsdException w:name="Grid Table 3 Accent 1" w:uiPriority="48"/>
+    <w:lsdException w:name="Grid Table 4 Accent 1" w:uiPriority="49"/>
+    <w:lsdException w:name="Grid Table 5 Dark Accent 1" w:uiPriority="50"/>
+    <w:lsdException w:name="Grid Table 6 Colorful Accent 1" w:uiPriority="51"/>
+    <w:lsdException w:name="Grid Table 7 Colorful Accent 1" w:uiPriority="52"/>
+    <w:lsdException w:name="Grid Table 1 Light Accent 2" w:uiPriority="46"/>
+    <w:lsdException w:name="Grid Table 2 Accent 2" w:uiPriority="47"/>
+    <w:lsdException w:name="Grid Table 3 Accent 2" w:uiPriority="48"/>
+    <w:lsdException w:name="Grid Table 4 Accent 2" w:uiPriority="49"/>
+    <w:lsdException w:name="Grid Table 5 Dark Accent 2" w:uiPriority="50"/>
+    <w:lsdException w:name="Grid Table 6 Colorful Accent 2" w:uiPriority="51"/>
+    <w:lsdException w:name="Grid Table 7 Colorful Accent 2" w:uiPriority="52"/>
+    <w:lsdException w:name="Grid Table 1 Light Accent 3" w:uiPriority="46"/>
+    <w:lsdException w:name="Grid Table 2 Accent 3" w:uiPriority="47"/>
+    <w:lsdException w:name="Grid Table 3 Accent 3" w:uiPriority="48"/>
+    <w:lsdException w:name="Grid Table 4 Accent 3" w:uiPriority="49"/>
+    <w:lsdException w:name="Grid Table 5 Dark Accent 3" w:uiPriority="50"/>
+    <w:lsdException w:name="Grid Table 6 Colorful Accent 3" w:uiPriority="51"/>
+    <w:lsdException w:name="Grid Table 7 Colorful Accent 3" w:uiPriority="52"/>
+    <w:lsdException w:name="Grid Table 1 Light Accent 4" w:uiPriority="46"/>
+    <w:lsdException w:name="Grid Table 2 Accent 4" w:uiPriority="47"/>
+    <w:lsdException w:name="Grid Table 3 Accent 4" w:uiPriority="48"/>
+    <w:lsdException w:name="Grid Table 4 Accent 4" w:uiPriority="49"/>
+    <w:lsdException w:name="Grid Table 5 Dark Accent 4" w:uiPriority="50"/>
+    <w:lsdException w:name="Grid Table 6 Colorful Accent 4" w:uiPriority="51"/>
+    <w:lsdException w:name="Grid Table 7 Colorful Accent 4" w:uiPriority="52"/>
+    <w:lsdException w:name="Grid Table 1 Light Accent 5" w:uiPriority="46"/>
+    <w:lsdException w:name="Grid Table 2 Accent 5" w:uiPriority="47"/>
+    <w:lsdException w:name="Grid Table 3 Accent 5" w:uiPriority="48"/>
+    <w:lsdException w:name="Grid Table 4 Accent 5" w:uiPriority="49"/>
+    <w:lsdException w:name="Grid Table 5 Dark Accent 5" w:uiPriority="50"/>
+    <w:lsdException w:name="Grid Table 6 Colorful Accent 5" w:uiPriority="51"/>
+    <w:lsdException w:name="Grid Table 7 Colorful Accent 5" w:uiPriority="52"/>
+    <w:lsdException w:name="Grid Table 1 Light Accent 6" w:uiPriority="46"/>
+    <w:lsdException w:name="Grid Table 2 Accent 6" w:uiPriority="47"/>
+    <w:lsdException w:name="Grid Table 3 Accent 6" w:uiPriority="48"/>
+    <w:lsdException w:name="Grid Table 4 Accent 6" w:uiPriority="49"/>
+    <w:lsdException w:name="Grid Table 5 Dark Accent 6" w:uiPriority="50"/>
+    <w:lsdException w:name="Grid Table 6 Colorful Accent 6" w:uiPriority="51"/>
+    <w:lsdException w:name="Grid Table 7 Colorful Accent 6" w:uiPriority="52"/>
+    <w:lsdException w:name="List Table 1 Light" w:uiPriority="46"/>
+    <w:lsdException w:name="List Table 2" w:uiPriority="47"/>
+    <w:lsdException w:name="List Table 3" w:uiPriority="48"/>
+    <w:lsdException w:name="List Table 4" w:uiPriority="49"/>
+    <w:lsdException w:name="List Table 5 Dark" w:uiPriority="50"/>
+    <w:lsdException w:name="List Table 6 Colorful" w:uiPriority="51"/>
+    <w:lsdException w:name="List Table 7 Colorful" w:uiPriority="52"/>
+    <w:lsdException w:name="List Table 1 Light Accent 1" w:uiPriority="46"/>
+    <w:lsdException w:name="List Table 2 Accent 1" w:uiPriority="47"/>
+    <w:lsdException w:name="List Table 3 Accent 1" w:uiPriority="48"/>
+    <w:lsdException w:name="List Table 4 Accent 1" w:uiPriority="49"/>
+    <w:lsdException w:name="List Table 5 Dark Accent 1" w:uiPriority="50"/>
+    <w:lsdException w:name="List Table 6 Colorful Accent 1" w:uiPriority="51"/>
+    <w:lsdException w:name="List Table 7 Colorful Accent 1" w:uiPriority="52"/>
+    <w:lsdException w:name="List Table 1 Light Accent 2" w:uiPriority="46"/>
+    <w:lsdException w:name="List Table 2 Accent 2" w:uiPriority="47"/>
+    <w:lsdException w:name="List Table 3 Accent 2" w:uiPriority="48"/>
+    <w:lsdException w:name="List Table 4 Accent 2" w:uiPriority="49"/>
+    <w:lsdException w:name="List Table 5 Dark Accent 2" w:uiPriority="50"/>
+    <w:lsdException w:name="List Table 6 Colorful Accent 2" w:uiPriority="51"/>
+    <w:lsdException w:name="List Table 7 Colorful Accent 2" w:uiPriority="52"/>
+    <w:lsdException w:name="List Table 1 Light Accent 3" w:uiPriority="46"/>
+    <w:lsdException w:name="List Table 2 Accent 3" w:uiPriority="47"/>
+    <w:lsdException w:name="List Table 3 Accent 3" w:uiPriority="48"/>
+    <w:lsdException w:name="List Table 4 Accent 3" w:uiPriority="49"/>
+    <w:lsdException w:name="List Table 5 Dark Accent 3" w:uiPriority="50"/>
+    <w:lsdException w:name="List Table 6 Colorful Accent 3" w:uiPriority="51"/>
+    <w:lsdException w:name="List Table 7 Colorful Accent 3" w:uiPriority="52"/>
+    <w:lsdException w:name="List Table 1 Light Accent 4" w:uiPriority="46"/>
+    <w:lsdException w:name="List Table 2 Accent 4" w:uiPriority="47"/>
+    <w:lsdException w:name="List Table 3 Accent 4" w:uiPriority="48"/>
+    <w:lsdException w:name="List Table 4 Accent 4" w:uiPriority="49"/>
+    <w:lsdException w:name="List Table 5 Dark Accent 4" w:uiPriority="50"/>
+    <w:lsdException w:name="List Table 6 Colorful Accent 4" w:uiPriority="51"/>
+    <w:lsdException w:name="List Table 7 Colorful Accent 4" w:uiPriority="52"/>
+    <w:lsdException w:name="List Table 1 Light Accent 5" w:uiPriority="46"/>
+    <w:lsdException w:name="List Table 2 Accent 5" w:uiPriority="47"/>
+    <w:lsdException w:name="List Table 3 Accent 5" w:uiPriority="48"/>
+    <w:lsdException w:name="List Table 4 Accent 5" w:uiPriority="49"/>
+    <w:lsdException w:name="List Table 5 Dark Accent 5" w:uiPriority="50"/>
+    <w:lsdException w:name="List Table 6 Colorful Accent 5" w:uiPriority="51"/>
+    <w:lsdException w:name="List Table 7 Colorful Accent 5" w:uiPriority="52"/>
+    <w:lsdException w:name="List Table 1 Light Accent 6" w:uiPriority="46"/>
+    <w:lsdException w:name="List Table 2 Accent 6" w:uiPriority="47"/>
+    <w:lsdException w:name="List Table 3 Accent 6" w:uiPriority="48"/>
+    <w:lsdException w:name="List Table 4 Accent 6" w:uiPriority="49"/>
+    <w:lsdException w:name="List Table 5 Dark Accent 6" w:uiPriority="50"/>
+    <w:lsdException w:name="List Table 6 Colorful Accent 6" w:uiPriority="51"/>
+    <w:lsdException w:name="List Table 7 Colorful Accent 6" w:uiPriority="52"/>
   </w:latentStyles>
   <w:style w:type="paragraph" w:default="1" w:styleId="Normal">
     <w:name w:val="Normal"/>

</xml_diff>

<commit_message>
This version defaults to a non-strict mode that enables analog reporting on all unreserved analog pins by default. A new begin method for the IO service disables this an requires explicit setting of pin modes.
This version has not been fully tested.
</commit_message>
<xml_diff>
--- a/documents/Arduino Services Interface Protocol.docx
+++ b/documents/Arduino Services Interface Protocol.docx
@@ -136,123 +136,1089 @@
           <w:sz w:val="20"/>
           <w:szCs w:val="20"/>
         </w:rPr>
+        <w:t>d</w:t>
+      </w:r>
+    </w:p>
+    <w:p>
+      <w:pPr>
+        <w:spacing w:after="0"/>
+        <w:rPr>
+          <w:sz w:val="20"/>
+          <w:szCs w:val="20"/>
+        </w:rPr>
+      </w:pPr>
+      <w:r>
+        <w:rPr>
+          <w:sz w:val="20"/>
+          <w:szCs w:val="20"/>
+        </w:rPr>
+        <w:t>1 October</w:t>
+      </w:r>
+      <w:r>
+        <w:rPr>
+          <w:sz w:val="20"/>
+          <w:szCs w:val="20"/>
+        </w:rPr>
+        <w:t xml:space="preserve"> 2014</w:t>
+      </w:r>
+    </w:p>
+    <w:p>
+      <w:pPr>
+        <w:rPr>
+          <w:sz w:val="20"/>
+          <w:szCs w:val="20"/>
+        </w:rPr>
+      </w:pPr>
+    </w:p>
+    <w:p>
+      <w:pPr>
+        <w:rPr>
+          <w:sz w:val="20"/>
+          <w:szCs w:val="20"/>
+        </w:rPr>
+      </w:pPr>
+      <w:r>
+        <w:rPr>
+          <w:sz w:val="20"/>
+          <w:szCs w:val="20"/>
+        </w:rPr>
+        <w:t>Th</w:t>
+      </w:r>
+      <w:r>
+        <w:rPr>
+          <w:sz w:val="20"/>
+          <w:szCs w:val="20"/>
+        </w:rPr>
+        <w:t xml:space="preserve">is document </w:t>
+      </w:r>
+      <w:r>
+        <w:rPr>
+          <w:sz w:val="20"/>
+          <w:szCs w:val="20"/>
+        </w:rPr>
+        <w:t xml:space="preserve">defines </w:t>
+      </w:r>
+      <w:r>
+        <w:rPr>
+          <w:sz w:val="20"/>
+          <w:szCs w:val="20"/>
+        </w:rPr>
+        <w:t xml:space="preserve">a simple protocol for </w:t>
+      </w:r>
+      <w:r>
+        <w:rPr>
+          <w:sz w:val="20"/>
+          <w:szCs w:val="20"/>
+        </w:rPr>
+        <w:t xml:space="preserve">controlling an </w:t>
+      </w:r>
+      <w:r>
+        <w:rPr>
+          <w:sz w:val="20"/>
+          <w:szCs w:val="20"/>
+        </w:rPr>
+        <w:t>Arduino</w:t>
+      </w:r>
+      <w:r>
+        <w:rPr>
+          <w:sz w:val="20"/>
+          <w:szCs w:val="20"/>
+        </w:rPr>
+        <w:t xml:space="preserve"> from a computer</w:t>
+      </w:r>
+      <w:r>
+        <w:rPr>
+          <w:sz w:val="20"/>
+          <w:szCs w:val="20"/>
+        </w:rPr>
+        <w:t xml:space="preserve">. The protocol is intended to be </w:t>
+      </w:r>
+      <w:r>
+        <w:rPr>
+          <w:sz w:val="20"/>
+          <w:szCs w:val="20"/>
+        </w:rPr>
+        <w:t>a</w:t>
+      </w:r>
+      <w:r>
+        <w:rPr>
+          <w:sz w:val="20"/>
+          <w:szCs w:val="20"/>
+        </w:rPr>
+        <w:t xml:space="preserve"> more e</w:t>
+      </w:r>
+      <w:r>
+        <w:rPr>
+          <w:sz w:val="20"/>
+          <w:szCs w:val="20"/>
+        </w:rPr>
+        <w:t>xtensible</w:t>
+      </w:r>
+      <w:r>
+        <w:rPr>
+          <w:sz w:val="20"/>
+          <w:szCs w:val="20"/>
+        </w:rPr>
+        <w:t xml:space="preserve"> </w:t>
+      </w:r>
+      <w:r>
+        <w:rPr>
+          <w:sz w:val="20"/>
+          <w:szCs w:val="20"/>
+        </w:rPr>
+        <w:t xml:space="preserve">replacement for </w:t>
+      </w:r>
+      <w:r>
+        <w:rPr>
+          <w:sz w:val="20"/>
+          <w:szCs w:val="20"/>
+        </w:rPr>
+        <w:t xml:space="preserve">firmata. </w:t>
+      </w:r>
+      <w:r>
+        <w:rPr>
+          <w:sz w:val="20"/>
+          <w:szCs w:val="20"/>
+        </w:rPr>
+        <w:t>A prototype of this interface is currently implemented and feedback on this proposal is desired befor</w:t>
+      </w:r>
+      <w:r>
+        <w:rPr>
+          <w:sz w:val="20"/>
+          <w:szCs w:val="20"/>
+        </w:rPr>
+        <w:t>e</w:t>
+      </w:r>
+      <w:r>
+        <w:rPr>
+          <w:sz w:val="20"/>
+          <w:szCs w:val="20"/>
+        </w:rPr>
+        <w:t xml:space="preserve"> finalising </w:t>
+      </w:r>
+      <w:r>
+        <w:rPr>
+          <w:sz w:val="20"/>
+          <w:szCs w:val="20"/>
+        </w:rPr>
+        <w:t>this interface</w:t>
+      </w:r>
+      <w:r>
+        <w:rPr>
+          <w:sz w:val="20"/>
+          <w:szCs w:val="20"/>
+        </w:rPr>
+        <w:t>.</w:t>
+      </w:r>
+    </w:p>
+    <w:p>
+      <w:pPr>
+        <w:rPr>
+          <w:sz w:val="20"/>
+          <w:szCs w:val="20"/>
+        </w:rPr>
+      </w:pPr>
+      <w:r>
+        <w:rPr>
+          <w:b/>
+          <w:sz w:val="20"/>
+          <w:szCs w:val="20"/>
+        </w:rPr>
+        <w:t xml:space="preserve">Summary: </w:t>
+      </w:r>
+      <w:r>
+        <w:rPr>
+          <w:sz w:val="20"/>
+          <w:szCs w:val="20"/>
+        </w:rPr>
+        <w:t xml:space="preserve">The interface </w:t>
+      </w:r>
+      <w:r>
+        <w:rPr>
+          <w:sz w:val="20"/>
+          <w:szCs w:val="20"/>
+        </w:rPr>
+        <w:t xml:space="preserve">is intended to provide similar functionality to the </w:t>
+      </w:r>
+      <w:proofErr w:type="gramStart"/>
+      <w:r>
+        <w:rPr>
+          <w:sz w:val="20"/>
+          <w:szCs w:val="20"/>
+        </w:rPr>
+        <w:t>current  firmata</w:t>
+      </w:r>
+      <w:proofErr w:type="gramEnd"/>
+      <w:r>
+        <w:rPr>
+          <w:sz w:val="20"/>
+          <w:szCs w:val="20"/>
+        </w:rPr>
+        <w:t xml:space="preserve"> </w:t>
+      </w:r>
+      <w:proofErr w:type="spellStart"/>
+      <w:r>
+        <w:rPr>
+          <w:sz w:val="20"/>
+          <w:szCs w:val="20"/>
+        </w:rPr>
+        <w:t>mirtle</w:t>
+      </w:r>
+      <w:proofErr w:type="spellEnd"/>
+      <w:r>
+        <w:rPr>
+          <w:sz w:val="20"/>
+          <w:szCs w:val="20"/>
+        </w:rPr>
+        <w:t xml:space="preserve"> implementation with </w:t>
+      </w:r>
+      <w:r>
+        <w:rPr>
+          <w:sz w:val="20"/>
+          <w:szCs w:val="20"/>
+        </w:rPr>
+        <w:t xml:space="preserve">the </w:t>
+      </w:r>
+      <w:r>
+        <w:rPr>
+          <w:sz w:val="20"/>
+          <w:szCs w:val="20"/>
+        </w:rPr>
+        <w:t>addition</w:t>
+      </w:r>
+      <w:r>
+        <w:rPr>
+          <w:sz w:val="20"/>
+          <w:szCs w:val="20"/>
+        </w:rPr>
+        <w:t xml:space="preserve">al aim of being </w:t>
+      </w:r>
+      <w:r>
+        <w:rPr>
+          <w:sz w:val="20"/>
+          <w:szCs w:val="20"/>
+        </w:rPr>
+        <w:t xml:space="preserve">easier to </w:t>
+      </w:r>
+      <w:r>
+        <w:rPr>
+          <w:sz w:val="20"/>
+          <w:szCs w:val="20"/>
+        </w:rPr>
+        <w:t xml:space="preserve">extend to support higher level services </w:t>
+      </w:r>
+      <w:r>
+        <w:rPr>
+          <w:sz w:val="20"/>
+          <w:szCs w:val="20"/>
+        </w:rPr>
+        <w:t xml:space="preserve"> </w:t>
+      </w:r>
+      <w:r>
+        <w:rPr>
+          <w:sz w:val="20"/>
+          <w:szCs w:val="20"/>
+        </w:rPr>
+        <w:t xml:space="preserve">(motor speed and direction, distance measurement </w:t>
+      </w:r>
+      <w:proofErr w:type="spellStart"/>
+      <w:r>
+        <w:rPr>
+          <w:sz w:val="20"/>
+          <w:szCs w:val="20"/>
+        </w:rPr>
+        <w:t>etc</w:t>
+      </w:r>
+      <w:proofErr w:type="spellEnd"/>
+      <w:r>
+        <w:rPr>
+          <w:sz w:val="20"/>
+          <w:szCs w:val="20"/>
+        </w:rPr>
+        <w:t xml:space="preserve">). This new protocol </w:t>
+      </w:r>
+      <w:r>
+        <w:rPr>
+          <w:sz w:val="20"/>
+          <w:szCs w:val="20"/>
+        </w:rPr>
+        <w:t>abstract</w:t>
+      </w:r>
+      <w:r>
+        <w:rPr>
+          <w:sz w:val="20"/>
+          <w:szCs w:val="20"/>
+        </w:rPr>
+        <w:t xml:space="preserve">s services from the hardware which </w:t>
+      </w:r>
+      <w:r>
+        <w:rPr>
+          <w:sz w:val="20"/>
+          <w:szCs w:val="20"/>
+        </w:rPr>
+        <w:t xml:space="preserve">makes it easier to ensure that hardware attached to the Arduino board is </w:t>
+      </w:r>
+      <w:r>
+        <w:rPr>
+          <w:sz w:val="20"/>
+          <w:szCs w:val="20"/>
+        </w:rPr>
+        <w:t>correctly</w:t>
+      </w:r>
+      <w:r>
+        <w:rPr>
+          <w:sz w:val="20"/>
+          <w:szCs w:val="20"/>
+        </w:rPr>
+        <w:t xml:space="preserve"> mapped to software</w:t>
+      </w:r>
+      <w:r>
+        <w:rPr>
+          <w:sz w:val="20"/>
+          <w:szCs w:val="20"/>
+        </w:rPr>
+        <w:t xml:space="preserve"> running </w:t>
+      </w:r>
+      <w:r>
+        <w:rPr>
+          <w:sz w:val="20"/>
+          <w:szCs w:val="20"/>
+        </w:rPr>
+        <w:t>remotely</w:t>
+      </w:r>
+      <w:r>
+        <w:rPr>
+          <w:sz w:val="20"/>
+          <w:szCs w:val="20"/>
+        </w:rPr>
+        <w:t xml:space="preserve"> on the client</w:t>
+      </w:r>
+      <w:r>
+        <w:rPr>
+          <w:sz w:val="20"/>
+          <w:szCs w:val="20"/>
+        </w:rPr>
+        <w:t>.</w:t>
+      </w:r>
+    </w:p>
+    <w:p>
+      <w:pPr>
+        <w:rPr>
+          <w:sz w:val="20"/>
+          <w:szCs w:val="20"/>
+        </w:rPr>
+      </w:pPr>
+      <w:r>
+        <w:rPr>
+          <w:sz w:val="20"/>
+          <w:szCs w:val="20"/>
+        </w:rPr>
+        <w:t>To achieve these goals, the interface exists at two levels. The lower level suppo</w:t>
+      </w:r>
+      <w:r>
+        <w:rPr>
+          <w:sz w:val="20"/>
+          <w:szCs w:val="20"/>
+        </w:rPr>
+        <w:t>r</w:t>
+      </w:r>
+      <w:r>
+        <w:rPr>
+          <w:sz w:val="20"/>
+          <w:szCs w:val="20"/>
+        </w:rPr>
+        <w:t xml:space="preserve">ts Arduino primitives </w:t>
+      </w:r>
+      <w:proofErr w:type="gramStart"/>
+      <w:r>
+        <w:rPr>
+          <w:sz w:val="20"/>
+          <w:szCs w:val="20"/>
+        </w:rPr>
+        <w:t>such  as</w:t>
+      </w:r>
+      <w:proofErr w:type="gramEnd"/>
+      <w:r>
+        <w:rPr>
+          <w:sz w:val="20"/>
+          <w:szCs w:val="20"/>
+        </w:rPr>
+        <w:t>:</w:t>
+      </w:r>
+    </w:p>
+    <w:p>
+      <w:pPr>
+        <w:spacing w:after="0"/>
+        <w:rPr>
+          <w:sz w:val="20"/>
+          <w:szCs w:val="20"/>
+        </w:rPr>
+      </w:pPr>
+      <w:r>
+        <w:rPr>
+          <w:sz w:val="20"/>
+          <w:szCs w:val="20"/>
+        </w:rPr>
+        <w:t xml:space="preserve">  </w:t>
+      </w:r>
+      <w:r>
+        <w:rPr>
+          <w:sz w:val="20"/>
+          <w:szCs w:val="20"/>
+        </w:rPr>
+        <w:t xml:space="preserve">  </w:t>
+      </w:r>
+      <w:proofErr w:type="spellStart"/>
+      <w:proofErr w:type="gramStart"/>
+      <w:r>
+        <w:rPr>
+          <w:sz w:val="20"/>
+          <w:szCs w:val="20"/>
+        </w:rPr>
+        <w:t>pinMode</w:t>
+      </w:r>
+      <w:proofErr w:type="spellEnd"/>
+      <w:proofErr w:type="gramEnd"/>
+    </w:p>
+    <w:p>
+      <w:pPr>
+        <w:spacing w:after="0"/>
+        <w:rPr>
+          <w:sz w:val="20"/>
+          <w:szCs w:val="20"/>
+        </w:rPr>
+      </w:pPr>
+      <w:r>
+        <w:rPr>
+          <w:sz w:val="20"/>
+          <w:szCs w:val="20"/>
+        </w:rPr>
+        <w:t xml:space="preserve">    </w:t>
+      </w:r>
+      <w:proofErr w:type="spellStart"/>
+      <w:proofErr w:type="gramStart"/>
+      <w:r>
+        <w:rPr>
+          <w:sz w:val="20"/>
+          <w:szCs w:val="20"/>
+        </w:rPr>
+        <w:t>digitalRead</w:t>
+      </w:r>
+      <w:proofErr w:type="spellEnd"/>
+      <w:proofErr w:type="gramEnd"/>
+    </w:p>
+    <w:p>
+      <w:pPr>
+        <w:spacing w:after="0"/>
+        <w:rPr>
+          <w:sz w:val="20"/>
+          <w:szCs w:val="20"/>
+        </w:rPr>
+      </w:pPr>
+      <w:r>
+        <w:rPr>
+          <w:sz w:val="20"/>
+          <w:szCs w:val="20"/>
+        </w:rPr>
+        <w:t xml:space="preserve">   </w:t>
+      </w:r>
+      <w:r>
+        <w:rPr>
+          <w:sz w:val="20"/>
+          <w:szCs w:val="20"/>
+        </w:rPr>
+        <w:t xml:space="preserve"> </w:t>
+      </w:r>
+      <w:proofErr w:type="spellStart"/>
+      <w:proofErr w:type="gramStart"/>
+      <w:r>
+        <w:rPr>
+          <w:sz w:val="20"/>
+          <w:szCs w:val="20"/>
+        </w:rPr>
+        <w:t>digitalWrite</w:t>
+      </w:r>
+      <w:proofErr w:type="spellEnd"/>
+      <w:proofErr w:type="gramEnd"/>
+    </w:p>
+    <w:p>
+      <w:pPr>
+        <w:spacing w:after="0"/>
+        <w:rPr>
+          <w:sz w:val="20"/>
+          <w:szCs w:val="20"/>
+        </w:rPr>
+      </w:pPr>
+      <w:r>
+        <w:rPr>
+          <w:sz w:val="20"/>
+          <w:szCs w:val="20"/>
+        </w:rPr>
+        <w:t xml:space="preserve">    </w:t>
+      </w:r>
+      <w:proofErr w:type="spellStart"/>
+      <w:proofErr w:type="gramStart"/>
+      <w:r>
+        <w:rPr>
+          <w:sz w:val="20"/>
+          <w:szCs w:val="20"/>
+        </w:rPr>
+        <w:t>analogRead</w:t>
+      </w:r>
+      <w:proofErr w:type="spellEnd"/>
+      <w:proofErr w:type="gramEnd"/>
+    </w:p>
+    <w:p>
+      <w:pPr>
+        <w:spacing w:after="0"/>
+        <w:rPr>
+          <w:sz w:val="20"/>
+          <w:szCs w:val="20"/>
+        </w:rPr>
+      </w:pPr>
+      <w:r>
+        <w:rPr>
+          <w:sz w:val="20"/>
+          <w:szCs w:val="20"/>
+        </w:rPr>
+        <w:t xml:space="preserve">    </w:t>
+      </w:r>
+      <w:proofErr w:type="spellStart"/>
+      <w:proofErr w:type="gramStart"/>
+      <w:r>
+        <w:rPr>
+          <w:sz w:val="20"/>
+          <w:szCs w:val="20"/>
+        </w:rPr>
+        <w:t>analogWrite</w:t>
+      </w:r>
+      <w:proofErr w:type="spellEnd"/>
+      <w:proofErr w:type="gramEnd"/>
+    </w:p>
+    <w:p>
+      <w:pPr>
+        <w:spacing w:after="0"/>
+        <w:rPr>
+          <w:sz w:val="20"/>
+          <w:szCs w:val="20"/>
+        </w:rPr>
+      </w:pPr>
+    </w:p>
+    <w:p>
+      <w:pPr>
+        <w:spacing w:after="0"/>
+        <w:rPr>
+          <w:sz w:val="20"/>
+          <w:szCs w:val="20"/>
+        </w:rPr>
+      </w:pPr>
+      <w:r>
+        <w:rPr>
+          <w:sz w:val="20"/>
+          <w:szCs w:val="20"/>
+        </w:rPr>
+        <w:t xml:space="preserve">The higher level interface supports abstracted services </w:t>
+      </w:r>
+      <w:r>
+        <w:rPr>
+          <w:sz w:val="20"/>
+          <w:szCs w:val="20"/>
+        </w:rPr>
+        <w:t>that will include:</w:t>
+      </w:r>
+      <w:r>
+        <w:rPr>
+          <w:sz w:val="20"/>
+          <w:szCs w:val="20"/>
+        </w:rPr>
+        <w:t xml:space="preserve"> </w:t>
+      </w:r>
+    </w:p>
+    <w:p>
+      <w:pPr>
+        <w:spacing w:after="0"/>
+        <w:rPr>
+          <w:sz w:val="20"/>
+          <w:szCs w:val="20"/>
+        </w:rPr>
+      </w:pPr>
+      <w:r>
+        <w:rPr>
+          <w:sz w:val="20"/>
+          <w:szCs w:val="20"/>
+        </w:rPr>
+        <w:t xml:space="preserve">  </w:t>
+      </w:r>
+      <w:r>
+        <w:rPr>
+          <w:sz w:val="20"/>
+          <w:szCs w:val="20"/>
+        </w:rPr>
+        <w:t xml:space="preserve"> </w:t>
+      </w:r>
+      <w:r>
+        <w:rPr>
+          <w:sz w:val="20"/>
+          <w:szCs w:val="20"/>
+        </w:rPr>
+        <w:t>Set Motor Speed and direction</w:t>
+      </w:r>
+    </w:p>
+    <w:p>
+      <w:pPr>
+        <w:spacing w:after="0"/>
+        <w:rPr>
+          <w:sz w:val="20"/>
+          <w:szCs w:val="20"/>
+        </w:rPr>
+      </w:pPr>
+      <w:r>
+        <w:rPr>
+          <w:sz w:val="20"/>
+          <w:szCs w:val="20"/>
+        </w:rPr>
+        <w:t xml:space="preserve">   </w:t>
+      </w:r>
+      <w:r>
+        <w:rPr>
+          <w:sz w:val="20"/>
+          <w:szCs w:val="20"/>
+        </w:rPr>
+        <w:t>Get encoder counts and pulse widths</w:t>
+      </w:r>
+    </w:p>
+    <w:p>
+      <w:pPr>
+        <w:spacing w:after="0"/>
+        <w:rPr>
+          <w:sz w:val="20"/>
+          <w:szCs w:val="20"/>
+        </w:rPr>
+      </w:pPr>
+      <w:r>
+        <w:rPr>
+          <w:sz w:val="20"/>
+          <w:szCs w:val="20"/>
+        </w:rPr>
+        <w:t xml:space="preserve">   Get bump switch states</w:t>
+      </w:r>
+    </w:p>
+    <w:p>
+      <w:pPr>
+        <w:spacing w:after="0"/>
+        <w:rPr>
+          <w:sz w:val="20"/>
+          <w:szCs w:val="20"/>
+        </w:rPr>
+      </w:pPr>
+      <w:r>
+        <w:rPr>
+          <w:sz w:val="20"/>
+          <w:szCs w:val="20"/>
+        </w:rPr>
+        <w:t xml:space="preserve">   Get line sensor values.</w:t>
+      </w:r>
+    </w:p>
+    <w:p>
+      <w:pPr>
+        <w:spacing w:after="0"/>
+        <w:rPr>
+          <w:sz w:val="20"/>
+          <w:szCs w:val="20"/>
+        </w:rPr>
+      </w:pPr>
+      <w:r>
+        <w:rPr>
+          <w:sz w:val="20"/>
+          <w:szCs w:val="20"/>
+        </w:rPr>
+        <w:t xml:space="preserve">   Re</w:t>
+      </w:r>
+      <w:r>
+        <w:rPr>
+          <w:sz w:val="20"/>
+          <w:szCs w:val="20"/>
+        </w:rPr>
+        <w:t>port distance read from a</w:t>
+      </w:r>
+      <w:r>
+        <w:rPr>
+          <w:sz w:val="20"/>
+          <w:szCs w:val="20"/>
+        </w:rPr>
+        <w:t xml:space="preserve"> distance sensor</w:t>
+      </w:r>
+    </w:p>
+    <w:p>
+      <w:pPr>
+        <w:spacing w:after="0"/>
+        <w:rPr>
+          <w:sz w:val="20"/>
+          <w:szCs w:val="20"/>
+        </w:rPr>
+      </w:pPr>
+      <w:r>
+        <w:rPr>
+          <w:sz w:val="20"/>
+          <w:szCs w:val="20"/>
+        </w:rPr>
+        <w:t xml:space="preserve">   Set servo angle</w:t>
+      </w:r>
+    </w:p>
+    <w:p>
+      <w:pPr>
+        <w:spacing w:after="0"/>
+        <w:rPr>
+          <w:sz w:val="20"/>
+          <w:szCs w:val="20"/>
+        </w:rPr>
+      </w:pPr>
+      <w:r>
+        <w:rPr>
+          <w:sz w:val="20"/>
+          <w:szCs w:val="20"/>
+        </w:rPr>
+        <w:t xml:space="preserve">   Get acceleration/rotation/heading/altitude from IMU sensors</w:t>
+      </w:r>
+    </w:p>
+    <w:p>
+      <w:pPr>
+        <w:spacing w:after="0"/>
+        <w:rPr>
+          <w:sz w:val="20"/>
+          <w:szCs w:val="20"/>
+        </w:rPr>
+      </w:pPr>
+    </w:p>
+    <w:p>
+      <w:pPr>
+        <w:spacing w:after="0"/>
+        <w:rPr>
+          <w:sz w:val="20"/>
+          <w:szCs w:val="20"/>
+        </w:rPr>
+      </w:pPr>
+      <w:r>
+        <w:rPr>
+          <w:sz w:val="20"/>
+          <w:szCs w:val="20"/>
+        </w:rPr>
+        <w:t xml:space="preserve">The protocol also provides messages that provide information about the </w:t>
+      </w:r>
+      <w:proofErr w:type="spellStart"/>
+      <w:r>
+        <w:rPr>
+          <w:sz w:val="20"/>
+          <w:szCs w:val="20"/>
+        </w:rPr>
+        <w:t>asip</w:t>
+      </w:r>
+      <w:proofErr w:type="spellEnd"/>
+      <w:r>
+        <w:rPr>
+          <w:sz w:val="20"/>
+          <w:szCs w:val="20"/>
+        </w:rPr>
+        <w:t xml:space="preserve"> server that is running on Arduino. Error messages are sent with a header tag ‘~” followed by a string describing the error. Debug messages (when enabled by a define in the </w:t>
+      </w:r>
+      <w:proofErr w:type="spellStart"/>
+      <w:r>
+        <w:rPr>
+          <w:sz w:val="20"/>
+          <w:szCs w:val="20"/>
+        </w:rPr>
+        <w:t>asip.h</w:t>
+      </w:r>
+      <w:proofErr w:type="spellEnd"/>
+      <w:r>
+        <w:rPr>
+          <w:sz w:val="20"/>
+          <w:szCs w:val="20"/>
+        </w:rPr>
+        <w:t xml:space="preserve"> header file) are sent with ‘!’ as the header tag followed by </w:t>
+      </w:r>
+      <w:proofErr w:type="gramStart"/>
+      <w:r>
+        <w:rPr>
+          <w:sz w:val="20"/>
+          <w:szCs w:val="20"/>
+        </w:rPr>
+        <w:t>a the</w:t>
+      </w:r>
+      <w:proofErr w:type="gramEnd"/>
+      <w:r>
+        <w:rPr>
+          <w:sz w:val="20"/>
+          <w:szCs w:val="20"/>
+        </w:rPr>
+        <w:t xml:space="preserve"> debug message string. Error and debug messages (like all </w:t>
+      </w:r>
+      <w:proofErr w:type="spellStart"/>
+      <w:r>
+        <w:rPr>
+          <w:sz w:val="20"/>
+          <w:szCs w:val="20"/>
+        </w:rPr>
+        <w:t>asip</w:t>
+      </w:r>
+      <w:proofErr w:type="spellEnd"/>
+      <w:r>
+        <w:rPr>
+          <w:sz w:val="20"/>
+          <w:szCs w:val="20"/>
+        </w:rPr>
+        <w:t xml:space="preserve"> messages) are terminated with a newline character. The system also has  a message the provides the protocol version running on Arduino along with the microcontroller chip and the name of the sketch- here is an example of the version message</w:t>
+      </w:r>
+      <w:r>
+        <w:rPr>
+          <w:sz w:val="20"/>
+          <w:szCs w:val="20"/>
+        </w:rPr>
+        <w:t>, in this example, version 0.</w:t>
+      </w:r>
+      <w:r>
+        <w:rPr>
+          <w:sz w:val="20"/>
+          <w:szCs w:val="20"/>
+        </w:rPr>
+        <w:t>2</w:t>
+      </w:r>
+      <w:r>
+        <w:rPr>
+          <w:sz w:val="20"/>
+          <w:szCs w:val="20"/>
+        </w:rPr>
+        <w:t xml:space="preserve"> is  running on an ATmega328 using a sketch named </w:t>
+      </w:r>
+      <w:proofErr w:type="spellStart"/>
+      <w:r>
+        <w:rPr>
+          <w:sz w:val="20"/>
+          <w:szCs w:val="20"/>
+        </w:rPr>
+        <w:t>TestIO</w:t>
+      </w:r>
+      <w:proofErr w:type="spellEnd"/>
+      <w:r>
+        <w:rPr>
+          <w:sz w:val="20"/>
+          <w:szCs w:val="20"/>
+        </w:rPr>
+        <w:t>:</w:t>
+      </w:r>
+    </w:p>
+    <w:p>
+      <w:pPr>
+        <w:spacing w:after="0"/>
+        <w:rPr>
+          <w:sz w:val="20"/>
+          <w:szCs w:val="20"/>
+        </w:rPr>
+      </w:pPr>
+      <w:r>
+        <w:rPr>
+          <w:sz w:val="20"/>
+          <w:szCs w:val="20"/>
+        </w:rPr>
+        <w:t>“</w:t>
+      </w:r>
+      <w:r>
+        <w:rPr>
+          <w:sz w:val="20"/>
+          <w:szCs w:val="20"/>
+        </w:rPr>
+        <w:t>@#,?</w:t>
+      </w:r>
+      <w:proofErr w:type="gramStart"/>
+      <w:r>
+        <w:rPr>
+          <w:sz w:val="20"/>
+          <w:szCs w:val="20"/>
+        </w:rPr>
+        <w:t>,0,</w:t>
+      </w:r>
+      <w:r>
+        <w:rPr>
+          <w:sz w:val="20"/>
+          <w:szCs w:val="20"/>
+        </w:rPr>
+        <w:t>2</w:t>
+      </w:r>
+      <w:r>
+        <w:rPr>
+          <w:sz w:val="20"/>
+          <w:szCs w:val="20"/>
+        </w:rPr>
+        <w:t>,ATmega328P,TestIO</w:t>
+      </w:r>
+      <w:proofErr w:type="gramEnd"/>
+      <w:r>
+        <w:rPr>
+          <w:sz w:val="20"/>
+          <w:szCs w:val="20"/>
+        </w:rPr>
+        <w:t>\n”</w:t>
+      </w:r>
+      <w:r>
+        <w:rPr>
+          <w:sz w:val="20"/>
+          <w:szCs w:val="20"/>
+        </w:rPr>
+        <w:cr/>
+      </w:r>
+    </w:p>
+    <w:p>
+      <w:pPr>
+        <w:spacing w:after="0"/>
+        <w:rPr>
+          <w:sz w:val="20"/>
+          <w:szCs w:val="20"/>
+        </w:rPr>
+      </w:pPr>
+      <w:r>
+        <w:rPr>
+          <w:sz w:val="20"/>
+          <w:szCs w:val="20"/>
+        </w:rPr>
+        <w:t xml:space="preserve">The low level interface works at the pin level, similar to firmata. The higher level services interface uses enumerations so </w:t>
+      </w:r>
+      <w:r>
+        <w:rPr>
+          <w:sz w:val="20"/>
+          <w:szCs w:val="20"/>
+        </w:rPr>
         <w:t>c</w:t>
       </w:r>
-    </w:p>
-    <w:p>
-      <w:pPr>
-        <w:spacing w:after="0"/>
-        <w:rPr>
-          <w:sz w:val="20"/>
-          <w:szCs w:val="20"/>
-        </w:rPr>
-      </w:pPr>
-      <w:r>
-        <w:rPr>
-          <w:sz w:val="20"/>
-          <w:szCs w:val="20"/>
-        </w:rPr>
-        <w:t>26 September</w:t>
-      </w:r>
-      <w:r>
-        <w:rPr>
-          <w:sz w:val="20"/>
-          <w:szCs w:val="20"/>
-        </w:rPr>
-        <w:t xml:space="preserve"> 2014</w:t>
-      </w:r>
-    </w:p>
-    <w:p>
-      <w:pPr>
-        <w:rPr>
-          <w:sz w:val="20"/>
-          <w:szCs w:val="20"/>
-        </w:rPr>
-      </w:pPr>
-    </w:p>
-    <w:p>
-      <w:pPr>
-        <w:rPr>
-          <w:sz w:val="20"/>
-          <w:szCs w:val="20"/>
-        </w:rPr>
-      </w:pPr>
-      <w:r>
-        <w:rPr>
-          <w:sz w:val="20"/>
-          <w:szCs w:val="20"/>
-        </w:rPr>
-        <w:t>Th</w:t>
-      </w:r>
-      <w:r>
-        <w:rPr>
-          <w:sz w:val="20"/>
-          <w:szCs w:val="20"/>
-        </w:rPr>
-        <w:t xml:space="preserve">is document </w:t>
-      </w:r>
-      <w:r>
-        <w:rPr>
-          <w:sz w:val="20"/>
-          <w:szCs w:val="20"/>
-        </w:rPr>
-        <w:t xml:space="preserve">defines </w:t>
-      </w:r>
-      <w:r>
-        <w:rPr>
-          <w:sz w:val="20"/>
-          <w:szCs w:val="20"/>
-        </w:rPr>
-        <w:t xml:space="preserve">a simple protocol for </w:t>
-      </w:r>
-      <w:r>
-        <w:rPr>
-          <w:sz w:val="20"/>
-          <w:szCs w:val="20"/>
-        </w:rPr>
-        <w:t xml:space="preserve">controlling an </w:t>
-      </w:r>
-      <w:r>
-        <w:rPr>
-          <w:sz w:val="20"/>
-          <w:szCs w:val="20"/>
-        </w:rPr>
-        <w:t>Arduino</w:t>
-      </w:r>
-      <w:r>
-        <w:rPr>
-          <w:sz w:val="20"/>
-          <w:szCs w:val="20"/>
-        </w:rPr>
-        <w:t xml:space="preserve"> from a computer</w:t>
-      </w:r>
-      <w:r>
-        <w:rPr>
-          <w:sz w:val="20"/>
-          <w:szCs w:val="20"/>
-        </w:rPr>
-        <w:t xml:space="preserve">. The protocol is intended to be </w:t>
-      </w:r>
-      <w:r>
-        <w:rPr>
-          <w:sz w:val="20"/>
-          <w:szCs w:val="20"/>
-        </w:rPr>
-        <w:t>a</w:t>
-      </w:r>
-      <w:r>
-        <w:rPr>
-          <w:sz w:val="20"/>
-          <w:szCs w:val="20"/>
-        </w:rPr>
-        <w:t xml:space="preserve"> more e</w:t>
-      </w:r>
-      <w:r>
-        <w:rPr>
-          <w:sz w:val="20"/>
-          <w:szCs w:val="20"/>
-        </w:rPr>
-        <w:t>xtensible</w:t>
+      <w:r>
+        <w:rPr>
+          <w:sz w:val="20"/>
+          <w:szCs w:val="20"/>
+        </w:rPr>
+        <w:t xml:space="preserve">lients are isolated from </w:t>
+      </w:r>
+      <w:r>
+        <w:rPr>
+          <w:sz w:val="20"/>
+          <w:szCs w:val="20"/>
+        </w:rPr>
+        <w:t xml:space="preserve">specific </w:t>
+      </w:r>
+      <w:r>
+        <w:rPr>
+          <w:sz w:val="20"/>
+          <w:szCs w:val="20"/>
+        </w:rPr>
+        <w:t xml:space="preserve">pins and hardware </w:t>
+      </w:r>
+      <w:r>
+        <w:rPr>
+          <w:sz w:val="20"/>
+          <w:szCs w:val="20"/>
+        </w:rPr>
+        <w:t>implementation</w:t>
+      </w:r>
+      <w:r>
+        <w:rPr>
+          <w:sz w:val="20"/>
+          <w:szCs w:val="20"/>
+        </w:rPr>
+        <w:t>.</w:t>
+      </w:r>
+      <w:r>
+        <w:rPr>
+          <w:sz w:val="20"/>
+          <w:szCs w:val="20"/>
+        </w:rPr>
+        <w:t xml:space="preserve"> By default, all pins capable of </w:t>
+      </w:r>
+      <w:proofErr w:type="spellStart"/>
+      <w:r>
+        <w:rPr>
+          <w:sz w:val="20"/>
+          <w:szCs w:val="20"/>
+        </w:rPr>
+        <w:t>analog</w:t>
+      </w:r>
+      <w:proofErr w:type="spellEnd"/>
+      <w:r>
+        <w:rPr>
+          <w:sz w:val="20"/>
+          <w:szCs w:val="20"/>
+        </w:rPr>
+        <w:t xml:space="preserve"> input are set to report </w:t>
+      </w:r>
+      <w:proofErr w:type="spellStart"/>
+      <w:r>
+        <w:rPr>
+          <w:sz w:val="20"/>
+          <w:szCs w:val="20"/>
+        </w:rPr>
+        <w:t>analog</w:t>
+      </w:r>
+      <w:proofErr w:type="spellEnd"/>
+      <w:r>
+        <w:rPr>
+          <w:sz w:val="20"/>
+          <w:szCs w:val="20"/>
+        </w:rPr>
+        <w:t xml:space="preserve"> values. All other pins are set to digital input (note that firmata defaults to digital output).  </w:t>
+      </w:r>
+      <w:r>
+        <w:rPr>
+          <w:sz w:val="20"/>
+          <w:szCs w:val="20"/>
+        </w:rPr>
+        <w:t xml:space="preserve">By default, </w:t>
+      </w:r>
+      <w:proofErr w:type="spellStart"/>
+      <w:r>
+        <w:rPr>
+          <w:sz w:val="20"/>
+          <w:szCs w:val="20"/>
+        </w:rPr>
+        <w:t>analog</w:t>
+      </w:r>
+      <w:proofErr w:type="spellEnd"/>
+      <w:r>
+        <w:rPr>
+          <w:sz w:val="20"/>
+          <w:szCs w:val="20"/>
+        </w:rPr>
+        <w:t xml:space="preserve"> write can be used on any pin that supports PWM as long as it is not reserved by a service.</w:t>
+      </w:r>
+    </w:p>
+    <w:p>
+      <w:pPr>
+        <w:spacing w:after="0"/>
+        <w:rPr>
+          <w:sz w:val="20"/>
+          <w:szCs w:val="20"/>
+        </w:rPr>
+      </w:pPr>
+    </w:p>
+    <w:p>
+      <w:pPr>
+        <w:spacing w:after="0"/>
+        <w:rPr>
+          <w:sz w:val="20"/>
+          <w:szCs w:val="20"/>
+        </w:rPr>
+      </w:pPr>
+      <w:r>
+        <w:rPr>
+          <w:sz w:val="20"/>
+          <w:szCs w:val="20"/>
+        </w:rPr>
+        <w:lastRenderedPageBreak/>
+        <w:t xml:space="preserve"> If strict enforcing of pins modes is required</w:t>
+      </w:r>
+      <w:proofErr w:type="gramStart"/>
+      <w:r>
+        <w:rPr>
+          <w:sz w:val="20"/>
+          <w:szCs w:val="20"/>
+        </w:rPr>
+        <w:t>,</w:t>
       </w:r>
       <w:r>
         <w:rPr>
@@ -266,21 +1232,361 @@
           <w:sz w:val="20"/>
           <w:szCs w:val="20"/>
         </w:rPr>
-        <w:t xml:space="preserve">replacement for </w:t>
-      </w:r>
-      <w:r>
-        <w:rPr>
-          <w:sz w:val="20"/>
-          <w:szCs w:val="20"/>
-        </w:rPr>
-        <w:t xml:space="preserve">firmata. </w:t>
-      </w:r>
-      <w:r>
-        <w:rPr>
-          <w:sz w:val="20"/>
-          <w:szCs w:val="20"/>
-        </w:rPr>
-        <w:t>A prototype of this interface is currently implemented and feedback on this proposal is desired befor</w:t>
+        <w:t xml:space="preserve"> call</w:t>
+      </w:r>
+      <w:proofErr w:type="gramEnd"/>
+      <w:r>
+        <w:rPr>
+          <w:sz w:val="20"/>
+          <w:szCs w:val="20"/>
+        </w:rPr>
+        <w:t xml:space="preserve"> the </w:t>
+      </w:r>
+      <w:proofErr w:type="spellStart"/>
+      <w:r>
+        <w:rPr>
+          <w:sz w:val="20"/>
+          <w:szCs w:val="20"/>
+        </w:rPr>
+        <w:t>asipIO</w:t>
+      </w:r>
+      <w:r>
+        <w:rPr>
+          <w:sz w:val="20"/>
+          <w:szCs w:val="20"/>
+        </w:rPr>
+        <w:t>.begin</w:t>
+      </w:r>
+      <w:proofErr w:type="spellEnd"/>
+      <w:r>
+        <w:rPr>
+          <w:sz w:val="20"/>
+          <w:szCs w:val="20"/>
+        </w:rPr>
+        <w:t xml:space="preserve"> </w:t>
+      </w:r>
+      <w:r>
+        <w:rPr>
+          <w:sz w:val="20"/>
+          <w:szCs w:val="20"/>
+        </w:rPr>
+        <w:t xml:space="preserve">function </w:t>
+      </w:r>
+      <w:r>
+        <w:rPr>
+          <w:sz w:val="20"/>
+          <w:szCs w:val="20"/>
+        </w:rPr>
+        <w:t xml:space="preserve">with the argument: </w:t>
+      </w:r>
+      <w:r>
+        <w:rPr>
+          <w:sz w:val="20"/>
+          <w:szCs w:val="20"/>
+        </w:rPr>
+        <w:t>STRICT_PINMODE</w:t>
+      </w:r>
+      <w:r>
+        <w:rPr>
+          <w:sz w:val="20"/>
+          <w:szCs w:val="20"/>
+        </w:rPr>
+        <w:t>.</w:t>
+      </w:r>
+      <w:r>
+        <w:rPr>
+          <w:sz w:val="20"/>
+          <w:szCs w:val="20"/>
+        </w:rPr>
+        <w:t xml:space="preserve"> In this mode, all </w:t>
+      </w:r>
+      <w:proofErr w:type="spellStart"/>
+      <w:r>
+        <w:rPr>
+          <w:sz w:val="20"/>
+          <w:szCs w:val="20"/>
+        </w:rPr>
+        <w:t>analog</w:t>
+      </w:r>
+      <w:proofErr w:type="spellEnd"/>
+      <w:r>
+        <w:rPr>
+          <w:sz w:val="20"/>
+          <w:szCs w:val="20"/>
+        </w:rPr>
+        <w:t xml:space="preserve"> pins not reserved by another service will be in </w:t>
+      </w:r>
+      <w:proofErr w:type="spellStart"/>
+      <w:r>
+        <w:rPr>
+          <w:sz w:val="20"/>
+          <w:szCs w:val="20"/>
+        </w:rPr>
+        <w:t>analog</w:t>
+      </w:r>
+      <w:proofErr w:type="spellEnd"/>
+      <w:r>
+        <w:rPr>
+          <w:sz w:val="20"/>
+          <w:szCs w:val="20"/>
+        </w:rPr>
+        <w:t xml:space="preserve"> input mode. Also, an error will be returned on </w:t>
+      </w:r>
+      <w:r>
+        <w:rPr>
+          <w:sz w:val="20"/>
+          <w:szCs w:val="20"/>
+        </w:rPr>
+        <w:t xml:space="preserve">calls to </w:t>
+      </w:r>
+      <w:proofErr w:type="spellStart"/>
+      <w:r>
+        <w:rPr>
+          <w:sz w:val="20"/>
+          <w:szCs w:val="20"/>
+        </w:rPr>
+        <w:t>analogWrite</w:t>
+      </w:r>
+      <w:proofErr w:type="spellEnd"/>
+      <w:r>
+        <w:rPr>
+          <w:sz w:val="20"/>
+          <w:szCs w:val="20"/>
+        </w:rPr>
+        <w:t xml:space="preserve"> on pin</w:t>
+      </w:r>
+      <w:r>
+        <w:rPr>
+          <w:sz w:val="20"/>
+          <w:szCs w:val="20"/>
+        </w:rPr>
+        <w:t>s</w:t>
+      </w:r>
+      <w:r>
+        <w:rPr>
+          <w:sz w:val="20"/>
+          <w:szCs w:val="20"/>
+        </w:rPr>
+        <w:t xml:space="preserve"> not </w:t>
+      </w:r>
+      <w:r>
+        <w:rPr>
+          <w:sz w:val="20"/>
+          <w:szCs w:val="20"/>
+        </w:rPr>
+        <w:t xml:space="preserve">explicitly set to </w:t>
+      </w:r>
+      <w:r>
+        <w:rPr>
+          <w:sz w:val="20"/>
+          <w:szCs w:val="20"/>
+        </w:rPr>
+        <w:t>PWM mode.</w:t>
+      </w:r>
+    </w:p>
+    <w:p>
+      <w:pPr>
+        <w:spacing w:after="0"/>
+        <w:rPr>
+          <w:sz w:val="20"/>
+          <w:szCs w:val="20"/>
+        </w:rPr>
+      </w:pPr>
+    </w:p>
+    <w:p>
+      <w:pPr>
+        <w:spacing w:after="0"/>
+        <w:rPr>
+          <w:b/>
+          <w:sz w:val="20"/>
+          <w:szCs w:val="20"/>
+        </w:rPr>
+      </w:pPr>
+      <w:r>
+        <w:rPr>
+          <w:b/>
+          <w:sz w:val="20"/>
+          <w:szCs w:val="20"/>
+        </w:rPr>
+        <w:t xml:space="preserve">Low </w:t>
+      </w:r>
+      <w:proofErr w:type="gramStart"/>
+      <w:r>
+        <w:rPr>
+          <w:b/>
+          <w:sz w:val="20"/>
+          <w:szCs w:val="20"/>
+        </w:rPr>
+        <w:t xml:space="preserve">Level </w:t>
+      </w:r>
+      <w:r>
+        <w:rPr>
+          <w:b/>
+          <w:sz w:val="20"/>
+          <w:szCs w:val="20"/>
+        </w:rPr>
+        <w:t xml:space="preserve"> Arduino</w:t>
+      </w:r>
+      <w:proofErr w:type="gramEnd"/>
+      <w:r>
+        <w:rPr>
+          <w:b/>
+          <w:sz w:val="20"/>
+          <w:szCs w:val="20"/>
+        </w:rPr>
+        <w:t xml:space="preserve"> Pin </w:t>
+      </w:r>
+      <w:r>
+        <w:rPr>
+          <w:b/>
+          <w:sz w:val="20"/>
+          <w:szCs w:val="20"/>
+        </w:rPr>
+        <w:t xml:space="preserve">I/O </w:t>
+      </w:r>
+      <w:r>
+        <w:rPr>
+          <w:b/>
+          <w:sz w:val="20"/>
+          <w:szCs w:val="20"/>
+        </w:rPr>
+        <w:t>Interface</w:t>
+      </w:r>
+    </w:p>
+    <w:p>
+      <w:pPr>
+        <w:spacing w:after="0"/>
+        <w:rPr>
+          <w:sz w:val="20"/>
+          <w:szCs w:val="20"/>
+        </w:rPr>
+      </w:pPr>
+      <w:r>
+        <w:rPr>
+          <w:sz w:val="20"/>
+          <w:szCs w:val="20"/>
+        </w:rPr>
+        <w:t xml:space="preserve">Digital pins </w:t>
+      </w:r>
+      <w:r>
+        <w:rPr>
+          <w:sz w:val="20"/>
+          <w:szCs w:val="20"/>
+        </w:rPr>
+        <w:t>(0-19 on the Uno)</w:t>
+      </w:r>
+      <w:r>
+        <w:rPr>
+          <w:sz w:val="20"/>
+          <w:szCs w:val="20"/>
+        </w:rPr>
+        <w:t xml:space="preserve"> and </w:t>
+      </w:r>
+      <w:proofErr w:type="spellStart"/>
+      <w:r>
+        <w:rPr>
+          <w:sz w:val="20"/>
+          <w:szCs w:val="20"/>
+        </w:rPr>
+        <w:t>Analog</w:t>
+      </w:r>
+      <w:proofErr w:type="spellEnd"/>
+      <w:r>
+        <w:rPr>
+          <w:sz w:val="20"/>
+          <w:szCs w:val="20"/>
+        </w:rPr>
+        <w:t xml:space="preserve"> </w:t>
+      </w:r>
+      <w:proofErr w:type="gramStart"/>
+      <w:r>
+        <w:rPr>
+          <w:sz w:val="20"/>
+          <w:szCs w:val="20"/>
+        </w:rPr>
+        <w:t xml:space="preserve">pins  </w:t>
+      </w:r>
+      <w:r>
+        <w:rPr>
+          <w:sz w:val="20"/>
+          <w:szCs w:val="20"/>
+        </w:rPr>
+        <w:t>(</w:t>
+      </w:r>
+      <w:proofErr w:type="gramEnd"/>
+      <w:r>
+        <w:rPr>
+          <w:sz w:val="20"/>
+          <w:szCs w:val="20"/>
+        </w:rPr>
+        <w:t xml:space="preserve">0-6 on the Uno) </w:t>
+      </w:r>
+      <w:r>
+        <w:rPr>
+          <w:sz w:val="20"/>
+          <w:szCs w:val="20"/>
+        </w:rPr>
+        <w:t xml:space="preserve">will be supported .  </w:t>
+      </w:r>
+      <w:r>
+        <w:rPr>
+          <w:sz w:val="20"/>
+          <w:szCs w:val="20"/>
+        </w:rPr>
+        <w:t xml:space="preserve">In the </w:t>
+      </w:r>
+      <w:proofErr w:type="spellStart"/>
+      <w:r>
+        <w:rPr>
+          <w:sz w:val="20"/>
+          <w:szCs w:val="20"/>
+        </w:rPr>
+        <w:t>Mirtle</w:t>
+      </w:r>
+      <w:proofErr w:type="spellEnd"/>
+      <w:r>
+        <w:rPr>
+          <w:sz w:val="20"/>
+          <w:szCs w:val="20"/>
+        </w:rPr>
+        <w:t xml:space="preserve"> implementation, m</w:t>
+      </w:r>
+      <w:r>
+        <w:rPr>
+          <w:sz w:val="20"/>
+          <w:szCs w:val="20"/>
+        </w:rPr>
+        <w:t xml:space="preserve">ost of these pins will be assigned to on-board robot hardware functions (motor control, encoder </w:t>
+      </w:r>
+      <w:proofErr w:type="spellStart"/>
+      <w:r>
+        <w:rPr>
+          <w:sz w:val="20"/>
+          <w:szCs w:val="20"/>
+        </w:rPr>
+        <w:t>etc</w:t>
+      </w:r>
+      <w:proofErr w:type="spellEnd"/>
+      <w:r>
+        <w:rPr>
+          <w:sz w:val="20"/>
+          <w:szCs w:val="20"/>
+        </w:rPr>
+        <w:t xml:space="preserve">) and it is expected that the higher level  functions described </w:t>
+      </w:r>
+      <w:r>
+        <w:rPr>
+          <w:sz w:val="20"/>
+          <w:szCs w:val="20"/>
+        </w:rPr>
+        <w:t xml:space="preserve">in the next section </w:t>
+      </w:r>
+      <w:r>
+        <w:rPr>
+          <w:sz w:val="20"/>
+          <w:szCs w:val="20"/>
+        </w:rPr>
+        <w:t>will be used to access th</w:t>
       </w:r>
       <w:r>
         <w:rPr>
@@ -294,61 +1600,8 @@
           <w:sz w:val="20"/>
           <w:szCs w:val="20"/>
         </w:rPr>
-        <w:t xml:space="preserve"> finalising </w:t>
-      </w:r>
-      <w:r>
-        <w:rPr>
-          <w:sz w:val="20"/>
-          <w:szCs w:val="20"/>
-        </w:rPr>
-        <w:t>this interface</w:t>
-      </w:r>
-      <w:r>
-        <w:rPr>
-          <w:sz w:val="20"/>
-          <w:szCs w:val="20"/>
-        </w:rPr>
-        <w:t>.</w:t>
-      </w:r>
-    </w:p>
-    <w:p>
-      <w:pPr>
-        <w:rPr>
-          <w:sz w:val="20"/>
-          <w:szCs w:val="20"/>
-        </w:rPr>
-      </w:pPr>
-      <w:r>
-        <w:rPr>
-          <w:b/>
-          <w:sz w:val="20"/>
-          <w:szCs w:val="20"/>
-        </w:rPr>
-        <w:t xml:space="preserve">Summary: </w:t>
-      </w:r>
-      <w:r>
-        <w:rPr>
-          <w:sz w:val="20"/>
-          <w:szCs w:val="20"/>
-        </w:rPr>
-        <w:t xml:space="preserve">The interface </w:t>
-      </w:r>
-      <w:r>
-        <w:rPr>
-          <w:sz w:val="20"/>
-          <w:szCs w:val="20"/>
-        </w:rPr>
-        <w:t xml:space="preserve">is intended to provide similar functionality to the </w:t>
-      </w:r>
-      <w:proofErr w:type="gramStart"/>
-      <w:r>
-        <w:rPr>
-          <w:sz w:val="20"/>
-          <w:szCs w:val="20"/>
-        </w:rPr>
-        <w:t>current  firmata</w:t>
-      </w:r>
-      <w:proofErr w:type="gramEnd"/>
+        <w:t>se</w:t>
+      </w:r>
       <w:r>
         <w:rPr>
           <w:sz w:val="20"/>
@@ -356,972 +1609,6 @@
         </w:rPr>
         <w:t xml:space="preserve"> </w:t>
       </w:r>
-      <w:proofErr w:type="spellStart"/>
-      <w:r>
-        <w:rPr>
-          <w:sz w:val="20"/>
-          <w:szCs w:val="20"/>
-        </w:rPr>
-        <w:t>mirtle</w:t>
-      </w:r>
-      <w:proofErr w:type="spellEnd"/>
-      <w:r>
-        <w:rPr>
-          <w:sz w:val="20"/>
-          <w:szCs w:val="20"/>
-        </w:rPr>
-        <w:t xml:space="preserve"> implementation with </w:t>
-      </w:r>
-      <w:r>
-        <w:rPr>
-          <w:sz w:val="20"/>
-          <w:szCs w:val="20"/>
-        </w:rPr>
-        <w:t xml:space="preserve">the </w:t>
-      </w:r>
-      <w:r>
-        <w:rPr>
-          <w:sz w:val="20"/>
-          <w:szCs w:val="20"/>
-        </w:rPr>
-        <w:t>addition</w:t>
-      </w:r>
-      <w:r>
-        <w:rPr>
-          <w:sz w:val="20"/>
-          <w:szCs w:val="20"/>
-        </w:rPr>
-        <w:t xml:space="preserve">al aim of being </w:t>
-      </w:r>
-      <w:r>
-        <w:rPr>
-          <w:sz w:val="20"/>
-          <w:szCs w:val="20"/>
-        </w:rPr>
-        <w:t xml:space="preserve">easier to </w:t>
-      </w:r>
-      <w:r>
-        <w:rPr>
-          <w:sz w:val="20"/>
-          <w:szCs w:val="20"/>
-        </w:rPr>
-        <w:t xml:space="preserve">extend to support higher level services </w:t>
-      </w:r>
-      <w:r>
-        <w:rPr>
-          <w:sz w:val="20"/>
-          <w:szCs w:val="20"/>
-        </w:rPr>
-        <w:t xml:space="preserve"> </w:t>
-      </w:r>
-      <w:r>
-        <w:rPr>
-          <w:sz w:val="20"/>
-          <w:szCs w:val="20"/>
-        </w:rPr>
-        <w:t xml:space="preserve">(motor speed and direction, distance measurement </w:t>
-      </w:r>
-      <w:proofErr w:type="spellStart"/>
-      <w:r>
-        <w:rPr>
-          <w:sz w:val="20"/>
-          <w:szCs w:val="20"/>
-        </w:rPr>
-        <w:t>etc</w:t>
-      </w:r>
-      <w:proofErr w:type="spellEnd"/>
-      <w:r>
-        <w:rPr>
-          <w:sz w:val="20"/>
-          <w:szCs w:val="20"/>
-        </w:rPr>
-        <w:t xml:space="preserve">). This new protocol </w:t>
-      </w:r>
-      <w:r>
-        <w:rPr>
-          <w:sz w:val="20"/>
-          <w:szCs w:val="20"/>
-        </w:rPr>
-        <w:t>abstract</w:t>
-      </w:r>
-      <w:r>
-        <w:rPr>
-          <w:sz w:val="20"/>
-          <w:szCs w:val="20"/>
-        </w:rPr>
-        <w:t xml:space="preserve">s services from the hardware which </w:t>
-      </w:r>
-      <w:r>
-        <w:rPr>
-          <w:sz w:val="20"/>
-          <w:szCs w:val="20"/>
-        </w:rPr>
-        <w:t xml:space="preserve">makes it easier to ensure that hardware attached to the Arduino board is </w:t>
-      </w:r>
-      <w:r>
-        <w:rPr>
-          <w:sz w:val="20"/>
-          <w:szCs w:val="20"/>
-        </w:rPr>
-        <w:t>correctly</w:t>
-      </w:r>
-      <w:r>
-        <w:rPr>
-          <w:sz w:val="20"/>
-          <w:szCs w:val="20"/>
-        </w:rPr>
-        <w:t xml:space="preserve"> mapped to software</w:t>
-      </w:r>
-      <w:r>
-        <w:rPr>
-          <w:sz w:val="20"/>
-          <w:szCs w:val="20"/>
-        </w:rPr>
-        <w:t xml:space="preserve"> running </w:t>
-      </w:r>
-      <w:r>
-        <w:rPr>
-          <w:sz w:val="20"/>
-          <w:szCs w:val="20"/>
-        </w:rPr>
-        <w:t>remotely</w:t>
-      </w:r>
-      <w:r>
-        <w:rPr>
-          <w:sz w:val="20"/>
-          <w:szCs w:val="20"/>
-        </w:rPr>
-        <w:t xml:space="preserve"> on the client</w:t>
-      </w:r>
-      <w:r>
-        <w:rPr>
-          <w:sz w:val="20"/>
-          <w:szCs w:val="20"/>
-        </w:rPr>
-        <w:t>.</w:t>
-      </w:r>
-    </w:p>
-    <w:p>
-      <w:pPr>
-        <w:rPr>
-          <w:sz w:val="20"/>
-          <w:szCs w:val="20"/>
-        </w:rPr>
-      </w:pPr>
-      <w:r>
-        <w:rPr>
-          <w:sz w:val="20"/>
-          <w:szCs w:val="20"/>
-        </w:rPr>
-        <w:t>To achieve these goals, the interface exists at two levels. The lower level suppo</w:t>
-      </w:r>
-      <w:r>
-        <w:rPr>
-          <w:sz w:val="20"/>
-          <w:szCs w:val="20"/>
-        </w:rPr>
-        <w:t>r</w:t>
-      </w:r>
-      <w:r>
-        <w:rPr>
-          <w:sz w:val="20"/>
-          <w:szCs w:val="20"/>
-        </w:rPr>
-        <w:t xml:space="preserve">ts Arduino primitives </w:t>
-      </w:r>
-      <w:proofErr w:type="gramStart"/>
-      <w:r>
-        <w:rPr>
-          <w:sz w:val="20"/>
-          <w:szCs w:val="20"/>
-        </w:rPr>
-        <w:t>such  as</w:t>
-      </w:r>
-      <w:proofErr w:type="gramEnd"/>
-      <w:r>
-        <w:rPr>
-          <w:sz w:val="20"/>
-          <w:szCs w:val="20"/>
-        </w:rPr>
-        <w:t>:</w:t>
-      </w:r>
-    </w:p>
-    <w:p>
-      <w:pPr>
-        <w:spacing w:after="0"/>
-        <w:rPr>
-          <w:sz w:val="20"/>
-          <w:szCs w:val="20"/>
-        </w:rPr>
-      </w:pPr>
-      <w:r>
-        <w:rPr>
-          <w:sz w:val="20"/>
-          <w:szCs w:val="20"/>
-        </w:rPr>
-        <w:t xml:space="preserve">  </w:t>
-      </w:r>
-      <w:r>
-        <w:rPr>
-          <w:sz w:val="20"/>
-          <w:szCs w:val="20"/>
-        </w:rPr>
-        <w:t xml:space="preserve">  </w:t>
-      </w:r>
-      <w:proofErr w:type="spellStart"/>
-      <w:proofErr w:type="gramStart"/>
-      <w:r>
-        <w:rPr>
-          <w:sz w:val="20"/>
-          <w:szCs w:val="20"/>
-        </w:rPr>
-        <w:t>pinMode</w:t>
-      </w:r>
-      <w:proofErr w:type="spellEnd"/>
-      <w:proofErr w:type="gramEnd"/>
-    </w:p>
-    <w:p>
-      <w:pPr>
-        <w:spacing w:after="0"/>
-        <w:rPr>
-          <w:sz w:val="20"/>
-          <w:szCs w:val="20"/>
-        </w:rPr>
-      </w:pPr>
-      <w:r>
-        <w:rPr>
-          <w:sz w:val="20"/>
-          <w:szCs w:val="20"/>
-        </w:rPr>
-        <w:t xml:space="preserve">    </w:t>
-      </w:r>
-      <w:proofErr w:type="spellStart"/>
-      <w:proofErr w:type="gramStart"/>
-      <w:r>
-        <w:rPr>
-          <w:sz w:val="20"/>
-          <w:szCs w:val="20"/>
-        </w:rPr>
-        <w:t>digitalRead</w:t>
-      </w:r>
-      <w:proofErr w:type="spellEnd"/>
-      <w:proofErr w:type="gramEnd"/>
-    </w:p>
-    <w:p>
-      <w:pPr>
-        <w:spacing w:after="0"/>
-        <w:rPr>
-          <w:sz w:val="20"/>
-          <w:szCs w:val="20"/>
-        </w:rPr>
-      </w:pPr>
-      <w:r>
-        <w:rPr>
-          <w:sz w:val="20"/>
-          <w:szCs w:val="20"/>
-        </w:rPr>
-        <w:t xml:space="preserve">   </w:t>
-      </w:r>
-      <w:r>
-        <w:rPr>
-          <w:sz w:val="20"/>
-          <w:szCs w:val="20"/>
-        </w:rPr>
-        <w:t xml:space="preserve"> </w:t>
-      </w:r>
-      <w:proofErr w:type="spellStart"/>
-      <w:proofErr w:type="gramStart"/>
-      <w:r>
-        <w:rPr>
-          <w:sz w:val="20"/>
-          <w:szCs w:val="20"/>
-        </w:rPr>
-        <w:t>digitalWrite</w:t>
-      </w:r>
-      <w:proofErr w:type="spellEnd"/>
-      <w:proofErr w:type="gramEnd"/>
-    </w:p>
-    <w:p>
-      <w:pPr>
-        <w:spacing w:after="0"/>
-        <w:rPr>
-          <w:sz w:val="20"/>
-          <w:szCs w:val="20"/>
-        </w:rPr>
-      </w:pPr>
-      <w:r>
-        <w:rPr>
-          <w:sz w:val="20"/>
-          <w:szCs w:val="20"/>
-        </w:rPr>
-        <w:t xml:space="preserve">    </w:t>
-      </w:r>
-      <w:proofErr w:type="spellStart"/>
-      <w:proofErr w:type="gramStart"/>
-      <w:r>
-        <w:rPr>
-          <w:sz w:val="20"/>
-          <w:szCs w:val="20"/>
-        </w:rPr>
-        <w:t>analogRead</w:t>
-      </w:r>
-      <w:proofErr w:type="spellEnd"/>
-      <w:proofErr w:type="gramEnd"/>
-    </w:p>
-    <w:p>
-      <w:pPr>
-        <w:spacing w:after="0"/>
-        <w:rPr>
-          <w:sz w:val="20"/>
-          <w:szCs w:val="20"/>
-        </w:rPr>
-      </w:pPr>
-      <w:r>
-        <w:rPr>
-          <w:sz w:val="20"/>
-          <w:szCs w:val="20"/>
-        </w:rPr>
-        <w:t xml:space="preserve">    </w:t>
-      </w:r>
-      <w:proofErr w:type="spellStart"/>
-      <w:proofErr w:type="gramStart"/>
-      <w:r>
-        <w:rPr>
-          <w:sz w:val="20"/>
-          <w:szCs w:val="20"/>
-        </w:rPr>
-        <w:t>analogWrite</w:t>
-      </w:r>
-      <w:proofErr w:type="spellEnd"/>
-      <w:proofErr w:type="gramEnd"/>
-    </w:p>
-    <w:p>
-      <w:pPr>
-        <w:spacing w:after="0"/>
-        <w:rPr>
-          <w:sz w:val="20"/>
-          <w:szCs w:val="20"/>
-        </w:rPr>
-      </w:pPr>
-    </w:p>
-    <w:p>
-      <w:pPr>
-        <w:spacing w:after="0"/>
-        <w:rPr>
-          <w:sz w:val="20"/>
-          <w:szCs w:val="20"/>
-        </w:rPr>
-      </w:pPr>
-      <w:r>
-        <w:rPr>
-          <w:sz w:val="20"/>
-          <w:szCs w:val="20"/>
-        </w:rPr>
-        <w:t xml:space="preserve">The higher level interface supports abstracted services </w:t>
-      </w:r>
-      <w:r>
-        <w:rPr>
-          <w:sz w:val="20"/>
-          <w:szCs w:val="20"/>
-        </w:rPr>
-        <w:t>that will include:</w:t>
-      </w:r>
-      <w:r>
-        <w:rPr>
-          <w:sz w:val="20"/>
-          <w:szCs w:val="20"/>
-        </w:rPr>
-        <w:t xml:space="preserve"> </w:t>
-      </w:r>
-    </w:p>
-    <w:p>
-      <w:pPr>
-        <w:spacing w:after="0"/>
-        <w:rPr>
-          <w:sz w:val="20"/>
-          <w:szCs w:val="20"/>
-        </w:rPr>
-      </w:pPr>
-      <w:r>
-        <w:rPr>
-          <w:sz w:val="20"/>
-          <w:szCs w:val="20"/>
-        </w:rPr>
-        <w:t xml:space="preserve">  </w:t>
-      </w:r>
-      <w:r>
-        <w:rPr>
-          <w:sz w:val="20"/>
-          <w:szCs w:val="20"/>
-        </w:rPr>
-        <w:t xml:space="preserve"> </w:t>
-      </w:r>
-      <w:r>
-        <w:rPr>
-          <w:sz w:val="20"/>
-          <w:szCs w:val="20"/>
-        </w:rPr>
-        <w:t>Set Motor Speed and direction</w:t>
-      </w:r>
-    </w:p>
-    <w:p>
-      <w:pPr>
-        <w:spacing w:after="0"/>
-        <w:rPr>
-          <w:sz w:val="20"/>
-          <w:szCs w:val="20"/>
-        </w:rPr>
-      </w:pPr>
-      <w:r>
-        <w:rPr>
-          <w:sz w:val="20"/>
-          <w:szCs w:val="20"/>
-        </w:rPr>
-        <w:t xml:space="preserve">   </w:t>
-      </w:r>
-      <w:r>
-        <w:rPr>
-          <w:sz w:val="20"/>
-          <w:szCs w:val="20"/>
-        </w:rPr>
-        <w:t>Get encoder counts and pulse widths</w:t>
-      </w:r>
-    </w:p>
-    <w:p>
-      <w:pPr>
-        <w:spacing w:after="0"/>
-        <w:rPr>
-          <w:sz w:val="20"/>
-          <w:szCs w:val="20"/>
-        </w:rPr>
-      </w:pPr>
-      <w:r>
-        <w:rPr>
-          <w:sz w:val="20"/>
-          <w:szCs w:val="20"/>
-        </w:rPr>
-        <w:t xml:space="preserve">   Get bump switch states</w:t>
-      </w:r>
-    </w:p>
-    <w:p>
-      <w:pPr>
-        <w:spacing w:after="0"/>
-        <w:rPr>
-          <w:sz w:val="20"/>
-          <w:szCs w:val="20"/>
-        </w:rPr>
-      </w:pPr>
-      <w:r>
-        <w:rPr>
-          <w:sz w:val="20"/>
-          <w:szCs w:val="20"/>
-        </w:rPr>
-        <w:t xml:space="preserve">   Get line sensor values.</w:t>
-      </w:r>
-    </w:p>
-    <w:p>
-      <w:pPr>
-        <w:spacing w:after="0"/>
-        <w:rPr>
-          <w:sz w:val="20"/>
-          <w:szCs w:val="20"/>
-        </w:rPr>
-      </w:pPr>
-      <w:r>
-        <w:rPr>
-          <w:sz w:val="20"/>
-          <w:szCs w:val="20"/>
-        </w:rPr>
-        <w:t xml:space="preserve">   Re</w:t>
-      </w:r>
-      <w:r>
-        <w:rPr>
-          <w:sz w:val="20"/>
-          <w:szCs w:val="20"/>
-        </w:rPr>
-        <w:t>port distance read from a</w:t>
-      </w:r>
-      <w:r>
-        <w:rPr>
-          <w:sz w:val="20"/>
-          <w:szCs w:val="20"/>
-        </w:rPr>
-        <w:t xml:space="preserve"> distance sensor</w:t>
-      </w:r>
-    </w:p>
-    <w:p>
-      <w:pPr>
-        <w:spacing w:after="0"/>
-        <w:rPr>
-          <w:sz w:val="20"/>
-          <w:szCs w:val="20"/>
-        </w:rPr>
-      </w:pPr>
-      <w:r>
-        <w:rPr>
-          <w:sz w:val="20"/>
-          <w:szCs w:val="20"/>
-        </w:rPr>
-        <w:t xml:space="preserve">   Set servo angle</w:t>
-      </w:r>
-    </w:p>
-    <w:p>
-      <w:pPr>
-        <w:spacing w:after="0"/>
-        <w:rPr>
-          <w:sz w:val="20"/>
-          <w:szCs w:val="20"/>
-        </w:rPr>
-      </w:pPr>
-      <w:r>
-        <w:rPr>
-          <w:sz w:val="20"/>
-          <w:szCs w:val="20"/>
-        </w:rPr>
-        <w:t xml:space="preserve">   Get acceleration/rotation/heading/altitude from IMU sensors</w:t>
-      </w:r>
-    </w:p>
-    <w:p>
-      <w:pPr>
-        <w:spacing w:after="0"/>
-        <w:rPr>
-          <w:sz w:val="20"/>
-          <w:szCs w:val="20"/>
-        </w:rPr>
-      </w:pPr>
-    </w:p>
-    <w:p>
-      <w:pPr>
-        <w:spacing w:after="0"/>
-        <w:rPr>
-          <w:sz w:val="20"/>
-          <w:szCs w:val="20"/>
-        </w:rPr>
-      </w:pPr>
-      <w:r>
-        <w:rPr>
-          <w:sz w:val="20"/>
-          <w:szCs w:val="20"/>
-        </w:rPr>
-        <w:t xml:space="preserve">The protocol also provides messages that provide information about the </w:t>
-      </w:r>
-      <w:proofErr w:type="spellStart"/>
-      <w:r>
-        <w:rPr>
-          <w:sz w:val="20"/>
-          <w:szCs w:val="20"/>
-        </w:rPr>
-        <w:t>asip</w:t>
-      </w:r>
-      <w:proofErr w:type="spellEnd"/>
-      <w:r>
-        <w:rPr>
-          <w:sz w:val="20"/>
-          <w:szCs w:val="20"/>
-        </w:rPr>
-        <w:t xml:space="preserve"> server that is running on Arduino. Error messages are sent with a header tag ‘~” followed by a string describing the error. Debug messages (when enabled by a define in the </w:t>
-      </w:r>
-      <w:proofErr w:type="spellStart"/>
-      <w:r>
-        <w:rPr>
-          <w:sz w:val="20"/>
-          <w:szCs w:val="20"/>
-        </w:rPr>
-        <w:t>asip.h</w:t>
-      </w:r>
-      <w:proofErr w:type="spellEnd"/>
-      <w:r>
-        <w:rPr>
-          <w:sz w:val="20"/>
-          <w:szCs w:val="20"/>
-        </w:rPr>
-        <w:t xml:space="preserve"> header file) are sent with ‘!’ as the header tag followed by </w:t>
-      </w:r>
-      <w:proofErr w:type="gramStart"/>
-      <w:r>
-        <w:rPr>
-          <w:sz w:val="20"/>
-          <w:szCs w:val="20"/>
-        </w:rPr>
-        <w:t>a the</w:t>
-      </w:r>
-      <w:proofErr w:type="gramEnd"/>
-      <w:r>
-        <w:rPr>
-          <w:sz w:val="20"/>
-          <w:szCs w:val="20"/>
-        </w:rPr>
-        <w:t xml:space="preserve"> debug message string. Error and debug messages (like all </w:t>
-      </w:r>
-      <w:proofErr w:type="spellStart"/>
-      <w:r>
-        <w:rPr>
-          <w:sz w:val="20"/>
-          <w:szCs w:val="20"/>
-        </w:rPr>
-        <w:t>asip</w:t>
-      </w:r>
-      <w:proofErr w:type="spellEnd"/>
-      <w:r>
-        <w:rPr>
-          <w:sz w:val="20"/>
-          <w:szCs w:val="20"/>
-        </w:rPr>
-        <w:t xml:space="preserve"> messages) are terminated with a newline character. The system also has  a message the provides the protocol version running on Arduino along with the microcontroller chip and the name of the sketch- here is an example of the version message</w:t>
-      </w:r>
-      <w:r>
-        <w:rPr>
-          <w:sz w:val="20"/>
-          <w:szCs w:val="20"/>
-        </w:rPr>
-        <w:t xml:space="preserve">, in this example, version 0.1 is  running on an ATmega328 using a sketch named </w:t>
-      </w:r>
-      <w:proofErr w:type="spellStart"/>
-      <w:r>
-        <w:rPr>
-          <w:sz w:val="20"/>
-          <w:szCs w:val="20"/>
-        </w:rPr>
-        <w:t>TestIO</w:t>
-      </w:r>
-      <w:proofErr w:type="spellEnd"/>
-      <w:r>
-        <w:rPr>
-          <w:sz w:val="20"/>
-          <w:szCs w:val="20"/>
-        </w:rPr>
-        <w:t>:</w:t>
-      </w:r>
-    </w:p>
-    <w:p>
-      <w:pPr>
-        <w:spacing w:after="0"/>
-        <w:rPr>
-          <w:sz w:val="20"/>
-          <w:szCs w:val="20"/>
-        </w:rPr>
-      </w:pPr>
-      <w:r>
-        <w:rPr>
-          <w:sz w:val="20"/>
-          <w:szCs w:val="20"/>
-        </w:rPr>
-        <w:t>“</w:t>
-      </w:r>
-      <w:r>
-        <w:rPr>
-          <w:sz w:val="20"/>
-          <w:szCs w:val="20"/>
-        </w:rPr>
-        <w:t>@#,?</w:t>
-      </w:r>
-      <w:proofErr w:type="gramStart"/>
-      <w:r>
-        <w:rPr>
-          <w:sz w:val="20"/>
-          <w:szCs w:val="20"/>
-        </w:rPr>
-        <w:t>,0,1,ATmega328P,TestIO</w:t>
-      </w:r>
-      <w:proofErr w:type="gramEnd"/>
-      <w:r>
-        <w:rPr>
-          <w:sz w:val="20"/>
-          <w:szCs w:val="20"/>
-        </w:rPr>
-        <w:t>\n”</w:t>
-      </w:r>
-      <w:r>
-        <w:rPr>
-          <w:sz w:val="20"/>
-          <w:szCs w:val="20"/>
-        </w:rPr>
-        <w:cr/>
-      </w:r>
-    </w:p>
-    <w:p>
-      <w:pPr>
-        <w:spacing w:after="0"/>
-        <w:rPr>
-          <w:sz w:val="20"/>
-          <w:szCs w:val="20"/>
-        </w:rPr>
-      </w:pPr>
-      <w:r>
-        <w:rPr>
-          <w:sz w:val="20"/>
-          <w:szCs w:val="20"/>
-        </w:rPr>
-        <w:t xml:space="preserve">The low level interface works at the pin level, similar to firmata. The higher level services interface uses enumerations so </w:t>
-      </w:r>
-      <w:r>
-        <w:rPr>
-          <w:sz w:val="20"/>
-          <w:szCs w:val="20"/>
-        </w:rPr>
-        <w:t>c</w:t>
-      </w:r>
-      <w:r>
-        <w:rPr>
-          <w:sz w:val="20"/>
-          <w:szCs w:val="20"/>
-        </w:rPr>
-        <w:t xml:space="preserve">lients are isolated from </w:t>
-      </w:r>
-      <w:r>
-        <w:rPr>
-          <w:sz w:val="20"/>
-          <w:szCs w:val="20"/>
-        </w:rPr>
-        <w:t xml:space="preserve">specific </w:t>
-      </w:r>
-      <w:r>
-        <w:rPr>
-          <w:sz w:val="20"/>
-          <w:szCs w:val="20"/>
-        </w:rPr>
-        <w:t xml:space="preserve">pins and hardware </w:t>
-      </w:r>
-      <w:r>
-        <w:rPr>
-          <w:sz w:val="20"/>
-          <w:szCs w:val="20"/>
-        </w:rPr>
-        <w:t>implementation</w:t>
-      </w:r>
-      <w:r>
-        <w:rPr>
-          <w:sz w:val="20"/>
-          <w:szCs w:val="20"/>
-        </w:rPr>
-        <w:t>.</w:t>
-      </w:r>
-    </w:p>
-    <w:p>
-      <w:pPr>
-        <w:spacing w:after="0"/>
-        <w:rPr>
-          <w:sz w:val="20"/>
-          <w:szCs w:val="20"/>
-        </w:rPr>
-      </w:pPr>
-    </w:p>
-    <w:p>
-      <w:pPr>
-        <w:spacing w:after="0"/>
-        <w:rPr>
-          <w:b/>
-          <w:sz w:val="20"/>
-          <w:szCs w:val="20"/>
-        </w:rPr>
-      </w:pPr>
-      <w:r>
-        <w:rPr>
-          <w:b/>
-          <w:sz w:val="20"/>
-          <w:szCs w:val="20"/>
-        </w:rPr>
-        <w:t xml:space="preserve">Low </w:t>
-      </w:r>
-      <w:proofErr w:type="gramStart"/>
-      <w:r>
-        <w:rPr>
-          <w:b/>
-          <w:sz w:val="20"/>
-          <w:szCs w:val="20"/>
-        </w:rPr>
-        <w:t xml:space="preserve">Level </w:t>
-      </w:r>
-      <w:r>
-        <w:rPr>
-          <w:b/>
-          <w:sz w:val="20"/>
-          <w:szCs w:val="20"/>
-        </w:rPr>
-        <w:t xml:space="preserve"> Arduino</w:t>
-      </w:r>
-      <w:proofErr w:type="gramEnd"/>
-      <w:r>
-        <w:rPr>
-          <w:b/>
-          <w:sz w:val="20"/>
-          <w:szCs w:val="20"/>
-        </w:rPr>
-        <w:t xml:space="preserve"> Pin </w:t>
-      </w:r>
-      <w:r>
-        <w:rPr>
-          <w:b/>
-          <w:sz w:val="20"/>
-          <w:szCs w:val="20"/>
-        </w:rPr>
-        <w:t xml:space="preserve">I/O </w:t>
-      </w:r>
-      <w:r>
-        <w:rPr>
-          <w:b/>
-          <w:sz w:val="20"/>
-          <w:szCs w:val="20"/>
-        </w:rPr>
-        <w:t>Interface</w:t>
-      </w:r>
-    </w:p>
-    <w:p>
-      <w:pPr>
-        <w:spacing w:after="0"/>
-        <w:rPr>
-          <w:sz w:val="20"/>
-          <w:szCs w:val="20"/>
-        </w:rPr>
-      </w:pPr>
-      <w:r>
-        <w:rPr>
-          <w:sz w:val="20"/>
-          <w:szCs w:val="20"/>
-        </w:rPr>
-        <w:t xml:space="preserve">Digital pins </w:t>
-      </w:r>
-      <w:r>
-        <w:rPr>
-          <w:sz w:val="20"/>
-          <w:szCs w:val="20"/>
-        </w:rPr>
-        <w:t>(0-19 on the Uno)</w:t>
-      </w:r>
-      <w:r>
-        <w:rPr>
-          <w:sz w:val="20"/>
-          <w:szCs w:val="20"/>
-        </w:rPr>
-        <w:t xml:space="preserve"> and </w:t>
-      </w:r>
-      <w:proofErr w:type="spellStart"/>
-      <w:r>
-        <w:rPr>
-          <w:sz w:val="20"/>
-          <w:szCs w:val="20"/>
-        </w:rPr>
-        <w:t>Analog</w:t>
-      </w:r>
-      <w:proofErr w:type="spellEnd"/>
-      <w:r>
-        <w:rPr>
-          <w:sz w:val="20"/>
-          <w:szCs w:val="20"/>
-        </w:rPr>
-        <w:t xml:space="preserve"> </w:t>
-      </w:r>
-      <w:proofErr w:type="gramStart"/>
-      <w:r>
-        <w:rPr>
-          <w:sz w:val="20"/>
-          <w:szCs w:val="20"/>
-        </w:rPr>
-        <w:t xml:space="preserve">pins  </w:t>
-      </w:r>
-      <w:r>
-        <w:rPr>
-          <w:sz w:val="20"/>
-          <w:szCs w:val="20"/>
-        </w:rPr>
-        <w:t>(</w:t>
-      </w:r>
-      <w:proofErr w:type="gramEnd"/>
-      <w:r>
-        <w:rPr>
-          <w:sz w:val="20"/>
-          <w:szCs w:val="20"/>
-        </w:rPr>
-        <w:t xml:space="preserve">0-6 on the Uno) </w:t>
-      </w:r>
-      <w:r>
-        <w:rPr>
-          <w:sz w:val="20"/>
-          <w:szCs w:val="20"/>
-        </w:rPr>
-        <w:t xml:space="preserve">will be supported .  </w:t>
-      </w:r>
-      <w:r>
-        <w:rPr>
-          <w:sz w:val="20"/>
-          <w:szCs w:val="20"/>
-        </w:rPr>
-        <w:t xml:space="preserve">In the </w:t>
-      </w:r>
-      <w:proofErr w:type="spellStart"/>
-      <w:r>
-        <w:rPr>
-          <w:sz w:val="20"/>
-          <w:szCs w:val="20"/>
-        </w:rPr>
-        <w:t>Mirtle</w:t>
-      </w:r>
-      <w:proofErr w:type="spellEnd"/>
-      <w:r>
-        <w:rPr>
-          <w:sz w:val="20"/>
-          <w:szCs w:val="20"/>
-        </w:rPr>
-        <w:t xml:space="preserve"> implementation, m</w:t>
-      </w:r>
-      <w:r>
-        <w:rPr>
-          <w:sz w:val="20"/>
-          <w:szCs w:val="20"/>
-        </w:rPr>
-        <w:t xml:space="preserve">ost of these pins will be assigned to on-board robot hardware functions (motor control, encoder </w:t>
-      </w:r>
-      <w:proofErr w:type="spellStart"/>
-      <w:r>
-        <w:rPr>
-          <w:sz w:val="20"/>
-          <w:szCs w:val="20"/>
-        </w:rPr>
-        <w:t>etc</w:t>
-      </w:r>
-      <w:proofErr w:type="spellEnd"/>
-      <w:r>
-        <w:rPr>
-          <w:sz w:val="20"/>
-          <w:szCs w:val="20"/>
-        </w:rPr>
-        <w:t xml:space="preserve">) and it is expected that the higher level  functions described </w:t>
-      </w:r>
-      <w:r>
-        <w:rPr>
-          <w:sz w:val="20"/>
-          <w:szCs w:val="20"/>
-        </w:rPr>
-        <w:t xml:space="preserve">in the next section </w:t>
-      </w:r>
-      <w:r>
-        <w:rPr>
-          <w:sz w:val="20"/>
-          <w:szCs w:val="20"/>
-        </w:rPr>
-        <w:t>will be used to access th</w:t>
-      </w:r>
-      <w:r>
-        <w:rPr>
-          <w:sz w:val="20"/>
-          <w:szCs w:val="20"/>
-        </w:rPr>
-        <w:t>e</w:t>
-      </w:r>
-      <w:r>
-        <w:rPr>
-          <w:sz w:val="20"/>
-          <w:szCs w:val="20"/>
-        </w:rPr>
-        <w:t>se</w:t>
-      </w:r>
-      <w:r>
-        <w:rPr>
-          <w:sz w:val="20"/>
-          <w:szCs w:val="20"/>
-        </w:rPr>
-        <w:t xml:space="preserve"> </w:t>
-      </w:r>
       <w:r>
         <w:rPr>
           <w:sz w:val="20"/>
@@ -1341,15 +1628,7 @@
           <w:sz w:val="20"/>
           <w:szCs w:val="20"/>
         </w:rPr>
-        <w:t xml:space="preserve">the low level functions could be on used if desired, particularly on a standard </w:t>
-      </w:r>
-      <w:r>
-        <w:rPr>
-          <w:sz w:val="20"/>
-          <w:szCs w:val="20"/>
-        </w:rPr>
-        <w:lastRenderedPageBreak/>
-        <w:t xml:space="preserve">Arduino board to provide firmata-like remote access to Arduino pins. </w:t>
+        <w:t xml:space="preserve">the low level functions could be on used if desired, particularly on a standard Arduino board to provide firmata-like remote access to Arduino pins. </w:t>
       </w:r>
       <w:r>
         <w:rPr>
@@ -3692,6 +3971,7 @@
           <w:szCs w:val="20"/>
           <w:lang w:eastAsia="en-GB"/>
         </w:rPr>
+        <w:lastRenderedPageBreak/>
         <w:t>SYSTEM_MSG_HEADER = '#'</w:t>
       </w:r>
       <w:proofErr w:type="gramStart"/>
@@ -4264,7 +4544,6 @@
           <w:szCs w:val="20"/>
           <w:lang w:eastAsia="en-GB"/>
         </w:rPr>
-        <w:lastRenderedPageBreak/>
         <w:t>Reply tags common to all services</w:t>
       </w:r>
     </w:p>
@@ -5290,14 +5569,7 @@
           <w:sz w:val="20"/>
           <w:szCs w:val="20"/>
         </w:rPr>
-        <w:t xml:space="preserve">The </w:t>
-      </w:r>
-      <w:r>
-        <w:rPr>
-          <w:sz w:val="20"/>
-          <w:szCs w:val="20"/>
-        </w:rPr>
-        <w:t xml:space="preserve">mapping of </w:t>
+        <w:t xml:space="preserve">The mapping of </w:t>
       </w:r>
       <w:proofErr w:type="spellStart"/>
       <w:r>
@@ -5313,14 +5585,7 @@
           <w:sz w:val="20"/>
           <w:szCs w:val="20"/>
         </w:rPr>
-        <w:t xml:space="preserve"> pin numbers to digital pin numbers </w:t>
-      </w:r>
-      <w:r>
-        <w:rPr>
-          <w:sz w:val="20"/>
-          <w:szCs w:val="20"/>
-        </w:rPr>
-        <w:t xml:space="preserve">can be queried by issuing the following request </w:t>
+        <w:t xml:space="preserve"> pin numbers to digital pin numbers can be queried by issuing the following request </w:t>
       </w:r>
     </w:p>
     <w:p>
@@ -5352,7 +5617,243 @@
           <w:sz w:val="20"/>
           <w:szCs w:val="20"/>
         </w:rPr>
-        <w:t>,</w:t>
+        <w:t>,m</w:t>
+      </w:r>
+      <w:proofErr w:type="spellEnd"/>
+      <w:proofErr w:type="gramEnd"/>
+      <w:r>
+        <w:rPr>
+          <w:sz w:val="20"/>
+          <w:szCs w:val="20"/>
+        </w:rPr>
+        <w:t xml:space="preserve">\n”. </w:t>
+      </w:r>
+      <w:proofErr w:type="gramStart"/>
+      <w:r>
+        <w:rPr>
+          <w:sz w:val="20"/>
+          <w:szCs w:val="20"/>
+        </w:rPr>
+        <w:t>An</w:t>
+      </w:r>
+      <w:proofErr w:type="gramEnd"/>
+      <w:r>
+        <w:rPr>
+          <w:sz w:val="20"/>
+          <w:szCs w:val="20"/>
+        </w:rPr>
+        <w:t xml:space="preserve"> Uno board (or any board with a 328 chip) will reply with:</w:t>
+      </w:r>
+    </w:p>
+    <w:p>
+      <w:pPr>
+        <w:spacing w:after="0"/>
+        <w:rPr>
+          <w:sz w:val="20"/>
+          <w:szCs w:val="20"/>
+        </w:rPr>
+      </w:pPr>
+      <w:r>
+        <w:rPr>
+          <w:sz w:val="20"/>
+          <w:szCs w:val="20"/>
+        </w:rPr>
+        <w:t>“</w:t>
+      </w:r>
+      <w:r>
+        <w:rPr>
+          <w:sz w:val="20"/>
+          <w:szCs w:val="20"/>
+        </w:rPr>
+        <w:t>@I,m,6,{14:0,15:1,16:2,17:3,18:4,19:5}</w:t>
+      </w:r>
+      <w:r>
+        <w:rPr>
+          <w:sz w:val="20"/>
+          <w:szCs w:val="20"/>
+        </w:rPr>
+        <w:t>\n”</w:t>
+      </w:r>
+      <w:r>
+        <w:rPr>
+          <w:sz w:val="20"/>
+          <w:szCs w:val="20"/>
+        </w:rPr>
+        <w:cr/>
+      </w:r>
+      <w:r>
+        <w:rPr>
+          <w:sz w:val="20"/>
+          <w:szCs w:val="20"/>
+        </w:rPr>
+        <w:t xml:space="preserve">This indicates that there are 6 </w:t>
+      </w:r>
+      <w:proofErr w:type="spellStart"/>
+      <w:r>
+        <w:rPr>
+          <w:sz w:val="20"/>
+          <w:szCs w:val="20"/>
+        </w:rPr>
+        <w:t>analog</w:t>
+      </w:r>
+      <w:proofErr w:type="spellEnd"/>
+      <w:r>
+        <w:rPr>
+          <w:sz w:val="20"/>
+          <w:szCs w:val="20"/>
+        </w:rPr>
+        <w:t xml:space="preserve"> pins</w:t>
+      </w:r>
+      <w:proofErr w:type="gramStart"/>
+      <w:r>
+        <w:rPr>
+          <w:sz w:val="20"/>
+          <w:szCs w:val="20"/>
+        </w:rPr>
+        <w:t>,  digital</w:t>
+      </w:r>
+      <w:proofErr w:type="gramEnd"/>
+      <w:r>
+        <w:rPr>
+          <w:sz w:val="20"/>
+          <w:szCs w:val="20"/>
+        </w:rPr>
+        <w:t xml:space="preserve"> pin 14 is mapped to </w:t>
+      </w:r>
+      <w:proofErr w:type="spellStart"/>
+      <w:r>
+        <w:rPr>
+          <w:sz w:val="20"/>
+          <w:szCs w:val="20"/>
+        </w:rPr>
+        <w:t>analog</w:t>
+      </w:r>
+      <w:proofErr w:type="spellEnd"/>
+      <w:r>
+        <w:rPr>
+          <w:sz w:val="20"/>
+          <w:szCs w:val="20"/>
+        </w:rPr>
+        <w:t xml:space="preserve"> pin 0,   digital pin 15 to </w:t>
+      </w:r>
+      <w:proofErr w:type="spellStart"/>
+      <w:r>
+        <w:rPr>
+          <w:sz w:val="20"/>
+          <w:szCs w:val="20"/>
+        </w:rPr>
+        <w:t>analog</w:t>
+      </w:r>
+      <w:proofErr w:type="spellEnd"/>
+      <w:r>
+        <w:rPr>
+          <w:sz w:val="20"/>
+          <w:szCs w:val="20"/>
+        </w:rPr>
+        <w:t xml:space="preserve"> pin 1 etc.</w:t>
+      </w:r>
+    </w:p>
+    <w:p>
+      <w:pPr>
+        <w:spacing w:after="0"/>
+        <w:rPr>
+          <w:sz w:val="20"/>
+          <w:szCs w:val="20"/>
+        </w:rPr>
+      </w:pPr>
+    </w:p>
+    <w:p>
+      <w:pPr>
+        <w:spacing w:after="0"/>
+        <w:rPr>
+          <w:sz w:val="20"/>
+          <w:szCs w:val="20"/>
+        </w:rPr>
+      </w:pPr>
+    </w:p>
+    <w:p>
+      <w:pPr>
+        <w:spacing w:after="0"/>
+        <w:rPr>
+          <w:sz w:val="20"/>
+          <w:szCs w:val="20"/>
+        </w:rPr>
+      </w:pPr>
+      <w:proofErr w:type="spellStart"/>
+      <w:proofErr w:type="gramStart"/>
+      <w:r>
+        <w:rPr>
+          <w:sz w:val="20"/>
+          <w:szCs w:val="20"/>
+        </w:rPr>
+        <w:t>pinMode</w:t>
+      </w:r>
+      <w:proofErr w:type="spellEnd"/>
+      <w:r>
+        <w:rPr>
+          <w:sz w:val="20"/>
+          <w:szCs w:val="20"/>
+        </w:rPr>
+        <w:t>()</w:t>
+      </w:r>
+      <w:proofErr w:type="gramEnd"/>
+    </w:p>
+    <w:p>
+      <w:pPr>
+        <w:spacing w:after="0"/>
+        <w:rPr>
+          <w:sz w:val="20"/>
+          <w:szCs w:val="20"/>
+        </w:rPr>
+      </w:pPr>
+      <w:r>
+        <w:rPr>
+          <w:sz w:val="20"/>
+          <w:szCs w:val="20"/>
+        </w:rPr>
+        <w:t xml:space="preserve">Description:  Set the mode for the given pin </w:t>
+      </w:r>
+    </w:p>
+    <w:p>
+      <w:pPr>
+        <w:spacing w:after="0"/>
+        <w:rPr>
+          <w:sz w:val="20"/>
+          <w:szCs w:val="20"/>
+        </w:rPr>
+      </w:pPr>
+      <w:r>
+        <w:rPr>
+          <w:sz w:val="20"/>
+          <w:szCs w:val="20"/>
+        </w:rPr>
+        <w:t xml:space="preserve">API Syntax: </w:t>
+      </w:r>
+      <w:proofErr w:type="spellStart"/>
+      <w:proofErr w:type="gramStart"/>
+      <w:r>
+        <w:rPr>
+          <w:sz w:val="20"/>
+          <w:szCs w:val="20"/>
+        </w:rPr>
+        <w:t>PinMode</w:t>
+      </w:r>
+      <w:proofErr w:type="spellEnd"/>
+      <w:r>
+        <w:rPr>
+          <w:sz w:val="20"/>
+          <w:szCs w:val="20"/>
+        </w:rPr>
+        <w:t>(</w:t>
+      </w:r>
+      <w:proofErr w:type="spellStart"/>
+      <w:proofErr w:type="gramEnd"/>
+      <w:r>
+        <w:rPr>
+          <w:sz w:val="20"/>
+          <w:szCs w:val="20"/>
+        </w:rPr>
+        <w:t>p,</w:t>
       </w:r>
       <w:r>
         <w:rPr>
@@ -5362,272 +5863,6 @@
         <w:t>m</w:t>
       </w:r>
       <w:proofErr w:type="spellEnd"/>
-      <w:proofErr w:type="gramEnd"/>
-      <w:r>
-        <w:rPr>
-          <w:sz w:val="20"/>
-          <w:szCs w:val="20"/>
-        </w:rPr>
-        <w:t xml:space="preserve">\n”. </w:t>
-      </w:r>
-      <w:proofErr w:type="gramStart"/>
-      <w:r>
-        <w:rPr>
-          <w:sz w:val="20"/>
-          <w:szCs w:val="20"/>
-        </w:rPr>
-        <w:t>An</w:t>
-      </w:r>
-      <w:proofErr w:type="gramEnd"/>
-      <w:r>
-        <w:rPr>
-          <w:sz w:val="20"/>
-          <w:szCs w:val="20"/>
-        </w:rPr>
-        <w:t xml:space="preserve"> Uno board (or any board with a 328 chip) will reply with:</w:t>
-      </w:r>
-    </w:p>
-    <w:p>
-      <w:pPr>
-        <w:spacing w:after="0"/>
-        <w:rPr>
-          <w:sz w:val="20"/>
-          <w:szCs w:val="20"/>
-        </w:rPr>
-      </w:pPr>
-      <w:r>
-        <w:rPr>
-          <w:sz w:val="20"/>
-          <w:szCs w:val="20"/>
-        </w:rPr>
-        <w:t>“</w:t>
-      </w:r>
-      <w:bookmarkStart w:id="0" w:name="_GoBack"/>
-      <w:bookmarkEnd w:id="0"/>
-      <w:r>
-        <w:rPr>
-          <w:sz w:val="20"/>
-          <w:szCs w:val="20"/>
-        </w:rPr>
-        <w:t>@I,m,6,{14:0,15:1,16:2,17:3,18:4,19:5}</w:t>
-      </w:r>
-      <w:r>
-        <w:rPr>
-          <w:sz w:val="20"/>
-          <w:szCs w:val="20"/>
-        </w:rPr>
-        <w:t>\n”</w:t>
-      </w:r>
-      <w:r>
-        <w:rPr>
-          <w:sz w:val="20"/>
-          <w:szCs w:val="20"/>
-        </w:rPr>
-        <w:cr/>
-      </w:r>
-      <w:r>
-        <w:rPr>
-          <w:sz w:val="20"/>
-          <w:szCs w:val="20"/>
-        </w:rPr>
-        <w:t xml:space="preserve">This indicates that there are </w:t>
-      </w:r>
-      <w:r>
-        <w:rPr>
-          <w:sz w:val="20"/>
-          <w:szCs w:val="20"/>
-        </w:rPr>
-        <w:t xml:space="preserve">6 </w:t>
-      </w:r>
-      <w:proofErr w:type="spellStart"/>
-      <w:r>
-        <w:rPr>
-          <w:sz w:val="20"/>
-          <w:szCs w:val="20"/>
-        </w:rPr>
-        <w:t>analog</w:t>
-      </w:r>
-      <w:proofErr w:type="spellEnd"/>
-      <w:r>
-        <w:rPr>
-          <w:sz w:val="20"/>
-          <w:szCs w:val="20"/>
-        </w:rPr>
-        <w:t xml:space="preserve"> p</w:t>
-      </w:r>
-      <w:r>
-        <w:rPr>
-          <w:sz w:val="20"/>
-          <w:szCs w:val="20"/>
-        </w:rPr>
-        <w:t>ins</w:t>
-      </w:r>
-      <w:proofErr w:type="gramStart"/>
-      <w:r>
-        <w:rPr>
-          <w:sz w:val="20"/>
-          <w:szCs w:val="20"/>
-        </w:rPr>
-        <w:t>,</w:t>
-      </w:r>
-      <w:r>
-        <w:rPr>
-          <w:sz w:val="20"/>
-          <w:szCs w:val="20"/>
-        </w:rPr>
-        <w:t xml:space="preserve">  digital</w:t>
-      </w:r>
-      <w:proofErr w:type="gramEnd"/>
-      <w:r>
-        <w:rPr>
-          <w:sz w:val="20"/>
-          <w:szCs w:val="20"/>
-        </w:rPr>
-        <w:t xml:space="preserve"> pin 14 is mapped to </w:t>
-      </w:r>
-      <w:proofErr w:type="spellStart"/>
-      <w:r>
-        <w:rPr>
-          <w:sz w:val="20"/>
-          <w:szCs w:val="20"/>
-        </w:rPr>
-        <w:t>analog</w:t>
-      </w:r>
-      <w:proofErr w:type="spellEnd"/>
-      <w:r>
-        <w:rPr>
-          <w:sz w:val="20"/>
-          <w:szCs w:val="20"/>
-        </w:rPr>
-        <w:t xml:space="preserve"> pin 0,   digital pin 15 to </w:t>
-      </w:r>
-      <w:proofErr w:type="spellStart"/>
-      <w:r>
-        <w:rPr>
-          <w:sz w:val="20"/>
-          <w:szCs w:val="20"/>
-        </w:rPr>
-        <w:t>analog</w:t>
-      </w:r>
-      <w:proofErr w:type="spellEnd"/>
-      <w:r>
-        <w:rPr>
-          <w:sz w:val="20"/>
-          <w:szCs w:val="20"/>
-        </w:rPr>
-        <w:t xml:space="preserve"> pin 1 etc.</w:t>
-      </w:r>
-    </w:p>
-    <w:p>
-      <w:pPr>
-        <w:spacing w:after="0"/>
-        <w:rPr>
-          <w:sz w:val="20"/>
-          <w:szCs w:val="20"/>
-        </w:rPr>
-      </w:pPr>
-    </w:p>
-    <w:p>
-      <w:pPr>
-        <w:spacing w:after="0"/>
-        <w:rPr>
-          <w:sz w:val="20"/>
-          <w:szCs w:val="20"/>
-        </w:rPr>
-      </w:pPr>
-    </w:p>
-    <w:p>
-      <w:pPr>
-        <w:spacing w:after="0"/>
-        <w:rPr>
-          <w:sz w:val="20"/>
-          <w:szCs w:val="20"/>
-        </w:rPr>
-      </w:pPr>
-      <w:proofErr w:type="spellStart"/>
-      <w:proofErr w:type="gramStart"/>
-      <w:r>
-        <w:rPr>
-          <w:sz w:val="20"/>
-          <w:szCs w:val="20"/>
-        </w:rPr>
-        <w:t>pinMode</w:t>
-      </w:r>
-      <w:proofErr w:type="spellEnd"/>
-      <w:r>
-        <w:rPr>
-          <w:sz w:val="20"/>
-          <w:szCs w:val="20"/>
-        </w:rPr>
-        <w:t>()</w:t>
-      </w:r>
-      <w:proofErr w:type="gramEnd"/>
-    </w:p>
-    <w:p>
-      <w:pPr>
-        <w:spacing w:after="0"/>
-        <w:rPr>
-          <w:sz w:val="20"/>
-          <w:szCs w:val="20"/>
-        </w:rPr>
-      </w:pPr>
-      <w:r>
-        <w:rPr>
-          <w:sz w:val="20"/>
-          <w:szCs w:val="20"/>
-        </w:rPr>
-        <w:t xml:space="preserve">Description:  Set the mode for the given pin </w:t>
-      </w:r>
-    </w:p>
-    <w:p>
-      <w:pPr>
-        <w:spacing w:after="0"/>
-        <w:rPr>
-          <w:sz w:val="20"/>
-          <w:szCs w:val="20"/>
-        </w:rPr>
-      </w:pPr>
-      <w:r>
-        <w:rPr>
-          <w:sz w:val="20"/>
-          <w:szCs w:val="20"/>
-        </w:rPr>
-        <w:t xml:space="preserve">API Syntax: </w:t>
-      </w:r>
-      <w:proofErr w:type="spellStart"/>
-      <w:proofErr w:type="gramStart"/>
-      <w:r>
-        <w:rPr>
-          <w:sz w:val="20"/>
-          <w:szCs w:val="20"/>
-        </w:rPr>
-        <w:t>PinMode</w:t>
-      </w:r>
-      <w:proofErr w:type="spellEnd"/>
-      <w:r>
-        <w:rPr>
-          <w:sz w:val="20"/>
-          <w:szCs w:val="20"/>
-        </w:rPr>
-        <w:t>(</w:t>
-      </w:r>
-      <w:proofErr w:type="spellStart"/>
-      <w:proofErr w:type="gramEnd"/>
-      <w:r>
-        <w:rPr>
-          <w:sz w:val="20"/>
-          <w:szCs w:val="20"/>
-        </w:rPr>
-        <w:t>p,</w:t>
-      </w:r>
-      <w:r>
-        <w:rPr>
-          <w:sz w:val="20"/>
-          <w:szCs w:val="20"/>
-        </w:rPr>
-        <w:t>m</w:t>
-      </w:r>
-      <w:proofErr w:type="spellEnd"/>
       <w:r>
         <w:rPr>
           <w:sz w:val="20"/>
@@ -5665,6 +5900,7 @@
           <w:sz w:val="20"/>
           <w:szCs w:val="20"/>
         </w:rPr>
+        <w:lastRenderedPageBreak/>
         <w:t xml:space="preserve">   </w:t>
       </w:r>
       <w:proofErr w:type="gramStart"/>
@@ -6184,7 +6420,6 @@
           <w:sz w:val="20"/>
           <w:szCs w:val="20"/>
         </w:rPr>
-        <w:lastRenderedPageBreak/>
         <w:t xml:space="preserve">       </w:t>
       </w:r>
       <w:r>
@@ -7493,7 +7728,7 @@
           <w:szCs w:val="20"/>
           <w:lang w:eastAsia="en-GB"/>
         </w:rPr>
-        <w:t xml:space="preserve">ANALOG_DATA_REQUEST </w:t>
+        <w:t>AUTOEVENT_REQUEST</w:t>
       </w:r>
       <w:r>
         <w:rPr>
@@ -7503,6 +7738,16 @@
           <w:szCs w:val="20"/>
           <w:lang w:eastAsia="en-GB"/>
         </w:rPr>
+        <w:t xml:space="preserve"> </w:t>
+      </w:r>
+      <w:r>
+        <w:rPr>
+          <w:rFonts w:eastAsia="Times New Roman" w:cs="Consolas"/>
+          <w:color w:val="333333"/>
+          <w:sz w:val="20"/>
+          <w:szCs w:val="20"/>
+          <w:lang w:eastAsia="en-GB"/>
+        </w:rPr>
         <w:t>message</w:t>
       </w:r>
       <w:r>
@@ -7513,7 +7758,41 @@
           <w:szCs w:val="20"/>
           <w:lang w:eastAsia="en-GB"/>
         </w:rPr>
-        <w:t xml:space="preserve">, all selected </w:t>
+        <w:t xml:space="preserve"> for the IO </w:t>
+      </w:r>
+      <w:proofErr w:type="gramStart"/>
+      <w:r>
+        <w:rPr>
+          <w:rFonts w:eastAsia="Times New Roman" w:cs="Consolas"/>
+          <w:color w:val="333333"/>
+          <w:sz w:val="20"/>
+          <w:szCs w:val="20"/>
+          <w:lang w:eastAsia="en-GB"/>
+        </w:rPr>
+        <w:t>service</w:t>
+      </w:r>
+      <w:bookmarkStart w:id="0" w:name="_GoBack"/>
+      <w:bookmarkEnd w:id="0"/>
+      <w:r>
+        <w:rPr>
+          <w:rFonts w:eastAsia="Times New Roman" w:cs="Consolas"/>
+          <w:color w:val="333333"/>
+          <w:sz w:val="20"/>
+          <w:szCs w:val="20"/>
+          <w:lang w:eastAsia="en-GB"/>
+        </w:rPr>
+        <w:t>,</w:t>
+      </w:r>
+      <w:proofErr w:type="gramEnd"/>
+      <w:r>
+        <w:rPr>
+          <w:rFonts w:eastAsia="Times New Roman" w:cs="Consolas"/>
+          <w:color w:val="333333"/>
+          <w:sz w:val="20"/>
+          <w:szCs w:val="20"/>
+          <w:lang w:eastAsia="en-GB"/>
+        </w:rPr>
+        <w:t xml:space="preserve"> all selected </w:t>
       </w:r>
       <w:proofErr w:type="spellStart"/>
       <w:r>
@@ -7616,7 +7895,27 @@
           <w:szCs w:val="20"/>
           <w:lang w:eastAsia="en-GB"/>
         </w:rPr>
-        <w:t>,R,20</w:t>
+        <w:t>,</w:t>
+      </w:r>
+      <w:r>
+        <w:rPr>
+          <w:rFonts w:eastAsia="Times New Roman" w:cs="Consolas"/>
+          <w:color w:val="333333"/>
+          <w:sz w:val="20"/>
+          <w:szCs w:val="20"/>
+          <w:lang w:eastAsia="en-GB"/>
+        </w:rPr>
+        <w:t>A</w:t>
+      </w:r>
+      <w:r>
+        <w:rPr>
+          <w:rFonts w:eastAsia="Times New Roman" w:cs="Consolas"/>
+          <w:color w:val="333333"/>
+          <w:sz w:val="20"/>
+          <w:szCs w:val="20"/>
+          <w:lang w:eastAsia="en-GB"/>
+        </w:rPr>
+        <w:t>,20</w:t>
       </w:r>
       <w:proofErr w:type="gramEnd"/>
       <w:r>
@@ -7826,6 +8125,7 @@
           <w:sz w:val="20"/>
           <w:szCs w:val="20"/>
         </w:rPr>
+        <w:lastRenderedPageBreak/>
         <w:t xml:space="preserve">Stream protocol: </w:t>
       </w:r>
       <w:r>
@@ -8185,7 +8485,6 @@
           <w:sz w:val="20"/>
           <w:szCs w:val="20"/>
         </w:rPr>
-        <w:lastRenderedPageBreak/>
         <w:t xml:space="preserve">   </w:t>
       </w:r>
       <w:proofErr w:type="gramStart"/>
@@ -9404,6 +9703,7 @@
           <w:sz w:val="20"/>
           <w:szCs w:val="20"/>
         </w:rPr>
+        <w:lastRenderedPageBreak/>
         <w:t>Motor Service</w:t>
       </w:r>
     </w:p>
@@ -10930,6 +11230,7 @@
           <w:sz w:val="20"/>
           <w:szCs w:val="20"/>
         </w:rPr>
+        <w:lastRenderedPageBreak/>
         <w:t>encoderReply</w:t>
       </w:r>
       <w:proofErr w:type="spellEnd"/>
@@ -11234,7 +11535,6 @@
           <w:sz w:val="20"/>
           <w:szCs w:val="20"/>
         </w:rPr>
-        <w:lastRenderedPageBreak/>
         <w:t xml:space="preserve">Example </w:t>
       </w:r>
       <w:proofErr w:type="gramStart"/>
@@ -12599,6 +12899,7 @@
           <w:sz w:val="20"/>
           <w:szCs w:val="20"/>
         </w:rPr>
+        <w:lastRenderedPageBreak/>
         <w:t>IrSensorReply</w:t>
       </w:r>
       <w:proofErr w:type="spellEnd"/>
@@ -13005,7 +13306,6 @@
           <w:sz w:val="20"/>
           <w:szCs w:val="20"/>
         </w:rPr>
-        <w:lastRenderedPageBreak/>
         <w:t>Stream protocol for this example</w:t>
       </w:r>
       <w:r>
@@ -14231,6 +14531,7 @@
           <w:sz w:val="20"/>
           <w:szCs w:val="20"/>
         </w:rPr>
+        <w:lastRenderedPageBreak/>
         <w:t>Parameters:</w:t>
       </w:r>
     </w:p>
@@ -14586,7 +14887,6 @@
           <w:szCs w:val="20"/>
           <w:shd w:val="clear" w:color="auto" w:fill="FFFFFF"/>
         </w:rPr>
-        <w:lastRenderedPageBreak/>
         <w:t xml:space="preserve"> </w:t>
       </w:r>
       <w:r>
@@ -15714,6 +16014,7 @@
           <w:sz w:val="20"/>
           <w:szCs w:val="20"/>
         </w:rPr>
+        <w:lastRenderedPageBreak/>
         <w:t xml:space="preserve">A begin method that is given an array of pin numbers used by this service. The pin modes and other service initialization is handled here. </w:t>
       </w:r>
       <w:r>
@@ -15865,7 +16166,6 @@
           <w:sz w:val="20"/>
           <w:szCs w:val="20"/>
         </w:rPr>
-        <w:lastRenderedPageBreak/>
         <w:t xml:space="preserve"> A </w:t>
       </w:r>
       <w:proofErr w:type="spellStart"/>

</xml_diff>

<commit_message>
Port numbers are now sent as decimal in both the port map message and the port change messages.  (bit mapped  mask value are  in hex as before)
Changed name of DEBUG_INFO_MSG_HEADER  constant to INFO_MSG_HEADER -  the protocol is unchanged (these messages still begin with !).  FYI,   low level debug messages (currently all disabled) will begin with and exclamation. Therefore a message that starts with !! will be displayed as in info message and is an indication that the developer (probably me) forget to turn of debugging in the library code.

Changed the way static flash memory strings are declared to fit the current Arduino style conventions.

Changed the way the class pointers are declared to improve cosmetics in the sketch (no more **pointer stuff in the sketch)
</commit_message>
<xml_diff>
--- a/documents/Arduino Services Interface Protocol.docx
+++ b/documents/Arduino Services Interface Protocol.docx
@@ -919,7 +919,44 @@
           <w:sz w:val="20"/>
           <w:szCs w:val="20"/>
         </w:rPr>
-        <w:t xml:space="preserve"> server that is running on Arduino. Error messages are sent with a header tag ‘~” followed by a string describing the error. Debug messages (when enabled by a define in the </w:t>
+        <w:t xml:space="preserve"> server that is running on Arduino. Error messages are sent with a header tag ‘~” followed by a string describing the error. </w:t>
+      </w:r>
+      <w:r>
+        <w:rPr>
+          <w:sz w:val="20"/>
+          <w:szCs w:val="20"/>
+        </w:rPr>
+        <w:t xml:space="preserve">Informational  </w:t>
+      </w:r>
+      <w:r>
+        <w:rPr>
+          <w:sz w:val="20"/>
+          <w:szCs w:val="20"/>
+        </w:rPr>
+        <w:t xml:space="preserve"> </w:t>
+      </w:r>
+      <w:proofErr w:type="gramStart"/>
+      <w:r>
+        <w:rPr>
+          <w:sz w:val="20"/>
+          <w:szCs w:val="20"/>
+        </w:rPr>
+        <w:t>messages  are</w:t>
+      </w:r>
+      <w:proofErr w:type="gramEnd"/>
+      <w:r>
+        <w:rPr>
+          <w:sz w:val="20"/>
+          <w:szCs w:val="20"/>
+        </w:rPr>
+        <w:t xml:space="preserve"> sent with ‘!’ as the header tag followed by a the message string.</w:t>
+      </w:r>
+      <w:r>
+        <w:rPr>
+          <w:sz w:val="20"/>
+          <w:szCs w:val="20"/>
+        </w:rPr>
+        <w:t xml:space="preserve"> The </w:t>
       </w:r>
       <w:proofErr w:type="spellStart"/>
       <w:r>
@@ -927,6 +964,86 @@
           <w:sz w:val="20"/>
           <w:szCs w:val="20"/>
         </w:rPr>
+        <w:t>Asip</w:t>
+      </w:r>
+      <w:proofErr w:type="spellEnd"/>
+      <w:r>
+        <w:rPr>
+          <w:sz w:val="20"/>
+          <w:szCs w:val="20"/>
+        </w:rPr>
+        <w:t xml:space="preserve"> begin functions sends the sketch name and a list of supported services as information messages at </w:t>
+      </w:r>
+      <w:proofErr w:type="spellStart"/>
+      <w:r>
+        <w:rPr>
+          <w:sz w:val="20"/>
+          <w:szCs w:val="20"/>
+        </w:rPr>
+        <w:t>startup</w:t>
+      </w:r>
+      <w:proofErr w:type="spellEnd"/>
+      <w:r>
+        <w:rPr>
+          <w:sz w:val="20"/>
+          <w:szCs w:val="20"/>
+        </w:rPr>
+        <w:t xml:space="preserve">. </w:t>
+      </w:r>
+    </w:p>
+    <w:p>
+      <w:pPr>
+        <w:spacing w:after="0"/>
+        <w:rPr>
+          <w:sz w:val="20"/>
+          <w:szCs w:val="20"/>
+        </w:rPr>
+      </w:pPr>
+    </w:p>
+    <w:p>
+      <w:pPr>
+        <w:spacing w:after="0"/>
+        <w:rPr>
+          <w:sz w:val="20"/>
+          <w:szCs w:val="20"/>
+        </w:rPr>
+      </w:pPr>
+      <w:r>
+        <w:rPr>
+          <w:sz w:val="20"/>
+          <w:szCs w:val="20"/>
+        </w:rPr>
+        <w:t xml:space="preserve">To support development of the library, low level debug messages can be sent </w:t>
+      </w:r>
+      <w:r>
+        <w:rPr>
+          <w:sz w:val="20"/>
+          <w:szCs w:val="20"/>
+        </w:rPr>
+        <w:t xml:space="preserve">(when enabled by </w:t>
+      </w:r>
+      <w:proofErr w:type="gramStart"/>
+      <w:r>
+        <w:rPr>
+          <w:sz w:val="20"/>
+          <w:szCs w:val="20"/>
+        </w:rPr>
+        <w:t>a define</w:t>
+      </w:r>
+      <w:proofErr w:type="gramEnd"/>
+      <w:r>
+        <w:rPr>
+          <w:sz w:val="20"/>
+          <w:szCs w:val="20"/>
+        </w:rPr>
+        <w:t xml:space="preserve"> in the </w:t>
+      </w:r>
+      <w:proofErr w:type="spellStart"/>
+      <w:r>
+        <w:rPr>
+          <w:sz w:val="20"/>
+          <w:szCs w:val="20"/>
+        </w:rPr>
         <w:t>asip.h</w:t>
       </w:r>
       <w:proofErr w:type="spellEnd"/>
@@ -935,23 +1052,69 @@
           <w:sz w:val="20"/>
           <w:szCs w:val="20"/>
         </w:rPr>
-        <w:t xml:space="preserve"> header file) are sent with ‘!’ as the header tag followed by </w:t>
-      </w:r>
-      <w:proofErr w:type="gramStart"/>
-      <w:r>
-        <w:rPr>
-          <w:sz w:val="20"/>
-          <w:szCs w:val="20"/>
-        </w:rPr>
-        <w:t>a the</w:t>
-      </w:r>
-      <w:proofErr w:type="gramEnd"/>
-      <w:r>
-        <w:rPr>
-          <w:sz w:val="20"/>
-          <w:szCs w:val="20"/>
-        </w:rPr>
-        <w:t xml:space="preserve"> debug message string. Error and debug messages (like all </w:t>
+        <w:t xml:space="preserve"> header file)</w:t>
+      </w:r>
+      <w:r>
+        <w:rPr>
+          <w:sz w:val="20"/>
+          <w:szCs w:val="20"/>
+        </w:rPr>
+        <w:t xml:space="preserve">. This text is sent as information messages with the text preceded by a double exclamation </w:t>
+      </w:r>
+      <w:proofErr w:type="gramStart"/>
+      <w:r>
+        <w:rPr>
+          <w:sz w:val="20"/>
+          <w:szCs w:val="20"/>
+        </w:rPr>
+        <w:t>mark !!</w:t>
+      </w:r>
+      <w:proofErr w:type="gramEnd"/>
+      <w:r>
+        <w:rPr>
+          <w:sz w:val="20"/>
+          <w:szCs w:val="20"/>
+        </w:rPr>
+        <w:t xml:space="preserve">   Note that these low level debug messages should never be enabled in code released for normal use. </w:t>
+      </w:r>
+    </w:p>
+    <w:p>
+      <w:pPr>
+        <w:spacing w:after="0"/>
+        <w:rPr>
+          <w:sz w:val="20"/>
+          <w:szCs w:val="20"/>
+        </w:rPr>
+      </w:pPr>
+    </w:p>
+    <w:p>
+      <w:pPr>
+        <w:spacing w:after="0"/>
+        <w:rPr>
+          <w:sz w:val="20"/>
+          <w:szCs w:val="20"/>
+        </w:rPr>
+      </w:pPr>
+      <w:r>
+        <w:rPr>
+          <w:sz w:val="20"/>
+          <w:szCs w:val="20"/>
+        </w:rPr>
+        <w:t xml:space="preserve"> Error and </w:t>
+      </w:r>
+      <w:r>
+        <w:rPr>
+          <w:sz w:val="20"/>
+          <w:szCs w:val="20"/>
+        </w:rPr>
+        <w:t>information</w:t>
+      </w:r>
+      <w:r>
+        <w:rPr>
+          <w:sz w:val="20"/>
+          <w:szCs w:val="20"/>
+        </w:rPr>
+        <w:t xml:space="preserve"> messages (like all </w:t>
       </w:r>
       <w:proofErr w:type="spellStart"/>
       <w:r>
@@ -1129,7 +1292,15 @@
           <w:sz w:val="20"/>
           <w:szCs w:val="20"/>
         </w:rPr>
-        <w:t xml:space="preserve"> By default, all pins capable of </w:t>
+        <w:t xml:space="preserve"> By default, all pins </w:t>
+      </w:r>
+      <w:r>
+        <w:rPr>
+          <w:sz w:val="20"/>
+          <w:szCs w:val="20"/>
+        </w:rPr>
+        <w:lastRenderedPageBreak/>
+        <w:t xml:space="preserve">capable of </w:t>
       </w:r>
       <w:proofErr w:type="spellStart"/>
       <w:r>
@@ -1209,7 +1380,6 @@
           <w:sz w:val="20"/>
           <w:szCs w:val="20"/>
         </w:rPr>
-        <w:lastRenderedPageBreak/>
         <w:t xml:space="preserve"> If strict enforcing of pins modes is required</w:t>
       </w:r>
       <w:proofErr w:type="gramStart"/>
@@ -3732,6 +3902,7 @@
           <w:szCs w:val="20"/>
           <w:lang w:eastAsia="en-GB"/>
         </w:rPr>
+        <w:lastRenderedPageBreak/>
         <w:t>tag_PIN_CAPABILITIES</w:t>
       </w:r>
       <w:proofErr w:type="spellEnd"/>
@@ -3971,7 +4142,6 @@
           <w:szCs w:val="20"/>
           <w:lang w:eastAsia="en-GB"/>
         </w:rPr>
-        <w:lastRenderedPageBreak/>
         <w:t>SYSTEM_MSG_HEADER = '#'</w:t>
       </w:r>
       <w:proofErr w:type="gramStart"/>
@@ -4147,9 +4317,8 @@
           <w:szCs w:val="20"/>
           <w:lang w:eastAsia="en-GB"/>
         </w:rPr>
-        <w:t>DEBUG_MSG_</w:t>
-      </w:r>
-      <w:proofErr w:type="gramStart"/>
+        <w:t>INFO</w:t>
+      </w:r>
       <w:r>
         <w:rPr>
           <w:rFonts w:ascii="Consolas" w:eastAsia="Times New Roman" w:hAnsi="Consolas" w:cs="Consolas"/>
@@ -4158,7 +4327,7 @@
           <w:szCs w:val="20"/>
           <w:lang w:eastAsia="en-GB"/>
         </w:rPr>
-        <w:t>HEADER</w:t>
+        <w:t>_MSG_HEADER</w:t>
       </w:r>
       <w:r>
         <w:rPr>
@@ -4178,9 +4347,8 @@
           <w:szCs w:val="20"/>
           <w:lang w:eastAsia="en-GB"/>
         </w:rPr>
-        <w:t xml:space="preserve"> =</w:t>
-      </w:r>
-      <w:proofErr w:type="gramEnd"/>
+        <w:t xml:space="preserve"> </w:t>
+      </w:r>
       <w:r>
         <w:rPr>
           <w:rFonts w:ascii="Consolas" w:eastAsia="Times New Roman" w:hAnsi="Consolas" w:cs="Consolas"/>
@@ -4189,7 +4357,59 @@
           <w:szCs w:val="20"/>
           <w:lang w:eastAsia="en-GB"/>
         </w:rPr>
-        <w:t xml:space="preserve"> '!';  // debug messages begin with this tag</w:t>
+        <w:t xml:space="preserve"> </w:t>
+      </w:r>
+      <w:r>
+        <w:rPr>
+          <w:rFonts w:ascii="Consolas" w:eastAsia="Times New Roman" w:hAnsi="Consolas" w:cs="Consolas"/>
+          <w:color w:val="222222"/>
+          <w:sz w:val="20"/>
+          <w:szCs w:val="20"/>
+          <w:lang w:eastAsia="en-GB"/>
+        </w:rPr>
+        <w:t>= '!'</w:t>
+      </w:r>
+      <w:proofErr w:type="gramStart"/>
+      <w:r>
+        <w:rPr>
+          <w:rFonts w:ascii="Consolas" w:eastAsia="Times New Roman" w:hAnsi="Consolas" w:cs="Consolas"/>
+          <w:color w:val="222222"/>
+          <w:sz w:val="20"/>
+          <w:szCs w:val="20"/>
+          <w:lang w:eastAsia="en-GB"/>
+        </w:rPr>
+        <w:t>;  /</w:t>
+      </w:r>
+      <w:proofErr w:type="gramEnd"/>
+      <w:r>
+        <w:rPr>
+          <w:rFonts w:ascii="Consolas" w:eastAsia="Times New Roman" w:hAnsi="Consolas" w:cs="Consolas"/>
+          <w:color w:val="222222"/>
+          <w:sz w:val="20"/>
+          <w:szCs w:val="20"/>
+          <w:lang w:eastAsia="en-GB"/>
+        </w:rPr>
+        <w:t xml:space="preserve">/ </w:t>
+      </w:r>
+      <w:r>
+        <w:rPr>
+          <w:rFonts w:ascii="Consolas" w:eastAsia="Times New Roman" w:hAnsi="Consolas" w:cs="Consolas"/>
+          <w:color w:val="222222"/>
+          <w:sz w:val="20"/>
+          <w:szCs w:val="20"/>
+          <w:lang w:eastAsia="en-GB"/>
+        </w:rPr>
+        <w:t xml:space="preserve">info </w:t>
+      </w:r>
+      <w:r>
+        <w:rPr>
+          <w:rFonts w:ascii="Consolas" w:eastAsia="Times New Roman" w:hAnsi="Consolas" w:cs="Consolas"/>
+          <w:color w:val="222222"/>
+          <w:sz w:val="20"/>
+          <w:szCs w:val="20"/>
+          <w:lang w:eastAsia="en-GB"/>
+        </w:rPr>
+        <w:t>messages begin with this tag</w:t>
       </w:r>
     </w:p>
     <w:p>
@@ -5786,6 +6006,7 @@
           <w:sz w:val="20"/>
           <w:szCs w:val="20"/>
         </w:rPr>
+        <w:lastRenderedPageBreak/>
         <w:t>pinMode</w:t>
       </w:r>
       <w:proofErr w:type="spellEnd"/>
@@ -5900,7 +6121,6 @@
           <w:sz w:val="20"/>
           <w:szCs w:val="20"/>
         </w:rPr>
-        <w:lastRenderedPageBreak/>
         <w:t xml:space="preserve">   </w:t>
       </w:r>
       <w:proofErr w:type="gramStart"/>
@@ -7771,8 +7991,6 @@
         </w:rPr>
         <w:t>service</w:t>
       </w:r>
-      <w:bookmarkStart w:id="0" w:name="_GoBack"/>
-      <w:bookmarkEnd w:id="0"/>
       <w:r>
         <w:rPr>
           <w:rFonts w:eastAsia="Times New Roman" w:cs="Consolas"/>
@@ -8125,7 +8343,6 @@
           <w:sz w:val="20"/>
           <w:szCs w:val="20"/>
         </w:rPr>
-        <w:lastRenderedPageBreak/>
         <w:t xml:space="preserve">Stream protocol: </w:t>
       </w:r>
       <w:r>
@@ -9489,6 +9706,7 @@
           <w:sz w:val="20"/>
           <w:szCs w:val="20"/>
         </w:rPr>
+        <w:lastRenderedPageBreak/>
         <w:t xml:space="preserve">Services can have more than one </w:t>
       </w:r>
       <w:r>
@@ -9703,9 +9921,1508 @@
           <w:sz w:val="20"/>
           <w:szCs w:val="20"/>
         </w:rPr>
+        <w:t>Motor Service</w:t>
+      </w:r>
+    </w:p>
+    <w:p>
+      <w:pPr>
+        <w:spacing w:after="0"/>
+        <w:rPr>
+          <w:sz w:val="20"/>
+          <w:szCs w:val="20"/>
+        </w:rPr>
+      </w:pPr>
+    </w:p>
+    <w:p>
+      <w:pPr>
+        <w:spacing w:after="0"/>
+        <w:rPr>
+          <w:sz w:val="20"/>
+          <w:szCs w:val="20"/>
+        </w:rPr>
+      </w:pPr>
+      <w:proofErr w:type="spellStart"/>
+      <w:proofErr w:type="gramStart"/>
+      <w:r>
+        <w:rPr>
+          <w:sz w:val="20"/>
+          <w:szCs w:val="20"/>
+        </w:rPr>
+        <w:t>Set</w:t>
+      </w:r>
+      <w:r>
+        <w:rPr>
+          <w:sz w:val="20"/>
+          <w:szCs w:val="20"/>
+        </w:rPr>
+        <w:t>Motor</w:t>
+      </w:r>
+      <w:proofErr w:type="spellEnd"/>
+      <w:r>
+        <w:rPr>
+          <w:sz w:val="20"/>
+          <w:szCs w:val="20"/>
+        </w:rPr>
+        <w:t>()</w:t>
+      </w:r>
+      <w:proofErr w:type="gramEnd"/>
+    </w:p>
+    <w:p>
+      <w:pPr>
+        <w:spacing w:after="0"/>
+        <w:rPr>
+          <w:sz w:val="20"/>
+          <w:szCs w:val="20"/>
+        </w:rPr>
+      </w:pPr>
+      <w:r>
+        <w:rPr>
+          <w:sz w:val="20"/>
+          <w:szCs w:val="20"/>
+        </w:rPr>
+        <w:t>Description: Control Motor speed and direction</w:t>
+      </w:r>
+    </w:p>
+    <w:p>
+      <w:pPr>
+        <w:spacing w:after="0"/>
+        <w:rPr>
+          <w:sz w:val="20"/>
+          <w:szCs w:val="20"/>
+        </w:rPr>
+      </w:pPr>
+      <w:r>
+        <w:rPr>
+          <w:sz w:val="20"/>
+          <w:szCs w:val="20"/>
+        </w:rPr>
+        <w:t xml:space="preserve">API Syntax: </w:t>
+      </w:r>
+      <w:proofErr w:type="spellStart"/>
+      <w:proofErr w:type="gramStart"/>
+      <w:r>
+        <w:rPr>
+          <w:sz w:val="20"/>
+          <w:szCs w:val="20"/>
+        </w:rPr>
+        <w:t>setMotor</w:t>
+      </w:r>
+      <w:proofErr w:type="spellEnd"/>
+      <w:r>
+        <w:rPr>
+          <w:sz w:val="20"/>
+          <w:szCs w:val="20"/>
+        </w:rPr>
+        <w:t>(</w:t>
+      </w:r>
+      <w:proofErr w:type="gramEnd"/>
+      <w:r>
+        <w:rPr>
+          <w:sz w:val="20"/>
+          <w:szCs w:val="20"/>
+        </w:rPr>
+        <w:t>motor, speed</w:t>
+      </w:r>
+      <w:r>
+        <w:rPr>
+          <w:sz w:val="20"/>
+          <w:szCs w:val="20"/>
+        </w:rPr>
+        <w:t>);</w:t>
+      </w:r>
+    </w:p>
+    <w:p>
+      <w:pPr>
+        <w:spacing w:after="0"/>
+        <w:rPr>
+          <w:sz w:val="20"/>
+          <w:szCs w:val="20"/>
+        </w:rPr>
+      </w:pPr>
+      <w:r>
+        <w:rPr>
+          <w:sz w:val="20"/>
+          <w:szCs w:val="20"/>
+        </w:rPr>
+        <w:t>Parameter</w:t>
+      </w:r>
+      <w:r>
+        <w:rPr>
+          <w:sz w:val="20"/>
+          <w:szCs w:val="20"/>
+        </w:rPr>
+        <w:t>s:</w:t>
+      </w:r>
+    </w:p>
+    <w:p>
+      <w:pPr>
+        <w:spacing w:after="0"/>
+        <w:rPr>
+          <w:sz w:val="20"/>
+          <w:szCs w:val="20"/>
+        </w:rPr>
+      </w:pPr>
+      <w:r>
+        <w:rPr>
+          <w:sz w:val="20"/>
+          <w:szCs w:val="20"/>
+        </w:rPr>
+        <w:t xml:space="preserve">    </w:t>
+      </w:r>
+      <w:proofErr w:type="gramStart"/>
+      <w:r>
+        <w:rPr>
+          <w:sz w:val="20"/>
+          <w:szCs w:val="20"/>
+        </w:rPr>
+        <w:t>motor</w:t>
+      </w:r>
+      <w:proofErr w:type="gramEnd"/>
+      <w:r>
+        <w:rPr>
+          <w:sz w:val="20"/>
+          <w:szCs w:val="20"/>
+        </w:rPr>
+        <w:t xml:space="preserve"> </w:t>
+      </w:r>
+      <w:r>
+        <w:rPr>
+          <w:sz w:val="20"/>
+          <w:szCs w:val="20"/>
+        </w:rPr>
+        <w:t>is w</w:t>
+      </w:r>
+      <w:r>
+        <w:rPr>
+          <w:sz w:val="20"/>
+          <w:szCs w:val="20"/>
+        </w:rPr>
+        <w:t>heel  id (0 or 1)</w:t>
+      </w:r>
+    </w:p>
+    <w:p>
+      <w:pPr>
+        <w:spacing w:after="0"/>
+        <w:rPr>
+          <w:sz w:val="20"/>
+          <w:szCs w:val="20"/>
+        </w:rPr>
+      </w:pPr>
+      <w:r>
+        <w:rPr>
+          <w:sz w:val="20"/>
+          <w:szCs w:val="20"/>
+        </w:rPr>
+        <w:t xml:space="preserve">    </w:t>
+      </w:r>
+      <w:proofErr w:type="gramStart"/>
+      <w:r>
+        <w:rPr>
+          <w:sz w:val="20"/>
+          <w:szCs w:val="20"/>
+        </w:rPr>
+        <w:t>s</w:t>
+      </w:r>
+      <w:r>
+        <w:rPr>
+          <w:sz w:val="20"/>
+          <w:szCs w:val="20"/>
+        </w:rPr>
+        <w:t>peed</w:t>
+      </w:r>
+      <w:proofErr w:type="gramEnd"/>
+      <w:r>
+        <w:rPr>
+          <w:sz w:val="20"/>
+          <w:szCs w:val="20"/>
+        </w:rPr>
+        <w:t xml:space="preserve"> </w:t>
+      </w:r>
+      <w:r>
+        <w:rPr>
+          <w:sz w:val="20"/>
+          <w:szCs w:val="20"/>
+        </w:rPr>
+        <w:t>(</w:t>
+      </w:r>
+      <w:r>
+        <w:rPr>
+          <w:sz w:val="20"/>
+          <w:szCs w:val="20"/>
+        </w:rPr>
+        <w:t xml:space="preserve"> -100 to 100</w:t>
+      </w:r>
+      <w:r>
+        <w:rPr>
+          <w:sz w:val="20"/>
+          <w:szCs w:val="20"/>
+        </w:rPr>
+        <w:t>)</w:t>
+      </w:r>
+    </w:p>
+    <w:p>
+      <w:pPr>
+        <w:spacing w:after="0"/>
+        <w:rPr>
+          <w:sz w:val="20"/>
+          <w:szCs w:val="20"/>
+        </w:rPr>
+      </w:pPr>
+      <w:r>
+        <w:rPr>
+          <w:sz w:val="20"/>
+          <w:szCs w:val="20"/>
+        </w:rPr>
+        <w:t xml:space="preserve">Example set motor 1 speed to 50): </w:t>
+      </w:r>
+      <w:proofErr w:type="spellStart"/>
+      <w:proofErr w:type="gramStart"/>
+      <w:r>
+        <w:rPr>
+          <w:sz w:val="20"/>
+          <w:szCs w:val="20"/>
+        </w:rPr>
+        <w:t>setMotor</w:t>
+      </w:r>
+      <w:proofErr w:type="spellEnd"/>
+      <w:r>
+        <w:rPr>
+          <w:sz w:val="20"/>
+          <w:szCs w:val="20"/>
+        </w:rPr>
+        <w:t>(</w:t>
+      </w:r>
+      <w:proofErr w:type="gramEnd"/>
+      <w:r>
+        <w:rPr>
+          <w:sz w:val="20"/>
+          <w:szCs w:val="20"/>
+        </w:rPr>
+        <w:t>1,50);</w:t>
+      </w:r>
+    </w:p>
+    <w:p>
+      <w:pPr>
+        <w:spacing w:after="0"/>
+        <w:rPr>
+          <w:sz w:val="20"/>
+          <w:szCs w:val="20"/>
+        </w:rPr>
+      </w:pPr>
+      <w:r>
+        <w:rPr>
+          <w:sz w:val="20"/>
+          <w:szCs w:val="20"/>
+        </w:rPr>
+        <w:t>Stream protocol</w:t>
+      </w:r>
+      <w:r>
+        <w:rPr>
+          <w:sz w:val="20"/>
+          <w:szCs w:val="20"/>
+        </w:rPr>
+        <w:t xml:space="preserve"> for this example</w:t>
+      </w:r>
+      <w:r>
+        <w:rPr>
+          <w:sz w:val="20"/>
+          <w:szCs w:val="20"/>
+        </w:rPr>
+        <w:t>:</w:t>
+      </w:r>
+      <w:r>
+        <w:rPr>
+          <w:sz w:val="20"/>
+          <w:szCs w:val="20"/>
+        </w:rPr>
+        <w:t xml:space="preserve"> “M</w:t>
+      </w:r>
+      <w:proofErr w:type="gramStart"/>
+      <w:r>
+        <w:rPr>
+          <w:sz w:val="20"/>
+          <w:szCs w:val="20"/>
+        </w:rPr>
+        <w:t>,m,1,50</w:t>
+      </w:r>
+      <w:proofErr w:type="gramEnd"/>
+      <w:r>
+        <w:rPr>
+          <w:sz w:val="20"/>
+          <w:szCs w:val="20"/>
+        </w:rPr>
+        <w:t>\n”</w:t>
+      </w:r>
+    </w:p>
+    <w:p>
+      <w:pPr>
+        <w:spacing w:after="0"/>
+        <w:rPr>
+          <w:sz w:val="20"/>
+          <w:szCs w:val="20"/>
+        </w:rPr>
+      </w:pPr>
+    </w:p>
+    <w:p>
+      <w:pPr>
+        <w:spacing w:after="0"/>
+        <w:rPr>
+          <w:sz w:val="20"/>
+          <w:szCs w:val="20"/>
+        </w:rPr>
+      </w:pPr>
+    </w:p>
+    <w:p>
+      <w:pPr>
+        <w:spacing w:after="0"/>
+        <w:rPr>
+          <w:sz w:val="20"/>
+          <w:szCs w:val="20"/>
+        </w:rPr>
+      </w:pPr>
+      <w:proofErr w:type="spellStart"/>
+      <w:proofErr w:type="gramStart"/>
+      <w:r>
+        <w:rPr>
+          <w:sz w:val="20"/>
+          <w:szCs w:val="20"/>
+        </w:rPr>
+        <w:t>SetMotors</w:t>
+      </w:r>
+      <w:proofErr w:type="spellEnd"/>
+      <w:r>
+        <w:rPr>
+          <w:sz w:val="20"/>
+          <w:szCs w:val="20"/>
+        </w:rPr>
+        <w:t>()</w:t>
+      </w:r>
+      <w:proofErr w:type="gramEnd"/>
+    </w:p>
+    <w:p>
+      <w:pPr>
+        <w:spacing w:after="0"/>
+        <w:rPr>
+          <w:sz w:val="20"/>
+          <w:szCs w:val="20"/>
+        </w:rPr>
+      </w:pPr>
+      <w:r>
+        <w:rPr>
+          <w:sz w:val="20"/>
+          <w:szCs w:val="20"/>
+        </w:rPr>
+        <w:t xml:space="preserve">Description: </w:t>
+      </w:r>
+      <w:proofErr w:type="gramStart"/>
+      <w:r>
+        <w:rPr>
+          <w:sz w:val="20"/>
+          <w:szCs w:val="20"/>
+        </w:rPr>
+        <w:t>Controls  both</w:t>
+      </w:r>
+      <w:proofErr w:type="gramEnd"/>
+      <w:r>
+        <w:rPr>
+          <w:sz w:val="20"/>
+          <w:szCs w:val="20"/>
+        </w:rPr>
+        <w:t xml:space="preserve"> motor’s  speeds and direction</w:t>
+      </w:r>
+    </w:p>
+    <w:p>
+      <w:pPr>
+        <w:spacing w:after="0"/>
+        <w:rPr>
+          <w:sz w:val="20"/>
+          <w:szCs w:val="20"/>
+        </w:rPr>
+      </w:pPr>
+      <w:r>
+        <w:rPr>
+          <w:sz w:val="20"/>
+          <w:szCs w:val="20"/>
+        </w:rPr>
+        <w:t xml:space="preserve">API Syntax: </w:t>
+      </w:r>
+      <w:proofErr w:type="spellStart"/>
+      <w:proofErr w:type="gramStart"/>
+      <w:r>
+        <w:rPr>
+          <w:sz w:val="20"/>
+          <w:szCs w:val="20"/>
+        </w:rPr>
+        <w:t>setMotors</w:t>
+      </w:r>
+      <w:proofErr w:type="spellEnd"/>
+      <w:r>
+        <w:rPr>
+          <w:sz w:val="20"/>
+          <w:szCs w:val="20"/>
+        </w:rPr>
+        <w:t>(</w:t>
+      </w:r>
+      <w:proofErr w:type="gramEnd"/>
+      <w:r>
+        <w:rPr>
+          <w:sz w:val="20"/>
+          <w:szCs w:val="20"/>
+        </w:rPr>
+        <w:t>speed0, speed1);</w:t>
+      </w:r>
+    </w:p>
+    <w:p>
+      <w:pPr>
+        <w:spacing w:after="0"/>
+        <w:rPr>
+          <w:sz w:val="20"/>
+          <w:szCs w:val="20"/>
+        </w:rPr>
+      </w:pPr>
+      <w:r>
+        <w:rPr>
+          <w:sz w:val="20"/>
+          <w:szCs w:val="20"/>
+        </w:rPr>
+        <w:t>Parameters:</w:t>
+      </w:r>
+    </w:p>
+    <w:p>
+      <w:pPr>
+        <w:spacing w:after="0"/>
+        <w:rPr>
+          <w:sz w:val="20"/>
+          <w:szCs w:val="20"/>
+        </w:rPr>
+      </w:pPr>
+      <w:r>
+        <w:rPr>
+          <w:sz w:val="20"/>
+          <w:szCs w:val="20"/>
+        </w:rPr>
+        <w:t xml:space="preserve">   </w:t>
+      </w:r>
+      <w:r>
+        <w:rPr>
+          <w:sz w:val="20"/>
+          <w:szCs w:val="20"/>
+        </w:rPr>
+        <w:t>s</w:t>
+      </w:r>
+      <w:r>
+        <w:rPr>
+          <w:sz w:val="20"/>
+          <w:szCs w:val="20"/>
+        </w:rPr>
+        <w:t>peed</w:t>
+      </w:r>
+      <w:r>
+        <w:rPr>
+          <w:sz w:val="20"/>
+          <w:szCs w:val="20"/>
+        </w:rPr>
+        <w:t>0</w:t>
+      </w:r>
+      <w:r>
+        <w:rPr>
+          <w:sz w:val="20"/>
+          <w:szCs w:val="20"/>
+        </w:rPr>
+        <w:t xml:space="preserve"> </w:t>
+      </w:r>
+      <w:proofErr w:type="gramStart"/>
+      <w:r>
+        <w:rPr>
+          <w:sz w:val="20"/>
+          <w:szCs w:val="20"/>
+        </w:rPr>
+        <w:t>( -</w:t>
+      </w:r>
+      <w:proofErr w:type="gramEnd"/>
+      <w:r>
+        <w:rPr>
+          <w:sz w:val="20"/>
+          <w:szCs w:val="20"/>
+        </w:rPr>
+        <w:t>100 to 100)</w:t>
+      </w:r>
+    </w:p>
+    <w:p>
+      <w:pPr>
+        <w:spacing w:after="0"/>
+        <w:rPr>
+          <w:sz w:val="20"/>
+          <w:szCs w:val="20"/>
+        </w:rPr>
+      </w:pPr>
+      <w:r>
+        <w:rPr>
+          <w:sz w:val="20"/>
+          <w:szCs w:val="20"/>
+        </w:rPr>
+        <w:t xml:space="preserve">   speed1 </w:t>
+      </w:r>
+      <w:proofErr w:type="gramStart"/>
+      <w:r>
+        <w:rPr>
+          <w:sz w:val="20"/>
+          <w:szCs w:val="20"/>
+        </w:rPr>
+        <w:t>( -</w:t>
+      </w:r>
+      <w:proofErr w:type="gramEnd"/>
+      <w:r>
+        <w:rPr>
+          <w:sz w:val="20"/>
+          <w:szCs w:val="20"/>
+        </w:rPr>
+        <w:t>100 to 100)</w:t>
+      </w:r>
+    </w:p>
+    <w:p>
+      <w:pPr>
+        <w:spacing w:after="0"/>
+        <w:rPr>
+          <w:sz w:val="20"/>
+          <w:szCs w:val="20"/>
+        </w:rPr>
+      </w:pPr>
+      <w:r>
+        <w:rPr>
+          <w:sz w:val="20"/>
+          <w:szCs w:val="20"/>
+        </w:rPr>
+        <w:t xml:space="preserve">Example set motor speeds to 45 and 50): </w:t>
+      </w:r>
+      <w:proofErr w:type="spellStart"/>
+      <w:proofErr w:type="gramStart"/>
+      <w:r>
+        <w:rPr>
+          <w:sz w:val="20"/>
+          <w:szCs w:val="20"/>
+        </w:rPr>
+        <w:t>setMotors</w:t>
+      </w:r>
+      <w:proofErr w:type="spellEnd"/>
+      <w:r>
+        <w:rPr>
+          <w:sz w:val="20"/>
+          <w:szCs w:val="20"/>
+        </w:rPr>
+        <w:t>(</w:t>
+      </w:r>
+      <w:proofErr w:type="gramEnd"/>
+      <w:r>
+        <w:rPr>
+          <w:sz w:val="20"/>
+          <w:szCs w:val="20"/>
+        </w:rPr>
+        <w:t>45,50);</w:t>
+      </w:r>
+    </w:p>
+    <w:p>
+      <w:pPr>
+        <w:spacing w:after="0"/>
+        <w:rPr>
+          <w:sz w:val="20"/>
+          <w:szCs w:val="20"/>
+        </w:rPr>
+      </w:pPr>
+      <w:r>
+        <w:rPr>
+          <w:sz w:val="20"/>
+          <w:szCs w:val="20"/>
+        </w:rPr>
+        <w:t>Stream protocol</w:t>
+      </w:r>
+      <w:r>
+        <w:rPr>
+          <w:sz w:val="20"/>
+          <w:szCs w:val="20"/>
+        </w:rPr>
+        <w:t xml:space="preserve"> for this example</w:t>
+      </w:r>
+      <w:r>
+        <w:rPr>
+          <w:sz w:val="20"/>
+          <w:szCs w:val="20"/>
+        </w:rPr>
+        <w:t>:</w:t>
+      </w:r>
+      <w:r>
+        <w:rPr>
+          <w:sz w:val="20"/>
+          <w:szCs w:val="20"/>
+        </w:rPr>
+        <w:t xml:space="preserve"> “M</w:t>
+      </w:r>
+      <w:proofErr w:type="gramStart"/>
+      <w:r>
+        <w:rPr>
+          <w:sz w:val="20"/>
+          <w:szCs w:val="20"/>
+        </w:rPr>
+        <w:t>,M,45,50</w:t>
+      </w:r>
+      <w:proofErr w:type="gramEnd"/>
+      <w:r>
+        <w:rPr>
+          <w:sz w:val="20"/>
+          <w:szCs w:val="20"/>
+        </w:rPr>
+        <w:t>\n”</w:t>
+      </w:r>
+    </w:p>
+    <w:p>
+      <w:pPr>
+        <w:spacing w:after="0"/>
+        <w:rPr>
+          <w:sz w:val="20"/>
+          <w:szCs w:val="20"/>
+        </w:rPr>
+      </w:pPr>
+    </w:p>
+    <w:p>
+      <w:pPr>
+        <w:spacing w:after="0"/>
+        <w:rPr>
+          <w:sz w:val="20"/>
+          <w:szCs w:val="20"/>
+        </w:rPr>
+      </w:pPr>
+    </w:p>
+    <w:p>
+      <w:pPr>
+        <w:spacing w:after="0"/>
+        <w:rPr>
+          <w:sz w:val="20"/>
+          <w:szCs w:val="20"/>
+        </w:rPr>
+      </w:pPr>
+      <w:proofErr w:type="spellStart"/>
+      <w:proofErr w:type="gramStart"/>
+      <w:r>
+        <w:rPr>
+          <w:sz w:val="20"/>
+          <w:szCs w:val="20"/>
+        </w:rPr>
+        <w:t>StopMotor</w:t>
+      </w:r>
+      <w:proofErr w:type="spellEnd"/>
+      <w:r>
+        <w:rPr>
+          <w:sz w:val="20"/>
+          <w:szCs w:val="20"/>
+        </w:rPr>
+        <w:t>()</w:t>
+      </w:r>
+      <w:proofErr w:type="gramEnd"/>
+    </w:p>
+    <w:p>
+      <w:pPr>
+        <w:spacing w:after="0"/>
+        <w:rPr>
+          <w:sz w:val="20"/>
+          <w:szCs w:val="20"/>
+        </w:rPr>
+      </w:pPr>
+      <w:r>
+        <w:rPr>
+          <w:sz w:val="20"/>
+          <w:szCs w:val="20"/>
+        </w:rPr>
+        <w:t>Description: stops the given motor</w:t>
+      </w:r>
+    </w:p>
+    <w:p>
+      <w:pPr>
+        <w:spacing w:after="0"/>
+        <w:rPr>
+          <w:sz w:val="20"/>
+          <w:szCs w:val="20"/>
+        </w:rPr>
+      </w:pPr>
+      <w:r>
+        <w:rPr>
+          <w:sz w:val="20"/>
+          <w:szCs w:val="20"/>
+        </w:rPr>
+        <w:t xml:space="preserve">API Syntax: </w:t>
+      </w:r>
+      <w:proofErr w:type="spellStart"/>
+      <w:proofErr w:type="gramStart"/>
+      <w:r>
+        <w:rPr>
+          <w:sz w:val="20"/>
+          <w:szCs w:val="20"/>
+        </w:rPr>
+        <w:t>stopMotor</w:t>
+      </w:r>
+      <w:proofErr w:type="spellEnd"/>
+      <w:r>
+        <w:rPr>
+          <w:sz w:val="20"/>
+          <w:szCs w:val="20"/>
+        </w:rPr>
+        <w:t>(</w:t>
+      </w:r>
+      <w:proofErr w:type="gramEnd"/>
+      <w:r>
+        <w:rPr>
+          <w:sz w:val="20"/>
+          <w:szCs w:val="20"/>
+        </w:rPr>
+        <w:t>motor);</w:t>
+      </w:r>
+    </w:p>
+    <w:p>
+      <w:pPr>
+        <w:spacing w:after="0"/>
+        <w:rPr>
+          <w:sz w:val="20"/>
+          <w:szCs w:val="20"/>
+        </w:rPr>
+      </w:pPr>
+      <w:r>
+        <w:rPr>
+          <w:sz w:val="20"/>
+          <w:szCs w:val="20"/>
+        </w:rPr>
+        <w:t>Parameters</w:t>
+      </w:r>
+      <w:r>
+        <w:rPr>
+          <w:sz w:val="20"/>
+          <w:szCs w:val="20"/>
+        </w:rPr>
+        <w:t xml:space="preserve">: </w:t>
+      </w:r>
+    </w:p>
+    <w:p>
+      <w:pPr>
+        <w:spacing w:after="0"/>
+        <w:rPr>
+          <w:sz w:val="20"/>
+          <w:szCs w:val="20"/>
+        </w:rPr>
+      </w:pPr>
+      <w:r>
+        <w:rPr>
+          <w:sz w:val="20"/>
+          <w:szCs w:val="20"/>
+        </w:rPr>
+        <w:t xml:space="preserve">    </w:t>
+      </w:r>
+      <w:proofErr w:type="gramStart"/>
+      <w:r>
+        <w:rPr>
+          <w:sz w:val="20"/>
+          <w:szCs w:val="20"/>
+        </w:rPr>
+        <w:t>motor</w:t>
+      </w:r>
+      <w:proofErr w:type="gramEnd"/>
+      <w:r>
+        <w:rPr>
+          <w:sz w:val="20"/>
+          <w:szCs w:val="20"/>
+        </w:rPr>
+        <w:t xml:space="preserve"> </w:t>
+      </w:r>
+      <w:r>
+        <w:rPr>
+          <w:sz w:val="20"/>
+          <w:szCs w:val="20"/>
+        </w:rPr>
+        <w:t xml:space="preserve">is </w:t>
+      </w:r>
+      <w:r>
+        <w:rPr>
+          <w:sz w:val="20"/>
+          <w:szCs w:val="20"/>
+        </w:rPr>
+        <w:t>Wheel  id</w:t>
+      </w:r>
+      <w:r>
+        <w:rPr>
+          <w:sz w:val="20"/>
+          <w:szCs w:val="20"/>
+        </w:rPr>
+        <w:t xml:space="preserve"> (0,1)</w:t>
+      </w:r>
+    </w:p>
+    <w:p>
+      <w:pPr>
+        <w:spacing w:after="0"/>
+        <w:rPr>
+          <w:sz w:val="20"/>
+          <w:szCs w:val="20"/>
+        </w:rPr>
+      </w:pPr>
+      <w:r>
+        <w:rPr>
+          <w:sz w:val="20"/>
+          <w:szCs w:val="20"/>
+        </w:rPr>
+        <w:t xml:space="preserve">Example stop motor 0: </w:t>
+      </w:r>
+      <w:proofErr w:type="spellStart"/>
+      <w:proofErr w:type="gramStart"/>
+      <w:r>
+        <w:rPr>
+          <w:sz w:val="20"/>
+          <w:szCs w:val="20"/>
+        </w:rPr>
+        <w:t>stopMotor</w:t>
+      </w:r>
+      <w:proofErr w:type="spellEnd"/>
+      <w:r>
+        <w:rPr>
+          <w:sz w:val="20"/>
+          <w:szCs w:val="20"/>
+        </w:rPr>
+        <w:t>(</w:t>
+      </w:r>
+      <w:proofErr w:type="gramEnd"/>
+      <w:r>
+        <w:rPr>
+          <w:sz w:val="20"/>
+          <w:szCs w:val="20"/>
+        </w:rPr>
+        <w:t>0);</w:t>
+      </w:r>
+    </w:p>
+    <w:p>
+      <w:pPr>
+        <w:spacing w:after="0"/>
+        <w:rPr>
+          <w:sz w:val="20"/>
+          <w:szCs w:val="20"/>
+        </w:rPr>
+      </w:pPr>
+      <w:r>
+        <w:rPr>
+          <w:sz w:val="20"/>
+          <w:szCs w:val="20"/>
+        </w:rPr>
+        <w:t>Stream protocol</w:t>
+      </w:r>
+      <w:r>
+        <w:rPr>
+          <w:sz w:val="20"/>
+          <w:szCs w:val="20"/>
+        </w:rPr>
+        <w:t xml:space="preserve"> for this example</w:t>
+      </w:r>
+      <w:r>
+        <w:rPr>
+          <w:sz w:val="20"/>
+          <w:szCs w:val="20"/>
+        </w:rPr>
+        <w:t>:</w:t>
+      </w:r>
+      <w:r>
+        <w:rPr>
+          <w:sz w:val="20"/>
+          <w:szCs w:val="20"/>
+        </w:rPr>
+        <w:t xml:space="preserve"> “M</w:t>
+      </w:r>
+      <w:proofErr w:type="gramStart"/>
+      <w:r>
+        <w:rPr>
+          <w:sz w:val="20"/>
+          <w:szCs w:val="20"/>
+        </w:rPr>
+        <w:t>,s,0</w:t>
+      </w:r>
+      <w:proofErr w:type="gramEnd"/>
+      <w:r>
+        <w:rPr>
+          <w:sz w:val="20"/>
+          <w:szCs w:val="20"/>
+        </w:rPr>
+        <w:t>\n”</w:t>
+      </w:r>
+    </w:p>
+    <w:p>
+      <w:pPr>
+        <w:spacing w:after="0"/>
+        <w:rPr>
+          <w:sz w:val="20"/>
+          <w:szCs w:val="20"/>
+        </w:rPr>
+      </w:pPr>
+    </w:p>
+    <w:p>
+      <w:pPr>
+        <w:spacing w:after="0"/>
+        <w:rPr>
+          <w:sz w:val="20"/>
+          <w:szCs w:val="20"/>
+        </w:rPr>
+      </w:pPr>
+      <w:proofErr w:type="spellStart"/>
+      <w:proofErr w:type="gramStart"/>
+      <w:r>
+        <w:rPr>
+          <w:sz w:val="20"/>
+          <w:szCs w:val="20"/>
+        </w:rPr>
+        <w:t>StopMotors</w:t>
+      </w:r>
+      <w:proofErr w:type="spellEnd"/>
+      <w:r>
+        <w:rPr>
+          <w:sz w:val="20"/>
+          <w:szCs w:val="20"/>
+        </w:rPr>
+        <w:t>()</w:t>
+      </w:r>
+      <w:proofErr w:type="gramEnd"/>
+    </w:p>
+    <w:p>
+      <w:pPr>
+        <w:spacing w:after="0"/>
+        <w:rPr>
+          <w:sz w:val="20"/>
+          <w:szCs w:val="20"/>
+        </w:rPr>
+      </w:pPr>
+      <w:r>
+        <w:rPr>
+          <w:sz w:val="20"/>
+          <w:szCs w:val="20"/>
+        </w:rPr>
+        <w:t>Description: stops both motors</w:t>
+      </w:r>
+    </w:p>
+    <w:p>
+      <w:pPr>
+        <w:spacing w:after="0"/>
+        <w:rPr>
+          <w:sz w:val="20"/>
+          <w:szCs w:val="20"/>
+        </w:rPr>
+      </w:pPr>
+      <w:r>
+        <w:rPr>
+          <w:sz w:val="20"/>
+          <w:szCs w:val="20"/>
+        </w:rPr>
+        <w:t xml:space="preserve">API Syntax: </w:t>
+      </w:r>
+      <w:proofErr w:type="spellStart"/>
+      <w:proofErr w:type="gramStart"/>
+      <w:r>
+        <w:rPr>
+          <w:sz w:val="20"/>
+          <w:szCs w:val="20"/>
+        </w:rPr>
+        <w:t>stopMotors</w:t>
+      </w:r>
+      <w:proofErr w:type="spellEnd"/>
+      <w:r>
+        <w:rPr>
+          <w:sz w:val="20"/>
+          <w:szCs w:val="20"/>
+        </w:rPr>
+        <w:t>(</w:t>
+      </w:r>
+      <w:proofErr w:type="gramEnd"/>
+      <w:r>
+        <w:rPr>
+          <w:sz w:val="20"/>
+          <w:szCs w:val="20"/>
+        </w:rPr>
+        <w:t>);</w:t>
+      </w:r>
+    </w:p>
+    <w:p>
+      <w:pPr>
+        <w:spacing w:after="0"/>
+        <w:rPr>
+          <w:sz w:val="20"/>
+          <w:szCs w:val="20"/>
+        </w:rPr>
+      </w:pPr>
+      <w:r>
+        <w:rPr>
+          <w:sz w:val="20"/>
+          <w:szCs w:val="20"/>
+        </w:rPr>
+        <w:t>Parameters:    none</w:t>
+      </w:r>
+    </w:p>
+    <w:p>
+      <w:pPr>
+        <w:spacing w:after="0"/>
+        <w:rPr>
+          <w:sz w:val="20"/>
+          <w:szCs w:val="20"/>
+        </w:rPr>
+      </w:pPr>
+      <w:r>
+        <w:rPr>
+          <w:sz w:val="20"/>
+          <w:szCs w:val="20"/>
+        </w:rPr>
+        <w:t xml:space="preserve">Example stop motors: </w:t>
+      </w:r>
+      <w:proofErr w:type="spellStart"/>
+      <w:proofErr w:type="gramStart"/>
+      <w:r>
+        <w:rPr>
+          <w:sz w:val="20"/>
+          <w:szCs w:val="20"/>
+        </w:rPr>
+        <w:t>stopMotors</w:t>
+      </w:r>
+      <w:proofErr w:type="spellEnd"/>
+      <w:r>
+        <w:rPr>
+          <w:sz w:val="20"/>
+          <w:szCs w:val="20"/>
+        </w:rPr>
+        <w:t>(</w:t>
+      </w:r>
+      <w:proofErr w:type="gramEnd"/>
+      <w:r>
+        <w:rPr>
+          <w:sz w:val="20"/>
+          <w:szCs w:val="20"/>
+        </w:rPr>
+        <w:t>);</w:t>
+      </w:r>
+    </w:p>
+    <w:p>
+      <w:pPr>
+        <w:spacing w:after="0"/>
+        <w:rPr>
+          <w:sz w:val="20"/>
+          <w:szCs w:val="20"/>
+        </w:rPr>
+      </w:pPr>
+      <w:r>
+        <w:rPr>
+          <w:sz w:val="20"/>
+          <w:szCs w:val="20"/>
+        </w:rPr>
+        <w:t>Stream protocol</w:t>
+      </w:r>
+      <w:r>
+        <w:rPr>
+          <w:sz w:val="20"/>
+          <w:szCs w:val="20"/>
+        </w:rPr>
+        <w:t xml:space="preserve"> for this example</w:t>
+      </w:r>
+      <w:r>
+        <w:rPr>
+          <w:sz w:val="20"/>
+          <w:szCs w:val="20"/>
+        </w:rPr>
+        <w:t>:</w:t>
+      </w:r>
+      <w:r>
+        <w:rPr>
+          <w:sz w:val="20"/>
+          <w:szCs w:val="20"/>
+        </w:rPr>
+        <w:t xml:space="preserve"> “M</w:t>
+      </w:r>
+      <w:proofErr w:type="gramStart"/>
+      <w:r>
+        <w:rPr>
+          <w:sz w:val="20"/>
+          <w:szCs w:val="20"/>
+        </w:rPr>
+        <w:t>,S</w:t>
+      </w:r>
+      <w:proofErr w:type="gramEnd"/>
+      <w:r>
+        <w:rPr>
+          <w:sz w:val="20"/>
+          <w:szCs w:val="20"/>
+        </w:rPr>
+        <w:t>\n”</w:t>
+      </w:r>
+    </w:p>
+    <w:p>
+      <w:pPr>
+        <w:spacing w:after="0"/>
+        <w:rPr>
+          <w:sz w:val="20"/>
+          <w:szCs w:val="20"/>
+        </w:rPr>
+      </w:pPr>
+    </w:p>
+    <w:p>
+      <w:pPr>
+        <w:spacing w:after="0"/>
+        <w:rPr>
+          <w:b/>
+          <w:sz w:val="20"/>
+          <w:szCs w:val="20"/>
+        </w:rPr>
+      </w:pPr>
+      <w:r>
+        <w:rPr>
+          <w:b/>
+          <w:sz w:val="20"/>
+          <w:szCs w:val="20"/>
+        </w:rPr>
+        <w:t>Encoder Service</w:t>
+      </w:r>
+    </w:p>
+    <w:p>
+      <w:pPr>
+        <w:spacing w:after="0"/>
+        <w:rPr>
+          <w:sz w:val="20"/>
+          <w:szCs w:val="20"/>
+        </w:rPr>
+      </w:pPr>
+    </w:p>
+    <w:p>
+      <w:pPr>
+        <w:spacing w:after="0"/>
+        <w:rPr>
+          <w:sz w:val="20"/>
+          <w:szCs w:val="20"/>
+        </w:rPr>
+      </w:pPr>
+      <w:proofErr w:type="spellStart"/>
+      <w:proofErr w:type="gramStart"/>
+      <w:r>
+        <w:rPr>
+          <w:sz w:val="20"/>
+          <w:szCs w:val="20"/>
+        </w:rPr>
+        <w:t>RequestEncoders</w:t>
+      </w:r>
+      <w:proofErr w:type="spellEnd"/>
+      <w:r>
+        <w:rPr>
+          <w:sz w:val="20"/>
+          <w:szCs w:val="20"/>
+        </w:rPr>
+        <w:t>()</w:t>
+      </w:r>
+      <w:proofErr w:type="gramEnd"/>
+    </w:p>
+    <w:p>
+      <w:pPr>
+        <w:spacing w:after="0"/>
+        <w:rPr>
+          <w:sz w:val="20"/>
+          <w:szCs w:val="20"/>
+        </w:rPr>
+      </w:pPr>
+      <w:r>
+        <w:rPr>
+          <w:sz w:val="20"/>
+          <w:szCs w:val="20"/>
+        </w:rPr>
+        <w:t xml:space="preserve">Description:  </w:t>
+      </w:r>
+      <w:r>
+        <w:rPr>
+          <w:sz w:val="20"/>
+          <w:szCs w:val="20"/>
+        </w:rPr>
+        <w:t>Schedule the repeated reading and sending of</w:t>
+      </w:r>
+      <w:r>
+        <w:rPr>
+          <w:sz w:val="20"/>
+          <w:szCs w:val="20"/>
+        </w:rPr>
+        <w:t xml:space="preserve"> </w:t>
+      </w:r>
+      <w:r>
+        <w:rPr>
+          <w:sz w:val="20"/>
+          <w:szCs w:val="20"/>
+        </w:rPr>
+        <w:t xml:space="preserve">pulse width and </w:t>
+      </w:r>
+      <w:r>
+        <w:rPr>
+          <w:sz w:val="20"/>
+          <w:szCs w:val="20"/>
+        </w:rPr>
+        <w:t>count</w:t>
+      </w:r>
+      <w:r>
+        <w:rPr>
+          <w:sz w:val="20"/>
+          <w:szCs w:val="20"/>
+        </w:rPr>
+        <w:t xml:space="preserve"> for </w:t>
+      </w:r>
+      <w:r>
+        <w:rPr>
+          <w:sz w:val="20"/>
+          <w:szCs w:val="20"/>
+        </w:rPr>
+        <w:t>all</w:t>
+      </w:r>
+      <w:r>
+        <w:rPr>
+          <w:sz w:val="20"/>
+          <w:szCs w:val="20"/>
+        </w:rPr>
+        <w:t xml:space="preserve"> encoders</w:t>
+      </w:r>
+    </w:p>
+    <w:p>
+      <w:pPr>
+        <w:spacing w:after="0"/>
+        <w:rPr>
+          <w:sz w:val="20"/>
+          <w:szCs w:val="20"/>
+        </w:rPr>
+      </w:pPr>
+      <w:r>
+        <w:rPr>
+          <w:sz w:val="20"/>
+          <w:szCs w:val="20"/>
+        </w:rPr>
+        <w:t>API Syntax:</w:t>
+      </w:r>
+      <w:r>
+        <w:rPr>
+          <w:sz w:val="20"/>
+          <w:szCs w:val="20"/>
+        </w:rPr>
+        <w:t xml:space="preserve"> </w:t>
+      </w:r>
+      <w:proofErr w:type="spellStart"/>
+      <w:proofErr w:type="gramStart"/>
+      <w:r>
+        <w:rPr>
+          <w:sz w:val="20"/>
+          <w:szCs w:val="20"/>
+        </w:rPr>
+        <w:t>RequestEncoders</w:t>
+      </w:r>
+      <w:proofErr w:type="spellEnd"/>
+      <w:r>
+        <w:rPr>
+          <w:sz w:val="20"/>
+          <w:szCs w:val="20"/>
+        </w:rPr>
+        <w:t>(</w:t>
+      </w:r>
+      <w:proofErr w:type="gramEnd"/>
+      <w:r>
+        <w:rPr>
+          <w:sz w:val="20"/>
+          <w:szCs w:val="20"/>
+        </w:rPr>
+        <w:t>interval</w:t>
+      </w:r>
+      <w:r>
+        <w:rPr>
+          <w:sz w:val="20"/>
+          <w:szCs w:val="20"/>
+        </w:rPr>
+        <w:t>)</w:t>
+      </w:r>
+    </w:p>
+    <w:p>
+      <w:pPr>
+        <w:spacing w:after="0"/>
+        <w:rPr>
+          <w:sz w:val="20"/>
+          <w:szCs w:val="20"/>
+        </w:rPr>
+      </w:pPr>
+      <w:r>
+        <w:rPr>
+          <w:sz w:val="20"/>
+          <w:szCs w:val="20"/>
+        </w:rPr>
+        <w:t xml:space="preserve">Parameters: </w:t>
+      </w:r>
+      <w:r>
+        <w:rPr>
+          <w:sz w:val="20"/>
+          <w:szCs w:val="20"/>
+        </w:rPr>
+        <w:t>interval in milliseconds</w:t>
+      </w:r>
+    </w:p>
+    <w:p>
+      <w:pPr>
+        <w:spacing w:after="0"/>
+        <w:rPr>
+          <w:sz w:val="20"/>
+          <w:szCs w:val="20"/>
+        </w:rPr>
+      </w:pPr>
+      <w:r>
+        <w:rPr>
+          <w:sz w:val="20"/>
+          <w:szCs w:val="20"/>
+        </w:rPr>
         <w:lastRenderedPageBreak/>
-        <w:t>Motor Service</w:t>
-      </w:r>
+        <w:t xml:space="preserve">Example request </w:t>
+      </w:r>
+      <w:r>
+        <w:rPr>
+          <w:sz w:val="20"/>
+          <w:szCs w:val="20"/>
+        </w:rPr>
+        <w:t xml:space="preserve">encoder </w:t>
+      </w:r>
+      <w:r>
+        <w:rPr>
+          <w:sz w:val="20"/>
+          <w:szCs w:val="20"/>
+        </w:rPr>
+        <w:t>data every 20 milliseconds</w:t>
+      </w:r>
+    </w:p>
+    <w:p>
+      <w:pPr>
+        <w:spacing w:after="0"/>
+        <w:rPr>
+          <w:sz w:val="20"/>
+          <w:szCs w:val="20"/>
+        </w:rPr>
+      </w:pPr>
+      <w:r>
+        <w:rPr>
+          <w:sz w:val="20"/>
+          <w:szCs w:val="20"/>
+        </w:rPr>
+        <w:t xml:space="preserve">Stream protocol: </w:t>
+      </w:r>
+      <w:r>
+        <w:rPr>
+          <w:sz w:val="20"/>
+          <w:szCs w:val="20"/>
+        </w:rPr>
+        <w:t xml:space="preserve">  “E</w:t>
+      </w:r>
+      <w:proofErr w:type="gramStart"/>
+      <w:r>
+        <w:rPr>
+          <w:sz w:val="20"/>
+          <w:szCs w:val="20"/>
+        </w:rPr>
+        <w:t>,</w:t>
+      </w:r>
+      <w:r>
+        <w:rPr>
+          <w:sz w:val="20"/>
+          <w:szCs w:val="20"/>
+        </w:rPr>
+        <w:t>A</w:t>
+      </w:r>
+      <w:r>
+        <w:rPr>
+          <w:sz w:val="20"/>
+          <w:szCs w:val="20"/>
+        </w:rPr>
+        <w:t>,20</w:t>
+      </w:r>
+      <w:proofErr w:type="gramEnd"/>
+      <w:r>
+        <w:rPr>
+          <w:sz w:val="20"/>
+          <w:szCs w:val="20"/>
+        </w:rPr>
+        <w:t>\n”</w:t>
+      </w:r>
+    </w:p>
+    <w:p>
+      <w:pPr>
+        <w:spacing w:after="0"/>
+        <w:rPr>
+          <w:sz w:val="20"/>
+          <w:szCs w:val="20"/>
+        </w:rPr>
+      </w:pPr>
+      <w:r>
+        <w:rPr>
+          <w:sz w:val="20"/>
+          <w:szCs w:val="20"/>
+        </w:rPr>
+        <w:t xml:space="preserve">Example turn off </w:t>
+      </w:r>
+      <w:r>
+        <w:rPr>
+          <w:sz w:val="20"/>
+          <w:szCs w:val="20"/>
+        </w:rPr>
+        <w:t>scheduled messages:</w:t>
+      </w:r>
+    </w:p>
+    <w:p>
+      <w:pPr>
+        <w:spacing w:after="0"/>
+        <w:rPr>
+          <w:sz w:val="20"/>
+          <w:szCs w:val="20"/>
+        </w:rPr>
+      </w:pPr>
+      <w:r>
+        <w:rPr>
+          <w:sz w:val="20"/>
+          <w:szCs w:val="20"/>
+        </w:rPr>
+        <w:t xml:space="preserve">Stream protocol: </w:t>
+      </w:r>
+      <w:r>
+        <w:rPr>
+          <w:sz w:val="20"/>
+          <w:szCs w:val="20"/>
+        </w:rPr>
+        <w:t xml:space="preserve">  “E</w:t>
+      </w:r>
+      <w:proofErr w:type="gramStart"/>
+      <w:r>
+        <w:rPr>
+          <w:sz w:val="20"/>
+          <w:szCs w:val="20"/>
+        </w:rPr>
+        <w:t>,</w:t>
+      </w:r>
+      <w:r>
+        <w:rPr>
+          <w:sz w:val="20"/>
+          <w:szCs w:val="20"/>
+        </w:rPr>
+        <w:t>A</w:t>
+      </w:r>
+      <w:r>
+        <w:rPr>
+          <w:sz w:val="20"/>
+          <w:szCs w:val="20"/>
+        </w:rPr>
+        <w:t>,0</w:t>
+      </w:r>
+      <w:proofErr w:type="gramEnd"/>
+      <w:r>
+        <w:rPr>
+          <w:sz w:val="20"/>
+          <w:szCs w:val="20"/>
+        </w:rPr>
+        <w:t>\n”</w:t>
+      </w:r>
+    </w:p>
+    <w:p>
+      <w:pPr>
+        <w:spacing w:after="0"/>
+        <w:rPr>
+          <w:sz w:val="20"/>
+          <w:szCs w:val="20"/>
+        </w:rPr>
+      </w:pPr>
     </w:p>
     <w:p>
       <w:pPr>
@@ -9731,1506 +11448,6 @@
           <w:sz w:val="20"/>
           <w:szCs w:val="20"/>
         </w:rPr>
-        <w:t>Set</w:t>
-      </w:r>
-      <w:r>
-        <w:rPr>
-          <w:sz w:val="20"/>
-          <w:szCs w:val="20"/>
-        </w:rPr>
-        <w:t>Motor</w:t>
-      </w:r>
-      <w:proofErr w:type="spellEnd"/>
-      <w:r>
-        <w:rPr>
-          <w:sz w:val="20"/>
-          <w:szCs w:val="20"/>
-        </w:rPr>
-        <w:t>()</w:t>
-      </w:r>
-      <w:proofErr w:type="gramEnd"/>
-    </w:p>
-    <w:p>
-      <w:pPr>
-        <w:spacing w:after="0"/>
-        <w:rPr>
-          <w:sz w:val="20"/>
-          <w:szCs w:val="20"/>
-        </w:rPr>
-      </w:pPr>
-      <w:r>
-        <w:rPr>
-          <w:sz w:val="20"/>
-          <w:szCs w:val="20"/>
-        </w:rPr>
-        <w:t>Description: Control Motor speed and direction</w:t>
-      </w:r>
-    </w:p>
-    <w:p>
-      <w:pPr>
-        <w:spacing w:after="0"/>
-        <w:rPr>
-          <w:sz w:val="20"/>
-          <w:szCs w:val="20"/>
-        </w:rPr>
-      </w:pPr>
-      <w:r>
-        <w:rPr>
-          <w:sz w:val="20"/>
-          <w:szCs w:val="20"/>
-        </w:rPr>
-        <w:t xml:space="preserve">API Syntax: </w:t>
-      </w:r>
-      <w:proofErr w:type="spellStart"/>
-      <w:proofErr w:type="gramStart"/>
-      <w:r>
-        <w:rPr>
-          <w:sz w:val="20"/>
-          <w:szCs w:val="20"/>
-        </w:rPr>
-        <w:t>setMotor</w:t>
-      </w:r>
-      <w:proofErr w:type="spellEnd"/>
-      <w:r>
-        <w:rPr>
-          <w:sz w:val="20"/>
-          <w:szCs w:val="20"/>
-        </w:rPr>
-        <w:t>(</w:t>
-      </w:r>
-      <w:proofErr w:type="gramEnd"/>
-      <w:r>
-        <w:rPr>
-          <w:sz w:val="20"/>
-          <w:szCs w:val="20"/>
-        </w:rPr>
-        <w:t>motor, speed</w:t>
-      </w:r>
-      <w:r>
-        <w:rPr>
-          <w:sz w:val="20"/>
-          <w:szCs w:val="20"/>
-        </w:rPr>
-        <w:t>);</w:t>
-      </w:r>
-    </w:p>
-    <w:p>
-      <w:pPr>
-        <w:spacing w:after="0"/>
-        <w:rPr>
-          <w:sz w:val="20"/>
-          <w:szCs w:val="20"/>
-        </w:rPr>
-      </w:pPr>
-      <w:r>
-        <w:rPr>
-          <w:sz w:val="20"/>
-          <w:szCs w:val="20"/>
-        </w:rPr>
-        <w:t>Parameter</w:t>
-      </w:r>
-      <w:r>
-        <w:rPr>
-          <w:sz w:val="20"/>
-          <w:szCs w:val="20"/>
-        </w:rPr>
-        <w:t>s:</w:t>
-      </w:r>
-    </w:p>
-    <w:p>
-      <w:pPr>
-        <w:spacing w:after="0"/>
-        <w:rPr>
-          <w:sz w:val="20"/>
-          <w:szCs w:val="20"/>
-        </w:rPr>
-      </w:pPr>
-      <w:r>
-        <w:rPr>
-          <w:sz w:val="20"/>
-          <w:szCs w:val="20"/>
-        </w:rPr>
-        <w:t xml:space="preserve">    </w:t>
-      </w:r>
-      <w:proofErr w:type="gramStart"/>
-      <w:r>
-        <w:rPr>
-          <w:sz w:val="20"/>
-          <w:szCs w:val="20"/>
-        </w:rPr>
-        <w:t>motor</w:t>
-      </w:r>
-      <w:proofErr w:type="gramEnd"/>
-      <w:r>
-        <w:rPr>
-          <w:sz w:val="20"/>
-          <w:szCs w:val="20"/>
-        </w:rPr>
-        <w:t xml:space="preserve"> </w:t>
-      </w:r>
-      <w:r>
-        <w:rPr>
-          <w:sz w:val="20"/>
-          <w:szCs w:val="20"/>
-        </w:rPr>
-        <w:t>is w</w:t>
-      </w:r>
-      <w:r>
-        <w:rPr>
-          <w:sz w:val="20"/>
-          <w:szCs w:val="20"/>
-        </w:rPr>
-        <w:t>heel  id (0 or 1)</w:t>
-      </w:r>
-    </w:p>
-    <w:p>
-      <w:pPr>
-        <w:spacing w:after="0"/>
-        <w:rPr>
-          <w:sz w:val="20"/>
-          <w:szCs w:val="20"/>
-        </w:rPr>
-      </w:pPr>
-      <w:r>
-        <w:rPr>
-          <w:sz w:val="20"/>
-          <w:szCs w:val="20"/>
-        </w:rPr>
-        <w:t xml:space="preserve">    </w:t>
-      </w:r>
-      <w:proofErr w:type="gramStart"/>
-      <w:r>
-        <w:rPr>
-          <w:sz w:val="20"/>
-          <w:szCs w:val="20"/>
-        </w:rPr>
-        <w:t>s</w:t>
-      </w:r>
-      <w:r>
-        <w:rPr>
-          <w:sz w:val="20"/>
-          <w:szCs w:val="20"/>
-        </w:rPr>
-        <w:t>peed</w:t>
-      </w:r>
-      <w:proofErr w:type="gramEnd"/>
-      <w:r>
-        <w:rPr>
-          <w:sz w:val="20"/>
-          <w:szCs w:val="20"/>
-        </w:rPr>
-        <w:t xml:space="preserve"> </w:t>
-      </w:r>
-      <w:r>
-        <w:rPr>
-          <w:sz w:val="20"/>
-          <w:szCs w:val="20"/>
-        </w:rPr>
-        <w:t>(</w:t>
-      </w:r>
-      <w:r>
-        <w:rPr>
-          <w:sz w:val="20"/>
-          <w:szCs w:val="20"/>
-        </w:rPr>
-        <w:t xml:space="preserve"> -100 to 100</w:t>
-      </w:r>
-      <w:r>
-        <w:rPr>
-          <w:sz w:val="20"/>
-          <w:szCs w:val="20"/>
-        </w:rPr>
-        <w:t>)</w:t>
-      </w:r>
-    </w:p>
-    <w:p>
-      <w:pPr>
-        <w:spacing w:after="0"/>
-        <w:rPr>
-          <w:sz w:val="20"/>
-          <w:szCs w:val="20"/>
-        </w:rPr>
-      </w:pPr>
-      <w:r>
-        <w:rPr>
-          <w:sz w:val="20"/>
-          <w:szCs w:val="20"/>
-        </w:rPr>
-        <w:t xml:space="preserve">Example set motor 1 speed to 50): </w:t>
-      </w:r>
-      <w:proofErr w:type="spellStart"/>
-      <w:proofErr w:type="gramStart"/>
-      <w:r>
-        <w:rPr>
-          <w:sz w:val="20"/>
-          <w:szCs w:val="20"/>
-        </w:rPr>
-        <w:t>setMotor</w:t>
-      </w:r>
-      <w:proofErr w:type="spellEnd"/>
-      <w:r>
-        <w:rPr>
-          <w:sz w:val="20"/>
-          <w:szCs w:val="20"/>
-        </w:rPr>
-        <w:t>(</w:t>
-      </w:r>
-      <w:proofErr w:type="gramEnd"/>
-      <w:r>
-        <w:rPr>
-          <w:sz w:val="20"/>
-          <w:szCs w:val="20"/>
-        </w:rPr>
-        <w:t>1,50);</w:t>
-      </w:r>
-    </w:p>
-    <w:p>
-      <w:pPr>
-        <w:spacing w:after="0"/>
-        <w:rPr>
-          <w:sz w:val="20"/>
-          <w:szCs w:val="20"/>
-        </w:rPr>
-      </w:pPr>
-      <w:r>
-        <w:rPr>
-          <w:sz w:val="20"/>
-          <w:szCs w:val="20"/>
-        </w:rPr>
-        <w:t>Stream protocol</w:t>
-      </w:r>
-      <w:r>
-        <w:rPr>
-          <w:sz w:val="20"/>
-          <w:szCs w:val="20"/>
-        </w:rPr>
-        <w:t xml:space="preserve"> for this example</w:t>
-      </w:r>
-      <w:r>
-        <w:rPr>
-          <w:sz w:val="20"/>
-          <w:szCs w:val="20"/>
-        </w:rPr>
-        <w:t>:</w:t>
-      </w:r>
-      <w:r>
-        <w:rPr>
-          <w:sz w:val="20"/>
-          <w:szCs w:val="20"/>
-        </w:rPr>
-        <w:t xml:space="preserve"> “M</w:t>
-      </w:r>
-      <w:proofErr w:type="gramStart"/>
-      <w:r>
-        <w:rPr>
-          <w:sz w:val="20"/>
-          <w:szCs w:val="20"/>
-        </w:rPr>
-        <w:t>,m,1,50</w:t>
-      </w:r>
-      <w:proofErr w:type="gramEnd"/>
-      <w:r>
-        <w:rPr>
-          <w:sz w:val="20"/>
-          <w:szCs w:val="20"/>
-        </w:rPr>
-        <w:t>\n”</w:t>
-      </w:r>
-    </w:p>
-    <w:p>
-      <w:pPr>
-        <w:spacing w:after="0"/>
-        <w:rPr>
-          <w:sz w:val="20"/>
-          <w:szCs w:val="20"/>
-        </w:rPr>
-      </w:pPr>
-    </w:p>
-    <w:p>
-      <w:pPr>
-        <w:spacing w:after="0"/>
-        <w:rPr>
-          <w:sz w:val="20"/>
-          <w:szCs w:val="20"/>
-        </w:rPr>
-      </w:pPr>
-    </w:p>
-    <w:p>
-      <w:pPr>
-        <w:spacing w:after="0"/>
-        <w:rPr>
-          <w:sz w:val="20"/>
-          <w:szCs w:val="20"/>
-        </w:rPr>
-      </w:pPr>
-      <w:proofErr w:type="spellStart"/>
-      <w:proofErr w:type="gramStart"/>
-      <w:r>
-        <w:rPr>
-          <w:sz w:val="20"/>
-          <w:szCs w:val="20"/>
-        </w:rPr>
-        <w:t>SetMotors</w:t>
-      </w:r>
-      <w:proofErr w:type="spellEnd"/>
-      <w:r>
-        <w:rPr>
-          <w:sz w:val="20"/>
-          <w:szCs w:val="20"/>
-        </w:rPr>
-        <w:t>()</w:t>
-      </w:r>
-      <w:proofErr w:type="gramEnd"/>
-    </w:p>
-    <w:p>
-      <w:pPr>
-        <w:spacing w:after="0"/>
-        <w:rPr>
-          <w:sz w:val="20"/>
-          <w:szCs w:val="20"/>
-        </w:rPr>
-      </w:pPr>
-      <w:r>
-        <w:rPr>
-          <w:sz w:val="20"/>
-          <w:szCs w:val="20"/>
-        </w:rPr>
-        <w:t xml:space="preserve">Description: </w:t>
-      </w:r>
-      <w:proofErr w:type="gramStart"/>
-      <w:r>
-        <w:rPr>
-          <w:sz w:val="20"/>
-          <w:szCs w:val="20"/>
-        </w:rPr>
-        <w:t>Controls  both</w:t>
-      </w:r>
-      <w:proofErr w:type="gramEnd"/>
-      <w:r>
-        <w:rPr>
-          <w:sz w:val="20"/>
-          <w:szCs w:val="20"/>
-        </w:rPr>
-        <w:t xml:space="preserve"> motor’s  speeds and direction</w:t>
-      </w:r>
-    </w:p>
-    <w:p>
-      <w:pPr>
-        <w:spacing w:after="0"/>
-        <w:rPr>
-          <w:sz w:val="20"/>
-          <w:szCs w:val="20"/>
-        </w:rPr>
-      </w:pPr>
-      <w:r>
-        <w:rPr>
-          <w:sz w:val="20"/>
-          <w:szCs w:val="20"/>
-        </w:rPr>
-        <w:t xml:space="preserve">API Syntax: </w:t>
-      </w:r>
-      <w:proofErr w:type="spellStart"/>
-      <w:proofErr w:type="gramStart"/>
-      <w:r>
-        <w:rPr>
-          <w:sz w:val="20"/>
-          <w:szCs w:val="20"/>
-        </w:rPr>
-        <w:t>setMotors</w:t>
-      </w:r>
-      <w:proofErr w:type="spellEnd"/>
-      <w:r>
-        <w:rPr>
-          <w:sz w:val="20"/>
-          <w:szCs w:val="20"/>
-        </w:rPr>
-        <w:t>(</w:t>
-      </w:r>
-      <w:proofErr w:type="gramEnd"/>
-      <w:r>
-        <w:rPr>
-          <w:sz w:val="20"/>
-          <w:szCs w:val="20"/>
-        </w:rPr>
-        <w:t>speed0, speed1);</w:t>
-      </w:r>
-    </w:p>
-    <w:p>
-      <w:pPr>
-        <w:spacing w:after="0"/>
-        <w:rPr>
-          <w:sz w:val="20"/>
-          <w:szCs w:val="20"/>
-        </w:rPr>
-      </w:pPr>
-      <w:r>
-        <w:rPr>
-          <w:sz w:val="20"/>
-          <w:szCs w:val="20"/>
-        </w:rPr>
-        <w:t>Parameters:</w:t>
-      </w:r>
-    </w:p>
-    <w:p>
-      <w:pPr>
-        <w:spacing w:after="0"/>
-        <w:rPr>
-          <w:sz w:val="20"/>
-          <w:szCs w:val="20"/>
-        </w:rPr>
-      </w:pPr>
-      <w:r>
-        <w:rPr>
-          <w:sz w:val="20"/>
-          <w:szCs w:val="20"/>
-        </w:rPr>
-        <w:t xml:space="preserve">   </w:t>
-      </w:r>
-      <w:r>
-        <w:rPr>
-          <w:sz w:val="20"/>
-          <w:szCs w:val="20"/>
-        </w:rPr>
-        <w:t>s</w:t>
-      </w:r>
-      <w:r>
-        <w:rPr>
-          <w:sz w:val="20"/>
-          <w:szCs w:val="20"/>
-        </w:rPr>
-        <w:t>peed</w:t>
-      </w:r>
-      <w:r>
-        <w:rPr>
-          <w:sz w:val="20"/>
-          <w:szCs w:val="20"/>
-        </w:rPr>
-        <w:t>0</w:t>
-      </w:r>
-      <w:r>
-        <w:rPr>
-          <w:sz w:val="20"/>
-          <w:szCs w:val="20"/>
-        </w:rPr>
-        <w:t xml:space="preserve"> </w:t>
-      </w:r>
-      <w:proofErr w:type="gramStart"/>
-      <w:r>
-        <w:rPr>
-          <w:sz w:val="20"/>
-          <w:szCs w:val="20"/>
-        </w:rPr>
-        <w:t>( -</w:t>
-      </w:r>
-      <w:proofErr w:type="gramEnd"/>
-      <w:r>
-        <w:rPr>
-          <w:sz w:val="20"/>
-          <w:szCs w:val="20"/>
-        </w:rPr>
-        <w:t>100 to 100)</w:t>
-      </w:r>
-    </w:p>
-    <w:p>
-      <w:pPr>
-        <w:spacing w:after="0"/>
-        <w:rPr>
-          <w:sz w:val="20"/>
-          <w:szCs w:val="20"/>
-        </w:rPr>
-      </w:pPr>
-      <w:r>
-        <w:rPr>
-          <w:sz w:val="20"/>
-          <w:szCs w:val="20"/>
-        </w:rPr>
-        <w:t xml:space="preserve">   speed1 </w:t>
-      </w:r>
-      <w:proofErr w:type="gramStart"/>
-      <w:r>
-        <w:rPr>
-          <w:sz w:val="20"/>
-          <w:szCs w:val="20"/>
-        </w:rPr>
-        <w:t>( -</w:t>
-      </w:r>
-      <w:proofErr w:type="gramEnd"/>
-      <w:r>
-        <w:rPr>
-          <w:sz w:val="20"/>
-          <w:szCs w:val="20"/>
-        </w:rPr>
-        <w:t>100 to 100)</w:t>
-      </w:r>
-    </w:p>
-    <w:p>
-      <w:pPr>
-        <w:spacing w:after="0"/>
-        <w:rPr>
-          <w:sz w:val="20"/>
-          <w:szCs w:val="20"/>
-        </w:rPr>
-      </w:pPr>
-      <w:r>
-        <w:rPr>
-          <w:sz w:val="20"/>
-          <w:szCs w:val="20"/>
-        </w:rPr>
-        <w:t xml:space="preserve">Example set motor speeds to 45 and 50): </w:t>
-      </w:r>
-      <w:proofErr w:type="spellStart"/>
-      <w:proofErr w:type="gramStart"/>
-      <w:r>
-        <w:rPr>
-          <w:sz w:val="20"/>
-          <w:szCs w:val="20"/>
-        </w:rPr>
-        <w:t>setMotors</w:t>
-      </w:r>
-      <w:proofErr w:type="spellEnd"/>
-      <w:r>
-        <w:rPr>
-          <w:sz w:val="20"/>
-          <w:szCs w:val="20"/>
-        </w:rPr>
-        <w:t>(</w:t>
-      </w:r>
-      <w:proofErr w:type="gramEnd"/>
-      <w:r>
-        <w:rPr>
-          <w:sz w:val="20"/>
-          <w:szCs w:val="20"/>
-        </w:rPr>
-        <w:t>45,50);</w:t>
-      </w:r>
-    </w:p>
-    <w:p>
-      <w:pPr>
-        <w:spacing w:after="0"/>
-        <w:rPr>
-          <w:sz w:val="20"/>
-          <w:szCs w:val="20"/>
-        </w:rPr>
-      </w:pPr>
-      <w:r>
-        <w:rPr>
-          <w:sz w:val="20"/>
-          <w:szCs w:val="20"/>
-        </w:rPr>
-        <w:t>Stream protocol</w:t>
-      </w:r>
-      <w:r>
-        <w:rPr>
-          <w:sz w:val="20"/>
-          <w:szCs w:val="20"/>
-        </w:rPr>
-        <w:t xml:space="preserve"> for this example</w:t>
-      </w:r>
-      <w:r>
-        <w:rPr>
-          <w:sz w:val="20"/>
-          <w:szCs w:val="20"/>
-        </w:rPr>
-        <w:t>:</w:t>
-      </w:r>
-      <w:r>
-        <w:rPr>
-          <w:sz w:val="20"/>
-          <w:szCs w:val="20"/>
-        </w:rPr>
-        <w:t xml:space="preserve"> “M</w:t>
-      </w:r>
-      <w:proofErr w:type="gramStart"/>
-      <w:r>
-        <w:rPr>
-          <w:sz w:val="20"/>
-          <w:szCs w:val="20"/>
-        </w:rPr>
-        <w:t>,M,45,50</w:t>
-      </w:r>
-      <w:proofErr w:type="gramEnd"/>
-      <w:r>
-        <w:rPr>
-          <w:sz w:val="20"/>
-          <w:szCs w:val="20"/>
-        </w:rPr>
-        <w:t>\n”</w:t>
-      </w:r>
-    </w:p>
-    <w:p>
-      <w:pPr>
-        <w:spacing w:after="0"/>
-        <w:rPr>
-          <w:sz w:val="20"/>
-          <w:szCs w:val="20"/>
-        </w:rPr>
-      </w:pPr>
-    </w:p>
-    <w:p>
-      <w:pPr>
-        <w:spacing w:after="0"/>
-        <w:rPr>
-          <w:sz w:val="20"/>
-          <w:szCs w:val="20"/>
-        </w:rPr>
-      </w:pPr>
-    </w:p>
-    <w:p>
-      <w:pPr>
-        <w:spacing w:after="0"/>
-        <w:rPr>
-          <w:sz w:val="20"/>
-          <w:szCs w:val="20"/>
-        </w:rPr>
-      </w:pPr>
-      <w:proofErr w:type="spellStart"/>
-      <w:proofErr w:type="gramStart"/>
-      <w:r>
-        <w:rPr>
-          <w:sz w:val="20"/>
-          <w:szCs w:val="20"/>
-        </w:rPr>
-        <w:t>StopMotor</w:t>
-      </w:r>
-      <w:proofErr w:type="spellEnd"/>
-      <w:r>
-        <w:rPr>
-          <w:sz w:val="20"/>
-          <w:szCs w:val="20"/>
-        </w:rPr>
-        <w:t>()</w:t>
-      </w:r>
-      <w:proofErr w:type="gramEnd"/>
-    </w:p>
-    <w:p>
-      <w:pPr>
-        <w:spacing w:after="0"/>
-        <w:rPr>
-          <w:sz w:val="20"/>
-          <w:szCs w:val="20"/>
-        </w:rPr>
-      </w:pPr>
-      <w:r>
-        <w:rPr>
-          <w:sz w:val="20"/>
-          <w:szCs w:val="20"/>
-        </w:rPr>
-        <w:t>Description: stops the given motor</w:t>
-      </w:r>
-    </w:p>
-    <w:p>
-      <w:pPr>
-        <w:spacing w:after="0"/>
-        <w:rPr>
-          <w:sz w:val="20"/>
-          <w:szCs w:val="20"/>
-        </w:rPr>
-      </w:pPr>
-      <w:r>
-        <w:rPr>
-          <w:sz w:val="20"/>
-          <w:szCs w:val="20"/>
-        </w:rPr>
-        <w:t xml:space="preserve">API Syntax: </w:t>
-      </w:r>
-      <w:proofErr w:type="spellStart"/>
-      <w:proofErr w:type="gramStart"/>
-      <w:r>
-        <w:rPr>
-          <w:sz w:val="20"/>
-          <w:szCs w:val="20"/>
-        </w:rPr>
-        <w:t>stopMotor</w:t>
-      </w:r>
-      <w:proofErr w:type="spellEnd"/>
-      <w:r>
-        <w:rPr>
-          <w:sz w:val="20"/>
-          <w:szCs w:val="20"/>
-        </w:rPr>
-        <w:t>(</w:t>
-      </w:r>
-      <w:proofErr w:type="gramEnd"/>
-      <w:r>
-        <w:rPr>
-          <w:sz w:val="20"/>
-          <w:szCs w:val="20"/>
-        </w:rPr>
-        <w:t>motor);</w:t>
-      </w:r>
-    </w:p>
-    <w:p>
-      <w:pPr>
-        <w:spacing w:after="0"/>
-        <w:rPr>
-          <w:sz w:val="20"/>
-          <w:szCs w:val="20"/>
-        </w:rPr>
-      </w:pPr>
-      <w:r>
-        <w:rPr>
-          <w:sz w:val="20"/>
-          <w:szCs w:val="20"/>
-        </w:rPr>
-        <w:t>Parameters</w:t>
-      </w:r>
-      <w:r>
-        <w:rPr>
-          <w:sz w:val="20"/>
-          <w:szCs w:val="20"/>
-        </w:rPr>
-        <w:t xml:space="preserve">: </w:t>
-      </w:r>
-    </w:p>
-    <w:p>
-      <w:pPr>
-        <w:spacing w:after="0"/>
-        <w:rPr>
-          <w:sz w:val="20"/>
-          <w:szCs w:val="20"/>
-        </w:rPr>
-      </w:pPr>
-      <w:r>
-        <w:rPr>
-          <w:sz w:val="20"/>
-          <w:szCs w:val="20"/>
-        </w:rPr>
-        <w:t xml:space="preserve">    </w:t>
-      </w:r>
-      <w:proofErr w:type="gramStart"/>
-      <w:r>
-        <w:rPr>
-          <w:sz w:val="20"/>
-          <w:szCs w:val="20"/>
-        </w:rPr>
-        <w:t>motor</w:t>
-      </w:r>
-      <w:proofErr w:type="gramEnd"/>
-      <w:r>
-        <w:rPr>
-          <w:sz w:val="20"/>
-          <w:szCs w:val="20"/>
-        </w:rPr>
-        <w:t xml:space="preserve"> </w:t>
-      </w:r>
-      <w:r>
-        <w:rPr>
-          <w:sz w:val="20"/>
-          <w:szCs w:val="20"/>
-        </w:rPr>
-        <w:t xml:space="preserve">is </w:t>
-      </w:r>
-      <w:r>
-        <w:rPr>
-          <w:sz w:val="20"/>
-          <w:szCs w:val="20"/>
-        </w:rPr>
-        <w:t>Wheel  id</w:t>
-      </w:r>
-      <w:r>
-        <w:rPr>
-          <w:sz w:val="20"/>
-          <w:szCs w:val="20"/>
-        </w:rPr>
-        <w:t xml:space="preserve"> (0,1)</w:t>
-      </w:r>
-    </w:p>
-    <w:p>
-      <w:pPr>
-        <w:spacing w:after="0"/>
-        <w:rPr>
-          <w:sz w:val="20"/>
-          <w:szCs w:val="20"/>
-        </w:rPr>
-      </w:pPr>
-      <w:r>
-        <w:rPr>
-          <w:sz w:val="20"/>
-          <w:szCs w:val="20"/>
-        </w:rPr>
-        <w:t xml:space="preserve">Example stop motor 0: </w:t>
-      </w:r>
-      <w:proofErr w:type="spellStart"/>
-      <w:proofErr w:type="gramStart"/>
-      <w:r>
-        <w:rPr>
-          <w:sz w:val="20"/>
-          <w:szCs w:val="20"/>
-        </w:rPr>
-        <w:t>stopMotor</w:t>
-      </w:r>
-      <w:proofErr w:type="spellEnd"/>
-      <w:r>
-        <w:rPr>
-          <w:sz w:val="20"/>
-          <w:szCs w:val="20"/>
-        </w:rPr>
-        <w:t>(</w:t>
-      </w:r>
-      <w:proofErr w:type="gramEnd"/>
-      <w:r>
-        <w:rPr>
-          <w:sz w:val="20"/>
-          <w:szCs w:val="20"/>
-        </w:rPr>
-        <w:t>0);</w:t>
-      </w:r>
-    </w:p>
-    <w:p>
-      <w:pPr>
-        <w:spacing w:after="0"/>
-        <w:rPr>
-          <w:sz w:val="20"/>
-          <w:szCs w:val="20"/>
-        </w:rPr>
-      </w:pPr>
-      <w:r>
-        <w:rPr>
-          <w:sz w:val="20"/>
-          <w:szCs w:val="20"/>
-        </w:rPr>
-        <w:t>Stream protocol</w:t>
-      </w:r>
-      <w:r>
-        <w:rPr>
-          <w:sz w:val="20"/>
-          <w:szCs w:val="20"/>
-        </w:rPr>
-        <w:t xml:space="preserve"> for this example</w:t>
-      </w:r>
-      <w:r>
-        <w:rPr>
-          <w:sz w:val="20"/>
-          <w:szCs w:val="20"/>
-        </w:rPr>
-        <w:t>:</w:t>
-      </w:r>
-      <w:r>
-        <w:rPr>
-          <w:sz w:val="20"/>
-          <w:szCs w:val="20"/>
-        </w:rPr>
-        <w:t xml:space="preserve"> “M</w:t>
-      </w:r>
-      <w:proofErr w:type="gramStart"/>
-      <w:r>
-        <w:rPr>
-          <w:sz w:val="20"/>
-          <w:szCs w:val="20"/>
-        </w:rPr>
-        <w:t>,s,0</w:t>
-      </w:r>
-      <w:proofErr w:type="gramEnd"/>
-      <w:r>
-        <w:rPr>
-          <w:sz w:val="20"/>
-          <w:szCs w:val="20"/>
-        </w:rPr>
-        <w:t>\n”</w:t>
-      </w:r>
-    </w:p>
-    <w:p>
-      <w:pPr>
-        <w:spacing w:after="0"/>
-        <w:rPr>
-          <w:sz w:val="20"/>
-          <w:szCs w:val="20"/>
-        </w:rPr>
-      </w:pPr>
-    </w:p>
-    <w:p>
-      <w:pPr>
-        <w:spacing w:after="0"/>
-        <w:rPr>
-          <w:sz w:val="20"/>
-          <w:szCs w:val="20"/>
-        </w:rPr>
-      </w:pPr>
-      <w:proofErr w:type="spellStart"/>
-      <w:proofErr w:type="gramStart"/>
-      <w:r>
-        <w:rPr>
-          <w:sz w:val="20"/>
-          <w:szCs w:val="20"/>
-        </w:rPr>
-        <w:t>StopMotors</w:t>
-      </w:r>
-      <w:proofErr w:type="spellEnd"/>
-      <w:r>
-        <w:rPr>
-          <w:sz w:val="20"/>
-          <w:szCs w:val="20"/>
-        </w:rPr>
-        <w:t>()</w:t>
-      </w:r>
-      <w:proofErr w:type="gramEnd"/>
-    </w:p>
-    <w:p>
-      <w:pPr>
-        <w:spacing w:after="0"/>
-        <w:rPr>
-          <w:sz w:val="20"/>
-          <w:szCs w:val="20"/>
-        </w:rPr>
-      </w:pPr>
-      <w:r>
-        <w:rPr>
-          <w:sz w:val="20"/>
-          <w:szCs w:val="20"/>
-        </w:rPr>
-        <w:t>Description: stops both motors</w:t>
-      </w:r>
-    </w:p>
-    <w:p>
-      <w:pPr>
-        <w:spacing w:after="0"/>
-        <w:rPr>
-          <w:sz w:val="20"/>
-          <w:szCs w:val="20"/>
-        </w:rPr>
-      </w:pPr>
-      <w:r>
-        <w:rPr>
-          <w:sz w:val="20"/>
-          <w:szCs w:val="20"/>
-        </w:rPr>
-        <w:t xml:space="preserve">API Syntax: </w:t>
-      </w:r>
-      <w:proofErr w:type="spellStart"/>
-      <w:proofErr w:type="gramStart"/>
-      <w:r>
-        <w:rPr>
-          <w:sz w:val="20"/>
-          <w:szCs w:val="20"/>
-        </w:rPr>
-        <w:t>stopMotors</w:t>
-      </w:r>
-      <w:proofErr w:type="spellEnd"/>
-      <w:r>
-        <w:rPr>
-          <w:sz w:val="20"/>
-          <w:szCs w:val="20"/>
-        </w:rPr>
-        <w:t>(</w:t>
-      </w:r>
-      <w:proofErr w:type="gramEnd"/>
-      <w:r>
-        <w:rPr>
-          <w:sz w:val="20"/>
-          <w:szCs w:val="20"/>
-        </w:rPr>
-        <w:t>);</w:t>
-      </w:r>
-    </w:p>
-    <w:p>
-      <w:pPr>
-        <w:spacing w:after="0"/>
-        <w:rPr>
-          <w:sz w:val="20"/>
-          <w:szCs w:val="20"/>
-        </w:rPr>
-      </w:pPr>
-      <w:r>
-        <w:rPr>
-          <w:sz w:val="20"/>
-          <w:szCs w:val="20"/>
-        </w:rPr>
-        <w:t>Parameters:    none</w:t>
-      </w:r>
-    </w:p>
-    <w:p>
-      <w:pPr>
-        <w:spacing w:after="0"/>
-        <w:rPr>
-          <w:sz w:val="20"/>
-          <w:szCs w:val="20"/>
-        </w:rPr>
-      </w:pPr>
-      <w:r>
-        <w:rPr>
-          <w:sz w:val="20"/>
-          <w:szCs w:val="20"/>
-        </w:rPr>
-        <w:t xml:space="preserve">Example stop motors: </w:t>
-      </w:r>
-      <w:proofErr w:type="spellStart"/>
-      <w:proofErr w:type="gramStart"/>
-      <w:r>
-        <w:rPr>
-          <w:sz w:val="20"/>
-          <w:szCs w:val="20"/>
-        </w:rPr>
-        <w:t>stopMotors</w:t>
-      </w:r>
-      <w:proofErr w:type="spellEnd"/>
-      <w:r>
-        <w:rPr>
-          <w:sz w:val="20"/>
-          <w:szCs w:val="20"/>
-        </w:rPr>
-        <w:t>(</w:t>
-      </w:r>
-      <w:proofErr w:type="gramEnd"/>
-      <w:r>
-        <w:rPr>
-          <w:sz w:val="20"/>
-          <w:szCs w:val="20"/>
-        </w:rPr>
-        <w:t>);</w:t>
-      </w:r>
-    </w:p>
-    <w:p>
-      <w:pPr>
-        <w:spacing w:after="0"/>
-        <w:rPr>
-          <w:sz w:val="20"/>
-          <w:szCs w:val="20"/>
-        </w:rPr>
-      </w:pPr>
-      <w:r>
-        <w:rPr>
-          <w:sz w:val="20"/>
-          <w:szCs w:val="20"/>
-        </w:rPr>
-        <w:t>Stream protocol</w:t>
-      </w:r>
-      <w:r>
-        <w:rPr>
-          <w:sz w:val="20"/>
-          <w:szCs w:val="20"/>
-        </w:rPr>
-        <w:t xml:space="preserve"> for this example</w:t>
-      </w:r>
-      <w:r>
-        <w:rPr>
-          <w:sz w:val="20"/>
-          <w:szCs w:val="20"/>
-        </w:rPr>
-        <w:t>:</w:t>
-      </w:r>
-      <w:r>
-        <w:rPr>
-          <w:sz w:val="20"/>
-          <w:szCs w:val="20"/>
-        </w:rPr>
-        <w:t xml:space="preserve"> “M</w:t>
-      </w:r>
-      <w:proofErr w:type="gramStart"/>
-      <w:r>
-        <w:rPr>
-          <w:sz w:val="20"/>
-          <w:szCs w:val="20"/>
-        </w:rPr>
-        <w:t>,S</w:t>
-      </w:r>
-      <w:proofErr w:type="gramEnd"/>
-      <w:r>
-        <w:rPr>
-          <w:sz w:val="20"/>
-          <w:szCs w:val="20"/>
-        </w:rPr>
-        <w:t>\n”</w:t>
-      </w:r>
-    </w:p>
-    <w:p>
-      <w:pPr>
-        <w:spacing w:after="0"/>
-        <w:rPr>
-          <w:sz w:val="20"/>
-          <w:szCs w:val="20"/>
-        </w:rPr>
-      </w:pPr>
-    </w:p>
-    <w:p>
-      <w:pPr>
-        <w:spacing w:after="0"/>
-        <w:rPr>
-          <w:b/>
-          <w:sz w:val="20"/>
-          <w:szCs w:val="20"/>
-        </w:rPr>
-      </w:pPr>
-      <w:r>
-        <w:rPr>
-          <w:b/>
-          <w:sz w:val="20"/>
-          <w:szCs w:val="20"/>
-        </w:rPr>
-        <w:t>Encoder Service</w:t>
-      </w:r>
-    </w:p>
-    <w:p>
-      <w:pPr>
-        <w:spacing w:after="0"/>
-        <w:rPr>
-          <w:sz w:val="20"/>
-          <w:szCs w:val="20"/>
-        </w:rPr>
-      </w:pPr>
-    </w:p>
-    <w:p>
-      <w:pPr>
-        <w:spacing w:after="0"/>
-        <w:rPr>
-          <w:sz w:val="20"/>
-          <w:szCs w:val="20"/>
-        </w:rPr>
-      </w:pPr>
-      <w:proofErr w:type="spellStart"/>
-      <w:proofErr w:type="gramStart"/>
-      <w:r>
-        <w:rPr>
-          <w:sz w:val="20"/>
-          <w:szCs w:val="20"/>
-        </w:rPr>
-        <w:t>RequestEncoders</w:t>
-      </w:r>
-      <w:proofErr w:type="spellEnd"/>
-      <w:r>
-        <w:rPr>
-          <w:sz w:val="20"/>
-          <w:szCs w:val="20"/>
-        </w:rPr>
-        <w:t>()</w:t>
-      </w:r>
-      <w:proofErr w:type="gramEnd"/>
-    </w:p>
-    <w:p>
-      <w:pPr>
-        <w:spacing w:after="0"/>
-        <w:rPr>
-          <w:sz w:val="20"/>
-          <w:szCs w:val="20"/>
-        </w:rPr>
-      </w:pPr>
-      <w:r>
-        <w:rPr>
-          <w:sz w:val="20"/>
-          <w:szCs w:val="20"/>
-        </w:rPr>
-        <w:t xml:space="preserve">Description:  </w:t>
-      </w:r>
-      <w:r>
-        <w:rPr>
-          <w:sz w:val="20"/>
-          <w:szCs w:val="20"/>
-        </w:rPr>
-        <w:t>Schedule the repeated reading and sending of</w:t>
-      </w:r>
-      <w:r>
-        <w:rPr>
-          <w:sz w:val="20"/>
-          <w:szCs w:val="20"/>
-        </w:rPr>
-        <w:t xml:space="preserve"> </w:t>
-      </w:r>
-      <w:r>
-        <w:rPr>
-          <w:sz w:val="20"/>
-          <w:szCs w:val="20"/>
-        </w:rPr>
-        <w:t xml:space="preserve">pulse width and </w:t>
-      </w:r>
-      <w:r>
-        <w:rPr>
-          <w:sz w:val="20"/>
-          <w:szCs w:val="20"/>
-        </w:rPr>
-        <w:t>count</w:t>
-      </w:r>
-      <w:r>
-        <w:rPr>
-          <w:sz w:val="20"/>
-          <w:szCs w:val="20"/>
-        </w:rPr>
-        <w:t xml:space="preserve"> for </w:t>
-      </w:r>
-      <w:r>
-        <w:rPr>
-          <w:sz w:val="20"/>
-          <w:szCs w:val="20"/>
-        </w:rPr>
-        <w:t>all</w:t>
-      </w:r>
-      <w:r>
-        <w:rPr>
-          <w:sz w:val="20"/>
-          <w:szCs w:val="20"/>
-        </w:rPr>
-        <w:t xml:space="preserve"> encoders</w:t>
-      </w:r>
-    </w:p>
-    <w:p>
-      <w:pPr>
-        <w:spacing w:after="0"/>
-        <w:rPr>
-          <w:sz w:val="20"/>
-          <w:szCs w:val="20"/>
-        </w:rPr>
-      </w:pPr>
-      <w:r>
-        <w:rPr>
-          <w:sz w:val="20"/>
-          <w:szCs w:val="20"/>
-        </w:rPr>
-        <w:t>API Syntax:</w:t>
-      </w:r>
-      <w:r>
-        <w:rPr>
-          <w:sz w:val="20"/>
-          <w:szCs w:val="20"/>
-        </w:rPr>
-        <w:t xml:space="preserve"> </w:t>
-      </w:r>
-      <w:proofErr w:type="spellStart"/>
-      <w:proofErr w:type="gramStart"/>
-      <w:r>
-        <w:rPr>
-          <w:sz w:val="20"/>
-          <w:szCs w:val="20"/>
-        </w:rPr>
-        <w:t>RequestEncoders</w:t>
-      </w:r>
-      <w:proofErr w:type="spellEnd"/>
-      <w:r>
-        <w:rPr>
-          <w:sz w:val="20"/>
-          <w:szCs w:val="20"/>
-        </w:rPr>
-        <w:t>(</w:t>
-      </w:r>
-      <w:proofErr w:type="gramEnd"/>
-      <w:r>
-        <w:rPr>
-          <w:sz w:val="20"/>
-          <w:szCs w:val="20"/>
-        </w:rPr>
-        <w:t>interval</w:t>
-      </w:r>
-      <w:r>
-        <w:rPr>
-          <w:sz w:val="20"/>
-          <w:szCs w:val="20"/>
-        </w:rPr>
-        <w:t>)</w:t>
-      </w:r>
-    </w:p>
-    <w:p>
-      <w:pPr>
-        <w:spacing w:after="0"/>
-        <w:rPr>
-          <w:sz w:val="20"/>
-          <w:szCs w:val="20"/>
-        </w:rPr>
-      </w:pPr>
-      <w:r>
-        <w:rPr>
-          <w:sz w:val="20"/>
-          <w:szCs w:val="20"/>
-        </w:rPr>
-        <w:t xml:space="preserve">Parameters: </w:t>
-      </w:r>
-      <w:r>
-        <w:rPr>
-          <w:sz w:val="20"/>
-          <w:szCs w:val="20"/>
-        </w:rPr>
-        <w:t>interval in milliseconds</w:t>
-      </w:r>
-    </w:p>
-    <w:p>
-      <w:pPr>
-        <w:spacing w:after="0"/>
-        <w:rPr>
-          <w:sz w:val="20"/>
-          <w:szCs w:val="20"/>
-        </w:rPr>
-      </w:pPr>
-      <w:r>
-        <w:rPr>
-          <w:sz w:val="20"/>
-          <w:szCs w:val="20"/>
-        </w:rPr>
-        <w:t xml:space="preserve">Example request </w:t>
-      </w:r>
-      <w:r>
-        <w:rPr>
-          <w:sz w:val="20"/>
-          <w:szCs w:val="20"/>
-        </w:rPr>
-        <w:t xml:space="preserve">encoder </w:t>
-      </w:r>
-      <w:r>
-        <w:rPr>
-          <w:sz w:val="20"/>
-          <w:szCs w:val="20"/>
-        </w:rPr>
-        <w:t>data every 20 milliseconds</w:t>
-      </w:r>
-    </w:p>
-    <w:p>
-      <w:pPr>
-        <w:spacing w:after="0"/>
-        <w:rPr>
-          <w:sz w:val="20"/>
-          <w:szCs w:val="20"/>
-        </w:rPr>
-      </w:pPr>
-      <w:r>
-        <w:rPr>
-          <w:sz w:val="20"/>
-          <w:szCs w:val="20"/>
-        </w:rPr>
-        <w:t xml:space="preserve">Stream protocol: </w:t>
-      </w:r>
-      <w:r>
-        <w:rPr>
-          <w:sz w:val="20"/>
-          <w:szCs w:val="20"/>
-        </w:rPr>
-        <w:t xml:space="preserve">  “E</w:t>
-      </w:r>
-      <w:proofErr w:type="gramStart"/>
-      <w:r>
-        <w:rPr>
-          <w:sz w:val="20"/>
-          <w:szCs w:val="20"/>
-        </w:rPr>
-        <w:t>,</w:t>
-      </w:r>
-      <w:r>
-        <w:rPr>
-          <w:sz w:val="20"/>
-          <w:szCs w:val="20"/>
-        </w:rPr>
-        <w:t>A</w:t>
-      </w:r>
-      <w:r>
-        <w:rPr>
-          <w:sz w:val="20"/>
-          <w:szCs w:val="20"/>
-        </w:rPr>
-        <w:t>,20</w:t>
-      </w:r>
-      <w:proofErr w:type="gramEnd"/>
-      <w:r>
-        <w:rPr>
-          <w:sz w:val="20"/>
-          <w:szCs w:val="20"/>
-        </w:rPr>
-        <w:t>\n”</w:t>
-      </w:r>
-    </w:p>
-    <w:p>
-      <w:pPr>
-        <w:spacing w:after="0"/>
-        <w:rPr>
-          <w:sz w:val="20"/>
-          <w:szCs w:val="20"/>
-        </w:rPr>
-      </w:pPr>
-      <w:r>
-        <w:rPr>
-          <w:sz w:val="20"/>
-          <w:szCs w:val="20"/>
-        </w:rPr>
-        <w:t xml:space="preserve">Example turn off </w:t>
-      </w:r>
-      <w:r>
-        <w:rPr>
-          <w:sz w:val="20"/>
-          <w:szCs w:val="20"/>
-        </w:rPr>
-        <w:t>scheduled messages:</w:t>
-      </w:r>
-    </w:p>
-    <w:p>
-      <w:pPr>
-        <w:spacing w:after="0"/>
-        <w:rPr>
-          <w:sz w:val="20"/>
-          <w:szCs w:val="20"/>
-        </w:rPr>
-      </w:pPr>
-      <w:r>
-        <w:rPr>
-          <w:sz w:val="20"/>
-          <w:szCs w:val="20"/>
-        </w:rPr>
-        <w:t xml:space="preserve">Stream protocol: </w:t>
-      </w:r>
-      <w:r>
-        <w:rPr>
-          <w:sz w:val="20"/>
-          <w:szCs w:val="20"/>
-        </w:rPr>
-        <w:t xml:space="preserve">  “E</w:t>
-      </w:r>
-      <w:proofErr w:type="gramStart"/>
-      <w:r>
-        <w:rPr>
-          <w:sz w:val="20"/>
-          <w:szCs w:val="20"/>
-        </w:rPr>
-        <w:t>,</w:t>
-      </w:r>
-      <w:r>
-        <w:rPr>
-          <w:sz w:val="20"/>
-          <w:szCs w:val="20"/>
-        </w:rPr>
-        <w:t>A</w:t>
-      </w:r>
-      <w:r>
-        <w:rPr>
-          <w:sz w:val="20"/>
-          <w:szCs w:val="20"/>
-        </w:rPr>
-        <w:t>,0</w:t>
-      </w:r>
-      <w:proofErr w:type="gramEnd"/>
-      <w:r>
-        <w:rPr>
-          <w:sz w:val="20"/>
-          <w:szCs w:val="20"/>
-        </w:rPr>
-        <w:t>\n”</w:t>
-      </w:r>
-    </w:p>
-    <w:p>
-      <w:pPr>
-        <w:spacing w:after="0"/>
-        <w:rPr>
-          <w:sz w:val="20"/>
-          <w:szCs w:val="20"/>
-        </w:rPr>
-      </w:pPr>
-    </w:p>
-    <w:p>
-      <w:pPr>
-        <w:spacing w:after="0"/>
-        <w:rPr>
-          <w:sz w:val="20"/>
-          <w:szCs w:val="20"/>
-        </w:rPr>
-      </w:pPr>
-    </w:p>
-    <w:p>
-      <w:pPr>
-        <w:spacing w:after="0"/>
-        <w:rPr>
-          <w:sz w:val="20"/>
-          <w:szCs w:val="20"/>
-        </w:rPr>
-      </w:pPr>
-      <w:proofErr w:type="spellStart"/>
-      <w:proofErr w:type="gramStart"/>
-      <w:r>
-        <w:rPr>
-          <w:sz w:val="20"/>
-          <w:szCs w:val="20"/>
-        </w:rPr>
-        <w:lastRenderedPageBreak/>
         <w:t>encoderReply</w:t>
       </w:r>
       <w:proofErr w:type="spellEnd"/>
@@ -12698,6 +12915,7 @@
           <w:sz w:val="20"/>
           <w:szCs w:val="20"/>
         </w:rPr>
+        <w:lastRenderedPageBreak/>
         <w:t xml:space="preserve">Parameters: </w:t>
       </w:r>
       <w:r>
@@ -12899,7 +13117,6 @@
           <w:sz w:val="20"/>
           <w:szCs w:val="20"/>
         </w:rPr>
-        <w:lastRenderedPageBreak/>
         <w:t>IrSensorReply</w:t>
       </w:r>
       <w:proofErr w:type="spellEnd"/>
@@ -14531,7 +14748,6 @@
           <w:sz w:val="20"/>
           <w:szCs w:val="20"/>
         </w:rPr>
-        <w:lastRenderedPageBreak/>
         <w:t>Parameters:</w:t>
       </w:r>
     </w:p>
@@ -15552,7 +15768,16 @@
           <w:sz w:val="20"/>
           <w:szCs w:val="20"/>
         </w:rPr>
-        <w:t xml:space="preserve">  Arduino chip ID (currently only 328</w:t>
+        <w:t xml:space="preserve">  Arduino chip ID (currently on</w:t>
+      </w:r>
+      <w:bookmarkStart w:id="0" w:name="_GoBack"/>
+      <w:bookmarkEnd w:id="0"/>
+      <w:r>
+        <w:rPr>
+          <w:sz w:val="20"/>
+          <w:szCs w:val="20"/>
+        </w:rPr>
+        <w:t>ly 328</w:t>
       </w:r>
       <w:r>
         <w:rPr>
@@ -15848,6 +16073,7 @@
           <w:sz w:val="20"/>
           <w:szCs w:val="20"/>
         </w:rPr>
+        <w:lastRenderedPageBreak/>
         <w:t xml:space="preserve">System </w:t>
       </w:r>
       <w:r>
@@ -16014,7 +16240,6 @@
           <w:sz w:val="20"/>
           <w:szCs w:val="20"/>
         </w:rPr>
-        <w:lastRenderedPageBreak/>
         <w:t xml:space="preserve">A begin method that is given an array of pin numbers used by this service. The pin modes and other service initialization is handled here. </w:t>
       </w:r>
       <w:r>

</xml_diff>

<commit_message>
Updated info for version message
</commit_message>
<xml_diff>
--- a/documents/Arduino Services Interface Protocol.docx
+++ b/documents/Arduino Services Interface Protocol.docx
@@ -136,30 +136,23 @@
           <w:sz w:val="20"/>
           <w:szCs w:val="20"/>
         </w:rPr>
-        <w:t>d</w:t>
-      </w:r>
-    </w:p>
-    <w:p>
-      <w:pPr>
-        <w:spacing w:after="0"/>
-        <w:rPr>
-          <w:sz w:val="20"/>
-          <w:szCs w:val="20"/>
-        </w:rPr>
-      </w:pPr>
-      <w:r>
-        <w:rPr>
-          <w:sz w:val="20"/>
-          <w:szCs w:val="20"/>
-        </w:rPr>
-        <w:t>1 October</w:t>
-      </w:r>
-      <w:r>
-        <w:rPr>
-          <w:sz w:val="20"/>
-          <w:szCs w:val="20"/>
-        </w:rPr>
-        <w:t xml:space="preserve"> 2014</w:t>
+        <w:t>e</w:t>
+      </w:r>
+    </w:p>
+    <w:p>
+      <w:pPr>
+        <w:spacing w:after="0"/>
+        <w:rPr>
+          <w:sz w:val="20"/>
+          <w:szCs w:val="20"/>
+        </w:rPr>
+      </w:pPr>
+      <w:r>
+        <w:rPr>
+          <w:sz w:val="20"/>
+          <w:szCs w:val="20"/>
+        </w:rPr>
+        <w:t>Last updated April 30 2015</w:t>
       </w:r>
     </w:p>
     <w:p>
@@ -1013,14 +1006,7 @@
           <w:sz w:val="20"/>
           <w:szCs w:val="20"/>
         </w:rPr>
-        <w:t xml:space="preserve">To support development of the library, low level debug messages can be sent </w:t>
-      </w:r>
-      <w:r>
-        <w:rPr>
-          <w:sz w:val="20"/>
-          <w:szCs w:val="20"/>
-        </w:rPr>
-        <w:t xml:space="preserve">(when enabled by </w:t>
+        <w:t xml:space="preserve">To support development of the library, low level debug messages can be sent (when enabled by </w:t>
       </w:r>
       <w:proofErr w:type="gramStart"/>
       <w:r>
@@ -1052,14 +1038,7 @@
           <w:sz w:val="20"/>
           <w:szCs w:val="20"/>
         </w:rPr>
-        <w:t xml:space="preserve"> header file)</w:t>
-      </w:r>
-      <w:r>
-        <w:rPr>
-          <w:sz w:val="20"/>
-          <w:szCs w:val="20"/>
-        </w:rPr>
-        <w:t xml:space="preserve">. This text is sent as information messages with the text preceded by a double exclamation </w:t>
+        <w:t xml:space="preserve"> header file). This text is sent as information messages with the text preceded by a double exclamation </w:t>
       </w:r>
       <w:proofErr w:type="gramStart"/>
       <w:r>
@@ -1130,7 +1109,37 @@
           <w:sz w:val="20"/>
           <w:szCs w:val="20"/>
         </w:rPr>
-        <w:t xml:space="preserve"> messages) are terminated with a newline character. The system also has  a message the provides the protocol version running on Arduino along with the microcontroller chip and the name of the sketch- here is an example of the version message</w:t>
+        <w:t xml:space="preserve"> messages) are terminated with a newline character. The system also has  a message the provides the protocol version running on Arduino along with the microcontroller chip</w:t>
+      </w:r>
+      <w:r>
+        <w:rPr>
+          <w:sz w:val="20"/>
+          <w:szCs w:val="20"/>
+        </w:rPr>
+        <w:t xml:space="preserve">, total </w:t>
+      </w:r>
+      <w:proofErr w:type="spellStart"/>
+      <w:r>
+        <w:rPr>
+          <w:sz w:val="20"/>
+          <w:szCs w:val="20"/>
+        </w:rPr>
+        <w:t>pincount</w:t>
+      </w:r>
+      <w:proofErr w:type="spellEnd"/>
+      <w:r>
+        <w:rPr>
+          <w:sz w:val="20"/>
+          <w:szCs w:val="20"/>
+        </w:rPr>
+        <w:t xml:space="preserve"> </w:t>
+      </w:r>
+      <w:r>
+        <w:rPr>
+          <w:sz w:val="20"/>
+          <w:szCs w:val="20"/>
+        </w:rPr>
+        <w:t xml:space="preserve"> and the name of the sketch- here is an example of the version message</w:t>
       </w:r>
       <w:r>
         <w:rPr>
@@ -1151,7 +1160,21 @@
           <w:sz w:val="20"/>
           <w:szCs w:val="20"/>
         </w:rPr>
-        <w:t xml:space="preserve"> is  running on an ATmega328 using a sketch named </w:t>
+        <w:t xml:space="preserve"> is  running on an ATmega328 </w:t>
+      </w:r>
+      <w:r>
+        <w:rPr>
+          <w:sz w:val="20"/>
+          <w:szCs w:val="20"/>
+        </w:rPr>
+        <w:t xml:space="preserve">with 20 pins </w:t>
+      </w:r>
+      <w:r>
+        <w:rPr>
+          <w:sz w:val="20"/>
+          <w:szCs w:val="20"/>
+        </w:rPr>
+        <w:t xml:space="preserve">using a sketch named </w:t>
       </w:r>
       <w:proofErr w:type="spellStart"/>
       <w:r>
@@ -1212,7 +1235,21 @@
           <w:sz w:val="20"/>
           <w:szCs w:val="20"/>
         </w:rPr>
-        <w:t>,ATmega328P,TestIO</w:t>
+        <w:t>,ATmega328P,</w:t>
+      </w:r>
+      <w:r>
+        <w:rPr>
+          <w:sz w:val="20"/>
+          <w:szCs w:val="20"/>
+        </w:rPr>
+        <w:t>20,</w:t>
+      </w:r>
+      <w:r>
+        <w:rPr>
+          <w:sz w:val="20"/>
+          <w:szCs w:val="20"/>
+        </w:rPr>
+        <w:t>TestIO</w:t>
       </w:r>
       <w:proofErr w:type="gramEnd"/>
       <w:r>
@@ -1650,23 +1687,7 @@
           <w:sz w:val="20"/>
           <w:szCs w:val="20"/>
         </w:rPr>
-        <w:t xml:space="preserve"> and </w:t>
-      </w:r>
-      <w:proofErr w:type="spellStart"/>
-      <w:r>
-        <w:rPr>
-          <w:sz w:val="20"/>
-          <w:szCs w:val="20"/>
-        </w:rPr>
-        <w:t>Analog</w:t>
-      </w:r>
-      <w:proofErr w:type="spellEnd"/>
-      <w:r>
-        <w:rPr>
-          <w:sz w:val="20"/>
-          <w:szCs w:val="20"/>
-        </w:rPr>
-        <w:t xml:space="preserve"> </w:t>
+        <w:t xml:space="preserve"> and Analog </w:t>
       </w:r>
       <w:proofErr w:type="gramStart"/>
       <w:r>
@@ -4814,6 +4835,21 @@
     </w:p>
     <w:p>
       <w:pPr>
+        <w:shd w:val="clear" w:color="auto" w:fill="FFFFFF"/>
+        <w:spacing w:after="0" w:line="240" w:lineRule="auto"/>
+        <w:rPr>
+          <w:rFonts w:ascii="Consolas" w:eastAsia="Times New Roman" w:hAnsi="Consolas" w:cs="Consolas"/>
+          <w:color w:val="222222"/>
+          <w:sz w:val="20"/>
+          <w:szCs w:val="20"/>
+          <w:lang w:eastAsia="en-GB"/>
+        </w:rPr>
+      </w:pPr>
+      <w:bookmarkStart w:id="0" w:name="_GoBack"/>
+      <w:bookmarkEnd w:id="0"/>
+    </w:p>
+    <w:p>
+      <w:pPr>
         <w:spacing w:after="0"/>
         <w:rPr>
           <w:sz w:val="20"/>
@@ -7866,9 +7902,8 @@
           <w:szCs w:val="20"/>
           <w:lang w:eastAsia="en-GB"/>
         </w:rPr>
-        <w:t xml:space="preserve">. A separate message is sent for each port that has changed data on a selected pin. </w:t>
-      </w:r>
-      <w:proofErr w:type="spellStart"/>
+        <w:t>. A separate message is sent for each port that has changed data on a selected pin. A</w:t>
+      </w:r>
       <w:r>
         <w:rPr>
           <w:rFonts w:eastAsia="Times New Roman" w:cs="Consolas"/>
@@ -7877,28 +7912,7 @@
           <w:szCs w:val="20"/>
           <w:lang w:eastAsia="en-GB"/>
         </w:rPr>
-        <w:t>A</w:t>
-      </w:r>
-      <w:r>
-        <w:rPr>
-          <w:rFonts w:eastAsia="Times New Roman" w:cs="Consolas"/>
-          <w:color w:val="333333"/>
-          <w:sz w:val="20"/>
-          <w:szCs w:val="20"/>
-          <w:lang w:eastAsia="en-GB"/>
-        </w:rPr>
-        <w:t>nalog</w:t>
-      </w:r>
-      <w:proofErr w:type="spellEnd"/>
-      <w:r>
-        <w:rPr>
-          <w:rFonts w:eastAsia="Times New Roman" w:cs="Consolas"/>
-          <w:color w:val="333333"/>
-          <w:sz w:val="20"/>
-          <w:szCs w:val="20"/>
-          <w:lang w:eastAsia="en-GB"/>
-        </w:rPr>
-        <w:t xml:space="preserve"> values for pins </w:t>
+        <w:t xml:space="preserve">nalog values for pins </w:t>
       </w:r>
       <w:r>
         <w:rPr>
@@ -15768,23 +15782,14 @@
           <w:sz w:val="20"/>
           <w:szCs w:val="20"/>
         </w:rPr>
-        <w:t xml:space="preserve">  Arduino chip ID (currently on</w:t>
-      </w:r>
-      <w:bookmarkStart w:id="0" w:name="_GoBack"/>
-      <w:bookmarkEnd w:id="0"/>
-      <w:r>
-        <w:rPr>
-          <w:sz w:val="20"/>
-          <w:szCs w:val="20"/>
-        </w:rPr>
-        <w:t>ly 328</w:t>
-      </w:r>
-      <w:r>
-        <w:rPr>
-          <w:sz w:val="20"/>
-          <w:szCs w:val="20"/>
-        </w:rPr>
-        <w:t xml:space="preserve"> and 644/1284 </w:t>
+        <w:t xml:space="preserve">  Arduino chip ID (currently 328</w:t>
+      </w:r>
+      <w:r>
+        <w:rPr>
+          <w:sz w:val="20"/>
+          <w:szCs w:val="20"/>
+        </w:rPr>
+        <w:t xml:space="preserve">, </w:t>
       </w:r>
       <w:proofErr w:type="gramStart"/>
       <w:r>
@@ -15792,7 +15797,22 @@
           <w:sz w:val="20"/>
           <w:szCs w:val="20"/>
         </w:rPr>
-        <w:t>a</w:t>
+        <w:t xml:space="preserve">32U4 </w:t>
+      </w:r>
+      <w:r>
+        <w:rPr>
+          <w:sz w:val="20"/>
+          <w:szCs w:val="20"/>
+        </w:rPr>
+        <w:t xml:space="preserve"> and</w:t>
+      </w:r>
+      <w:proofErr w:type="gramEnd"/>
+      <w:r>
+        <w:rPr>
+          <w:sz w:val="20"/>
+          <w:szCs w:val="20"/>
+        </w:rPr>
+        <w:t xml:space="preserve"> 644/1284 a</w:t>
       </w:r>
       <w:r>
         <w:rPr>
@@ -15806,7 +15826,95 @@
           <w:sz w:val="20"/>
           <w:szCs w:val="20"/>
         </w:rPr>
-        <w:t xml:space="preserve"> supported</w:t>
+        <w:t xml:space="preserve"> supported)</w:t>
+      </w:r>
+    </w:p>
+    <w:p>
+      <w:pPr>
+        <w:spacing w:after="0"/>
+        <w:rPr>
+          <w:sz w:val="20"/>
+          <w:szCs w:val="20"/>
+        </w:rPr>
+      </w:pPr>
+      <w:r>
+        <w:rPr>
+          <w:sz w:val="20"/>
+          <w:szCs w:val="20"/>
+        </w:rPr>
+        <w:t xml:space="preserve">  Total number of pins</w:t>
+      </w:r>
+    </w:p>
+    <w:p>
+      <w:pPr>
+        <w:spacing w:after="0"/>
+        <w:rPr>
+          <w:sz w:val="20"/>
+          <w:szCs w:val="20"/>
+        </w:rPr>
+      </w:pPr>
+      <w:r>
+        <w:rPr>
+          <w:sz w:val="20"/>
+          <w:szCs w:val="20"/>
+        </w:rPr>
+        <w:t xml:space="preserve">  Board sketch name – currently: </w:t>
+      </w:r>
+      <w:proofErr w:type="spellStart"/>
+      <w:r>
+        <w:rPr>
+          <w:sz w:val="20"/>
+          <w:szCs w:val="20"/>
+        </w:rPr>
+        <w:t>Mirtle</w:t>
+      </w:r>
+      <w:proofErr w:type="spellEnd"/>
+    </w:p>
+    <w:p>
+      <w:pPr>
+        <w:spacing w:after="0"/>
+        <w:rPr>
+          <w:sz w:val="20"/>
+          <w:szCs w:val="20"/>
+        </w:rPr>
+      </w:pPr>
+    </w:p>
+    <w:p>
+      <w:pPr>
+        <w:spacing w:after="0"/>
+        <w:rPr>
+          <w:sz w:val="20"/>
+          <w:szCs w:val="20"/>
+        </w:rPr>
+      </w:pPr>
+      <w:r>
+        <w:rPr>
+          <w:sz w:val="20"/>
+          <w:szCs w:val="20"/>
+        </w:rPr>
+        <w:t>Stream protocol for the request: “</w:t>
+      </w:r>
+      <w:r>
+        <w:rPr>
+          <w:sz w:val="20"/>
+          <w:szCs w:val="20"/>
+        </w:rPr>
+        <w:t>#,</w:t>
+      </w:r>
+      <w:proofErr w:type="gramStart"/>
+      <w:r>
+        <w:rPr>
+          <w:sz w:val="20"/>
+          <w:szCs w:val="20"/>
+        </w:rPr>
+        <w:t>?</w:t>
+      </w:r>
+      <w:r>
+        <w:rPr>
+          <w:sz w:val="20"/>
+          <w:szCs w:val="20"/>
+        </w:rPr>
+        <w:t>\</w:t>
       </w:r>
       <w:proofErr w:type="gramEnd"/>
       <w:r>
@@ -15814,23 +15922,42 @@
           <w:sz w:val="20"/>
           <w:szCs w:val="20"/>
         </w:rPr>
-        <w:t>)</w:t>
-      </w:r>
-    </w:p>
-    <w:p>
-      <w:pPr>
-        <w:spacing w:after="0"/>
-        <w:rPr>
-          <w:sz w:val="20"/>
-          <w:szCs w:val="20"/>
-        </w:rPr>
-      </w:pPr>
-      <w:r>
-        <w:rPr>
-          <w:sz w:val="20"/>
-          <w:szCs w:val="20"/>
-        </w:rPr>
-        <w:t xml:space="preserve">  Board sketch name – currently: </w:t>
+        <w:t>n”</w:t>
+      </w:r>
+      <w:r>
+        <w:rPr>
+          <w:sz w:val="20"/>
+          <w:szCs w:val="20"/>
+        </w:rPr>
+        <w:cr/>
+      </w:r>
+      <w:r>
+        <w:rPr>
+          <w:sz w:val="20"/>
+          <w:szCs w:val="20"/>
+        </w:rPr>
+        <w:t>Example reply (version 0.</w:t>
+      </w:r>
+      <w:r>
+        <w:rPr>
+          <w:sz w:val="20"/>
+          <w:szCs w:val="20"/>
+        </w:rPr>
+        <w:t>2</w:t>
+      </w:r>
+      <w:r>
+        <w:rPr>
+          <w:sz w:val="20"/>
+          <w:szCs w:val="20"/>
+        </w:rPr>
+        <w:t xml:space="preserve"> running on Uno board</w:t>
+      </w:r>
+      <w:r>
+        <w:rPr>
+          <w:sz w:val="20"/>
+          <w:szCs w:val="20"/>
+        </w:rPr>
+        <w:t xml:space="preserve"> with sketch named </w:t>
       </w:r>
       <w:proofErr w:type="spellStart"/>
       <w:r>
@@ -15841,30 +15968,19 @@
         <w:t>Mirtle</w:t>
       </w:r>
       <w:proofErr w:type="spellEnd"/>
-    </w:p>
-    <w:p>
-      <w:pPr>
-        <w:spacing w:after="0"/>
-        <w:rPr>
-          <w:sz w:val="20"/>
-          <w:szCs w:val="20"/>
-        </w:rPr>
-      </w:pPr>
-    </w:p>
-    <w:p>
-      <w:pPr>
-        <w:spacing w:after="0"/>
-        <w:rPr>
-          <w:sz w:val="20"/>
-          <w:szCs w:val="20"/>
-        </w:rPr>
-      </w:pPr>
-      <w:r>
-        <w:rPr>
-          <w:sz w:val="20"/>
-          <w:szCs w:val="20"/>
-        </w:rPr>
-        <w:t xml:space="preserve">If </w:t>
+      <w:r>
+        <w:rPr>
+          <w:sz w:val="20"/>
+          <w:szCs w:val="20"/>
+        </w:rPr>
+        <w:t>):   “</w:t>
+      </w:r>
+      <w:r>
+        <w:rPr>
+          <w:sz w:val="20"/>
+          <w:szCs w:val="20"/>
+        </w:rPr>
+        <w:t>@#,?</w:t>
       </w:r>
       <w:proofErr w:type="gramStart"/>
       <w:r>
@@ -15872,7 +15988,49 @@
           <w:sz w:val="20"/>
           <w:szCs w:val="20"/>
         </w:rPr>
-        <w:t>needed ,</w:t>
+        <w:t>,0,</w:t>
+      </w:r>
+      <w:r>
+        <w:rPr>
+          <w:sz w:val="20"/>
+          <w:szCs w:val="20"/>
+        </w:rPr>
+        <w:t>2</w:t>
+      </w:r>
+      <w:r>
+        <w:rPr>
+          <w:sz w:val="20"/>
+          <w:szCs w:val="20"/>
+        </w:rPr>
+        <w:t>,ATmega</w:t>
+      </w:r>
+      <w:r>
+        <w:rPr>
+          <w:sz w:val="20"/>
+          <w:szCs w:val="20"/>
+        </w:rPr>
+        <w:t>328p</w:t>
+      </w:r>
+      <w:r>
+        <w:rPr>
+          <w:sz w:val="20"/>
+          <w:szCs w:val="20"/>
+        </w:rPr>
+        <w:t>,</w:t>
+      </w:r>
+      <w:r>
+        <w:rPr>
+          <w:sz w:val="20"/>
+          <w:szCs w:val="20"/>
+        </w:rPr>
+        <w:t>20,</w:t>
+      </w:r>
+      <w:r>
+        <w:rPr>
+          <w:sz w:val="20"/>
+          <w:szCs w:val="20"/>
+        </w:rPr>
+        <w:t>Mirtle</w:t>
       </w:r>
       <w:proofErr w:type="gramEnd"/>
       <w:r>
@@ -15880,48 +16038,51 @@
           <w:sz w:val="20"/>
           <w:szCs w:val="20"/>
         </w:rPr>
-        <w:t xml:space="preserve"> the following information may be provided:</w:t>
-      </w:r>
-    </w:p>
-    <w:p>
-      <w:pPr>
-        <w:spacing w:after="0"/>
-        <w:rPr>
-          <w:sz w:val="20"/>
-          <w:szCs w:val="20"/>
-        </w:rPr>
-      </w:pPr>
-    </w:p>
-    <w:p>
-      <w:pPr>
-        <w:spacing w:after="0"/>
-        <w:rPr>
-          <w:sz w:val="20"/>
-          <w:szCs w:val="20"/>
-        </w:rPr>
-      </w:pPr>
-      <w:r>
-        <w:rPr>
-          <w:sz w:val="20"/>
-          <w:szCs w:val="20"/>
-        </w:rPr>
-        <w:t xml:space="preserve">  Board sketch version (major and minor number)</w:t>
-      </w:r>
-    </w:p>
-    <w:p>
-      <w:pPr>
-        <w:spacing w:after="0"/>
-        <w:rPr>
-          <w:sz w:val="20"/>
-          <w:szCs w:val="20"/>
-        </w:rPr>
-      </w:pPr>
-      <w:r>
-        <w:rPr>
-          <w:sz w:val="20"/>
-          <w:szCs w:val="20"/>
-        </w:rPr>
-        <w:t xml:space="preserve">  Arduino board </w:t>
+        <w:t>\n”</w:t>
+      </w:r>
+      <w:r>
+        <w:rPr>
+          <w:sz w:val="20"/>
+          <w:szCs w:val="20"/>
+        </w:rPr>
+        <w:cr/>
+      </w:r>
+    </w:p>
+    <w:p>
+      <w:pPr>
+        <w:spacing w:after="0"/>
+        <w:rPr>
+          <w:sz w:val="20"/>
+          <w:szCs w:val="20"/>
+        </w:rPr>
+      </w:pPr>
+      <w:r>
+        <w:rPr>
+          <w:sz w:val="20"/>
+          <w:szCs w:val="20"/>
+        </w:rPr>
+        <w:t xml:space="preserve">System </w:t>
+      </w:r>
+      <w:r>
+        <w:rPr>
+          <w:sz w:val="20"/>
+          <w:szCs w:val="20"/>
+        </w:rPr>
+        <w:t xml:space="preserve">clear </w:t>
+      </w:r>
+      <w:r>
+        <w:rPr>
+          <w:sz w:val="20"/>
+          <w:szCs w:val="20"/>
+        </w:rPr>
+        <w:t xml:space="preserve">– </w:t>
+      </w:r>
+      <w:r>
+        <w:rPr>
+          <w:sz w:val="20"/>
+          <w:szCs w:val="20"/>
+        </w:rPr>
+        <w:t>un-</w:t>
       </w:r>
       <w:proofErr w:type="gramStart"/>
       <w:r>
@@ -15929,7 +16090,7 @@
           <w:sz w:val="20"/>
           <w:szCs w:val="20"/>
         </w:rPr>
-        <w:t>unique  identifier</w:t>
+        <w:t>allocates  all</w:t>
       </w:r>
       <w:proofErr w:type="gramEnd"/>
       <w:r>
@@ -15937,39 +16098,7 @@
           <w:sz w:val="20"/>
           <w:szCs w:val="20"/>
         </w:rPr>
-        <w:t xml:space="preserve"> number stored in Arduino  EEPROM (each board programmed with a unique ID number)</w:t>
-      </w:r>
-    </w:p>
-    <w:p>
-      <w:pPr>
-        <w:spacing w:after="0"/>
-        <w:rPr>
-          <w:sz w:val="20"/>
-          <w:szCs w:val="20"/>
-        </w:rPr>
-      </w:pPr>
-    </w:p>
-    <w:p>
-      <w:pPr>
-        <w:spacing w:after="0"/>
-        <w:rPr>
-          <w:sz w:val="20"/>
-          <w:szCs w:val="20"/>
-        </w:rPr>
-      </w:pPr>
-      <w:r>
-        <w:rPr>
-          <w:sz w:val="20"/>
-          <w:szCs w:val="20"/>
-        </w:rPr>
-        <w:t>Stream protocol for the request: “</w:t>
-      </w:r>
-      <w:r>
-        <w:rPr>
-          <w:sz w:val="20"/>
-          <w:szCs w:val="20"/>
-        </w:rPr>
-        <w:t>#,</w:t>
+        <w:t xml:space="preserve"> pins and turns off PWM and digital outputs. This function may not </w:t>
       </w:r>
       <w:proofErr w:type="gramStart"/>
       <w:r>
@@ -15977,87 +16106,35 @@
           <w:sz w:val="20"/>
           <w:szCs w:val="20"/>
         </w:rPr>
-        <w:t>?</w:t>
-      </w:r>
-      <w:r>
-        <w:rPr>
-          <w:sz w:val="20"/>
-          <w:szCs w:val="20"/>
-        </w:rPr>
-        <w:t>\</w:t>
+        <w:t>be  implemented</w:t>
       </w:r>
       <w:proofErr w:type="gramEnd"/>
-      <w:r>
-        <w:rPr>
-          <w:sz w:val="20"/>
-          <w:szCs w:val="20"/>
-        </w:rPr>
-        <w:t>n”</w:t>
-      </w:r>
-      <w:r>
-        <w:rPr>
-          <w:sz w:val="20"/>
-          <w:szCs w:val="20"/>
-        </w:rPr>
-        <w:cr/>
-      </w:r>
-      <w:r>
-        <w:rPr>
-          <w:sz w:val="20"/>
-          <w:szCs w:val="20"/>
-        </w:rPr>
-        <w:t>Example reply (version 0.1 running on Uno board):   “</w:t>
-      </w:r>
-      <w:r>
-        <w:rPr>
-          <w:sz w:val="20"/>
-          <w:szCs w:val="20"/>
-        </w:rPr>
-        <w:t>@#,?</w:t>
-      </w:r>
-      <w:proofErr w:type="gramStart"/>
-      <w:r>
-        <w:rPr>
-          <w:sz w:val="20"/>
-          <w:szCs w:val="20"/>
-        </w:rPr>
-        <w:t>,0,1,ATmega</w:t>
-      </w:r>
-      <w:r>
-        <w:rPr>
-          <w:sz w:val="20"/>
-          <w:szCs w:val="20"/>
-        </w:rPr>
-        <w:t>328p</w:t>
-      </w:r>
-      <w:r>
-        <w:rPr>
-          <w:sz w:val="20"/>
-          <w:szCs w:val="20"/>
-        </w:rPr>
-        <w:t>,</w:t>
-      </w:r>
-      <w:r>
-        <w:rPr>
-          <w:sz w:val="20"/>
-          <w:szCs w:val="20"/>
-        </w:rPr>
-        <w:t>Mirtle</w:t>
-      </w:r>
-      <w:proofErr w:type="gramEnd"/>
-      <w:r>
-        <w:rPr>
-          <w:sz w:val="20"/>
-          <w:szCs w:val="20"/>
-        </w:rPr>
-        <w:t>\n”</w:t>
-      </w:r>
-      <w:r>
-        <w:rPr>
-          <w:sz w:val="20"/>
-          <w:szCs w:val="20"/>
-        </w:rPr>
-        <w:cr/>
+    </w:p>
+    <w:p>
+      <w:pPr>
+        <w:spacing w:after="0"/>
+        <w:rPr>
+          <w:sz w:val="20"/>
+          <w:szCs w:val="20"/>
+        </w:rPr>
+      </w:pPr>
+    </w:p>
+    <w:p>
+      <w:pPr>
+        <w:spacing w:after="0"/>
+        <w:rPr>
+          <w:b/>
+          <w:sz w:val="20"/>
+          <w:szCs w:val="20"/>
+        </w:rPr>
+      </w:pPr>
+      <w:r>
+        <w:rPr>
+          <w:b/>
+          <w:sz w:val="20"/>
+          <w:szCs w:val="20"/>
+        </w:rPr>
+        <w:t>Notes on implementation</w:t>
       </w:r>
     </w:p>
     <w:p>
@@ -16074,95 +16151,6 @@
           <w:szCs w:val="20"/>
         </w:rPr>
         <w:lastRenderedPageBreak/>
-        <w:t xml:space="preserve">System </w:t>
-      </w:r>
-      <w:r>
-        <w:rPr>
-          <w:sz w:val="20"/>
-          <w:szCs w:val="20"/>
-        </w:rPr>
-        <w:t xml:space="preserve">clear </w:t>
-      </w:r>
-      <w:r>
-        <w:rPr>
-          <w:sz w:val="20"/>
-          <w:szCs w:val="20"/>
-        </w:rPr>
-        <w:t xml:space="preserve">– </w:t>
-      </w:r>
-      <w:r>
-        <w:rPr>
-          <w:sz w:val="20"/>
-          <w:szCs w:val="20"/>
-        </w:rPr>
-        <w:t>un-</w:t>
-      </w:r>
-      <w:proofErr w:type="gramStart"/>
-      <w:r>
-        <w:rPr>
-          <w:sz w:val="20"/>
-          <w:szCs w:val="20"/>
-        </w:rPr>
-        <w:t>allocates  all</w:t>
-      </w:r>
-      <w:proofErr w:type="gramEnd"/>
-      <w:r>
-        <w:rPr>
-          <w:sz w:val="20"/>
-          <w:szCs w:val="20"/>
-        </w:rPr>
-        <w:t xml:space="preserve"> pins and turns off PWM and digital outputs. This function may not </w:t>
-      </w:r>
-      <w:proofErr w:type="gramStart"/>
-      <w:r>
-        <w:rPr>
-          <w:sz w:val="20"/>
-          <w:szCs w:val="20"/>
-        </w:rPr>
-        <w:t>be  implemented</w:t>
-      </w:r>
-      <w:proofErr w:type="gramEnd"/>
-    </w:p>
-    <w:p>
-      <w:pPr>
-        <w:spacing w:after="0"/>
-        <w:rPr>
-          <w:sz w:val="20"/>
-          <w:szCs w:val="20"/>
-        </w:rPr>
-      </w:pPr>
-    </w:p>
-    <w:p>
-      <w:pPr>
-        <w:spacing w:after="0"/>
-        <w:rPr>
-          <w:b/>
-          <w:sz w:val="20"/>
-          <w:szCs w:val="20"/>
-        </w:rPr>
-      </w:pPr>
-      <w:r>
-        <w:rPr>
-          <w:b/>
-          <w:sz w:val="20"/>
-          <w:szCs w:val="20"/>
-        </w:rPr>
-        <w:t>Notes on implementation</w:t>
-      </w:r>
-    </w:p>
-    <w:p>
-      <w:pPr>
-        <w:spacing w:after="0"/>
-        <w:rPr>
-          <w:sz w:val="20"/>
-          <w:szCs w:val="20"/>
-        </w:rPr>
-      </w:pPr>
-      <w:r>
-        <w:rPr>
-          <w:sz w:val="20"/>
-          <w:szCs w:val="20"/>
-        </w:rPr>
         <w:t>A</w:t>
       </w:r>
       <w:r>

</xml_diff>